<commit_message>
Separation of interview logic into separate files.
</commit_message>
<xml_diff>
--- a/docassemble/MAEvictionDefense/data/templates/SummaryProcessAnswer_Final.docx
+++ b/docassemble/MAEvictionDefense/data/templates/SummaryProcessAnswer_Final.docx
@@ -2090,21 +2090,65 @@
     <w:p>
       <w:pPr>
         <w:pStyle w:val="ListNumber"/>
+      </w:pPr>
+      <w:r>
+        <w:t xml:space="preserve">I live at </w:t>
+      </w:r>
+      <w:r>
+        <w:rPr>
+          <w:b/>
+        </w:rPr>
+        <w:t>{{ tenant.address }}</w:t>
+      </w:r>
+      <w:r>
+        <w:t xml:space="preserve">. I moved in on or about </w:t>
+      </w:r>
+      <w:r>
+        <w:t xml:space="preserve">{{ </w:t>
+      </w:r>
+      <w:r>
+        <w:t>facts.tenant_movein</w:t>
+      </w:r>
+      <w:r>
+        <w:t xml:space="preserve"> }}</w:t>
+      </w:r>
+      <w:bookmarkStart w:id="7" w:name="_GoBack"/>
+      <w:bookmarkEnd w:id="7"/>
+      <w:r>
+        <w:t>.</w:t>
+      </w:r>
+    </w:p>
+    <w:p>
+      <w:pPr>
+        <w:pStyle w:val="ListNumber"/>
         <w:tabs>
           <w:tab w:val="left" w:pos="600"/>
         </w:tabs>
       </w:pPr>
       <w:r>
-        <w:t xml:space="preserve">I live at </w:t>
+        <w:t xml:space="preserve">I pay $ </w:t>
       </w:r>
       <w:r>
         <w:rPr>
           <w:b/>
         </w:rPr>
-        <w:t>{{ tenant.address }}</w:t>
-      </w:r>
-      <w:r>
-        <w:t>. I moved in on or about _______.</w:t>
+        <w:t xml:space="preserve">{{ </w:t>
+      </w:r>
+      <w:r>
+        <w:rPr>
+          <w:rFonts w:ascii="Arial" w:hAnsi="Arial" w:cs="Arial"/>
+          <w:sz w:val="20"/>
+        </w:rPr>
+        <w:t>facts.tenant_rent_share</w:t>
+      </w:r>
+      <w:r>
+        <w:rPr>
+          <w:b/>
+        </w:rPr>
+        <w:t>}}</w:t>
+      </w:r>
+      <w:r>
+        <w:t xml:space="preserve"> in rent per (month/week).</w:t>
       </w:r>
     </w:p>
     <w:p>
@@ -2115,7 +2159,21 @@
         </w:tabs>
       </w:pPr>
       <w:r>
-        <w:t xml:space="preserve">I pay $ </w:t>
+        <w:t>{%</w:t>
+      </w:r>
+      <w:r>
+        <w:t>p</w:t>
+      </w:r>
+      <w:r>
+        <w:t xml:space="preserve"> if facts.tenant_has_subsidy %}</w:t>
+      </w:r>
+    </w:p>
+    <w:p>
+      <w:pPr>
+        <w:pStyle w:val="ListNumber"/>
+      </w:pPr>
+      <w:r>
+        <w:t xml:space="preserve">I receive a rent subsidy. The full contract rent is $ </w:t>
       </w:r>
       <w:r>
         <w:rPr>
@@ -2125,19 +2183,18 @@
       </w:r>
       <w:r>
         <w:rPr>
-          <w:rFonts w:ascii="Arial" w:hAnsi="Arial" w:cs="Arial"/>
-          <w:sz w:val="20"/>
-        </w:rPr>
-        <w:t>facts.tenant_rent_share</w:t>
-      </w:r>
-      <w:r>
-        <w:rPr>
           <w:b/>
         </w:rPr>
-        <w:t>}}</w:t>
-      </w:r>
-      <w:r>
-        <w:t xml:space="preserve"> in rent per (month/week).</w:t>
+        <w:t>facts.tenant_contract_rent</w:t>
+      </w:r>
+      <w:r>
+        <w:rPr>
+          <w:b/>
+        </w:rPr>
+        <w:t xml:space="preserve"> }}</w:t>
+      </w:r>
+      <w:r>
+        <w:t>.</w:t>
       </w:r>
     </w:p>
     <w:p>
@@ -2151,10 +2208,11 @@
         <w:t>{%</w:t>
       </w:r>
       <w:r>
-        <w:t xml:space="preserve"> if facts.tenant_has_subsidy %}</w:t>
-      </w:r>
-      <w:bookmarkStart w:id="7" w:name="_GoBack"/>
-      <w:bookmarkEnd w:id="7"/>
+        <w:t>p</w:t>
+      </w:r>
+      <w:r>
+        <w:t xml:space="preserve"> endif %}</w:t>
+      </w:r>
     </w:p>
     <w:p>
       <w:pPr>
@@ -2164,16 +2222,20 @@
         </w:tabs>
       </w:pPr>
       <w:r>
-        <w:t xml:space="preserve">I receive a rent subsidy. The full contract rent is $ </w:t>
-      </w:r>
-      <w:r>
-        <w:rPr>
-          <w:b/>
-        </w:rPr>
-        <w:t>{{ tenancy.contractrent }}</w:t>
-      </w:r>
-      <w:r>
-        <w:t>.</w:t>
+        <w:t>{%</w:t>
+      </w:r>
+      <w:r>
+        <w:t>p</w:t>
+      </w:r>
+      <w:r>
+        <w:t xml:space="preserve"> if </w:t>
+      </w:r>
+      <w:r>
+        <w:rPr>
+          <w:rFonts w:ascii="Arial" w:hAnsi="Arial" w:cs="Arial"/>
+          <w:sz w:val="20"/>
+        </w:rPr>
+        <w:t xml:space="preserve">facts.tenant_has_lease %} </w:t>
       </w:r>
     </w:p>
     <w:p>
@@ -2184,10 +2246,7 @@
         </w:tabs>
       </w:pPr>
       <w:r>
-        <w:t>{%</w:t>
-      </w:r>
-      <w:r>
-        <w:t xml:space="preserve"> endif %}</w:t>
+        <w:t>I have a written lease.</w:t>
       </w:r>
     </w:p>
     <w:p>
@@ -2201,17 +2260,10 @@
         <w:t>{%</w:t>
       </w:r>
       <w:r>
-        <w:t xml:space="preserve"> if </w:t>
-      </w:r>
-      <w:r>
-        <w:rPr>
-          <w:rFonts w:ascii="Arial" w:hAnsi="Arial" w:cs="Arial"/>
-          <w:sz w:val="20"/>
-        </w:rPr>
-        <w:t xml:space="preserve">facts.tenant_has_lease %} </w:t>
-      </w:r>
-      <w:r>
-        <w:t>I have a written lease.</w:t>
+        <w:t>p</w:t>
+      </w:r>
+      <w:r>
+        <w:t xml:space="preserve"> endif %}</w:t>
       </w:r>
     </w:p>
     <w:p>
@@ -2222,10 +2274,7 @@
         </w:tabs>
       </w:pPr>
       <w:r>
-        <w:t>{%</w:t>
-      </w:r>
-      <w:r>
-        <w:t xml:space="preserve"> endif %}</w:t>
+        <w:t>I deny that I live in my home unlawfully and against the right of the landlord.</w:t>
       </w:r>
     </w:p>
     <w:p>
@@ -2236,11 +2285,13 @@
         </w:tabs>
       </w:pPr>
       <w:r>
-        <w:sym w:font="Wingdings" w:char="F0FD"/>
-      </w:r>
-      <w:r>
-        <w:tab/>
-        <w:t>I deny that I live in my home unlawfully and against the right of the landlord.</w:t>
+        <w:t>{%</w:t>
+      </w:r>
+      <w:r>
+        <w:t>p</w:t>
+      </w:r>
+      <w:r>
+        <w:t xml:space="preserve"> if eviction_reason== "nonpayment" %}</w:t>
       </w:r>
     </w:p>
     <w:p>
@@ -2251,10 +2302,7 @@
         </w:tabs>
       </w:pPr>
       <w:r>
-        <w:t>{%</w:t>
-      </w:r>
-      <w:r>
-        <w:t xml:space="preserve"> if eviction_reason== "nonpayment" %}I deny that I owe the amount of rent or use and occupancy listed in the landlord’s complaint. </w:t>
+        <w:t xml:space="preserve">I deny that I owe the amount of rent or use and occupancy listed in the landlord’s complaint. </w:t>
       </w:r>
     </w:p>
     <w:p>
@@ -2268,6 +2316,9 @@
         <w:t>{%</w:t>
       </w:r>
       <w:r>
+        <w:t>p</w:t>
+      </w:r>
+      <w:r>
         <w:t xml:space="preserve"> endif %}</w:t>
       </w:r>
     </w:p>
@@ -2448,6 +2499,7 @@
           <w:rFonts w:ascii="Arial" w:hAnsi="Arial" w:cs="Arial"/>
           <w:sz w:val="20"/>
         </w:rPr>
+        <w:lastRenderedPageBreak/>
         <w:t>{%</w:t>
       </w:r>
       <w:r>
@@ -2470,7 +2522,6 @@
         <w:pStyle w:val="ListNumber"/>
       </w:pPr>
       <w:r>
-        <w:lastRenderedPageBreak/>
         <w:t>{%</w:t>
       </w:r>
       <w:r>
@@ -2760,7 +2811,19 @@
         <w:rPr>
           <w:i w:val="0"/>
         </w:rPr>
-        <w:t>if tenancy.is_subsidized %}</w:t>
+        <w:t xml:space="preserve">if </w:t>
+      </w:r>
+      <w:r>
+        <w:rPr>
+          <w:i w:val="0"/>
+        </w:rPr>
+        <w:t xml:space="preserve">facts.tenant_has_subsidy </w:t>
+      </w:r>
+      <w:r>
+        <w:rPr>
+          <w:i w:val="0"/>
+        </w:rPr>
+        <w:t>%}</w:t>
       </w:r>
     </w:p>
     <w:p>
@@ -3028,6 +3091,7 @@
         <w:pStyle w:val="CenterItal"/>
       </w:pPr>
       <w:r>
+        <w:lastRenderedPageBreak/>
         <w:t>Defense</w:t>
       </w:r>
     </w:p>
@@ -3036,7 +3100,6 @@
         <w:pStyle w:val="CenterTitle3"/>
       </w:pPr>
       <w:r>
-        <w:lastRenderedPageBreak/>
         <w:t>Retaliation</w:t>
       </w:r>
     </w:p>
@@ -3615,6 +3678,11 @@
     </w:p>
     <w:p>
       <w:pPr>
+        <w:pStyle w:val="ListParagraph"/>
+        <w:numPr>
+          <w:ilvl w:val="0"/>
+          <w:numId w:val="19"/>
+        </w:numPr>
         <w:tabs>
           <w:tab w:val="left" w:pos="270"/>
           <w:tab w:val="left" w:pos="840"/>
@@ -3629,297 +3697,45 @@
           <w:tab w:val="left" w:pos="9270"/>
           <w:tab w:val="left" w:pos="9990"/>
         </w:tabs>
-        <w:ind w:left="810"/>
-        <w:rPr>
-          <w:szCs w:val="24"/>
-        </w:rPr>
-      </w:pPr>
-      <w:r>
-        <w:rPr>
-          <w:szCs w:val="24"/>
-        </w:rPr>
-        <w:sym w:font="Wingdings" w:char="F0A8"/>
-      </w:r>
-      <w:r>
-        <w:rPr>
-          <w:szCs w:val="24"/>
-        </w:rPr>
-        <w:tab/>
-        <w:t>Family status (having children)</w:t>
-      </w:r>
-      <w:r>
-        <w:rPr>
-          <w:szCs w:val="24"/>
-        </w:rPr>
-        <w:tab/>
-      </w:r>
-      <w:r>
-        <w:rPr>
-          <w:szCs w:val="24"/>
-        </w:rPr>
-        <w:sym w:font="Wingdings" w:char="F0A8"/>
-      </w:r>
-      <w:r>
-        <w:rPr>
-          <w:szCs w:val="24"/>
-        </w:rPr>
-        <w:tab/>
-        <w:t>Race</w:t>
-      </w:r>
-      <w:r>
-        <w:rPr>
-          <w:szCs w:val="24"/>
-        </w:rPr>
-        <w:tab/>
-      </w:r>
-      <w:r>
-        <w:rPr>
-          <w:szCs w:val="24"/>
-        </w:rPr>
-        <w:sym w:font="Wingdings" w:char="F0A8"/>
-      </w:r>
-      <w:r>
-        <w:rPr>
-          <w:szCs w:val="24"/>
-        </w:rPr>
-        <w:tab/>
-        <w:t>National Origin</w:t>
-      </w:r>
-      <w:r>
-        <w:rPr>
-          <w:szCs w:val="24"/>
-        </w:rPr>
-        <w:br/>
-      </w:r>
-      <w:r>
-        <w:rPr>
-          <w:szCs w:val="24"/>
-        </w:rPr>
-        <w:sym w:font="Wingdings" w:char="F0A8"/>
-      </w:r>
-      <w:r>
-        <w:rPr>
-          <w:szCs w:val="24"/>
-        </w:rPr>
-        <w:tab/>
-        <w:t>Age</w:t>
-      </w:r>
-      <w:r>
-        <w:rPr>
-          <w:szCs w:val="24"/>
-        </w:rPr>
-        <w:tab/>
-      </w:r>
-      <w:r>
-        <w:rPr>
-          <w:szCs w:val="24"/>
-        </w:rPr>
-        <w:sym w:font="Wingdings" w:char="F0A8"/>
-      </w:r>
-      <w:r>
-        <w:rPr>
-          <w:szCs w:val="24"/>
-        </w:rPr>
-        <w:tab/>
-        <w:t>Religion</w:t>
-      </w:r>
-      <w:r>
-        <w:rPr>
-          <w:szCs w:val="24"/>
-        </w:rPr>
-        <w:tab/>
-      </w:r>
-      <w:r>
-        <w:rPr>
-          <w:szCs w:val="24"/>
-        </w:rPr>
-        <w:sym w:font="Wingdings" w:char="F0A8"/>
-      </w:r>
-      <w:r>
-        <w:rPr>
-          <w:szCs w:val="24"/>
-        </w:rPr>
-        <w:tab/>
-        <w:t>Disability</w:t>
-      </w:r>
-      <w:r>
-        <w:rPr>
-          <w:szCs w:val="24"/>
-        </w:rPr>
-        <w:br/>
-      </w:r>
-      <w:r>
-        <w:rPr>
-          <w:szCs w:val="24"/>
-        </w:rPr>
-        <w:sym w:font="Wingdings" w:char="F0A8"/>
-      </w:r>
-      <w:r>
-        <w:rPr>
-          <w:szCs w:val="24"/>
-        </w:rPr>
-        <w:tab/>
-        <w:t xml:space="preserve">Public or Rental Assistance </w:t>
-      </w:r>
-      <w:r>
-        <w:rPr>
-          <w:szCs w:val="24"/>
-        </w:rPr>
-        <w:tab/>
-      </w:r>
-      <w:r>
-        <w:rPr>
-          <w:szCs w:val="24"/>
-        </w:rPr>
-        <w:sym w:font="Wingdings" w:char="F0A8"/>
-      </w:r>
-      <w:r>
-        <w:rPr>
-          <w:szCs w:val="24"/>
-        </w:rPr>
-        <w:tab/>
-        <w:t>Sex</w:t>
-      </w:r>
-      <w:r>
-        <w:rPr>
-          <w:szCs w:val="24"/>
-        </w:rPr>
-        <w:tab/>
-      </w:r>
-      <w:r>
-        <w:rPr>
-          <w:szCs w:val="24"/>
-        </w:rPr>
-        <w:sym w:font="Wingdings" w:char="F0A8"/>
-      </w:r>
-      <w:r>
-        <w:rPr>
-          <w:szCs w:val="24"/>
-        </w:rPr>
-        <w:tab/>
-        <w:t>Color</w:t>
-      </w:r>
-    </w:p>
-    <w:p>
-      <w:pPr>
-        <w:tabs>
-          <w:tab w:val="left" w:pos="270"/>
-          <w:tab w:val="left" w:pos="840"/>
-          <w:tab w:val="left" w:pos="1080"/>
-          <w:tab w:val="left" w:pos="4230"/>
-          <w:tab w:val="left" w:pos="4500"/>
-          <w:tab w:val="left" w:pos="6660"/>
-          <w:tab w:val="left" w:pos="6930"/>
-          <w:tab w:val="left" w:pos="7290"/>
-          <w:tab w:val="left" w:pos="7830"/>
-          <w:tab w:val="left" w:pos="8550"/>
-          <w:tab w:val="left" w:pos="9270"/>
-          <w:tab w:val="left" w:pos="9990"/>
-        </w:tabs>
-        <w:ind w:left="810"/>
         <w:rPr>
           <w:sz w:val="22"/>
         </w:rPr>
       </w:pPr>
       <w:r>
         <w:rPr>
-          <w:szCs w:val="24"/>
-        </w:rPr>
-        <w:sym w:font="Wingdings" w:char="F0A8"/>
-      </w:r>
-      <w:r>
-        <w:rPr>
-          <w:szCs w:val="24"/>
-        </w:rPr>
-        <w:t xml:space="preserve"> Gender Identity </w:t>
-      </w:r>
-      <w:r>
-        <w:rPr>
-          <w:szCs w:val="24"/>
-        </w:rPr>
-        <w:tab/>
-      </w:r>
-      <w:r>
-        <w:rPr>
-          <w:szCs w:val="24"/>
-        </w:rPr>
-        <w:sym w:font="Wingdings" w:char="F0A8"/>
-      </w:r>
-      <w:r>
-        <w:rPr>
-          <w:szCs w:val="24"/>
-        </w:rPr>
-        <w:tab/>
-        <w:t>Sexual Orientation</w:t>
-      </w:r>
-      <w:r>
-        <w:rPr>
-          <w:szCs w:val="24"/>
-        </w:rPr>
-        <w:tab/>
-      </w:r>
-      <w:r>
-        <w:rPr>
-          <w:szCs w:val="24"/>
-        </w:rPr>
-        <w:sym w:font="Wingdings" w:char="F0A8"/>
-      </w:r>
-      <w:r>
-        <w:rPr>
-          <w:szCs w:val="24"/>
-        </w:rPr>
-        <w:tab/>
-        <w:t>Other:</w:t>
-      </w:r>
-      <w:r>
-        <w:rPr>
           <w:sz w:val="22"/>
         </w:rPr>
-        <w:t xml:space="preserve"> __________________</w:t>
-      </w:r>
-      <w:r>
-        <w:rPr>
-          <w:szCs w:val="24"/>
-        </w:rPr>
-        <w:br/>
-      </w:r>
-      <w:r>
-        <w:rPr>
-          <w:szCs w:val="24"/>
-        </w:rPr>
-        <w:sym w:font="Wingdings" w:char="F0A8"/>
-      </w:r>
-      <w:r>
-        <w:rPr>
-          <w:szCs w:val="24"/>
-        </w:rPr>
-        <w:tab/>
-        <w:t>Marital Status</w:t>
-      </w:r>
-      <w:r>
-        <w:rPr>
-          <w:szCs w:val="24"/>
-        </w:rPr>
-        <w:tab/>
-      </w:r>
-      <w:r>
-        <w:rPr>
-          <w:szCs w:val="24"/>
-        </w:rPr>
-        <w:sym w:font="Wingdings" w:char="F0A8"/>
-      </w:r>
-      <w:r>
-        <w:rPr>
-          <w:szCs w:val="24"/>
-        </w:rPr>
-        <w:tab/>
-        <w:t>Veteran’s Status</w:t>
-      </w:r>
-      <w:r>
-        <w:rPr>
-          <w:szCs w:val="24"/>
-        </w:rPr>
-        <w:tab/>
+        <w:t>{</w:t>
+      </w:r>
+      <w:r>
+        <w:rPr>
+          <w:sz w:val="22"/>
+        </w:rPr>
+        <w:t>{</w:t>
+      </w:r>
+      <w:r>
+        <w:rPr>
+          <w:sz w:val="22"/>
+        </w:rPr>
+        <w:t xml:space="preserve"> discrimination.protected_classes.true</w:t>
+      </w:r>
+      <w:r>
+        <w:rPr>
+          <w:sz w:val="22"/>
+        </w:rPr>
+        <w:t>_</w:t>
+      </w:r>
+      <w:r>
+        <w:rPr>
+          <w:sz w:val="22"/>
+        </w:rPr>
+        <w:t>values() }</w:t>
+      </w:r>
+      <w:r>
+        <w:rPr>
+          <w:sz w:val="22"/>
+        </w:rPr>
+        <w:t>}</w:t>
       </w:r>
     </w:p>
     <w:p>
@@ -4194,15 +4010,6 @@
         </w:numPr>
       </w:pPr>
       <w:r>
-        <w:t>{%</w:t>
-      </w:r>
-      <w:r>
-        <w:t xml:space="preserve"> </w:t>
-      </w:r>
-      <w:r>
-        <w:t>if discrimination.sexual_harassment.subjected_to_harrassment %}</w:t>
-      </w:r>
-      <w:r>
         <w:t>I have been subjected to unwanted/unsolicited harassment of a sexual nature (includes verbal harassment and non-consensual physical acts of a sexual nature).</w:t>
       </w:r>
     </w:p>
@@ -4221,7 +4028,10 @@
         <w:t xml:space="preserve"> </w:t>
       </w:r>
       <w:r>
-        <w:t>endif %}</w:t>
+        <w:t>if discrimination.sexual_harassment.pressured_sexual_favors %}</w:t>
+      </w:r>
+      <w:r>
+        <w:t>I have been asked or pressured to give sexual favors.</w:t>
       </w:r>
     </w:p>
     <w:p>
@@ -4239,10 +4049,7 @@
         <w:t xml:space="preserve"> </w:t>
       </w:r>
       <w:r>
-        <w:t>if discrimination.sexual_harassment.pressured_sexual_favors %}</w:t>
-      </w:r>
-      <w:r>
-        <w:t>I have been asked or pressured to give sexual favors.</w:t>
+        <w:t>endif %}</w:t>
       </w:r>
     </w:p>
     <w:p>
@@ -4260,7 +4067,13 @@
         <w:t xml:space="preserve"> </w:t>
       </w:r>
       <w:r>
-        <w:t>endif %}</w:t>
+        <w:t>if discrimination.sexual_harassment.tenancy_terms_changed %}</w:t>
+      </w:r>
+      <w:r>
+        <w:t>Terms of my tenancy were changed because of my res</w:t>
+      </w:r>
+      <w:r>
+        <w:t>ponse to the sexual harassment.</w:t>
       </w:r>
     </w:p>
     <w:p>
@@ -4278,13 +4091,7 @@
         <w:t xml:space="preserve"> </w:t>
       </w:r>
       <w:r>
-        <w:t>if discrimination.sexual_harassment.tenancy_terms_changed %}</w:t>
-      </w:r>
-      <w:r>
-        <w:t>Terms of my tenancy were changed because of my res</w:t>
-      </w:r>
-      <w:r>
-        <w:t>ponse to the sexual harassment.</w:t>
+        <w:t>endif %}</w:t>
       </w:r>
     </w:p>
     <w:p>
@@ -4302,7 +4109,13 @@
         <w:t xml:space="preserve"> </w:t>
       </w:r>
       <w:r>
-        <w:t>endif %}</w:t>
+        <w:t>if discrimination.sexual_harassment.unsafe_or_uncomfortable %}</w:t>
+      </w:r>
+      <w:r>
+        <w:t>I felt unsafe or uncomfortable in my home as</w:t>
+      </w:r>
+      <w:r>
+        <w:t xml:space="preserve"> a result of sexual harassment.</w:t>
       </w:r>
     </w:p>
     <w:p>
@@ -4320,30 +4133,6 @@
         <w:t xml:space="preserve"> </w:t>
       </w:r>
       <w:r>
-        <w:t>if discrimination.sexual_harassment.unsafe_or_uncomfortable %}</w:t>
-      </w:r>
-      <w:r>
-        <w:t>I felt unsafe or uncomfortable in my home as</w:t>
-      </w:r>
-      <w:r>
-        <w:t xml:space="preserve"> a result of sexual harassment.</w:t>
-      </w:r>
-    </w:p>
-    <w:p>
-      <w:pPr>
-        <w:pStyle w:val="ListParagraph"/>
-        <w:numPr>
-          <w:ilvl w:val="0"/>
-          <w:numId w:val="18"/>
-        </w:numPr>
-      </w:pPr>
-      <w:r>
-        <w:t>{%</w:t>
-      </w:r>
-      <w:r>
-        <w:t xml:space="preserve"> </w:t>
-      </w:r>
-      <w:r>
         <w:t>endif %}</w:t>
       </w:r>
     </w:p>
@@ -4408,7 +4197,6 @@
         <w:pStyle w:val="ListNumber"/>
       </w:pPr>
       <w:r>
-        <w:lastRenderedPageBreak/>
         <w:t>{%</w:t>
       </w:r>
       <w:r>
@@ -4641,19 +4429,55 @@
         <w:rPr>
           <w:szCs w:val="24"/>
         </w:rPr>
-        <w:t>if bad_conditions.landlord_notified</w:t>
+        <w:t>if</w:t>
       </w:r>
       <w:r>
         <w:rPr>
           <w:szCs w:val="24"/>
         </w:rPr>
-        <w:t>.notified</w:t>
+        <w:t xml:space="preserve"> </w:t>
       </w:r>
       <w:r>
         <w:rPr>
           <w:szCs w:val="24"/>
         </w:rPr>
-        <w:t xml:space="preserve"> %}</w:t>
+        <w:t>bad_conditions.landlord_notified</w:t>
+      </w:r>
+      <w:r>
+        <w:rPr>
+          <w:szCs w:val="24"/>
+        </w:rPr>
+        <w:t>.</w:t>
+      </w:r>
+      <w:r>
+        <w:rPr>
+          <w:szCs w:val="24"/>
+        </w:rPr>
+        <w:t>any</w:t>
+      </w:r>
+      <w:r>
+        <w:rPr>
+          <w:szCs w:val="24"/>
+        </w:rPr>
+        <w:t>_</w:t>
+      </w:r>
+      <w:r>
+        <w:rPr>
+          <w:szCs w:val="24"/>
+        </w:rPr>
+        <w:t>true</w:t>
+      </w:r>
+      <w:r>
+        <w:rPr>
+          <w:szCs w:val="24"/>
+        </w:rPr>
+        <w:t xml:space="preserve">() </w:t>
+      </w:r>
+      <w:r>
+        <w:rPr>
+          <w:szCs w:val="24"/>
+        </w:rPr>
+        <w:t>%}</w:t>
       </w:r>
     </w:p>
     <w:p>
@@ -4681,19 +4505,188 @@
         </w:numPr>
       </w:pPr>
       <w:r>
-        <w:t>{%</w:t>
-      </w:r>
-      <w:r>
-        <w:t xml:space="preserve"> </w:t>
-      </w:r>
-      <w:r>
-        <w:t>if bad_conditions.landlord_notified.orally %}</w:t>
-      </w:r>
-      <w:r>
-        <w:t>I told the landlord orally.</w:t>
-      </w:r>
-      <w:r>
-        <w:t xml:space="preserve"> </w:t>
+        <w:t>{{ bad_conditions.landlord_notified.true_values() }}</w:t>
+      </w:r>
+    </w:p>
+    <w:p>
+      <w:pPr>
+        <w:pStyle w:val="6ptPadding"/>
+      </w:pPr>
+    </w:p>
+    <w:p>
+      <w:pPr>
+        <w:ind w:left="432"/>
+      </w:pPr>
+      <w:r>
+        <w:t xml:space="preserve">I am entitled to damages for the reduced value of my home, calculated as the difference between: </w:t>
+      </w:r>
+      <w:r>
+        <w:br/>
+      </w:r>
+      <w:r>
+        <w:t xml:space="preserve">(a) the full market rental value of my home in good condition, and (b) the reduced value of my home in its bad condition. </w:t>
+      </w:r>
+      <w:r>
+        <w:rPr>
+          <w:rStyle w:val="Italic"/>
+        </w:rPr>
+        <w:t>(If the rent is subsidized, the damages are calculated based on the full rental value and not just the tenant’s share.)</w:t>
+      </w:r>
+      <w:r>
+        <w:t xml:space="preserve"> I am also entitled to damages for any other losses, injuries, or expenses resulting from bad conditions.</w:t>
+      </w:r>
+    </w:p>
+    <w:p>
+      <w:pPr>
+        <w:ind w:left="432"/>
+      </w:pPr>
+      <w:r>
+        <w:t>{%</w:t>
+      </w:r>
+      <w:r>
+        <w:t xml:space="preserve"> </w:t>
+      </w:r>
+      <w:r>
+        <w:t>endif %}</w:t>
+      </w:r>
+    </w:p>
+    <w:p>
+      <w:pPr>
+        <w:ind w:left="432"/>
+      </w:pPr>
+      <w:r>
+        <w:t>{%</w:t>
+      </w:r>
+      <w:r>
+        <w:t xml:space="preserve"> </w:t>
+      </w:r>
+      <w:r>
+        <w:t>endif %}</w:t>
+      </w:r>
+    </w:p>
+    <w:p>
+      <w:pPr>
+        <w:ind w:left="432"/>
+      </w:pPr>
+    </w:p>
+    <w:p>
+      <w:pPr>
+        <w:ind w:left="432"/>
+        <w:rPr>
+          <w:i/>
+          <w:color w:val="000000"/>
+        </w:rPr>
+      </w:pPr>
+      <w:r>
+        <w:rPr>
+          <w:i/>
+          <w:color w:val="000000"/>
+        </w:rPr>
+        <w:t>{%</w:t>
+      </w:r>
+      <w:r>
+        <w:rPr>
+          <w:i/>
+          <w:color w:val="000000"/>
+        </w:rPr>
+        <w:t xml:space="preserve"> </w:t>
+      </w:r>
+      <w:r>
+        <w:rPr>
+          <w:i/>
+          <w:color w:val="000000"/>
+        </w:rPr>
+        <w:t>if security_deposit.</w:t>
+      </w:r>
+      <w:r>
+        <w:rPr>
+          <w:i/>
+          <w:color w:val="000000"/>
+        </w:rPr>
+        <w:t>violated</w:t>
+      </w:r>
+      <w:r>
+        <w:rPr>
+          <w:i/>
+          <w:color w:val="000000"/>
+        </w:rPr>
+        <w:t xml:space="preserve"> %}</w:t>
+      </w:r>
+    </w:p>
+    <w:p>
+      <w:pPr>
+        <w:pStyle w:val="CenterItal"/>
+        <w:spacing w:line="240" w:lineRule="auto"/>
+      </w:pPr>
+      <w:r>
+        <w:t>Defense &amp; Counterclaim</w:t>
+      </w:r>
+    </w:p>
+    <w:p>
+      <w:pPr>
+        <w:pStyle w:val="CenterTitle3"/>
+      </w:pPr>
+      <w:r>
+        <w:t>Violation of the Security Deposit Law</w:t>
+      </w:r>
+    </w:p>
+    <w:p>
+      <w:pPr>
+        <w:pStyle w:val="CenterTitle4"/>
+        <w:spacing w:after="120"/>
+      </w:pPr>
+      <w:r>
+        <w:t>Mass. Gen. Laws c. 239, §8A; c. 186, §15B; and/or c. 93A</w:t>
+      </w:r>
+    </w:p>
+    <w:p>
+      <w:pPr>
+        <w:pStyle w:val="ListNumber"/>
+      </w:pPr>
+      <w:r>
+        <w:t xml:space="preserve">I paid a security deposit of $ </w:t>
+      </w:r>
+      <w:r>
+        <w:t>{{</w:t>
+      </w:r>
+      <w:r>
+        <w:t xml:space="preserve"> </w:t>
+      </w:r>
+      <w:r>
+        <w:t>security_deposit.amount }</w:t>
+      </w:r>
+      <w:r>
+        <w:t xml:space="preserve">} </w:t>
+      </w:r>
+      <w:r>
+        <w:t>to my current/former (</w:t>
+      </w:r>
+      <w:r>
+        <w:rPr>
+          <w:i/>
+        </w:rPr>
+        <w:t>circle which one</w:t>
+      </w:r>
+      <w:r>
+        <w:t>) landlord.</w:t>
+      </w:r>
+      <w:r>
+        <w:br/>
+      </w:r>
+    </w:p>
+    <w:p>
+      <w:pPr>
+        <w:pStyle w:val="ListNumber"/>
+        <w:spacing w:after="120"/>
+      </w:pPr>
+      <w:r>
+        <w:t xml:space="preserve">The landlord violated the security deposit law </w:t>
+      </w:r>
+      <w:r>
+        <w:t>in the following way(s)</w:t>
+      </w:r>
+      <w:r>
+        <w:t>:</w:t>
       </w:r>
     </w:p>
     <w:p>
@@ -4701,1154 +4694,17 @@
         <w:pStyle w:val="LetterList2"/>
         <w:numPr>
           <w:ilvl w:val="0"/>
-          <w:numId w:val="8"/>
+          <w:numId w:val="20"/>
         </w:numPr>
       </w:pPr>
       <w:r>
-        <w:t>{%</w:t>
-      </w:r>
-      <w:r>
-        <w:t xml:space="preserve"> </w:t>
-      </w:r>
-      <w:r>
-        <w:t>endif %}</w:t>
-      </w:r>
-    </w:p>
-    <w:p>
-      <w:pPr>
-        <w:pStyle w:val="LetterList2"/>
-      </w:pPr>
-      <w:r>
-        <w:t>{%</w:t>
-      </w:r>
-      <w:r>
-        <w:t xml:space="preserve"> </w:t>
-      </w:r>
-      <w:r>
-        <w:t>if bad_conditions.landlord_notified.writing %}</w:t>
-      </w:r>
-      <w:r>
-        <w:t>I told the landlord in writing.</w:t>
-      </w:r>
-    </w:p>
-    <w:p>
-      <w:pPr>
-        <w:pStyle w:val="LetterList2"/>
-      </w:pPr>
-      <w:r>
-        <w:t>{%</w:t>
-      </w:r>
-      <w:r>
-        <w:t xml:space="preserve"> </w:t>
-      </w:r>
-      <w:r>
-        <w:t>endif %}</w:t>
-      </w:r>
-    </w:p>
-    <w:p>
-      <w:pPr>
-        <w:pStyle w:val="LetterList2"/>
-      </w:pPr>
-      <w:r>
-        <w:t>{%</w:t>
-      </w:r>
-      <w:r>
-        <w:t xml:space="preserve"> </w:t>
-      </w:r>
-      <w:r>
-        <w:t>if bad_conditions.landlord_notified.agency %}</w:t>
-      </w:r>
-      <w:r>
-        <w:t xml:space="preserve">The landlord was notified by Inspectional Services, Board of Health, housing agency, </w:t>
-      </w:r>
-      <w:r>
-        <w:br/>
-        <w:t>or someone else.</w:t>
-      </w:r>
-    </w:p>
-    <w:p>
-      <w:pPr>
-        <w:pStyle w:val="LetterList2"/>
-      </w:pPr>
-      <w:r>
-        <w:t>{%</w:t>
-      </w:r>
-      <w:r>
-        <w:t xml:space="preserve"> </w:t>
-      </w:r>
-      <w:r>
-        <w:t>endif %}</w:t>
-      </w:r>
-    </w:p>
-    <w:p>
-      <w:pPr>
-        <w:pStyle w:val="LetterList2"/>
-      </w:pPr>
-      <w:r>
-        <w:t>{%</w:t>
-      </w:r>
-      <w:r>
-        <w:t xml:space="preserve"> </w:t>
-      </w:r>
-      <w:r>
-        <w:t>if bad_conditions.landlord_notified.preexisting %}</w:t>
-      </w:r>
-      <w:r>
-        <w:t>All or some of the conditions existed when I moved in.</w:t>
-      </w:r>
-    </w:p>
-    <w:p>
-      <w:pPr>
-        <w:pStyle w:val="LetterList2"/>
-      </w:pPr>
-      <w:r>
-        <w:t>{%</w:t>
-      </w:r>
-      <w:r>
-        <w:t xml:space="preserve"> </w:t>
-      </w:r>
-      <w:r>
-        <w:t>endif %}</w:t>
-      </w:r>
-    </w:p>
-    <w:p>
-      <w:pPr>
-        <w:pStyle w:val="LetterList2"/>
-      </w:pPr>
-      <w:r>
-        <w:t>{%</w:t>
-      </w:r>
-      <w:r>
-        <w:t xml:space="preserve"> </w:t>
-      </w:r>
-      <w:r>
-        <w:t>if bad_conditions.landlord_notified.existed_at_purchase %}</w:t>
-      </w:r>
-      <w:r>
-        <w:t>All or some of the conditions existed when the landlord purchased the property or at the time of foreclosure.</w:t>
-      </w:r>
-    </w:p>
-    <w:p>
-      <w:pPr>
-        <w:pStyle w:val="LetterList2"/>
-      </w:pPr>
-      <w:r>
-        <w:t>{%</w:t>
-      </w:r>
-      <w:r>
-        <w:t xml:space="preserve"> </w:t>
-      </w:r>
-      <w:r>
-        <w:t>endif %}</w:t>
-      </w:r>
-    </w:p>
-    <w:p>
-      <w:pPr>
-        <w:pStyle w:val="LetterList2"/>
-        <w:rPr>
-          <w:szCs w:val="24"/>
-        </w:rPr>
-      </w:pPr>
-      <w:r>
-        <w:lastRenderedPageBreak/>
-        <w:t>{%</w:t>
-      </w:r>
-      <w:r>
-        <w:t xml:space="preserve"> </w:t>
-      </w:r>
-      <w:r>
-        <w:t>if bad_conditions.landlord_notified.landlord_accessed_areas %}</w:t>
-      </w:r>
-      <w:r>
-        <w:t>All or some of these conditions exist in common areas that the landlord has access to.</w:t>
-      </w:r>
-    </w:p>
-    <w:p>
-      <w:pPr>
-        <w:pStyle w:val="LetterList2"/>
-        <w:rPr>
-          <w:szCs w:val="24"/>
-        </w:rPr>
-      </w:pPr>
-      <w:r>
-        <w:t>{%</w:t>
-      </w:r>
-      <w:r>
-        <w:t xml:space="preserve"> </w:t>
-      </w:r>
-      <w:r>
-        <w:t>endif %}</w:t>
-      </w:r>
-    </w:p>
-    <w:p>
-      <w:pPr>
-        <w:pStyle w:val="LetterList2"/>
-        <w:rPr>
-          <w:szCs w:val="24"/>
-        </w:rPr>
-      </w:pPr>
-      <w:r>
-        <w:rPr>
-          <w:szCs w:val="24"/>
-        </w:rPr>
-        <w:t>{%</w:t>
-      </w:r>
-      <w:r>
-        <w:rPr>
-          <w:szCs w:val="24"/>
-        </w:rPr>
-        <w:t xml:space="preserve"> </w:t>
-      </w:r>
-      <w:r>
-        <w:rPr>
-          <w:szCs w:val="24"/>
-        </w:rPr>
-        <w:t>if bad_conditions.</w:t>
-      </w:r>
-      <w:r>
-        <w:rPr>
-          <w:szCs w:val="24"/>
-        </w:rPr>
-        <w:t>other %}{{bad_conditions.other}}</w:t>
-      </w:r>
-    </w:p>
-    <w:p>
-      <w:pPr>
-        <w:pStyle w:val="LetterList2"/>
-        <w:rPr>
-          <w:szCs w:val="24"/>
-        </w:rPr>
-      </w:pPr>
-      <w:r>
-        <w:t>{%</w:t>
-      </w:r>
-      <w:r>
-        <w:t xml:space="preserve"> </w:t>
-      </w:r>
-      <w:r>
-        <w:t>endif %}</w:t>
-      </w:r>
-    </w:p>
-    <w:p>
-      <w:pPr>
-        <w:pStyle w:val="6ptPadding"/>
-      </w:pPr>
-    </w:p>
-    <w:p>
-      <w:pPr>
-        <w:ind w:left="432"/>
-      </w:pPr>
-      <w:r>
-        <w:t xml:space="preserve">I am entitled to damages for the reduced value of my home, calculated as the difference between: </w:t>
-      </w:r>
-      <w:r>
-        <w:br/>
-      </w:r>
-      <w:r>
-        <w:t xml:space="preserve">(a) the full market rental value of my home in good condition, and (b) the reduced value of my home in its bad condition. </w:t>
-      </w:r>
-      <w:r>
-        <w:rPr>
-          <w:rStyle w:val="Italic"/>
-        </w:rPr>
-        <w:t>(If the rent is subsidized, the damages are calculated based on the full rental value and not just the tenant’s share.)</w:t>
-      </w:r>
-      <w:r>
-        <w:t xml:space="preserve"> I am also entitled to damages for any other losses, injuries, or expenses resulting from bad conditions.</w:t>
-      </w:r>
-    </w:p>
-    <w:p>
-      <w:pPr>
-        <w:ind w:left="432"/>
-      </w:pPr>
-      <w:r>
-        <w:t>{%</w:t>
-      </w:r>
-      <w:r>
-        <w:t xml:space="preserve"> </w:t>
-      </w:r>
-      <w:r>
-        <w:t>endif %}</w:t>
-      </w:r>
-    </w:p>
-    <w:p>
-      <w:pPr>
-        <w:ind w:left="432"/>
-      </w:pPr>
-      <w:r>
-        <w:t>{%</w:t>
-      </w:r>
-      <w:r>
-        <w:t xml:space="preserve"> </w:t>
-      </w:r>
-      <w:r>
-        <w:t>endif %}</w:t>
-      </w:r>
-    </w:p>
-    <w:p>
-      <w:pPr>
-        <w:ind w:left="432"/>
-      </w:pPr>
-    </w:p>
-    <w:p>
-      <w:pPr>
-        <w:ind w:left="432"/>
-        <w:rPr>
-          <w:i/>
-          <w:color w:val="000000"/>
-        </w:rPr>
-      </w:pPr>
-      <w:r>
-        <w:rPr>
-          <w:i/>
-          <w:color w:val="000000"/>
-        </w:rPr>
-        <w:t>{%</w:t>
-      </w:r>
-      <w:r>
-        <w:rPr>
-          <w:i/>
-          <w:color w:val="000000"/>
-        </w:rPr>
-        <w:t xml:space="preserve"> </w:t>
-      </w:r>
-      <w:r>
-        <w:rPr>
-          <w:i/>
-          <w:color w:val="000000"/>
-        </w:rPr>
-        <w:t>if security_deposit.</w:t>
-      </w:r>
-      <w:r>
-        <w:rPr>
-          <w:i/>
-          <w:color w:val="000000"/>
-        </w:rPr>
-        <w:t>violated</w:t>
-      </w:r>
-      <w:r>
-        <w:rPr>
-          <w:i/>
-          <w:color w:val="000000"/>
-        </w:rPr>
-        <w:t xml:space="preserve"> %}</w:t>
-      </w:r>
-    </w:p>
-    <w:p>
-      <w:pPr>
-        <w:pStyle w:val="CenterItal"/>
-        <w:spacing w:line="240" w:lineRule="auto"/>
-      </w:pPr>
-      <w:r>
-        <w:t>Defense &amp; Counterclaim</w:t>
-      </w:r>
-    </w:p>
-    <w:p>
-      <w:pPr>
-        <w:pStyle w:val="CenterTitle3"/>
-      </w:pPr>
-      <w:r>
-        <w:t>Violation of the Security Deposit Law</w:t>
-      </w:r>
-    </w:p>
-    <w:p>
-      <w:pPr>
-        <w:pStyle w:val="CenterTitle4"/>
-        <w:spacing w:after="120"/>
-      </w:pPr>
-      <w:r>
-        <w:t>Mass. Gen. Laws c. 239, §8A; c. 186, §15B; and/or c. 93A</w:t>
-      </w:r>
-    </w:p>
-    <w:p>
-      <w:pPr>
-        <w:pStyle w:val="ListNumber"/>
-      </w:pPr>
-      <w:r>
-        <w:t xml:space="preserve">I paid a security deposit of $ </w:t>
-      </w:r>
-      <w:r>
-        <w:t>{{</w:t>
-      </w:r>
-      <w:r>
-        <w:t xml:space="preserve"> </w:t>
-      </w:r>
-      <w:r>
-        <w:t>security_deposit.amount }</w:t>
-      </w:r>
-      <w:r>
-        <w:t xml:space="preserve">} </w:t>
-      </w:r>
-      <w:r>
-        <w:t>to my current/former (</w:t>
-      </w:r>
-      <w:r>
-        <w:rPr>
-          <w:i/>
-        </w:rPr>
-        <w:t>circle which one</w:t>
-      </w:r>
-      <w:r>
-        <w:t>) landlord.</w:t>
-      </w:r>
-      <w:r>
-        <w:br/>
-      </w:r>
-    </w:p>
-    <w:p>
-      <w:pPr>
-        <w:pStyle w:val="ListNumber"/>
-        <w:spacing w:after="120"/>
-      </w:pPr>
-      <w:r>
-        <w:t xml:space="preserve">The landlord violated the security deposit law </w:t>
-      </w:r>
-      <w:r>
-        <w:t>in the following way(s)</w:t>
-      </w:r>
-      <w:r>
-        <w:t>:</w:t>
-      </w:r>
-    </w:p>
-    <w:p>
-      <w:pPr>
-        <w:pStyle w:val="LetterList2"/>
-        <w:numPr>
-          <w:ilvl w:val="0"/>
-          <w:numId w:val="9"/>
-        </w:numPr>
-        <w:tabs>
-          <w:tab w:val="clear" w:pos="1152"/>
-          <w:tab w:val="num" w:pos="1080"/>
-        </w:tabs>
-        <w:spacing w:line="216" w:lineRule="auto"/>
-        <w:rPr>
-          <w:i/>
-          <w:sz w:val="22"/>
-          <w:szCs w:val="22"/>
-        </w:rPr>
-      </w:pPr>
-      <w:r>
-        <w:rPr>
-          <w:sz w:val="22"/>
-          <w:szCs w:val="22"/>
-        </w:rPr>
-        <w:t>{%</w:t>
-      </w:r>
-      <w:r>
-        <w:rPr>
-          <w:sz w:val="22"/>
-          <w:szCs w:val="22"/>
-        </w:rPr>
-        <w:t xml:space="preserve"> </w:t>
-      </w:r>
-      <w:r>
-        <w:rPr>
-          <w:sz w:val="22"/>
-          <w:szCs w:val="22"/>
-        </w:rPr>
-        <w:t>if security_deposit.violations.over_month_deposit %}</w:t>
-      </w:r>
-      <w:r>
-        <w:rPr>
-          <w:sz w:val="22"/>
-          <w:szCs w:val="22"/>
-        </w:rPr>
-        <w:t xml:space="preserve">Charging more than </w:t>
-      </w:r>
-      <w:r>
-        <w:rPr>
-          <w:sz w:val="22"/>
-          <w:szCs w:val="22"/>
-        </w:rPr>
-        <w:t>1</w:t>
-      </w:r>
-      <w:r>
-        <w:rPr>
-          <w:sz w:val="22"/>
-          <w:szCs w:val="22"/>
-        </w:rPr>
-        <w:t xml:space="preserve"> month’s rent for the deposit</w:t>
-      </w:r>
-      <w:r>
-        <w:rPr>
-          <w:sz w:val="22"/>
-          <w:szCs w:val="22"/>
-        </w:rPr>
-        <w:t xml:space="preserve">, </w:t>
-      </w:r>
-      <w:r>
-        <w:rPr>
-          <w:sz w:val="22"/>
-          <w:szCs w:val="22"/>
-        </w:rPr>
-        <w:br/>
-      </w:r>
-      <w:r>
-        <w:rPr>
-          <w:i/>
-          <w:sz w:val="22"/>
-          <w:szCs w:val="22"/>
-        </w:rPr>
-        <w:t>allowing me 3 times the deposit and interest required by law.</w:t>
-      </w:r>
-    </w:p>
-    <w:p>
-      <w:pPr>
-        <w:pStyle w:val="LetterList2"/>
-        <w:numPr>
-          <w:ilvl w:val="0"/>
-          <w:numId w:val="9"/>
-        </w:numPr>
-        <w:tabs>
-          <w:tab w:val="clear" w:pos="1152"/>
-          <w:tab w:val="num" w:pos="1080"/>
-        </w:tabs>
-        <w:spacing w:line="216" w:lineRule="auto"/>
-        <w:rPr>
-          <w:i/>
-          <w:sz w:val="22"/>
-          <w:szCs w:val="22"/>
-        </w:rPr>
-      </w:pPr>
-      <w:r>
-        <w:t>{%</w:t>
-      </w:r>
-      <w:r>
-        <w:t xml:space="preserve"> </w:t>
-      </w:r>
-      <w:r>
-        <w:t>endif %}</w:t>
-      </w:r>
-    </w:p>
-    <w:p>
-      <w:pPr>
-        <w:pStyle w:val="LetterList2"/>
-        <w:numPr>
-          <w:ilvl w:val="0"/>
-          <w:numId w:val="9"/>
-        </w:numPr>
-        <w:tabs>
-          <w:tab w:val="clear" w:pos="1152"/>
-          <w:tab w:val="num" w:pos="1080"/>
-        </w:tabs>
-        <w:spacing w:line="216" w:lineRule="auto"/>
-        <w:rPr>
-          <w:i/>
-          <w:sz w:val="22"/>
-          <w:szCs w:val="22"/>
-        </w:rPr>
-      </w:pPr>
-      <w:r>
-        <w:rPr>
-          <w:sz w:val="22"/>
-          <w:szCs w:val="22"/>
-        </w:rPr>
-        <w:t>{%</w:t>
-      </w:r>
-      <w:r>
-        <w:rPr>
-          <w:sz w:val="22"/>
-          <w:szCs w:val="22"/>
-        </w:rPr>
-        <w:t xml:space="preserve"> </w:t>
-      </w:r>
-      <w:r>
-        <w:rPr>
-          <w:sz w:val="22"/>
-          <w:szCs w:val="22"/>
-        </w:rPr>
-        <w:t>if security_deposit.violations.no_separate_account %}</w:t>
-      </w:r>
-      <w:r>
-        <w:rPr>
-          <w:sz w:val="22"/>
-          <w:szCs w:val="22"/>
-        </w:rPr>
-        <w:t xml:space="preserve">Not putting </w:t>
-      </w:r>
-      <w:r>
-        <w:rPr>
-          <w:sz w:val="22"/>
-          <w:szCs w:val="22"/>
-        </w:rPr>
-        <w:t>the deposit</w:t>
-      </w:r>
-      <w:r>
-        <w:rPr>
-          <w:sz w:val="22"/>
-          <w:szCs w:val="22"/>
-        </w:rPr>
-        <w:t xml:space="preserve"> in a separate bank account, </w:t>
-      </w:r>
-      <w:r>
-        <w:rPr>
-          <w:sz w:val="22"/>
-          <w:szCs w:val="22"/>
-        </w:rPr>
-        <w:br/>
-      </w:r>
-      <w:r>
-        <w:rPr>
-          <w:i/>
-          <w:sz w:val="22"/>
-          <w:szCs w:val="22"/>
-        </w:rPr>
-        <w:t xml:space="preserve">allowing </w:t>
-      </w:r>
-      <w:r>
-        <w:rPr>
-          <w:i/>
-          <w:sz w:val="22"/>
-          <w:szCs w:val="22"/>
-        </w:rPr>
-        <w:t xml:space="preserve">me </w:t>
-      </w:r>
-      <w:r>
-        <w:rPr>
-          <w:i/>
-          <w:sz w:val="22"/>
-          <w:szCs w:val="22"/>
-        </w:rPr>
-        <w:t xml:space="preserve">3 </w:t>
-      </w:r>
-      <w:r>
-        <w:rPr>
-          <w:i/>
-          <w:sz w:val="22"/>
-          <w:szCs w:val="22"/>
-        </w:rPr>
-        <w:t>times the deposit and interest</w:t>
-      </w:r>
-      <w:r>
-        <w:rPr>
-          <w:i/>
-          <w:sz w:val="22"/>
-          <w:szCs w:val="22"/>
-        </w:rPr>
-        <w:t xml:space="preserve"> required by law.</w:t>
-      </w:r>
-    </w:p>
-    <w:p>
-      <w:pPr>
-        <w:pStyle w:val="LetterList2"/>
-        <w:numPr>
-          <w:ilvl w:val="0"/>
-          <w:numId w:val="9"/>
-        </w:numPr>
-        <w:tabs>
-          <w:tab w:val="clear" w:pos="1152"/>
-          <w:tab w:val="num" w:pos="1080"/>
-        </w:tabs>
-        <w:spacing w:line="216" w:lineRule="auto"/>
-        <w:rPr>
-          <w:i/>
-          <w:sz w:val="22"/>
-          <w:szCs w:val="22"/>
-        </w:rPr>
-      </w:pPr>
-      <w:r>
-        <w:t>{%</w:t>
-      </w:r>
-      <w:r>
-        <w:t xml:space="preserve"> </w:t>
-      </w:r>
-      <w:r>
-        <w:t>endif %}</w:t>
-      </w:r>
-    </w:p>
-    <w:p>
-      <w:pPr>
-        <w:pStyle w:val="LetterList2"/>
-        <w:numPr>
-          <w:ilvl w:val="0"/>
-          <w:numId w:val="9"/>
-        </w:numPr>
-        <w:tabs>
-          <w:tab w:val="clear" w:pos="1152"/>
-          <w:tab w:val="num" w:pos="1080"/>
-        </w:tabs>
-        <w:spacing w:line="216" w:lineRule="auto"/>
-        <w:rPr>
-          <w:i/>
-          <w:sz w:val="22"/>
-          <w:szCs w:val="22"/>
-        </w:rPr>
-      </w:pPr>
-      <w:r>
-        <w:rPr>
-          <w:sz w:val="22"/>
-          <w:szCs w:val="22"/>
-        </w:rPr>
-        <w:t>{%</w:t>
-      </w:r>
-      <w:r>
-        <w:rPr>
-          <w:sz w:val="22"/>
-          <w:szCs w:val="22"/>
-        </w:rPr>
-        <w:t xml:space="preserve"> </w:t>
-      </w:r>
-      <w:r>
-        <w:rPr>
-          <w:sz w:val="22"/>
-          <w:szCs w:val="22"/>
-        </w:rPr>
-        <w:t>if security_deposit.violations.no_receipts %}</w:t>
-      </w:r>
-      <w:r>
-        <w:rPr>
-          <w:sz w:val="22"/>
-          <w:szCs w:val="22"/>
-        </w:rPr>
-        <w:t>Not giving me the required receipts</w:t>
-      </w:r>
-      <w:r>
-        <w:rPr>
-          <w:sz w:val="22"/>
-          <w:szCs w:val="22"/>
-        </w:rPr>
-        <w:t xml:space="preserve">, </w:t>
-      </w:r>
-      <w:r>
-        <w:rPr>
-          <w:sz w:val="22"/>
-          <w:szCs w:val="22"/>
-        </w:rPr>
-        <w:br/>
-      </w:r>
-      <w:r>
-        <w:rPr>
-          <w:i/>
-          <w:sz w:val="22"/>
-          <w:szCs w:val="22"/>
-        </w:rPr>
-        <w:t>allowing</w:t>
-      </w:r>
-      <w:r>
-        <w:rPr>
-          <w:i/>
-          <w:sz w:val="22"/>
-          <w:szCs w:val="22"/>
-        </w:rPr>
-        <w:t xml:space="preserve"> me </w:t>
-      </w:r>
-      <w:r>
-        <w:rPr>
-          <w:i/>
-          <w:sz w:val="22"/>
-          <w:szCs w:val="22"/>
-        </w:rPr>
-        <w:t>3</w:t>
-      </w:r>
-      <w:r>
-        <w:rPr>
-          <w:i/>
-          <w:sz w:val="22"/>
-          <w:szCs w:val="22"/>
-        </w:rPr>
-        <w:t xml:space="preserve"> times the deposit and </w:t>
-      </w:r>
-      <w:r>
-        <w:rPr>
-          <w:i/>
-          <w:sz w:val="22"/>
-          <w:szCs w:val="22"/>
-        </w:rPr>
-        <w:t>interest required by law.</w:t>
-      </w:r>
-    </w:p>
-    <w:p>
-      <w:pPr>
-        <w:pStyle w:val="LetterList2"/>
-        <w:numPr>
-          <w:ilvl w:val="0"/>
-          <w:numId w:val="9"/>
-        </w:numPr>
-        <w:tabs>
-          <w:tab w:val="clear" w:pos="1152"/>
-          <w:tab w:val="num" w:pos="1080"/>
-        </w:tabs>
-        <w:spacing w:line="216" w:lineRule="auto"/>
-        <w:rPr>
-          <w:i/>
-          <w:sz w:val="22"/>
-          <w:szCs w:val="22"/>
-        </w:rPr>
-      </w:pPr>
-      <w:r>
-        <w:t>{%</w:t>
-      </w:r>
-      <w:r>
-        <w:t xml:space="preserve"> </w:t>
-      </w:r>
-      <w:r>
-        <w:t>endif %}</w:t>
-      </w:r>
-    </w:p>
-    <w:p>
-      <w:pPr>
-        <w:pStyle w:val="LetterList2"/>
-        <w:numPr>
-          <w:ilvl w:val="0"/>
-          <w:numId w:val="9"/>
-        </w:numPr>
-        <w:tabs>
-          <w:tab w:val="clear" w:pos="1152"/>
-          <w:tab w:val="num" w:pos="1080"/>
-        </w:tabs>
-        <w:spacing w:line="216" w:lineRule="auto"/>
-        <w:rPr>
-          <w:i/>
-          <w:sz w:val="22"/>
-          <w:szCs w:val="22"/>
-        </w:rPr>
-      </w:pPr>
-      <w:r>
-        <w:rPr>
-          <w:sz w:val="22"/>
-          <w:szCs w:val="22"/>
-        </w:rPr>
-        <w:t>{%</w:t>
-      </w:r>
-      <w:r>
-        <w:rPr>
-          <w:sz w:val="22"/>
-          <w:szCs w:val="22"/>
-        </w:rPr>
-        <w:t xml:space="preserve"> </w:t>
-      </w:r>
-      <w:r>
-        <w:rPr>
-          <w:sz w:val="22"/>
-          <w:szCs w:val="22"/>
-        </w:rPr>
-        <w:t>if security_deposit.violations.unpaid_interest %}</w:t>
-      </w:r>
-      <w:r>
-        <w:rPr>
-          <w:sz w:val="22"/>
-          <w:szCs w:val="22"/>
-        </w:rPr>
-        <w:t>Not paying</w:t>
-      </w:r>
-      <w:r>
-        <w:rPr>
-          <w:sz w:val="22"/>
-          <w:szCs w:val="22"/>
-        </w:rPr>
-        <w:t xml:space="preserve"> or </w:t>
-      </w:r>
-      <w:r>
-        <w:rPr>
-          <w:sz w:val="22"/>
-          <w:szCs w:val="22"/>
-        </w:rPr>
-        <w:t xml:space="preserve">deducting from my rent yearly interest, </w:t>
-      </w:r>
-      <w:r>
-        <w:rPr>
-          <w:sz w:val="22"/>
-          <w:szCs w:val="22"/>
-        </w:rPr>
-        <w:br/>
-      </w:r>
-      <w:r>
-        <w:rPr>
-          <w:i/>
-          <w:sz w:val="22"/>
-          <w:szCs w:val="22"/>
-        </w:rPr>
-        <w:t xml:space="preserve">allowing me </w:t>
-      </w:r>
-      <w:r>
-        <w:rPr>
-          <w:i/>
-          <w:sz w:val="22"/>
-          <w:szCs w:val="22"/>
-        </w:rPr>
-        <w:t>3 times the interest owed on the deposit.</w:t>
-      </w:r>
-    </w:p>
-    <w:p>
-      <w:pPr>
-        <w:pStyle w:val="LetterList2"/>
-        <w:numPr>
-          <w:ilvl w:val="0"/>
-          <w:numId w:val="9"/>
-        </w:numPr>
-        <w:tabs>
-          <w:tab w:val="clear" w:pos="1152"/>
-          <w:tab w:val="num" w:pos="1080"/>
-        </w:tabs>
-        <w:spacing w:line="216" w:lineRule="auto"/>
-        <w:rPr>
-          <w:i/>
-          <w:sz w:val="22"/>
-          <w:szCs w:val="22"/>
-        </w:rPr>
-      </w:pPr>
-      <w:r>
-        <w:t>{%</w:t>
-      </w:r>
-      <w:r>
-        <w:t xml:space="preserve"> </w:t>
-      </w:r>
-      <w:r>
-        <w:t>endif %}</w:t>
-      </w:r>
-    </w:p>
-    <w:p>
-      <w:pPr>
-        <w:pStyle w:val="LetterList2"/>
-        <w:rPr>
-          <w:i/>
-          <w:sz w:val="22"/>
-          <w:szCs w:val="22"/>
-        </w:rPr>
-      </w:pPr>
-      <w:r>
-        <w:rPr>
-          <w:sz w:val="22"/>
-          <w:szCs w:val="22"/>
-        </w:rPr>
-        <w:t>{%</w:t>
-      </w:r>
-      <w:r>
-        <w:rPr>
-          <w:sz w:val="22"/>
-          <w:szCs w:val="22"/>
-        </w:rPr>
-        <w:t xml:space="preserve"> </w:t>
-      </w:r>
-      <w:r>
-        <w:rPr>
-          <w:sz w:val="22"/>
-          <w:szCs w:val="22"/>
-        </w:rPr>
-        <w:t>if security_deposit.violations.no_statement_of_conditions %}</w:t>
-      </w:r>
-      <w:r>
-        <w:rPr>
-          <w:sz w:val="22"/>
-          <w:szCs w:val="22"/>
-        </w:rPr>
-        <w:t>Not giving me the required</w:t>
-      </w:r>
-      <w:r>
-        <w:rPr>
-          <w:sz w:val="22"/>
-          <w:szCs w:val="22"/>
-        </w:rPr>
-        <w:t xml:space="preserve"> </w:t>
-      </w:r>
-      <w:r>
-        <w:rPr>
-          <w:sz w:val="22"/>
-          <w:szCs w:val="22"/>
-        </w:rPr>
-        <w:t>statement</w:t>
-      </w:r>
-      <w:r>
-        <w:rPr>
-          <w:sz w:val="22"/>
-          <w:szCs w:val="22"/>
-        </w:rPr>
-        <w:t xml:space="preserve"> of conditions, </w:t>
-      </w:r>
-      <w:r>
-        <w:rPr>
-          <w:sz w:val="22"/>
-          <w:szCs w:val="22"/>
-        </w:rPr>
-        <w:br/>
-      </w:r>
-      <w:r>
-        <w:rPr>
-          <w:i/>
-          <w:sz w:val="22"/>
-          <w:szCs w:val="22"/>
-        </w:rPr>
-        <w:t xml:space="preserve">allowing </w:t>
-      </w:r>
-      <w:r>
-        <w:rPr>
-          <w:i/>
-          <w:sz w:val="22"/>
-          <w:szCs w:val="22"/>
-        </w:rPr>
-        <w:t xml:space="preserve">me </w:t>
-      </w:r>
-      <w:r>
-        <w:rPr>
-          <w:i/>
-          <w:sz w:val="22"/>
-          <w:szCs w:val="22"/>
-        </w:rPr>
-        <w:t>$25.</w:t>
-      </w:r>
-    </w:p>
-    <w:p>
-      <w:pPr>
-        <w:pStyle w:val="LetterList2"/>
-        <w:rPr>
-          <w:i/>
-          <w:sz w:val="22"/>
-          <w:szCs w:val="22"/>
-        </w:rPr>
-      </w:pPr>
-      <w:r>
-        <w:t>{%</w:t>
-      </w:r>
-      <w:r>
-        <w:t xml:space="preserve"> </w:t>
-      </w:r>
-      <w:r>
-        <w:t>endif %}</w:t>
-      </w:r>
-    </w:p>
-    <w:p>
-      <w:pPr>
-        <w:pStyle w:val="LetterList2"/>
-      </w:pPr>
-      <w:r>
-        <w:rPr>
-          <w:sz w:val="22"/>
-          <w:szCs w:val="22"/>
-        </w:rPr>
-        <w:t>{%</w:t>
-      </w:r>
-      <w:r>
-        <w:rPr>
-          <w:sz w:val="22"/>
-          <w:szCs w:val="22"/>
-        </w:rPr>
-        <w:t xml:space="preserve"> </w:t>
-      </w:r>
-      <w:r>
-        <w:rPr>
-          <w:sz w:val="22"/>
-          <w:szCs w:val="22"/>
-        </w:rPr>
-        <w:t>if security_deposit.violations.did_not_take_responsibility %}</w:t>
-      </w:r>
-      <w:r>
-        <w:t xml:space="preserve">Not taking responsibility </w:t>
-      </w:r>
-      <w:r>
-        <w:t xml:space="preserve">for the security deposit </w:t>
-      </w:r>
-      <w:r>
-        <w:t xml:space="preserve">I paid to the prior landlord, </w:t>
-      </w:r>
-      <w:r>
-        <w:br/>
-      </w:r>
-      <w:r>
-        <w:rPr>
-          <w:i/>
-        </w:rPr>
-        <w:t xml:space="preserve">allowing </w:t>
-      </w:r>
-      <w:r>
-        <w:rPr>
-          <w:i/>
-        </w:rPr>
-        <w:t xml:space="preserve">me </w:t>
-      </w:r>
-      <w:r>
-        <w:rPr>
-          <w:i/>
-        </w:rPr>
-        <w:t xml:space="preserve">3 </w:t>
-      </w:r>
-      <w:r>
-        <w:rPr>
-          <w:i/>
-        </w:rPr>
-        <w:t>times the deposit and accrued interest.</w:t>
-      </w:r>
-    </w:p>
-    <w:p>
-      <w:pPr>
-        <w:pStyle w:val="LetterList2"/>
-      </w:pPr>
-      <w:r>
-        <w:t>{%</w:t>
-      </w:r>
-      <w:r>
-        <w:t xml:space="preserve"> </w:t>
-      </w:r>
-      <w:r>
-        <w:t>endif %}</w:t>
-      </w:r>
-    </w:p>
-    <w:p>
-      <w:pPr>
-        <w:pStyle w:val="LetterList2"/>
-      </w:pPr>
-      <w:r>
-        <w:rPr>
-          <w:sz w:val="22"/>
-          <w:szCs w:val="22"/>
-        </w:rPr>
-        <w:t>{%</w:t>
-      </w:r>
-      <w:r>
-        <w:rPr>
-          <w:sz w:val="22"/>
-          <w:szCs w:val="22"/>
-        </w:rPr>
-        <w:t xml:space="preserve"> </w:t>
-      </w:r>
-      <w:r>
-        <w:rPr>
-          <w:sz w:val="22"/>
-          <w:szCs w:val="22"/>
-        </w:rPr>
-        <w:t>if security_deposit.violations.other %}</w:t>
-      </w:r>
-      <w:r>
-        <w:rPr>
-          <w:sz w:val="22"/>
-          <w:szCs w:val="22"/>
-        </w:rPr>
-        <w:t>{{</w:t>
-      </w:r>
-      <w:r>
-        <w:rPr>
-          <w:sz w:val="22"/>
-          <w:szCs w:val="22"/>
-        </w:rPr>
-        <w:t xml:space="preserve"> sec</w:t>
-      </w:r>
-      <w:r>
-        <w:rPr>
-          <w:sz w:val="22"/>
-          <w:szCs w:val="22"/>
-        </w:rPr>
-        <w:t>urity_deposit.violations.other }</w:t>
-      </w:r>
-      <w:r>
-        <w:rPr>
-          <w:sz w:val="22"/>
-          <w:szCs w:val="22"/>
-        </w:rPr>
-        <w:t>}</w:t>
-      </w:r>
-    </w:p>
-    <w:p>
-      <w:pPr>
-        <w:pStyle w:val="LetterList2"/>
-      </w:pPr>
-      <w:r>
-        <w:t>{%</w:t>
-      </w:r>
-      <w:r>
-        <w:t xml:space="preserve"> </w:t>
-      </w:r>
-      <w:r>
-        <w:t>endif %}</w:t>
+        <w:t xml:space="preserve">{{ </w:t>
+      </w:r>
+      <w:r>
+        <w:t>security_deposit.violations</w:t>
+      </w:r>
+      <w:r>
+        <w:t>.true_values() }}</w:t>
       </w:r>
     </w:p>
     <w:p>
@@ -5904,6 +4760,7 @@
         <w:spacing w:line="240" w:lineRule="auto"/>
       </w:pPr>
       <w:r>
+        <w:lastRenderedPageBreak/>
         <w:t>Defense &amp; Counterclaim</w:t>
       </w:r>
     </w:p>
@@ -5929,7 +4786,6 @@
         <w:pStyle w:val="ListNumber"/>
       </w:pPr>
       <w:r>
-        <w:lastRenderedPageBreak/>
         <w:t xml:space="preserve">I paid last month’s rent of $ </w:t>
       </w:r>
       <w:r>
@@ -6446,6 +5302,7 @@
         <w:ind w:left="432"/>
       </w:pPr>
       <w:r>
+        <w:lastRenderedPageBreak/>
         <w:t>This defense and counterclaim entitles me to three times the rent (calculated at the full contract rent for tenants with subsidies) or my actual damages, whichever is greater.</w:t>
       </w:r>
     </w:p>
@@ -6724,7 +5581,10 @@
         <w:pStyle w:val="LetterList2"/>
       </w:pPr>
       <w:r>
-        <w:t>Other: _________________________________________________________</w:t>
+        <w:t xml:space="preserve">Other: </w:t>
+      </w:r>
+      <w:r>
+        <w:t>{{ consumer_protection.other }}</w:t>
       </w:r>
     </w:p>
     <w:p>
@@ -6864,6 +5724,7 @@
         <w:pStyle w:val="ListNumber"/>
       </w:pPr>
       <w:r>
+        <w:lastRenderedPageBreak/>
         <w:t>{%</w:t>
       </w:r>
       <w:r>
@@ -6920,13 +5781,7 @@
         <w:t xml:space="preserve">to failure to comply with the: </w:t>
       </w:r>
       <w:r>
-        <w:t xml:space="preserve">(i) power of sale in the mortgage contract, (ii) statutory or regulatory foreclosure requirements, and/or </w:t>
-      </w:r>
-      <w:r>
-        <w:br/>
-      </w:r>
-      <w:r>
-        <w:t>(iii) Note holding/transfer requirements pursuant to applicable law.</w:t>
+        <w:t>(i) power of sale in the mortgage contract, (ii) statutory or regulatory foreclosure requirements, and/or (iii) Note holding/transfer requirements pursuant to applicable law.</w:t>
       </w:r>
       <w:r>
         <w:t xml:space="preserve"> </w:t>
@@ -6971,7 +5826,6 @@
         </w:tabs>
       </w:pPr>
       <w:r>
-        <w:lastRenderedPageBreak/>
         <w:t>{%</w:t>
       </w:r>
       <w:r>
@@ -7471,6 +6325,7 @@
         <w:rPr>
           <w:b/>
         </w:rPr>
+        <w:lastRenderedPageBreak/>
         <w:t xml:space="preserve">Failure to comply with notice provisions of Mass. Gen. Law c. 186A </w:t>
       </w:r>
       <w:r>
@@ -7539,7 +6394,6 @@
         <w:pStyle w:val="ListNumber"/>
       </w:pPr>
       <w:r>
-        <w:lastRenderedPageBreak/>
         <w:t>{%</w:t>
       </w:r>
       <w:r>
@@ -10290,6 +9144,119 @@
       </w:pPr>
     </w:lvl>
   </w:abstractNum>
+  <w:abstractNum w:abstractNumId="9" w15:restartNumberingAfterBreak="0">
+    <w:nsid w:val="7603350E"/>
+    <w:multiLevelType w:val="hybridMultilevel"/>
+    <w:tmpl w:val="1B981ECA"/>
+    <w:lvl w:ilvl="0" w:tplc="04090001">
+      <w:start w:val="1"/>
+      <w:numFmt w:val="bullet"/>
+      <w:lvlText w:val=""/>
+      <w:lvlJc w:val="left"/>
+      <w:pPr>
+        <w:ind w:left="1563" w:hanging="360"/>
+      </w:pPr>
+      <w:rPr>
+        <w:rFonts w:ascii="Symbol" w:hAnsi="Symbol" w:hint="default"/>
+      </w:rPr>
+    </w:lvl>
+    <w:lvl w:ilvl="1" w:tplc="04090003" w:tentative="1">
+      <w:start w:val="1"/>
+      <w:numFmt w:val="bullet"/>
+      <w:lvlText w:val="o"/>
+      <w:lvlJc w:val="left"/>
+      <w:pPr>
+        <w:ind w:left="2283" w:hanging="360"/>
+      </w:pPr>
+      <w:rPr>
+        <w:rFonts w:ascii="Courier New" w:hAnsi="Courier New" w:cs="Courier New" w:hint="default"/>
+      </w:rPr>
+    </w:lvl>
+    <w:lvl w:ilvl="2" w:tplc="04090005" w:tentative="1">
+      <w:start w:val="1"/>
+      <w:numFmt w:val="bullet"/>
+      <w:lvlText w:val=""/>
+      <w:lvlJc w:val="left"/>
+      <w:pPr>
+        <w:ind w:left="3003" w:hanging="360"/>
+      </w:pPr>
+      <w:rPr>
+        <w:rFonts w:ascii="Wingdings" w:hAnsi="Wingdings" w:hint="default"/>
+      </w:rPr>
+    </w:lvl>
+    <w:lvl w:ilvl="3" w:tplc="04090001" w:tentative="1">
+      <w:start w:val="1"/>
+      <w:numFmt w:val="bullet"/>
+      <w:lvlText w:val=""/>
+      <w:lvlJc w:val="left"/>
+      <w:pPr>
+        <w:ind w:left="3723" w:hanging="360"/>
+      </w:pPr>
+      <w:rPr>
+        <w:rFonts w:ascii="Symbol" w:hAnsi="Symbol" w:hint="default"/>
+      </w:rPr>
+    </w:lvl>
+    <w:lvl w:ilvl="4" w:tplc="04090003" w:tentative="1">
+      <w:start w:val="1"/>
+      <w:numFmt w:val="bullet"/>
+      <w:lvlText w:val="o"/>
+      <w:lvlJc w:val="left"/>
+      <w:pPr>
+        <w:ind w:left="4443" w:hanging="360"/>
+      </w:pPr>
+      <w:rPr>
+        <w:rFonts w:ascii="Courier New" w:hAnsi="Courier New" w:cs="Courier New" w:hint="default"/>
+      </w:rPr>
+    </w:lvl>
+    <w:lvl w:ilvl="5" w:tplc="04090005" w:tentative="1">
+      <w:start w:val="1"/>
+      <w:numFmt w:val="bullet"/>
+      <w:lvlText w:val=""/>
+      <w:lvlJc w:val="left"/>
+      <w:pPr>
+        <w:ind w:left="5163" w:hanging="360"/>
+      </w:pPr>
+      <w:rPr>
+        <w:rFonts w:ascii="Wingdings" w:hAnsi="Wingdings" w:hint="default"/>
+      </w:rPr>
+    </w:lvl>
+    <w:lvl w:ilvl="6" w:tplc="04090001" w:tentative="1">
+      <w:start w:val="1"/>
+      <w:numFmt w:val="bullet"/>
+      <w:lvlText w:val=""/>
+      <w:lvlJc w:val="left"/>
+      <w:pPr>
+        <w:ind w:left="5883" w:hanging="360"/>
+      </w:pPr>
+      <w:rPr>
+        <w:rFonts w:ascii="Symbol" w:hAnsi="Symbol" w:hint="default"/>
+      </w:rPr>
+    </w:lvl>
+    <w:lvl w:ilvl="7" w:tplc="04090003" w:tentative="1">
+      <w:start w:val="1"/>
+      <w:numFmt w:val="bullet"/>
+      <w:lvlText w:val="o"/>
+      <w:lvlJc w:val="left"/>
+      <w:pPr>
+        <w:ind w:left="6603" w:hanging="360"/>
+      </w:pPr>
+      <w:rPr>
+        <w:rFonts w:ascii="Courier New" w:hAnsi="Courier New" w:cs="Courier New" w:hint="default"/>
+      </w:rPr>
+    </w:lvl>
+    <w:lvl w:ilvl="8" w:tplc="04090005" w:tentative="1">
+      <w:start w:val="1"/>
+      <w:numFmt w:val="bullet"/>
+      <w:lvlText w:val=""/>
+      <w:lvlJc w:val="left"/>
+      <w:pPr>
+        <w:ind w:left="7323" w:hanging="360"/>
+      </w:pPr>
+      <w:rPr>
+        <w:rFonts w:ascii="Wingdings" w:hAnsi="Wingdings" w:hint="default"/>
+      </w:rPr>
+    </w:lvl>
+  </w:abstractNum>
   <w:num w:numId="1">
     <w:abstractNumId w:val="6"/>
   </w:num>
@@ -10364,6 +9331,15 @@
   </w:num>
   <w:num w:numId="18">
     <w:abstractNumId w:val="3"/>
+  </w:num>
+  <w:num w:numId="19">
+    <w:abstractNumId w:val="9"/>
+  </w:num>
+  <w:num w:numId="20">
+    <w:abstractNumId w:val="4"/>
+    <w:lvlOverride w:ilvl="0">
+      <w:startOverride w:val="1"/>
+    </w:lvlOverride>
   </w:num>
   <w:numIdMacAtCleanup w:val="15"/>
 </w:numbering>
@@ -12780,7 +11756,7 @@
 </file>
 
 <file path=customXml/itemProps1.xml><?xml version="1.0" encoding="utf-8"?>
-<ds:datastoreItem xmlns:ds="http://schemas.openxmlformats.org/officeDocument/2006/customXml" ds:itemID="{519C56A9-B0E8-4849-87C6-EB9AE439B35D}">
+<ds:datastoreItem xmlns:ds="http://schemas.openxmlformats.org/officeDocument/2006/customXml" ds:itemID="{4C93E55D-CAC0-4AE3-90A2-D99069184A16}">
   <ds:schemaRefs>
     <ds:schemaRef ds:uri="http://schemas.openxmlformats.org/officeDocument/2006/bibliography"/>
   </ds:schemaRefs>

</xml_diff>

<commit_message>
Improvements to language, consistency for checkboxes (all checkboxes are now statements rather than questions). Some additional logic to avoid unnecessary questions in the template file.
</commit_message>
<xml_diff>
--- a/docassemble/MAEvictionDefense/data/templates/SummaryProcessAnswer_Final.docx
+++ b/docassemble/MAEvictionDefense/data/templates/SummaryProcessAnswer_Final.docx
@@ -1,7 +1,16 @@
 
 <file path=word/document.xml><?xml version="1.0" encoding="utf-8"?>
-<w:document xmlns:wpc="http://schemas.microsoft.com/office/word/2010/wordprocessingCanvas" xmlns:cx="http://schemas.microsoft.com/office/drawing/2014/chartex" xmlns:cx1="http://schemas.microsoft.com/office/drawing/2015/9/8/chartex" xmlns:mc="http://schemas.openxmlformats.org/markup-compatibility/2006" xmlns:o="urn:schemas-microsoft-com:office:office" xmlns:r="http://schemas.openxmlformats.org/officeDocument/2006/relationships" xmlns:m="http://schemas.openxmlformats.org/officeDocument/2006/math" xmlns:v="urn:schemas-microsoft-com:vml" xmlns:wp14="http://schemas.microsoft.com/office/word/2010/wordprocessingDrawing" xmlns:wp="http://schemas.openxmlformats.org/drawingml/2006/wordprocessingDrawing" xmlns:w10="urn:schemas-microsoft-com:office:word" xmlns:w="http://schemas.openxmlformats.org/wordprocessingml/2006/main" xmlns:w14="http://schemas.microsoft.com/office/word/2010/wordml" xmlns:w15="http://schemas.microsoft.com/office/word/2012/wordml" xmlns:w16se="http://schemas.microsoft.com/office/word/2015/wordml/symex" xmlns:wpg="http://schemas.microsoft.com/office/word/2010/wordprocessingGroup" xmlns:wpi="http://schemas.microsoft.com/office/word/2010/wordprocessingInk" xmlns:wne="http://schemas.microsoft.com/office/word/2006/wordml" xmlns:wps="http://schemas.microsoft.com/office/word/2010/wordprocessingShape" mc:Ignorable="w14 w15 w16se wp14">
+<w:document xmlns:wpc="http://schemas.microsoft.com/office/word/2010/wordprocessingCanvas" xmlns:cx="http://schemas.microsoft.com/office/drawing/2014/chartex" xmlns:cx1="http://schemas.microsoft.com/office/drawing/2015/9/8/chartex" xmlns:cx2="http://schemas.microsoft.com/office/drawing/2015/10/21/chartex" xmlns:cx3="http://schemas.microsoft.com/office/drawing/2016/5/9/chartex" xmlns:cx4="http://schemas.microsoft.com/office/drawing/2016/5/10/chartex" xmlns:cx5="http://schemas.microsoft.com/office/drawing/2016/5/11/chartex" xmlns:cx6="http://schemas.microsoft.com/office/drawing/2016/5/12/chartex" xmlns:cx7="http://schemas.microsoft.com/office/drawing/2016/5/13/chartex" xmlns:cx8="http://schemas.microsoft.com/office/drawing/2016/5/14/chartex" xmlns:mc="http://schemas.openxmlformats.org/markup-compatibility/2006" xmlns:aink="http://schemas.microsoft.com/office/drawing/2016/ink" xmlns:am3d="http://schemas.microsoft.com/office/drawing/2017/model3d" xmlns:o="urn:schemas-microsoft-com:office:office" xmlns:r="http://schemas.openxmlformats.org/officeDocument/2006/relationships" xmlns:m="http://schemas.openxmlformats.org/officeDocument/2006/math" xmlns:v="urn:schemas-microsoft-com:vml" xmlns:wp14="http://schemas.microsoft.com/office/word/2010/wordprocessingDrawing" xmlns:wp="http://schemas.openxmlformats.org/drawingml/2006/wordprocessingDrawing" xmlns:w10="urn:schemas-microsoft-com:office:word" xmlns:w="http://schemas.openxmlformats.org/wordprocessingml/2006/main" xmlns:w14="http://schemas.microsoft.com/office/word/2010/wordml" xmlns:w15="http://schemas.microsoft.com/office/word/2012/wordml" xmlns:w16cid="http://schemas.microsoft.com/office/word/2016/wordml/cid" xmlns:w16se="http://schemas.microsoft.com/office/word/2015/wordml/symex" xmlns:wpg="http://schemas.microsoft.com/office/word/2010/wordprocessingGroup" xmlns:wpi="http://schemas.microsoft.com/office/word/2010/wordprocessingInk" xmlns:wne="http://schemas.microsoft.com/office/word/2006/wordml" xmlns:wps="http://schemas.microsoft.com/office/word/2010/wordprocessingShape" mc:Ignorable="w14 w15 w16se w16cid wp14">
   <w:body>
+    <w:p>
+      <w:pPr>
+        <w:pStyle w:val="BoxTopRight"/>
+        <w:framePr w:w="3325" w:h="1797" w:hRule="exact" w:wrap="around" w:vAnchor="page" w:hAnchor="page" w:x="7804" w:y="1167"/>
+      </w:pPr>
+      <w:r>
+        <w:t>Representing Yourself in an Eviction Case</w:t>
+      </w:r>
+    </w:p>
     <w:p>
       <w:pPr>
         <w:pStyle w:val="BoxTopLeft"/>
@@ -13,15 +22,6 @@
     </w:p>
     <w:p>
       <w:pPr>
-        <w:pStyle w:val="BoxTopRight"/>
-        <w:framePr w:w="3325" w:h="1797" w:hRule="exact" w:wrap="around" w:vAnchor="page" w:hAnchor="page" w:x="7804" w:y="1167"/>
-      </w:pPr>
-      <w:r>
-        <w:t>Representing Yourself in an Eviction Case</w:t>
-      </w:r>
-    </w:p>
-    <w:p>
-      <w:pPr>
         <w:pStyle w:val="BkltTitleUnderline"/>
       </w:pPr>
       <w:r>
@@ -32,6 +32,22 @@
         <w:br w:type="textWrapping" w:clear="all"/>
       </w:r>
       <w:r>
+        <w:t xml:space="preserve">{% if </w:t>
+      </w:r>
+      <w:proofErr w:type="spellStart"/>
+      <w:r>
+        <w:t>show_instructions</w:t>
+      </w:r>
+      <w:proofErr w:type="spellEnd"/>
+      <w:r>
+        <w:t xml:space="preserve"> %}</w:t>
+      </w:r>
+    </w:p>
+    <w:p>
+      <w:pPr>
+        <w:pStyle w:val="BkltTitleUnderline"/>
+      </w:pPr>
+      <w:r>
         <w:t>How to Defend Your Eviction Case</w:t>
       </w:r>
     </w:p>
@@ -349,7 +365,11 @@
         <w:t>Summons</w:t>
       </w:r>
       <w:r>
-        <w:t xml:space="preserve">.  If that Monday is a legal holiday, it is due the next day. </w:t>
+        <w:t xml:space="preserve">.  If that Monday is a legal holiday, it is </w:t>
+      </w:r>
+      <w:r>
+        <w:lastRenderedPageBreak/>
+        <w:t xml:space="preserve">due the next day. </w:t>
       </w:r>
       <w:r>
         <w:br/>
@@ -395,7 +415,6 @@
         <w:rPr>
           <w:rStyle w:val="Bold"/>
         </w:rPr>
-        <w:lastRenderedPageBreak/>
         <w:t>Mailing this form on your Answer date is not good enough</w:t>
       </w:r>
       <w:r>
@@ -625,6 +644,9 @@
       </w:pPr>
       <w:r>
         <w:lastRenderedPageBreak/>
+        <w:t>{%p endif %}</w:t>
+      </w:r>
+      <w:r>
         <w:br w:type="page"/>
       </w:r>
       <w:r>
@@ -707,7 +729,17 @@
               <w:pStyle w:val="TableTxt"/>
             </w:pPr>
             <w:r>
-              <w:t>{{court.county}}</w:t>
+              <w:t>{{</w:t>
+            </w:r>
+            <w:proofErr w:type="spellStart"/>
+            <w:proofErr w:type="gramStart"/>
+            <w:r>
+              <w:t>court.county</w:t>
+            </w:r>
+            <w:proofErr w:type="spellEnd"/>
+            <w:proofErr w:type="gramEnd"/>
+            <w:r>
+              <w:t>}}</w:t>
             </w:r>
           </w:p>
         </w:tc>
@@ -723,7 +755,15 @@
               <w:ind w:left="29"/>
             </w:pPr>
             <w:r>
-              <w:t xml:space="preserve">, ss:  </w:t>
+              <w:t xml:space="preserve">, </w:t>
+            </w:r>
+            <w:proofErr w:type="spellStart"/>
+            <w:r>
+              <w:t>ss</w:t>
+            </w:r>
+            <w:proofErr w:type="spellEnd"/>
+            <w:r>
+              <w:t xml:space="preserve">:  </w:t>
             </w:r>
           </w:p>
         </w:tc>
@@ -992,7 +1032,20 @@
               <w:pStyle w:val="TableTxt"/>
             </w:pPr>
             <w:r>
-              <w:t>{{case.docket_number}}</w:t>
+              <w:t>{{</w:t>
+            </w:r>
+            <w:proofErr w:type="spellStart"/>
+            <w:proofErr w:type="gramStart"/>
+            <w:r>
+              <w:t>case.docket</w:t>
+            </w:r>
+            <w:proofErr w:type="gramEnd"/>
+            <w:r>
+              <w:t>_number</w:t>
+            </w:r>
+            <w:proofErr w:type="spellEnd"/>
+            <w:r>
+              <w:t>}}</w:t>
             </w:r>
           </w:p>
         </w:tc>
@@ -1184,7 +1237,25 @@
                     <w:t xml:space="preserve">{% </w:t>
                   </w:r>
                   <w:r>
-                    <w:t xml:space="preserve">if case.status == "late" %}Original Trial Date: {{case.original_date}} </w:t>
+                    <w:t xml:space="preserve">if </w:t>
+                  </w:r>
+                  <w:proofErr w:type="spellStart"/>
+                  <w:proofErr w:type="gramStart"/>
+                  <w:r>
+                    <w:t>case.status</w:t>
+                  </w:r>
+                  <w:proofErr w:type="spellEnd"/>
+                  <w:proofErr w:type="gramEnd"/>
+                  <w:r>
+                    <w:t xml:space="preserve"> == "late" %}Original Trial Date: {{</w:t>
+                  </w:r>
+                  <w:proofErr w:type="spellStart"/>
+                  <w:r>
+                    <w:t>case.original_date</w:t>
+                  </w:r>
+                  <w:proofErr w:type="spellEnd"/>
+                  <w:r>
+                    <w:t xml:space="preserve">}} </w:t>
                   </w:r>
                 </w:p>
                 <w:p>
@@ -1193,10 +1264,18 @@
                     <w:spacing w:before="0" w:line="240" w:lineRule="auto"/>
                   </w:pPr>
                   <w:r>
-                    <w:t xml:space="preserve"> (No Discovery requested)</w:t>
+                    <w:t xml:space="preserve"> (No Discovery </w:t>
+                  </w:r>
+                  <w:proofErr w:type="gramStart"/>
+                  <w:r>
+                    <w:t>requested)</w:t>
                   </w:r>
                   <w:r>
-                    <w:t>{%</w:t>
+                    <w:t>{</w:t>
+                  </w:r>
+                  <w:proofErr w:type="gramEnd"/>
+                  <w:r>
+                    <w:t>%</w:t>
                   </w:r>
                   <w:r>
                     <w:t xml:space="preserve"> </w:t>
@@ -1217,7 +1296,25 @@
                     <w:t xml:space="preserve"> </w:t>
                   </w:r>
                   <w:r>
-                    <w:t>if case.status == "summons" %}Rescheduled Trial Date: {{case.rescheduled_date}}</w:t>
+                    <w:t xml:space="preserve">if </w:t>
+                  </w:r>
+                  <w:proofErr w:type="spellStart"/>
+                  <w:proofErr w:type="gramStart"/>
+                  <w:r>
+                    <w:t>case.status</w:t>
+                  </w:r>
+                  <w:proofErr w:type="spellEnd"/>
+                  <w:proofErr w:type="gramEnd"/>
+                  <w:r>
+                    <w:t xml:space="preserve"> == "summons" %}Rescheduled Trial Date: {{</w:t>
+                  </w:r>
+                  <w:proofErr w:type="spellStart"/>
+                  <w:r>
+                    <w:t>case.rescheduled_date</w:t>
+                  </w:r>
+                  <w:proofErr w:type="spellEnd"/>
+                  <w:r>
+                    <w:t>}}</w:t>
                   </w:r>
                 </w:p>
                 <w:p>
@@ -1497,7 +1594,15 @@
               <w:t xml:space="preserve"> </w:t>
             </w:r>
             <w:r>
-              <w:t>if plead_counterclaims %}</w:t>
+              <w:t xml:space="preserve">if </w:t>
+            </w:r>
+            <w:proofErr w:type="spellStart"/>
+            <w:r>
+              <w:t>plead_counterclaims</w:t>
+            </w:r>
+            <w:proofErr w:type="spellEnd"/>
+            <w:r>
+              <w:t xml:space="preserve"> %}</w:t>
             </w:r>
             <w:r>
               <w:sym w:font="Wingdings" w:char="F0FD"/>
@@ -1509,6 +1614,7 @@
               </w:rPr>
               <w:tab/>
             </w:r>
+            <w:proofErr w:type="gramStart"/>
             <w:r>
               <w:rPr>
                 <w:b/>
@@ -1523,7 +1629,16 @@
                 <w:sz w:val="22"/>
                 <w:szCs w:val="22"/>
               </w:rPr>
-              <w:t>{%</w:t>
+              <w:t>{</w:t>
+            </w:r>
+            <w:proofErr w:type="gramEnd"/>
+            <w:r>
+              <w:rPr>
+                <w:b/>
+                <w:sz w:val="22"/>
+                <w:szCs w:val="22"/>
+              </w:rPr>
+              <w:t>%</w:t>
             </w:r>
             <w:r>
               <w:rPr>
@@ -1550,6 +1665,17 @@
               <w:br/>
             </w:r>
             <w:r>
+              <w:t xml:space="preserve">{% if </w:t>
+            </w:r>
+            <w:proofErr w:type="spellStart"/>
+            <w:r>
+              <w:t>claim_jurytrial</w:t>
+            </w:r>
+            <w:proofErr w:type="spellEnd"/>
+            <w:r>
+              <w:t xml:space="preserve"> %}</w:t>
+            </w:r>
+            <w:r>
               <w:sym w:font="Wingdings" w:char="F0FD"/>
             </w:r>
             <w:r>
@@ -1566,6 +1692,14 @@
                 <w:szCs w:val="22"/>
               </w:rPr>
               <w:t>WITH JURY TRIAL REQUEST</w:t>
+            </w:r>
+            <w:r>
+              <w:rPr>
+                <w:rStyle w:val="Bold"/>
+                <w:sz w:val="22"/>
+                <w:szCs w:val="22"/>
+              </w:rPr>
+              <w:t xml:space="preserve"> {% endif %}</w:t>
             </w:r>
           </w:p>
         </w:tc>
@@ -1842,7 +1976,15 @@
         </w:tabs>
       </w:pPr>
       <w:r>
-        <w:t>My name is {{ tenant.name }}.</w:t>
+        <w:t xml:space="preserve">My name is </w:t>
+      </w:r>
+      <w:proofErr w:type="gramStart"/>
+      <w:r>
+        <w:t>{{ tenant.name</w:t>
+      </w:r>
+      <w:proofErr w:type="gramEnd"/>
+      <w:r>
+        <w:t xml:space="preserve"> }}.</w:t>
       </w:r>
     </w:p>
     <w:p>
@@ -1855,21 +1997,50 @@
       <w:r>
         <w:t xml:space="preserve">I live at </w:t>
       </w:r>
+      <w:proofErr w:type="gramStart"/>
       <w:r>
         <w:rPr>
           <w:b/>
         </w:rPr>
-        <w:t>{{ tenant.address }}</w:t>
+        <w:t xml:space="preserve">{{ </w:t>
+      </w:r>
+      <w:proofErr w:type="spellStart"/>
+      <w:r>
+        <w:rPr>
+          <w:b/>
+        </w:rPr>
+        <w:t>tenant</w:t>
+      </w:r>
+      <w:proofErr w:type="gramEnd"/>
+      <w:r>
+        <w:rPr>
+          <w:b/>
+        </w:rPr>
+        <w:t>.address</w:t>
+      </w:r>
+      <w:proofErr w:type="spellEnd"/>
+      <w:r>
+        <w:rPr>
+          <w:b/>
+        </w:rPr>
+        <w:t xml:space="preserve"> }}</w:t>
       </w:r>
       <w:r>
         <w:t xml:space="preserve">. I moved in on or about </w:t>
       </w:r>
+      <w:proofErr w:type="gramStart"/>
       <w:r>
         <w:t xml:space="preserve">{{ </w:t>
       </w:r>
-      <w:r>
-        <w:t>facts.tenant_movein</w:t>
-      </w:r>
+      <w:proofErr w:type="spellStart"/>
+      <w:r>
+        <w:t>facts</w:t>
+      </w:r>
+      <w:proofErr w:type="gramEnd"/>
+      <w:r>
+        <w:t>.tenant_movein</w:t>
+      </w:r>
+      <w:proofErr w:type="spellEnd"/>
       <w:r>
         <w:t xml:space="preserve"> }}</w:t>
       </w:r>
@@ -1887,19 +2058,30 @@
       <w:r>
         <w:t xml:space="preserve">I pay $ </w:t>
       </w:r>
+      <w:proofErr w:type="gramStart"/>
       <w:r>
         <w:rPr>
           <w:b/>
         </w:rPr>
         <w:t xml:space="preserve">{{ </w:t>
       </w:r>
+      <w:proofErr w:type="spellStart"/>
       <w:r>
         <w:rPr>
           <w:rFonts w:ascii="Arial" w:hAnsi="Arial" w:cs="Arial"/>
           <w:sz w:val="20"/>
         </w:rPr>
-        <w:t>facts.tenant_rent_share</w:t>
-      </w:r>
+        <w:t>facts</w:t>
+      </w:r>
+      <w:proofErr w:type="gramEnd"/>
+      <w:r>
+        <w:rPr>
+          <w:rFonts w:ascii="Arial" w:hAnsi="Arial" w:cs="Arial"/>
+          <w:sz w:val="20"/>
+        </w:rPr>
+        <w:t>.tenant_rent_share</w:t>
+      </w:r>
+      <w:proofErr w:type="spellEnd"/>
       <w:r>
         <w:rPr>
           <w:b/>
@@ -1921,7 +2103,20 @@
         <w:t xml:space="preserve">{%p </w:t>
       </w:r>
       <w:r>
-        <w:t>if facts.tenant_has_subsidy %}</w:t>
+        <w:t xml:space="preserve">if </w:t>
+      </w:r>
+      <w:proofErr w:type="spellStart"/>
+      <w:proofErr w:type="gramStart"/>
+      <w:r>
+        <w:t>facts.tenant</w:t>
+      </w:r>
+      <w:proofErr w:type="gramEnd"/>
+      <w:r>
+        <w:t>_has_subsidy</w:t>
+      </w:r>
+      <w:proofErr w:type="spellEnd"/>
+      <w:r>
+        <w:t xml:space="preserve"> %}</w:t>
       </w:r>
     </w:p>
     <w:p>
@@ -1934,18 +2129,28 @@
       <w:r>
         <w:t xml:space="preserve">I receive a rent subsidy. The full contract rent is $ </w:t>
       </w:r>
+      <w:proofErr w:type="gramStart"/>
       <w:r>
         <w:rPr>
           <w:b/>
         </w:rPr>
         <w:t xml:space="preserve">{{ </w:t>
       </w:r>
+      <w:proofErr w:type="spellStart"/>
       <w:r>
         <w:rPr>
           <w:b/>
         </w:rPr>
-        <w:t>facts.tenant_contract_rent</w:t>
-      </w:r>
+        <w:t>facts</w:t>
+      </w:r>
+      <w:proofErr w:type="gramEnd"/>
+      <w:r>
+        <w:rPr>
+          <w:b/>
+        </w:rPr>
+        <w:t>.tenant_contract_rent</w:t>
+      </w:r>
+      <w:proofErr w:type="spellEnd"/>
       <w:r>
         <w:rPr>
           <w:b/>
@@ -1983,12 +2188,30 @@
       <w:r>
         <w:t xml:space="preserve">if </w:t>
       </w:r>
+      <w:proofErr w:type="spellStart"/>
+      <w:proofErr w:type="gramStart"/>
       <w:r>
         <w:rPr>
           <w:rFonts w:ascii="Arial" w:hAnsi="Arial" w:cs="Arial"/>
           <w:sz w:val="20"/>
         </w:rPr>
-        <w:t xml:space="preserve">facts.tenant_has_lease %} </w:t>
+        <w:t>facts.tenant</w:t>
+      </w:r>
+      <w:proofErr w:type="gramEnd"/>
+      <w:r>
+        <w:rPr>
+          <w:rFonts w:ascii="Arial" w:hAnsi="Arial" w:cs="Arial"/>
+          <w:sz w:val="20"/>
+        </w:rPr>
+        <w:t>_has_lease</w:t>
+      </w:r>
+      <w:proofErr w:type="spellEnd"/>
+      <w:r>
+        <w:rPr>
+          <w:rFonts w:ascii="Arial" w:hAnsi="Arial" w:cs="Arial"/>
+          <w:sz w:val="20"/>
+        </w:rPr>
+        <w:t xml:space="preserve"> %} </w:t>
       </w:r>
     </w:p>
     <w:p>
@@ -2038,7 +2261,15 @@
         <w:t xml:space="preserve">{%p </w:t>
       </w:r>
       <w:r>
-        <w:t>if eviction_reason== "nonpayment" %}</w:t>
+        <w:t xml:space="preserve">if </w:t>
+      </w:r>
+      <w:proofErr w:type="spellStart"/>
+      <w:r>
+        <w:t>eviction_reason</w:t>
+      </w:r>
+      <w:proofErr w:type="spellEnd"/>
+      <w:r>
+        <w:t>== "nonpayment" %}</w:t>
       </w:r>
     </w:p>
     <w:p>
@@ -2109,14 +2340,24 @@
         <w:t xml:space="preserve">{%p </w:t>
       </w:r>
       <w:r>
-        <w:t xml:space="preserve">if eviction_reason == </w:t>
+        <w:t xml:space="preserve">if </w:t>
+      </w:r>
+      <w:proofErr w:type="spellStart"/>
+      <w:r>
+        <w:t>eviction_reason</w:t>
+      </w:r>
+      <w:proofErr w:type="spellEnd"/>
+      <w:r>
+        <w:t xml:space="preserve"> == </w:t>
       </w:r>
       <w:r>
         <w:t>"</w:t>
       </w:r>
+      <w:proofErr w:type="spellStart"/>
       <w:r>
         <w:t>nontq</w:t>
       </w:r>
+      <w:proofErr w:type="spellEnd"/>
       <w:r>
         <w:t>"</w:t>
       </w:r>
@@ -2168,8 +2409,21 @@
         <w:t>i</w:t>
       </w:r>
       <w:r>
-        <w:t>f initial_defense.premature_commencement</w:t>
-      </w:r>
+        <w:t xml:space="preserve">f </w:t>
+      </w:r>
+      <w:proofErr w:type="spellStart"/>
+      <w:r>
+        <w:t>initial_</w:t>
+      </w:r>
+      <w:proofErr w:type="gramStart"/>
+      <w:r>
+        <w:t>defense.premature</w:t>
+      </w:r>
+      <w:proofErr w:type="gramEnd"/>
+      <w:r>
+        <w:t>_commencement</w:t>
+      </w:r>
+      <w:proofErr w:type="spellEnd"/>
       <w:r>
         <w:t xml:space="preserve"> %}</w:t>
       </w:r>
@@ -2179,7 +2433,15 @@
         <w:pStyle w:val="ListNumber"/>
       </w:pPr>
       <w:r>
-        <w:t>The landlord started this case before the Notice to Quit expired.</w:t>
+        <w:t xml:space="preserve">The landlord started this case before the Notice to </w:t>
+      </w:r>
+      <w:proofErr w:type="gramStart"/>
+      <w:r>
+        <w:t>Quit</w:t>
+      </w:r>
+      <w:proofErr w:type="gramEnd"/>
+      <w:r>
+        <w:t xml:space="preserve"> expired.</w:t>
       </w:r>
       <w:r>
         <w:rPr>
@@ -2213,18 +2475,31 @@
         <w:pStyle w:val="ListNumber"/>
       </w:pPr>
       <w:r>
-        <w:t xml:space="preserve">{%p </w:t>
-      </w:r>
-      <w:r>
-        <w:t>if initial_defense.varney %}</w:t>
-      </w:r>
-    </w:p>
-    <w:p>
-      <w:pPr>
-        <w:pStyle w:val="ListNumber"/>
-      </w:pPr>
-      <w:r>
         <w:lastRenderedPageBreak/>
+        <w:t xml:space="preserve">{%p </w:t>
+      </w:r>
+      <w:r>
+        <w:t xml:space="preserve">if </w:t>
+      </w:r>
+      <w:proofErr w:type="spellStart"/>
+      <w:r>
+        <w:t>initial_</w:t>
+      </w:r>
+      <w:proofErr w:type="gramStart"/>
+      <w:r>
+        <w:t>defense.varney</w:t>
+      </w:r>
+      <w:proofErr w:type="spellEnd"/>
+      <w:proofErr w:type="gramEnd"/>
+      <w:r>
+        <w:t xml:space="preserve"> %}</w:t>
+      </w:r>
+    </w:p>
+    <w:p>
+      <w:pPr>
+        <w:pStyle w:val="ListNumber"/>
+      </w:pPr>
+      <w:r>
         <w:t>The landlord is a corporation or other business entity and this case was not brought by an attorney so it should be dismissed.</w:t>
       </w:r>
     </w:p>
@@ -2255,7 +2530,23 @@
         <w:t xml:space="preserve">{%p </w:t>
       </w:r>
       <w:r>
-        <w:t>if initial_defense.defective_summons %}</w:t>
+        <w:t xml:space="preserve">if </w:t>
+      </w:r>
+      <w:proofErr w:type="spellStart"/>
+      <w:r>
+        <w:t>initial_</w:t>
+      </w:r>
+      <w:proofErr w:type="gramStart"/>
+      <w:r>
+        <w:t>defense.defective</w:t>
+      </w:r>
+      <w:proofErr w:type="gramEnd"/>
+      <w:r>
+        <w:t>_summons</w:t>
+      </w:r>
+      <w:proofErr w:type="spellEnd"/>
+      <w:r>
+        <w:t xml:space="preserve"> %}</w:t>
       </w:r>
     </w:p>
     <w:p>
@@ -2300,7 +2591,20 @@
         <w:t xml:space="preserve">{%p </w:t>
       </w:r>
       <w:r>
-        <w:t>if initial_defense.cure %}</w:t>
+        <w:t xml:space="preserve">if </w:t>
+      </w:r>
+      <w:proofErr w:type="spellStart"/>
+      <w:r>
+        <w:t>initial_</w:t>
+      </w:r>
+      <w:proofErr w:type="gramStart"/>
+      <w:r>
+        <w:t>defense.cure</w:t>
+      </w:r>
+      <w:proofErr w:type="spellEnd"/>
+      <w:proofErr w:type="gramEnd"/>
+      <w:r>
+        <w:t xml:space="preserve"> %}</w:t>
       </w:r>
     </w:p>
     <w:p>
@@ -2345,7 +2649,15 @@
         <w:t xml:space="preserve">{%p </w:t>
       </w:r>
       <w:r>
-        <w:t>if initial_defense.new_tenancy %}</w:t>
+        <w:t xml:space="preserve">if </w:t>
+      </w:r>
+      <w:proofErr w:type="spellStart"/>
+      <w:r>
+        <w:t>initial_defense.new_tenancy</w:t>
+      </w:r>
+      <w:proofErr w:type="spellEnd"/>
+      <w:r>
+        <w:t xml:space="preserve"> %}</w:t>
       </w:r>
     </w:p>
     <w:p>
@@ -2386,7 +2698,23 @@
         <w:t xml:space="preserve">{%p </w:t>
       </w:r>
       <w:r>
-        <w:t>if initial_defense.inconsistent_reasons %}</w:t>
+        <w:t xml:space="preserve">if </w:t>
+      </w:r>
+      <w:proofErr w:type="spellStart"/>
+      <w:r>
+        <w:t>initial_</w:t>
+      </w:r>
+      <w:proofErr w:type="gramStart"/>
+      <w:r>
+        <w:t>defense.inconsistent</w:t>
+      </w:r>
+      <w:proofErr w:type="gramEnd"/>
+      <w:r>
+        <w:t>_reasons</w:t>
+      </w:r>
+      <w:proofErr w:type="spellEnd"/>
+      <w:r>
+        <w:t xml:space="preserve"> %}</w:t>
       </w:r>
     </w:p>
     <w:p>
@@ -2424,7 +2752,15 @@
         <w:t xml:space="preserve">{%p </w:t>
       </w:r>
       <w:r>
-        <w:t>if initial_defense.no_standing %}</w:t>
+        <w:t xml:space="preserve">if </w:t>
+      </w:r>
+      <w:proofErr w:type="spellStart"/>
+      <w:r>
+        <w:t>initial_defense.no_standing</w:t>
+      </w:r>
+      <w:proofErr w:type="spellEnd"/>
+      <w:r>
+        <w:t xml:space="preserve"> %}</w:t>
       </w:r>
     </w:p>
     <w:p>
@@ -2465,7 +2801,20 @@
         <w:t xml:space="preserve">{%p </w:t>
       </w:r>
       <w:r>
-        <w:t>if initial_defense.other %}</w:t>
+        <w:t xml:space="preserve">if </w:t>
+      </w:r>
+      <w:proofErr w:type="spellStart"/>
+      <w:r>
+        <w:t>initial_</w:t>
+      </w:r>
+      <w:proofErr w:type="gramStart"/>
+      <w:r>
+        <w:t>defense.other</w:t>
+      </w:r>
+      <w:proofErr w:type="spellEnd"/>
+      <w:proofErr w:type="gramEnd"/>
+      <w:r>
+        <w:t xml:space="preserve"> %}</w:t>
       </w:r>
     </w:p>
     <w:p>
@@ -2476,7 +2825,23 @@
         <w:t>The landlord’s case should be dismissed because</w:t>
       </w:r>
       <w:r>
-        <w:t xml:space="preserve"> {{initial_defense.other_reason}}.</w:t>
+        <w:t xml:space="preserve"> {{</w:t>
+      </w:r>
+      <w:proofErr w:type="spellStart"/>
+      <w:r>
+        <w:t>initial_</w:t>
+      </w:r>
+      <w:proofErr w:type="gramStart"/>
+      <w:r>
+        <w:t>defense.other</w:t>
+      </w:r>
+      <w:proofErr w:type="gramEnd"/>
+      <w:r>
+        <w:t>_reason</w:t>
+      </w:r>
+      <w:proofErr w:type="spellEnd"/>
+      <w:r>
+        <w:t>}}.</w:t>
       </w:r>
     </w:p>
     <w:p>
@@ -2511,11 +2876,27 @@
         </w:rPr>
         <w:t xml:space="preserve">if </w:t>
       </w:r>
+      <w:proofErr w:type="spellStart"/>
+      <w:proofErr w:type="gramStart"/>
       <w:r>
         <w:rPr>
           <w:i w:val="0"/>
         </w:rPr>
-        <w:t xml:space="preserve">facts.tenant_has_subsidy </w:t>
+        <w:t>facts.tenant</w:t>
+      </w:r>
+      <w:proofErr w:type="gramEnd"/>
+      <w:r>
+        <w:rPr>
+          <w:i w:val="0"/>
+        </w:rPr>
+        <w:t>_has_subsidy</w:t>
+      </w:r>
+      <w:proofErr w:type="spellEnd"/>
+      <w:r>
+        <w:rPr>
+          <w:i w:val="0"/>
+        </w:rPr>
+        <w:t xml:space="preserve"> </w:t>
       </w:r>
       <w:r>
         <w:rPr>
@@ -2573,7 +2954,15 @@
         <w:t xml:space="preserve">{%p </w:t>
       </w:r>
       <w:r>
-        <w:t>if subsidized_housing.no_proper_termination %}</w:t>
+        <w:t xml:space="preserve">if </w:t>
+      </w:r>
+      <w:proofErr w:type="spellStart"/>
+      <w:r>
+        <w:t>subsidized_housing.no_proper_termination</w:t>
+      </w:r>
+      <w:proofErr w:type="spellEnd"/>
+      <w:r>
+        <w:t xml:space="preserve"> %}</w:t>
       </w:r>
     </w:p>
     <w:p>
@@ -2615,7 +3004,15 @@
         <w:t xml:space="preserve">{%p </w:t>
       </w:r>
       <w:r>
-        <w:t>if subsidized_housing.no_ntq_to_agency %}</w:t>
+        <w:t xml:space="preserve">if </w:t>
+      </w:r>
+      <w:proofErr w:type="spellStart"/>
+      <w:r>
+        <w:t>subsidized_housing.no_ntq_to_agency</w:t>
+      </w:r>
+      <w:proofErr w:type="spellEnd"/>
+      <w:r>
+        <w:t xml:space="preserve"> %}</w:t>
       </w:r>
     </w:p>
     <w:p>
@@ -2656,7 +3053,15 @@
         <w:t xml:space="preserve">{%p </w:t>
       </w:r>
       <w:r>
-        <w:t>if subsidized_housing.no_just_cause %}</w:t>
+        <w:t xml:space="preserve">if </w:t>
+      </w:r>
+      <w:proofErr w:type="spellStart"/>
+      <w:r>
+        <w:t>subsidized_housing.no_just_cause</w:t>
+      </w:r>
+      <w:proofErr w:type="spellEnd"/>
+      <w:r>
+        <w:t xml:space="preserve"> %}</w:t>
       </w:r>
     </w:p>
     <w:p>
@@ -2695,7 +3100,15 @@
         <w:t xml:space="preserve">{%p </w:t>
       </w:r>
       <w:r>
-        <w:t>if subsidized_housing.no_hearing_or_conference %}</w:t>
+        <w:t xml:space="preserve">if </w:t>
+      </w:r>
+      <w:proofErr w:type="spellStart"/>
+      <w:r>
+        <w:t>subsidized_housing.no_hearing_or_conference</w:t>
+      </w:r>
+      <w:proofErr w:type="spellEnd"/>
+      <w:r>
+        <w:t xml:space="preserve"> %}</w:t>
       </w:r>
     </w:p>
     <w:p>
@@ -2734,7 +3147,20 @@
         <w:t xml:space="preserve">{%p </w:t>
       </w:r>
       <w:r>
-        <w:t>if subsidized_housing.vawa %}</w:t>
+        <w:t xml:space="preserve">if </w:t>
+      </w:r>
+      <w:proofErr w:type="spellStart"/>
+      <w:r>
+        <w:t>subsidized_</w:t>
+      </w:r>
+      <w:proofErr w:type="gramStart"/>
+      <w:r>
+        <w:t>housing.vawa</w:t>
+      </w:r>
+      <w:proofErr w:type="spellEnd"/>
+      <w:proofErr w:type="gramEnd"/>
+      <w:r>
+        <w:t xml:space="preserve"> %}</w:t>
       </w:r>
     </w:p>
     <w:p>
@@ -2742,6 +3168,7 @@
         <w:pStyle w:val="LetterList2"/>
       </w:pPr>
       <w:r>
+        <w:lastRenderedPageBreak/>
         <w:t xml:space="preserve">I reside in federal public housing or subsidized Section 8 or other covered federal housing and have a defense under the Violence Against Women Act </w:t>
       </w:r>
       <w:r>
@@ -2756,7 +3183,6 @@
         <w:pStyle w:val="LetterList2"/>
       </w:pPr>
       <w:r>
-        <w:lastRenderedPageBreak/>
         <w:t xml:space="preserve">{%p </w:t>
       </w:r>
       <w:r>
@@ -2784,7 +3210,15 @@
         <w:t xml:space="preserve">{%p </w:t>
       </w:r>
       <w:r>
-        <w:t>if retaliation.is_retaliated %}</w:t>
+        <w:t xml:space="preserve">if </w:t>
+      </w:r>
+      <w:proofErr w:type="spellStart"/>
+      <w:r>
+        <w:t>retaliation.is_retaliated</w:t>
+      </w:r>
+      <w:proofErr w:type="spellEnd"/>
+      <w:r>
+        <w:t xml:space="preserve"> %}</w:t>
       </w:r>
     </w:p>
     <w:p>
@@ -2853,7 +3287,20 @@
         <w:t xml:space="preserve">{%p </w:t>
       </w:r>
       <w:r>
-        <w:t>if retaliation.withheld_rent %}</w:t>
+        <w:t xml:space="preserve">if </w:t>
+      </w:r>
+      <w:proofErr w:type="spellStart"/>
+      <w:proofErr w:type="gramStart"/>
+      <w:r>
+        <w:t>retaliation.withheld</w:t>
+      </w:r>
+      <w:proofErr w:type="gramEnd"/>
+      <w:r>
+        <w:t>_rent</w:t>
+      </w:r>
+      <w:proofErr w:type="spellEnd"/>
+      <w:r>
+        <w:t xml:space="preserve"> %}</w:t>
       </w:r>
     </w:p>
     <w:p>
@@ -2891,7 +3338,20 @@
         <w:t xml:space="preserve">{%p </w:t>
       </w:r>
       <w:r>
-        <w:t>if retaliation.badconditions_to_landlord %}</w:t>
+        <w:t xml:space="preserve">if </w:t>
+      </w:r>
+      <w:proofErr w:type="spellStart"/>
+      <w:proofErr w:type="gramStart"/>
+      <w:r>
+        <w:t>retaliation.badconditions</w:t>
+      </w:r>
+      <w:proofErr w:type="gramEnd"/>
+      <w:r>
+        <w:t>_to_landlord</w:t>
+      </w:r>
+      <w:proofErr w:type="spellEnd"/>
+      <w:r>
+        <w:t xml:space="preserve"> %}</w:t>
       </w:r>
     </w:p>
     <w:p>
@@ -2921,7 +3381,20 @@
         <w:t xml:space="preserve">{%p </w:t>
       </w:r>
       <w:r>
-        <w:t>if retaliation.badconditions_to_agency %}</w:t>
+        <w:t xml:space="preserve">if </w:t>
+      </w:r>
+      <w:proofErr w:type="spellStart"/>
+      <w:proofErr w:type="gramStart"/>
+      <w:r>
+        <w:t>retaliation.badconditions</w:t>
+      </w:r>
+      <w:proofErr w:type="gramEnd"/>
+      <w:r>
+        <w:t>_to_agency</w:t>
+      </w:r>
+      <w:proofErr w:type="spellEnd"/>
+      <w:r>
+        <w:t xml:space="preserve"> %}</w:t>
       </w:r>
     </w:p>
     <w:p>
@@ -2951,7 +3424,20 @@
         <w:t xml:space="preserve">{%p </w:t>
       </w:r>
       <w:r>
-        <w:t>if retaliation.tenant_union %}</w:t>
+        <w:t xml:space="preserve">if </w:t>
+      </w:r>
+      <w:proofErr w:type="spellStart"/>
+      <w:proofErr w:type="gramStart"/>
+      <w:r>
+        <w:t>retaliation.tenant</w:t>
+      </w:r>
+      <w:proofErr w:type="gramEnd"/>
+      <w:r>
+        <w:t>_union</w:t>
+      </w:r>
+      <w:proofErr w:type="spellEnd"/>
+      <w:r>
+        <w:t xml:space="preserve"> %}</w:t>
       </w:r>
     </w:p>
     <w:p>
@@ -2981,7 +3467,20 @@
         <w:t xml:space="preserve">{%p </w:t>
       </w:r>
       <w:r>
-        <w:t>if retaliation.brought_claim %}</w:t>
+        <w:t xml:space="preserve">if </w:t>
+      </w:r>
+      <w:proofErr w:type="spellStart"/>
+      <w:proofErr w:type="gramStart"/>
+      <w:r>
+        <w:t>retaliation.brought</w:t>
+      </w:r>
+      <w:proofErr w:type="gramEnd"/>
+      <w:r>
+        <w:t>_claim</w:t>
+      </w:r>
+      <w:proofErr w:type="spellEnd"/>
+      <w:r>
+        <w:t xml:space="preserve"> %}</w:t>
       </w:r>
     </w:p>
     <w:p>
@@ -3011,7 +3510,20 @@
         <w:t xml:space="preserve">{%p </w:t>
       </w:r>
       <w:r>
-        <w:t>if retaliation.protection_or_prevention_order %}</w:t>
+        <w:t xml:space="preserve">if </w:t>
+      </w:r>
+      <w:proofErr w:type="spellStart"/>
+      <w:proofErr w:type="gramStart"/>
+      <w:r>
+        <w:t>retaliation.protection</w:t>
+      </w:r>
+      <w:proofErr w:type="gramEnd"/>
+      <w:r>
+        <w:t>_or_prevention_order</w:t>
+      </w:r>
+      <w:proofErr w:type="spellEnd"/>
+      <w:r>
+        <w:t xml:space="preserve"> %}</w:t>
       </w:r>
     </w:p>
     <w:p>
@@ -3044,7 +3556,20 @@
         <w:t xml:space="preserve">{%p </w:t>
       </w:r>
       <w:r>
-        <w:t>if retaliation.domestic_violence %}</w:t>
+        <w:t xml:space="preserve">if </w:t>
+      </w:r>
+      <w:proofErr w:type="spellStart"/>
+      <w:proofErr w:type="gramStart"/>
+      <w:r>
+        <w:t>retaliation.domestic</w:t>
+      </w:r>
+      <w:proofErr w:type="gramEnd"/>
+      <w:r>
+        <w:t>_violence</w:t>
+      </w:r>
+      <w:proofErr w:type="spellEnd"/>
+      <w:r>
+        <w:t xml:space="preserve"> %}</w:t>
       </w:r>
     </w:p>
     <w:p>
@@ -3074,7 +3599,20 @@
         <w:t xml:space="preserve">{%p </w:t>
       </w:r>
       <w:r>
-        <w:t>if retaliation.survivor_rights %}</w:t>
+        <w:t xml:space="preserve">if </w:t>
+      </w:r>
+      <w:proofErr w:type="spellStart"/>
+      <w:proofErr w:type="gramStart"/>
+      <w:r>
+        <w:t>retaliation.survivor</w:t>
+      </w:r>
+      <w:proofErr w:type="gramEnd"/>
+      <w:r>
+        <w:t>_rights</w:t>
+      </w:r>
+      <w:proofErr w:type="spellEnd"/>
+      <w:r>
+        <w:t xml:space="preserve"> %}</w:t>
       </w:r>
     </w:p>
     <w:p>
@@ -3104,8 +3642,15 @@
         <w:t xml:space="preserve">{%p </w:t>
       </w:r>
       <w:r>
-        <w:t>if retaliation.other</w:t>
-      </w:r>
+        <w:t xml:space="preserve">if </w:t>
+      </w:r>
+      <w:proofErr w:type="spellStart"/>
+      <w:proofErr w:type="gramStart"/>
+      <w:r>
+        <w:t>retaliation.other</w:t>
+      </w:r>
+      <w:proofErr w:type="spellEnd"/>
+      <w:proofErr w:type="gramEnd"/>
       <w:r>
         <w:t xml:space="preserve"> %}</w:t>
       </w:r>
@@ -3114,11 +3659,24 @@
       <w:pPr>
         <w:pStyle w:val="LetterList2"/>
       </w:pPr>
-      <w:r>
-        <w:t>{{ retaliat</w:t>
-      </w:r>
-      <w:r>
-        <w:t>ion.other }}</w:t>
+      <w:proofErr w:type="gramStart"/>
+      <w:r>
+        <w:t xml:space="preserve">{{ </w:t>
+      </w:r>
+      <w:proofErr w:type="spellStart"/>
+      <w:r>
+        <w:t>retaliat</w:t>
+      </w:r>
+      <w:r>
+        <w:t>ion</w:t>
+      </w:r>
+      <w:proofErr w:type="gramEnd"/>
+      <w:r>
+        <w:t>.other</w:t>
+      </w:r>
+      <w:proofErr w:type="spellEnd"/>
+      <w:r>
+        <w:t xml:space="preserve"> }}</w:t>
       </w:r>
     </w:p>
     <w:p>
@@ -3168,14 +3726,29 @@
         <w:rPr>
           <w:szCs w:val="24"/>
         </w:rPr>
-        <w:t>if retaliation.within_6_months %}</w:t>
-      </w:r>
-    </w:p>
-    <w:p>
-      <w:pPr>
-        <w:pStyle w:val="ListNumber"/>
-      </w:pPr>
-      <w:r>
+        <w:t xml:space="preserve">if </w:t>
+      </w:r>
+      <w:proofErr w:type="gramStart"/>
+      <w:r>
+        <w:rPr>
+          <w:szCs w:val="24"/>
+        </w:rPr>
+        <w:t>retaliation.within</w:t>
+      </w:r>
+      <w:proofErr w:type="gramEnd"/>
+      <w:r>
+        <w:rPr>
+          <w:szCs w:val="24"/>
+        </w:rPr>
+        <w:t>_6_months %}</w:t>
+      </w:r>
+    </w:p>
+    <w:p>
+      <w:pPr>
+        <w:pStyle w:val="ListNumber"/>
+      </w:pPr>
+      <w:r>
+        <w:lastRenderedPageBreak/>
         <w:t xml:space="preserve">I am entitled to a presumption of retaliation because the landlord took action against me within 6 months of any of the above (listed in </w:t>
       </w:r>
       <w:r>
@@ -3247,12 +3820,14 @@
         </w:rPr>
         <w:t xml:space="preserve">if </w:t>
       </w:r>
+      <w:proofErr w:type="spellStart"/>
       <w:r>
         <w:rPr>
           <w:i w:val="0"/>
         </w:rPr>
         <w:t>tenant.is_discriminated</w:t>
       </w:r>
+      <w:proofErr w:type="spellEnd"/>
       <w:r>
         <w:rPr>
           <w:i w:val="0"/>
@@ -3370,6 +3945,7 @@
           <w:sz w:val="22"/>
         </w:rPr>
       </w:pPr>
+      <w:proofErr w:type="gramStart"/>
       <w:r>
         <w:rPr>
           <w:sz w:val="22"/>
@@ -3386,19 +3962,40 @@
         <w:rPr>
           <w:sz w:val="22"/>
         </w:rPr>
-        <w:t xml:space="preserve"> discrimination.protected_classes.true</w:t>
-      </w:r>
+        <w:t xml:space="preserve"> </w:t>
+      </w:r>
+      <w:proofErr w:type="spellStart"/>
       <w:r>
         <w:rPr>
           <w:sz w:val="22"/>
         </w:rPr>
+        <w:t>discrimination</w:t>
+      </w:r>
+      <w:proofErr w:type="gramEnd"/>
+      <w:r>
+        <w:rPr>
+          <w:sz w:val="22"/>
+        </w:rPr>
+        <w:t>.protected_classes.true</w:t>
+      </w:r>
+      <w:r>
+        <w:rPr>
+          <w:sz w:val="22"/>
+        </w:rPr>
         <w:t>_</w:t>
       </w:r>
       <w:r>
         <w:rPr>
           <w:sz w:val="22"/>
         </w:rPr>
-        <w:t>values() }</w:t>
+        <w:t>values</w:t>
+      </w:r>
+      <w:proofErr w:type="spellEnd"/>
+      <w:r>
+        <w:rPr>
+          <w:sz w:val="22"/>
+        </w:rPr>
+        <w:t>() }</w:t>
       </w:r>
       <w:r>
         <w:rPr>
@@ -3456,7 +4053,20 @@
         <w:t xml:space="preserve">{%p </w:t>
       </w:r>
       <w:r>
-        <w:t>if disability.request_reasonable_accommodation %}</w:t>
+        <w:t xml:space="preserve">if </w:t>
+      </w:r>
+      <w:proofErr w:type="spellStart"/>
+      <w:proofErr w:type="gramStart"/>
+      <w:r>
+        <w:t>disability.request</w:t>
+      </w:r>
+      <w:proofErr w:type="gramEnd"/>
+      <w:r>
+        <w:t>_reasonable_accommodation</w:t>
+      </w:r>
+      <w:proofErr w:type="spellEnd"/>
+      <w:r>
+        <w:t xml:space="preserve"> %}</w:t>
       </w:r>
     </w:p>
     <w:p>
@@ -3518,8 +4128,17 @@
           <w:i/>
           <w:szCs w:val="24"/>
         </w:rPr>
-        <w:t>See BHA vs. Bridgewaters</w:t>
-      </w:r>
+        <w:t xml:space="preserve">See BHA vs. </w:t>
+      </w:r>
+      <w:proofErr w:type="spellStart"/>
+      <w:r>
+        <w:rPr>
+          <w:i/>
+          <w:szCs w:val="24"/>
+        </w:rPr>
+        <w:t>Bridgewaters</w:t>
+      </w:r>
+      <w:proofErr w:type="spellEnd"/>
       <w:r>
         <w:rPr>
           <w:szCs w:val="24"/>
@@ -3549,10 +4168,18 @@
         <w:t xml:space="preserve"> Note:  </w:t>
       </w:r>
       <w:r>
-        <w:t>This may include allowing the tenant to get help or do something necessary to address a lease violation.</w:t>
-      </w:r>
-      <w:r>
-        <w:t xml:space="preserve">{%p </w:t>
+        <w:t xml:space="preserve">This may include allowing the tenant to get help or do something necessary to address a lease </w:t>
+      </w:r>
+      <w:proofErr w:type="gramStart"/>
+      <w:r>
+        <w:t>violation.</w:t>
+      </w:r>
+      <w:r>
+        <w:t>{</w:t>
+      </w:r>
+      <w:proofErr w:type="gramEnd"/>
+      <w:r>
+        <w:t xml:space="preserve">%p </w:t>
       </w:r>
       <w:r>
         <w:t>endif %}</w:t>
@@ -3586,14 +4213,22 @@
         <w:rPr>
           <w:b/>
         </w:rPr>
-        <w:t>if discrimination.sexual_harassment</w:t>
-      </w:r>
+        <w:t xml:space="preserve">if </w:t>
+      </w:r>
+      <w:proofErr w:type="spellStart"/>
       <w:r>
         <w:rPr>
           <w:b/>
         </w:rPr>
+        <w:t>discrimination.sexual_harassment</w:t>
+      </w:r>
+      <w:r>
+        <w:rPr>
+          <w:b/>
+        </w:rPr>
         <w:t>.is_harassed</w:t>
       </w:r>
+      <w:proofErr w:type="spellEnd"/>
       <w:r>
         <w:rPr>
           <w:b/>
@@ -3635,12 +4270,21 @@
         </w:rPr>
         <w:t xml:space="preserve"> </w:t>
       </w:r>
+      <w:proofErr w:type="spellStart"/>
       <w:r>
         <w:rPr>
           <w:i/>
           <w:szCs w:val="24"/>
         </w:rPr>
-        <w:t xml:space="preserve">Gnerre v. MCAD, </w:t>
+        <w:t>Gnerre</w:t>
+      </w:r>
+      <w:proofErr w:type="spellEnd"/>
+      <w:r>
+        <w:rPr>
+          <w:i/>
+          <w:szCs w:val="24"/>
+        </w:rPr>
+        <w:t xml:space="preserve"> v. MCAD, </w:t>
       </w:r>
       <w:r>
         <w:rPr>
@@ -3690,7 +4334,20 @@
         <w:t xml:space="preserve">{%p </w:t>
       </w:r>
       <w:r>
-        <w:t>if discrimination.sexual_harassment.pressured_sexual_favors %}</w:t>
+        <w:t xml:space="preserve">if </w:t>
+      </w:r>
+      <w:proofErr w:type="spellStart"/>
+      <w:proofErr w:type="gramStart"/>
+      <w:r>
+        <w:t>discrimination.sexual</w:t>
+      </w:r>
+      <w:proofErr w:type="gramEnd"/>
+      <w:r>
+        <w:t>_harassment.pressured_sexual_favors</w:t>
+      </w:r>
+      <w:proofErr w:type="spellEnd"/>
+      <w:r>
+        <w:t xml:space="preserve"> %}</w:t>
       </w:r>
     </w:p>
     <w:p>
@@ -3732,7 +4389,20 @@
         <w:t xml:space="preserve">{%p </w:t>
       </w:r>
       <w:r>
-        <w:t>if discrimination.sexual_harassment.tenancy_terms_changed %}</w:t>
+        <w:t xml:space="preserve">if </w:t>
+      </w:r>
+      <w:proofErr w:type="spellStart"/>
+      <w:proofErr w:type="gramStart"/>
+      <w:r>
+        <w:t>discrimination.sexual</w:t>
+      </w:r>
+      <w:proofErr w:type="gramEnd"/>
+      <w:r>
+        <w:t>_harassment.tenancy_terms_changed</w:t>
+      </w:r>
+      <w:proofErr w:type="spellEnd"/>
+      <w:r>
+        <w:t xml:space="preserve"> %}</w:t>
       </w:r>
     </w:p>
     <w:p>
@@ -3777,7 +4447,20 @@
         <w:t xml:space="preserve">{%p </w:t>
       </w:r>
       <w:r>
-        <w:t>if discrimination.sexual_harassment.unsafe_or_uncomfortable %}</w:t>
+        <w:t xml:space="preserve">if </w:t>
+      </w:r>
+      <w:proofErr w:type="spellStart"/>
+      <w:proofErr w:type="gramStart"/>
+      <w:r>
+        <w:t>discrimination.sexual</w:t>
+      </w:r>
+      <w:proofErr w:type="gramEnd"/>
+      <w:r>
+        <w:t>_harassment.unsafe_or_uncomfortable</w:t>
+      </w:r>
+      <w:proofErr w:type="spellEnd"/>
+      <w:r>
+        <w:t xml:space="preserve"> %}</w:t>
       </w:r>
     </w:p>
     <w:p>
@@ -3840,6 +4523,22 @@
       </w:pPr>
     </w:p>
     <w:p>
+      <w:r>
+        <w:t xml:space="preserve">{% if </w:t>
+      </w:r>
+      <w:proofErr w:type="spellStart"/>
+      <w:r>
+        <w:t>eviction_reason</w:t>
+      </w:r>
+      <w:proofErr w:type="spellEnd"/>
+      <w:r>
+        <w:t xml:space="preserve"> == "fault"</w:t>
+      </w:r>
+      <w:r>
+        <w:t xml:space="preserve"> %}</w:t>
+      </w:r>
+    </w:p>
+    <w:p>
       <w:pPr>
         <w:pStyle w:val="CenterItal"/>
       </w:pPr>
@@ -3868,7 +4567,15 @@
         <w:t xml:space="preserve">{%p </w:t>
       </w:r>
       <w:r>
-        <w:t>if fault.did_not_occur %}</w:t>
+        <w:t xml:space="preserve">if </w:t>
+      </w:r>
+      <w:proofErr w:type="spellStart"/>
+      <w:r>
+        <w:t>fault.did_not_occur</w:t>
+      </w:r>
+      <w:proofErr w:type="spellEnd"/>
+      <w:r>
+        <w:t xml:space="preserve"> %}</w:t>
       </w:r>
     </w:p>
     <w:p>
@@ -3896,18 +4603,26 @@
         <w:pStyle w:val="ListNumber"/>
       </w:pPr>
       <w:r>
-        <w:t xml:space="preserve">{%p </w:t>
-      </w:r>
-      <w:r>
-        <w:t>if fault.not_violation_of_agreement %}</w:t>
-      </w:r>
-    </w:p>
-    <w:p>
-      <w:pPr>
-        <w:pStyle w:val="ListNumber"/>
-      </w:pPr>
-      <w:r>
         <w:lastRenderedPageBreak/>
+        <w:t xml:space="preserve">{%p </w:t>
+      </w:r>
+      <w:r>
+        <w:t xml:space="preserve">if </w:t>
+      </w:r>
+      <w:proofErr w:type="spellStart"/>
+      <w:r>
+        <w:t>fault.not_violation_of_agreement</w:t>
+      </w:r>
+      <w:proofErr w:type="spellEnd"/>
+      <w:r>
+        <w:t xml:space="preserve"> %}</w:t>
+      </w:r>
+    </w:p>
+    <w:p>
+      <w:pPr>
+        <w:pStyle w:val="ListNumber"/>
+      </w:pPr>
+      <w:r>
         <w:t>What my landlord is claiming is not a violation of the rental agreement.</w:t>
       </w:r>
     </w:p>
@@ -3931,7 +4646,15 @@
         <w:t xml:space="preserve">{%p </w:t>
       </w:r>
       <w:r>
-        <w:t>if fault.no_control_of_guest %}</w:t>
+        <w:t xml:space="preserve">if </w:t>
+      </w:r>
+      <w:proofErr w:type="spellStart"/>
+      <w:r>
+        <w:t>fault.no_control_of_guest</w:t>
+      </w:r>
+      <w:proofErr w:type="spellEnd"/>
+      <w:r>
+        <w:t xml:space="preserve"> %}</w:t>
       </w:r>
     </w:p>
     <w:p>
@@ -3951,6 +4674,11 @@
       </w:r>
       <w:r>
         <w:t>endif %}</w:t>
+      </w:r>
+    </w:p>
+    <w:p>
+      <w:r>
+        <w:t>{% endif %}</w:t>
       </w:r>
     </w:p>
     <w:p>
@@ -3976,7 +4704,15 @@
         <w:pStyle w:val="CenterTitle3"/>
       </w:pPr>
       <w:r>
-        <w:t>Tenant Should Not Lose His/Her Apartment</w:t>
+        <w:t xml:space="preserve">Tenant Should Not Lose </w:t>
+      </w:r>
+      <w:proofErr w:type="spellStart"/>
+      <w:r>
+        <w:t>His/Her</w:t>
+      </w:r>
+      <w:proofErr w:type="spellEnd"/>
+      <w:r>
+        <w:t xml:space="preserve"> Apartment</w:t>
       </w:r>
       <w:r>
         <w:br/>
@@ -3998,6 +4734,30 @@
     </w:p>
     <w:p/>
     <w:p>
+      <w:r>
+        <w:t xml:space="preserve">{# </w:t>
+      </w:r>
+      <w:r>
+        <w:t xml:space="preserve">Begin counterclaims </w:t>
+      </w:r>
+      <w:r>
+        <w:t>#}</w:t>
+      </w:r>
+    </w:p>
+    <w:p>
+      <w:r>
+        <w:t xml:space="preserve">{%p if </w:t>
+      </w:r>
+      <w:proofErr w:type="spellStart"/>
+      <w:r>
+        <w:t>plead_counterclaims</w:t>
+      </w:r>
+      <w:proofErr w:type="spellEnd"/>
+      <w:r>
+        <w:t xml:space="preserve"> %}</w:t>
+      </w:r>
+    </w:p>
+    <w:p>
       <w:pPr>
         <w:pStyle w:val="CenterItal"/>
       </w:pPr>
@@ -4005,7 +4765,23 @@
         <w:t xml:space="preserve">{%p </w:t>
       </w:r>
       <w:r>
-        <w:t>if bad_conditions.have_conditions %}</w:t>
+        <w:t xml:space="preserve">if </w:t>
+      </w:r>
+      <w:proofErr w:type="spellStart"/>
+      <w:r>
+        <w:t>bad_</w:t>
+      </w:r>
+      <w:proofErr w:type="gramStart"/>
+      <w:r>
+        <w:t>conditions.have</w:t>
+      </w:r>
+      <w:proofErr w:type="gramEnd"/>
+      <w:r>
+        <w:t>_conditions</w:t>
+      </w:r>
+      <w:proofErr w:type="spellEnd"/>
+      <w:r>
+        <w:t xml:space="preserve"> %}</w:t>
       </w:r>
     </w:p>
     <w:p>
@@ -4053,11 +4829,24 @@
           <w:numId w:val="5"/>
         </w:numPr>
       </w:pPr>
-      <w:r>
-        <w:t>{{ bad_conditions.conditions</w:t>
-      </w:r>
-      <w:r>
-        <w:t>.true_values() }}</w:t>
+      <w:proofErr w:type="gramStart"/>
+      <w:r>
+        <w:t xml:space="preserve">{{ </w:t>
+      </w:r>
+      <w:proofErr w:type="spellStart"/>
+      <w:r>
+        <w:t>bad</w:t>
+      </w:r>
+      <w:proofErr w:type="gramEnd"/>
+      <w:r>
+        <w:t>_conditions.conditions</w:t>
+      </w:r>
+      <w:r>
+        <w:t>.true_values</w:t>
+      </w:r>
+      <w:proofErr w:type="spellEnd"/>
+      <w:r>
+        <w:t>() }}</w:t>
       </w:r>
       <w:r>
         <w:br/>
@@ -4094,6 +4883,7 @@
         </w:rPr>
         <w:t xml:space="preserve"> </w:t>
       </w:r>
+      <w:proofErr w:type="spellStart"/>
       <w:r>
         <w:rPr>
           <w:szCs w:val="24"/>
@@ -4118,17 +4908,26 @@
         </w:rPr>
         <w:t>_</w:t>
       </w:r>
+      <w:proofErr w:type="gramStart"/>
       <w:r>
         <w:rPr>
           <w:szCs w:val="24"/>
         </w:rPr>
         <w:t>true</w:t>
       </w:r>
+      <w:proofErr w:type="spellEnd"/>
       <w:r>
         <w:rPr>
           <w:szCs w:val="24"/>
         </w:rPr>
-        <w:t xml:space="preserve">() </w:t>
+        <w:t>(</w:t>
+      </w:r>
+      <w:proofErr w:type="gramEnd"/>
+      <w:r>
+        <w:rPr>
+          <w:szCs w:val="24"/>
+        </w:rPr>
+        <w:t xml:space="preserve">) </w:t>
       </w:r>
       <w:r>
         <w:rPr>
@@ -4161,8 +4960,21 @@
           <w:numId w:val="8"/>
         </w:numPr>
       </w:pPr>
-      <w:r>
-        <w:t>{{ bad_conditions.landlord_notified.true_values() }}</w:t>
+      <w:proofErr w:type="gramStart"/>
+      <w:r>
+        <w:t xml:space="preserve">{{ </w:t>
+      </w:r>
+      <w:proofErr w:type="spellStart"/>
+      <w:r>
+        <w:t>bad</w:t>
+      </w:r>
+      <w:proofErr w:type="gramEnd"/>
+      <w:r>
+        <w:t>_conditions.landlord_notified.true_values</w:t>
+      </w:r>
+      <w:proofErr w:type="spellEnd"/>
+      <w:r>
+        <w:t>() }}</w:t>
       </w:r>
     </w:p>
     <w:p>
@@ -4240,20 +5052,38 @@
           <w:i/>
           <w:color w:val="000000"/>
         </w:rPr>
-        <w:t>if security_deposit.</w:t>
-      </w:r>
+        <w:t xml:space="preserve">if </w:t>
+      </w:r>
+      <w:proofErr w:type="spellStart"/>
       <w:r>
         <w:rPr>
           <w:i/>
           <w:color w:val="000000"/>
         </w:rPr>
-        <w:t>violated</w:t>
-      </w:r>
+        <w:t>security_</w:t>
+      </w:r>
+      <w:proofErr w:type="gramStart"/>
       <w:r>
         <w:rPr>
           <w:i/>
           <w:color w:val="000000"/>
         </w:rPr>
+        <w:t>deposit.</w:t>
+      </w:r>
+      <w:r>
+        <w:rPr>
+          <w:i/>
+          <w:color w:val="000000"/>
+        </w:rPr>
+        <w:t>violated</w:t>
+      </w:r>
+      <w:proofErr w:type="spellEnd"/>
+      <w:proofErr w:type="gramEnd"/>
+      <w:r>
+        <w:rPr>
+          <w:i/>
+          <w:color w:val="000000"/>
+        </w:rPr>
         <w:t xml:space="preserve"> %}</w:t>
       </w:r>
     </w:p>
@@ -4288,16 +5118,27 @@
         <w:pStyle w:val="ListNumber"/>
       </w:pPr>
       <w:r>
+        <w:lastRenderedPageBreak/>
         <w:t xml:space="preserve">I paid a security deposit of $ </w:t>
       </w:r>
+      <w:proofErr w:type="gramStart"/>
       <w:r>
         <w:t>{{</w:t>
       </w:r>
       <w:r>
         <w:t xml:space="preserve"> </w:t>
       </w:r>
-      <w:r>
-        <w:t>security_deposit.amount }</w:t>
+      <w:proofErr w:type="spellStart"/>
+      <w:r>
+        <w:t>security</w:t>
+      </w:r>
+      <w:proofErr w:type="gramEnd"/>
+      <w:r>
+        <w:t>_deposit.amount</w:t>
+      </w:r>
+      <w:proofErr w:type="spellEnd"/>
+      <w:r>
+        <w:t xml:space="preserve"> }</w:t>
       </w:r>
       <w:r>
         <w:t xml:space="preserve">} </w:t>
@@ -4341,14 +5182,24 @@
           <w:numId w:val="20"/>
         </w:numPr>
       </w:pPr>
+      <w:proofErr w:type="gramStart"/>
       <w:r>
         <w:t xml:space="preserve">{{ </w:t>
       </w:r>
-      <w:r>
-        <w:t>security_deposit.violations</w:t>
-      </w:r>
-      <w:r>
-        <w:t>.true_values() }}</w:t>
+      <w:proofErr w:type="spellStart"/>
+      <w:r>
+        <w:t>security</w:t>
+      </w:r>
+      <w:proofErr w:type="gramEnd"/>
+      <w:r>
+        <w:t>_deposit.violations</w:t>
+      </w:r>
+      <w:r>
+        <w:t>.true_values</w:t>
+      </w:r>
+      <w:proofErr w:type="spellEnd"/>
+      <w:r>
+        <w:t>() }}</w:t>
       </w:r>
     </w:p>
     <w:p>
@@ -4389,7 +5240,20 @@
         <w:t xml:space="preserve">{%p </w:t>
       </w:r>
       <w:r>
-        <w:t>if last_months_rent.violated %}</w:t>
+        <w:t xml:space="preserve">if </w:t>
+      </w:r>
+      <w:proofErr w:type="spellStart"/>
+      <w:r>
+        <w:t>last_months_</w:t>
+      </w:r>
+      <w:proofErr w:type="gramStart"/>
+      <w:r>
+        <w:t>rent.violated</w:t>
+      </w:r>
+      <w:proofErr w:type="spellEnd"/>
+      <w:proofErr w:type="gramEnd"/>
+      <w:r>
+        <w:t xml:space="preserve"> %}</w:t>
       </w:r>
     </w:p>
     <w:p>
@@ -4425,8 +5289,21 @@
       <w:r>
         <w:t xml:space="preserve">I paid last month’s rent of $ </w:t>
       </w:r>
-      <w:r>
-        <w:t>{{ last_months_rent.amount }</w:t>
+      <w:proofErr w:type="gramStart"/>
+      <w:r>
+        <w:t xml:space="preserve">{{ </w:t>
+      </w:r>
+      <w:proofErr w:type="spellStart"/>
+      <w:r>
+        <w:t>last</w:t>
+      </w:r>
+      <w:proofErr w:type="gramEnd"/>
+      <w:r>
+        <w:t>_months_rent.amount</w:t>
+      </w:r>
+      <w:proofErr w:type="spellEnd"/>
+      <w:r>
+        <w:t xml:space="preserve"> }</w:t>
       </w:r>
       <w:r>
         <w:t xml:space="preserve">} </w:t>
@@ -4457,11 +5334,18 @@
         <w:t xml:space="preserve">{%p </w:t>
       </w:r>
       <w:r>
-        <w:t>if bqe.</w:t>
+        <w:t xml:space="preserve">if </w:t>
+      </w:r>
+      <w:proofErr w:type="spellStart"/>
+      <w:proofErr w:type="gramStart"/>
+      <w:r>
+        <w:t>bqe.</w:t>
       </w:r>
       <w:r>
         <w:t>violated</w:t>
       </w:r>
+      <w:proofErr w:type="spellEnd"/>
+      <w:proofErr w:type="gramEnd"/>
       <w:r>
         <w:t xml:space="preserve"> %}</w:t>
       </w:r>
@@ -4521,8 +5405,15 @@
         <w:t xml:space="preserve">{%p </w:t>
       </w:r>
       <w:r>
-        <w:t>if bqe.heat</w:t>
-      </w:r>
+        <w:t xml:space="preserve">if </w:t>
+      </w:r>
+      <w:proofErr w:type="spellStart"/>
+      <w:proofErr w:type="gramStart"/>
+      <w:r>
+        <w:t>bqe.heat</w:t>
+      </w:r>
+      <w:proofErr w:type="spellEnd"/>
+      <w:proofErr w:type="gramEnd"/>
       <w:r>
         <w:t xml:space="preserve"> %}</w:t>
       </w:r>
@@ -4562,7 +5453,15 @@
         <w:t xml:space="preserve">{%p </w:t>
       </w:r>
       <w:r>
-        <w:t>if bqe.hot_water %}</w:t>
+        <w:t xml:space="preserve">if </w:t>
+      </w:r>
+      <w:proofErr w:type="spellStart"/>
+      <w:r>
+        <w:t>bqe.hot_water</w:t>
+      </w:r>
+      <w:proofErr w:type="spellEnd"/>
+      <w:r>
+        <w:t xml:space="preserve"> %}</w:t>
       </w:r>
     </w:p>
     <w:p>
@@ -4595,7 +5494,20 @@
         <w:t xml:space="preserve">{%p </w:t>
       </w:r>
       <w:r>
-        <w:t>if bqe.unpaid_utilities %}</w:t>
+        <w:t xml:space="preserve">if </w:t>
+      </w:r>
+      <w:proofErr w:type="spellStart"/>
+      <w:proofErr w:type="gramStart"/>
+      <w:r>
+        <w:t>bqe.unpaid</w:t>
+      </w:r>
+      <w:proofErr w:type="gramEnd"/>
+      <w:r>
+        <w:t>_utilities</w:t>
+      </w:r>
+      <w:proofErr w:type="spellEnd"/>
+      <w:r>
+        <w:t xml:space="preserve"> %}</w:t>
       </w:r>
     </w:p>
     <w:p>
@@ -4628,7 +5540,20 @@
         <w:t xml:space="preserve">{%p </w:t>
       </w:r>
       <w:r>
-        <w:t>if bqe.shutoff_utilities %}</w:t>
+        <w:t xml:space="preserve">if </w:t>
+      </w:r>
+      <w:proofErr w:type="spellStart"/>
+      <w:proofErr w:type="gramStart"/>
+      <w:r>
+        <w:t>bqe.shutoff</w:t>
+      </w:r>
+      <w:proofErr w:type="gramEnd"/>
+      <w:r>
+        <w:t>_utilities</w:t>
+      </w:r>
+      <w:proofErr w:type="spellEnd"/>
+      <w:r>
+        <w:t xml:space="preserve"> %}</w:t>
       </w:r>
     </w:p>
     <w:p>
@@ -4661,7 +5586,20 @@
         <w:t xml:space="preserve">{%p </w:t>
       </w:r>
       <w:r>
-        <w:t>if bqe.locked_out %}</w:t>
+        <w:t xml:space="preserve">if </w:t>
+      </w:r>
+      <w:proofErr w:type="spellStart"/>
+      <w:proofErr w:type="gramStart"/>
+      <w:r>
+        <w:t>bqe.locked</w:t>
+      </w:r>
+      <w:proofErr w:type="gramEnd"/>
+      <w:r>
+        <w:t>_out</w:t>
+      </w:r>
+      <w:proofErr w:type="spellEnd"/>
+      <w:r>
+        <w:t xml:space="preserve"> %}</w:t>
       </w:r>
     </w:p>
     <w:p>
@@ -4694,7 +5632,20 @@
         <w:t xml:space="preserve">{%p </w:t>
       </w:r>
       <w:r>
-        <w:t>if bqe.removed_possessions %}</w:t>
+        <w:t xml:space="preserve">if </w:t>
+      </w:r>
+      <w:proofErr w:type="spellStart"/>
+      <w:proofErr w:type="gramStart"/>
+      <w:r>
+        <w:t>bqe.removed</w:t>
+      </w:r>
+      <w:proofErr w:type="gramEnd"/>
+      <w:r>
+        <w:t>_possessions</w:t>
+      </w:r>
+      <w:proofErr w:type="spellEnd"/>
+      <w:r>
+        <w:t xml:space="preserve"> %}</w:t>
       </w:r>
     </w:p>
     <w:p>
@@ -4727,7 +5678,15 @@
         <w:t xml:space="preserve">{%p </w:t>
       </w:r>
       <w:r>
-        <w:t>if bqe.bad_conditions %}</w:t>
+        <w:t xml:space="preserve">if </w:t>
+      </w:r>
+      <w:proofErr w:type="spellStart"/>
+      <w:r>
+        <w:t>bqe.bad_conditions</w:t>
+      </w:r>
+      <w:proofErr w:type="spellEnd"/>
+      <w:r>
+        <w:t xml:space="preserve"> %}</w:t>
       </w:r>
     </w:p>
     <w:p>
@@ -4760,7 +5719,20 @@
         <w:t xml:space="preserve">{%p </w:t>
       </w:r>
       <w:r>
-        <w:t>if bqe.entered_without_permission %}</w:t>
+        <w:t xml:space="preserve">if </w:t>
+      </w:r>
+      <w:proofErr w:type="spellStart"/>
+      <w:proofErr w:type="gramStart"/>
+      <w:r>
+        <w:t>bqe.entered</w:t>
+      </w:r>
+      <w:proofErr w:type="gramEnd"/>
+      <w:r>
+        <w:t>_without_permission</w:t>
+      </w:r>
+      <w:proofErr w:type="spellEnd"/>
+      <w:r>
+        <w:t xml:space="preserve"> %}</w:t>
       </w:r>
     </w:p>
     <w:p>
@@ -4793,7 +5765,17 @@
         <w:t xml:space="preserve">{%p </w:t>
       </w:r>
       <w:r>
-        <w:t>if bqe.other %}</w:t>
+        <w:t xml:space="preserve">if </w:t>
+      </w:r>
+      <w:proofErr w:type="spellStart"/>
+      <w:proofErr w:type="gramStart"/>
+      <w:r>
+        <w:t>bqe.other</w:t>
+      </w:r>
+      <w:proofErr w:type="spellEnd"/>
+      <w:proofErr w:type="gramEnd"/>
+      <w:r>
+        <w:t xml:space="preserve"> %}</w:t>
       </w:r>
     </w:p>
     <w:p>
@@ -4804,7 +5786,23 @@
         <w:t>Interfered with my right to enjoy my home in</w:t>
       </w:r>
       <w:r>
-        <w:t xml:space="preserve"> other ways by {{ bqe.other }</w:t>
+        <w:t xml:space="preserve"> other ways by </w:t>
+      </w:r>
+      <w:proofErr w:type="gramStart"/>
+      <w:r>
+        <w:t xml:space="preserve">{{ </w:t>
+      </w:r>
+      <w:proofErr w:type="spellStart"/>
+      <w:r>
+        <w:t>bqe</w:t>
+      </w:r>
+      <w:proofErr w:type="gramEnd"/>
+      <w:r>
+        <w:t>.other</w:t>
+      </w:r>
+      <w:proofErr w:type="spellEnd"/>
+      <w:r>
+        <w:t xml:space="preserve"> }</w:t>
       </w:r>
       <w:r>
         <w:t>}</w:t>
@@ -4846,7 +5844,20 @@
         <w:t xml:space="preserve">{%p </w:t>
       </w:r>
       <w:r>
-        <w:t>if bqe.billed_no_agreement %}</w:t>
+        <w:t xml:space="preserve">if </w:t>
+      </w:r>
+      <w:proofErr w:type="spellStart"/>
+      <w:proofErr w:type="gramStart"/>
+      <w:r>
+        <w:t>bqe.billed</w:t>
+      </w:r>
+      <w:proofErr w:type="gramEnd"/>
+      <w:r>
+        <w:t>_no_agreement</w:t>
+      </w:r>
+      <w:proofErr w:type="spellEnd"/>
+      <w:r>
+        <w:t xml:space="preserve"> %}</w:t>
       </w:r>
     </w:p>
     <w:p>
@@ -4874,7 +5885,6 @@
         <w:pStyle w:val="ListNumber"/>
       </w:pPr>
       <w:r>
-        <w:lastRenderedPageBreak/>
         <w:t xml:space="preserve">{%p </w:t>
       </w:r>
       <w:r>
@@ -4892,7 +5902,20 @@
         <w:t xml:space="preserve">{%p </w:t>
       </w:r>
       <w:r>
-        <w:t>if bqe.billed_for_others %}</w:t>
+        <w:t xml:space="preserve">if </w:t>
+      </w:r>
+      <w:proofErr w:type="spellStart"/>
+      <w:proofErr w:type="gramStart"/>
+      <w:r>
+        <w:t>bqe.billed</w:t>
+      </w:r>
+      <w:proofErr w:type="gramEnd"/>
+      <w:r>
+        <w:t>_for_others</w:t>
+      </w:r>
+      <w:proofErr w:type="spellEnd"/>
+      <w:r>
+        <w:t xml:space="preserve"> %}</w:t>
       </w:r>
     </w:p>
     <w:p>
@@ -4938,6 +5961,36 @@
         <w:t>endif %}</w:t>
       </w:r>
     </w:p>
+    <w:p/>
+    <w:p>
+      <w:r>
+        <w:t>{%p endif %}</w:t>
+      </w:r>
+    </w:p>
+    <w:p>
+      <w:r>
+        <w:t>{# End Counterclaims #}</w:t>
+      </w:r>
+    </w:p>
+    <w:p/>
+    <w:p>
+      <w:r>
+        <w:t xml:space="preserve">{% if </w:t>
+      </w:r>
+      <w:proofErr w:type="spellStart"/>
+      <w:proofErr w:type="gramStart"/>
+      <w:r>
+        <w:t>facts.tenant</w:t>
+      </w:r>
+      <w:proofErr w:type="gramEnd"/>
+      <w:r>
+        <w:t>_has_subsidy</w:t>
+      </w:r>
+      <w:proofErr w:type="spellEnd"/>
+      <w:r>
+        <w:t xml:space="preserve"> %}</w:t>
+      </w:r>
+    </w:p>
     <w:p>
       <w:pPr>
         <w:pStyle w:val="CenterItal"/>
@@ -4967,7 +6020,15 @@
         <w:t xml:space="preserve">{%p </w:t>
       </w:r>
       <w:r>
-        <w:t>if subsidized_housing.pha_pays_rent %}</w:t>
+        <w:t xml:space="preserve">if </w:t>
+      </w:r>
+      <w:proofErr w:type="spellStart"/>
+      <w:r>
+        <w:t>subsidized_housing.pha_pays_rent</w:t>
+      </w:r>
+      <w:proofErr w:type="spellEnd"/>
+      <w:r>
+        <w:t xml:space="preserve"> %}</w:t>
       </w:r>
     </w:p>
     <w:p>
@@ -5000,7 +6061,23 @@
         <w:t xml:space="preserve">{%p </w:t>
       </w:r>
       <w:r>
-        <w:t>if subsidized_housing.stopped_payment %}</w:t>
+        <w:t xml:space="preserve">if </w:t>
+      </w:r>
+      <w:proofErr w:type="spellStart"/>
+      <w:r>
+        <w:t>subsidized_</w:t>
+      </w:r>
+      <w:proofErr w:type="gramStart"/>
+      <w:r>
+        <w:t>housing.stopped</w:t>
+      </w:r>
+      <w:proofErr w:type="gramEnd"/>
+      <w:r>
+        <w:t>_payment</w:t>
+      </w:r>
+      <w:proofErr w:type="spellEnd"/>
+      <w:r>
+        <w:t xml:space="preserve"> %}</w:t>
       </w:r>
     </w:p>
     <w:p>
@@ -5033,13 +6110,29 @@
         <w:t xml:space="preserve">{%p </w:t>
       </w:r>
       <w:r>
-        <w:t>if sub</w:t>
-      </w:r>
-      <w:r>
-        <w:t>sidized_housing.improper_rent_</w:t>
-      </w:r>
-      <w:r>
-        <w:t>calculation %}</w:t>
+        <w:t xml:space="preserve">if </w:t>
+      </w:r>
+      <w:proofErr w:type="spellStart"/>
+      <w:r>
+        <w:t>sub</w:t>
+      </w:r>
+      <w:r>
+        <w:t>sidized_</w:t>
+      </w:r>
+      <w:proofErr w:type="gramStart"/>
+      <w:r>
+        <w:t>housing.improper</w:t>
+      </w:r>
+      <w:proofErr w:type="gramEnd"/>
+      <w:r>
+        <w:t>_rent_</w:t>
+      </w:r>
+      <w:r>
+        <w:t>calculation</w:t>
+      </w:r>
+      <w:proofErr w:type="spellEnd"/>
+      <w:r>
+        <w:t xml:space="preserve"> %}</w:t>
       </w:r>
     </w:p>
     <w:p>
@@ -5072,7 +6165,23 @@
         <w:t xml:space="preserve">{%p </w:t>
       </w:r>
       <w:r>
-        <w:t>if subsidized_housing.landlord_overcharged %}</w:t>
+        <w:t xml:space="preserve">if </w:t>
+      </w:r>
+      <w:proofErr w:type="spellStart"/>
+      <w:r>
+        <w:t>subsidized_</w:t>
+      </w:r>
+      <w:proofErr w:type="gramStart"/>
+      <w:r>
+        <w:t>housing.landlord</w:t>
+      </w:r>
+      <w:proofErr w:type="gramEnd"/>
+      <w:r>
+        <w:t>_overcharged</w:t>
+      </w:r>
+      <w:proofErr w:type="spellEnd"/>
+      <w:r>
+        <w:t xml:space="preserve"> %}</w:t>
       </w:r>
     </w:p>
     <w:p>
@@ -5098,6 +6207,17 @@
       </w:r>
     </w:p>
     <w:p/>
+    <w:p>
+      <w:r>
+        <w:t>{% endif %}</w:t>
+      </w:r>
+    </w:p>
+    <w:p/>
+    <w:p>
+      <w:r>
+        <w:t>{% if plead_93a %}</w:t>
+      </w:r>
+    </w:p>
     <w:p>
       <w:pPr>
         <w:pStyle w:val="CenterTitle4"/>
@@ -5141,7 +6261,11 @@
         <w:pStyle w:val="ListNumber"/>
       </w:pPr>
       <w:r>
-        <w:t xml:space="preserve">Each of the acts stated in this Answer/Counterclaims was unfair and/or deceptive. My landlord is covered by this law because she or he is not a housing authority or the owner-occupant of only a 2 or 3-family property in which I live. This pleading is a demand for </w:t>
+        <w:t xml:space="preserve">Each of the acts stated in this Answer/Counterclaims was unfair and/or deceptive. My landlord is covered by this law because she or he is not a housing authority or the owner-occupant of </w:t>
+      </w:r>
+      <w:r>
+        <w:lastRenderedPageBreak/>
+        <w:t xml:space="preserve">only a 2 or 3-family property in which I live. This pleading is a demand for </w:t>
       </w:r>
       <w:r>
         <w:br/>
@@ -5166,12 +6290,89 @@
         </w:numPr>
       </w:pPr>
       <w:r>
+        <w:t>{%</w:t>
+      </w:r>
+      <w:r>
+        <w:t>p</w:t>
+      </w:r>
+      <w:r>
+        <w:t xml:space="preserve"> if </w:t>
+      </w:r>
+      <w:proofErr w:type="spellStart"/>
+      <w:r>
+        <w:t>consumer_</w:t>
+      </w:r>
+      <w:proofErr w:type="gramStart"/>
+      <w:r>
+        <w:t>protection.late</w:t>
+      </w:r>
+      <w:proofErr w:type="gramEnd"/>
+      <w:r>
+        <w:t>_fees</w:t>
+      </w:r>
+      <w:proofErr w:type="spellEnd"/>
+      <w:r>
+        <w:t xml:space="preserve"> %}</w:t>
+      </w:r>
+    </w:p>
+    <w:p>
+      <w:pPr>
+        <w:pStyle w:val="LetterList2"/>
+        <w:numPr>
+          <w:ilvl w:val="0"/>
+          <w:numId w:val="11"/>
+        </w:numPr>
+      </w:pPr>
+      <w:r>
         <w:t>The landlord charged me late fees before my rent was thirty days late.</w:t>
       </w:r>
     </w:p>
     <w:p>
       <w:pPr>
         <w:pStyle w:val="LetterList2"/>
+        <w:numPr>
+          <w:ilvl w:val="0"/>
+          <w:numId w:val="11"/>
+        </w:numPr>
+      </w:pPr>
+      <w:r>
+        <w:t>{%p endif %}</w:t>
+      </w:r>
+    </w:p>
+    <w:p>
+      <w:pPr>
+        <w:pStyle w:val="LetterList2"/>
+        <w:numPr>
+          <w:ilvl w:val="0"/>
+          <w:numId w:val="11"/>
+        </w:numPr>
+      </w:pPr>
+      <w:r>
+        <w:t xml:space="preserve">{%p </w:t>
+      </w:r>
+      <w:r>
+        <w:t xml:space="preserve">if </w:t>
+      </w:r>
+      <w:proofErr w:type="spellStart"/>
+      <w:r>
+        <w:t>consumer_</w:t>
+      </w:r>
+      <w:proofErr w:type="gramStart"/>
+      <w:r>
+        <w:t>protection.nonagreed</w:t>
+      </w:r>
+      <w:proofErr w:type="gramEnd"/>
+      <w:r>
+        <w:t>_rent</w:t>
+      </w:r>
+      <w:proofErr w:type="spellEnd"/>
+      <w:r>
+        <w:t xml:space="preserve"> %}</w:t>
+      </w:r>
+    </w:p>
+    <w:p>
+      <w:pPr>
+        <w:pStyle w:val="LetterList2"/>
       </w:pPr>
       <w:r>
         <w:t>The landlord charged a rent amount that I never agreed to pay.</w:t>
@@ -5182,6 +6383,38 @@
         <w:pStyle w:val="LetterList2"/>
       </w:pPr>
       <w:r>
+        <w:t>{%p endif %}</w:t>
+      </w:r>
+    </w:p>
+    <w:p>
+      <w:pPr>
+        <w:pStyle w:val="LetterList2"/>
+      </w:pPr>
+      <w:r>
+        <w:t xml:space="preserve">{%p if </w:t>
+      </w:r>
+      <w:proofErr w:type="spellStart"/>
+      <w:r>
+        <w:t>consumer_</w:t>
+      </w:r>
+      <w:proofErr w:type="gramStart"/>
+      <w:r>
+        <w:t>protection.unlawful</w:t>
+      </w:r>
+      <w:proofErr w:type="gramEnd"/>
+      <w:r>
+        <w:t>_court_fees</w:t>
+      </w:r>
+      <w:proofErr w:type="spellEnd"/>
+      <w:r>
+        <w:t xml:space="preserve"> %}</w:t>
+      </w:r>
+    </w:p>
+    <w:p>
+      <w:pPr>
+        <w:pStyle w:val="LetterList2"/>
+      </w:pPr>
+      <w:r>
         <w:t>The landlord charged me constable or court fees unlawfully.</w:t>
       </w:r>
     </w:p>
@@ -5190,6 +6423,38 @@
         <w:pStyle w:val="LetterList2"/>
       </w:pPr>
       <w:r>
+        <w:t>{%p endif %}</w:t>
+      </w:r>
+    </w:p>
+    <w:p>
+      <w:pPr>
+        <w:pStyle w:val="LetterList2"/>
+      </w:pPr>
+      <w:r>
+        <w:t xml:space="preserve">{%p if </w:t>
+      </w:r>
+      <w:proofErr w:type="spellStart"/>
+      <w:r>
+        <w:t>consumer_</w:t>
+      </w:r>
+      <w:proofErr w:type="gramStart"/>
+      <w:r>
+        <w:t>protection.unlawful</w:t>
+      </w:r>
+      <w:proofErr w:type="gramEnd"/>
+      <w:r>
+        <w:t>_lease_terms</w:t>
+      </w:r>
+      <w:proofErr w:type="spellEnd"/>
+      <w:r>
+        <w:t xml:space="preserve"> %}</w:t>
+      </w:r>
+    </w:p>
+    <w:p>
+      <w:pPr>
+        <w:pStyle w:val="LetterList2"/>
+      </w:pPr>
+      <w:r>
         <w:t>There are unlawful terms in my lease.</w:t>
       </w:r>
     </w:p>
@@ -5198,10 +6463,31 @@
         <w:pStyle w:val="LetterList2"/>
       </w:pPr>
       <w:r>
+        <w:t>{% endif %}</w:t>
+      </w:r>
+    </w:p>
+    <w:p>
+      <w:pPr>
+        <w:pStyle w:val="LetterList2"/>
+      </w:pPr>
+      <w:r>
         <w:t xml:space="preserve">Other: </w:t>
       </w:r>
-      <w:r>
-        <w:t>{{ consumer_protection.other }}</w:t>
+      <w:proofErr w:type="gramStart"/>
+      <w:r>
+        <w:t xml:space="preserve">{{ </w:t>
+      </w:r>
+      <w:proofErr w:type="spellStart"/>
+      <w:r>
+        <w:t>consumer</w:t>
+      </w:r>
+      <w:proofErr w:type="gramEnd"/>
+      <w:r>
+        <w:t>_protection.other</w:t>
+      </w:r>
+      <w:proofErr w:type="spellEnd"/>
+      <w:r>
+        <w:t xml:space="preserve"> }}</w:t>
       </w:r>
     </w:p>
     <w:p>
@@ -5222,6 +6508,11 @@
       </w:r>
     </w:p>
     <w:p>
+      <w:r>
+        <w:t>{% endif %}</w:t>
+      </w:r>
+    </w:p>
+    <w:p>
       <w:pPr>
         <w:pStyle w:val="CenterTitle3"/>
       </w:pPr>
@@ -5242,15 +6533,27 @@
         <w:t xml:space="preserve">{%p </w:t>
       </w:r>
       <w:r>
-        <w:t>if other.vendor_payments %}</w:t>
-      </w:r>
-    </w:p>
-    <w:p>
-      <w:pPr>
-        <w:pStyle w:val="ListNumber"/>
-      </w:pPr>
-      <w:r>
-        <w:lastRenderedPageBreak/>
+        <w:t xml:space="preserve">if </w:t>
+      </w:r>
+      <w:proofErr w:type="spellStart"/>
+      <w:proofErr w:type="gramStart"/>
+      <w:r>
+        <w:t>other.vendor</w:t>
+      </w:r>
+      <w:proofErr w:type="gramEnd"/>
+      <w:r>
+        <w:t>_payments</w:t>
+      </w:r>
+      <w:proofErr w:type="spellEnd"/>
+      <w:r>
+        <w:t xml:space="preserve"> %}</w:t>
+      </w:r>
+    </w:p>
+    <w:p>
+      <w:pPr>
+        <w:pStyle w:val="ListNumber"/>
+      </w:pPr>
+      <w:r>
         <w:t>My rent is paid by the Department of Transitional Assistance through vendor payments; therefore, I had no control over nonpayment of the rent.</w:t>
       </w:r>
       <w:r>
@@ -5276,7 +6579,20 @@
         <w:t xml:space="preserve">{%p </w:t>
       </w:r>
       <w:r>
-        <w:t>if other.repair_and_deduct_statute %}</w:t>
+        <w:t xml:space="preserve">if </w:t>
+      </w:r>
+      <w:proofErr w:type="spellStart"/>
+      <w:proofErr w:type="gramStart"/>
+      <w:r>
+        <w:t>other.repair</w:t>
+      </w:r>
+      <w:proofErr w:type="gramEnd"/>
+      <w:r>
+        <w:t>_and_deduct_statute</w:t>
+      </w:r>
+      <w:proofErr w:type="spellEnd"/>
+      <w:r>
+        <w:t xml:space="preserve"> %}</w:t>
       </w:r>
     </w:p>
     <w:p>
@@ -5309,7 +6625,20 @@
         <w:t xml:space="preserve">{%p </w:t>
       </w:r>
       <w:r>
-        <w:t>if other.water_violation %}</w:t>
+        <w:t xml:space="preserve">if </w:t>
+      </w:r>
+      <w:proofErr w:type="spellStart"/>
+      <w:proofErr w:type="gramStart"/>
+      <w:r>
+        <w:t>other.water</w:t>
+      </w:r>
+      <w:proofErr w:type="gramEnd"/>
+      <w:r>
+        <w:t>_violation</w:t>
+      </w:r>
+      <w:proofErr w:type="spellEnd"/>
+      <w:r>
+        <w:t xml:space="preserve"> %}</w:t>
       </w:r>
     </w:p>
     <w:p>
@@ -5342,7 +6671,11 @@
         <w:t xml:space="preserve">{%p </w:t>
       </w:r>
       <w:r>
-        <w:t>if post</w:t>
+        <w:t xml:space="preserve">if </w:t>
+      </w:r>
+      <w:proofErr w:type="spellStart"/>
+      <w:r>
+        <w:t>post</w:t>
       </w:r>
       <w:r>
         <w:t>foreclosure</w:t>
@@ -5350,6 +6683,7 @@
       <w:r>
         <w:t>.is_foreclosed</w:t>
       </w:r>
+      <w:proofErr w:type="spellEnd"/>
       <w:r>
         <w:t xml:space="preserve"> %}</w:t>
       </w:r>
@@ -5381,11 +6715,21 @@
       <w:r>
         <w:t xml:space="preserve">if </w:t>
       </w:r>
+      <w:proofErr w:type="spellStart"/>
+      <w:proofErr w:type="gramStart"/>
       <w:r>
         <w:t>post</w:t>
       </w:r>
       <w:r>
-        <w:t>foreclosure.failure_to_comply %}</w:t>
+        <w:t>foreclosure.failure</w:t>
+      </w:r>
+      <w:proofErr w:type="gramEnd"/>
+      <w:r>
+        <w:t>_to_comply</w:t>
+      </w:r>
+      <w:proofErr w:type="spellEnd"/>
+      <w:r>
+        <w:t xml:space="preserve"> %}</w:t>
       </w:r>
     </w:p>
     <w:p>
@@ -5408,7 +6752,15 @@
         <w:t xml:space="preserve">to failure to comply with the: </w:t>
       </w:r>
       <w:r>
-        <w:t>(i) power of sale in the mortgage contract, (ii) statutory or regulatory foreclosure requirements, and/or (iii) Note holding/transfer requirements pursuant to applicable law.</w:t>
+        <w:t>(</w:t>
+      </w:r>
+      <w:proofErr w:type="spellStart"/>
+      <w:r>
+        <w:t>i</w:t>
+      </w:r>
+      <w:proofErr w:type="spellEnd"/>
+      <w:r>
+        <w:t>) power of sale in the mortgage contract, (ii) statutory or regulatory foreclosure requirements, and/or (iii) Note holding/transfer requirements pursuant to applicable law.</w:t>
       </w:r>
       <w:r>
         <w:t xml:space="preserve"> </w:t>
@@ -5455,11 +6807,21 @@
       <w:r>
         <w:t xml:space="preserve">if </w:t>
       </w:r>
+      <w:proofErr w:type="spellStart"/>
+      <w:proofErr w:type="gramStart"/>
       <w:r>
         <w:t>post</w:t>
       </w:r>
       <w:r>
-        <w:t>foreclosure.unfair_loan_mod %}</w:t>
+        <w:t>foreclosure.unfair</w:t>
+      </w:r>
+      <w:proofErr w:type="gramEnd"/>
+      <w:r>
+        <w:t>_loan_mod</w:t>
+      </w:r>
+      <w:proofErr w:type="spellEnd"/>
+      <w:r>
+        <w:t xml:space="preserve"> %}</w:t>
       </w:r>
     </w:p>
     <w:p>
@@ -5527,11 +6889,21 @@
       <w:r>
         <w:t xml:space="preserve">if </w:t>
       </w:r>
+      <w:proofErr w:type="spellStart"/>
+      <w:proofErr w:type="gramStart"/>
       <w:r>
         <w:t>post</w:t>
       </w:r>
       <w:r>
-        <w:t>foreclosure.unfair_notices %}</w:t>
+        <w:t>foreclosure.unfair</w:t>
+      </w:r>
+      <w:proofErr w:type="gramEnd"/>
+      <w:r>
+        <w:t>_notices</w:t>
+      </w:r>
+      <w:proofErr w:type="spellEnd"/>
+      <w:r>
+        <w:t xml:space="preserve"> %}</w:t>
       </w:r>
     </w:p>
     <w:p>
@@ -5599,11 +6971,21 @@
       <w:r>
         <w:t xml:space="preserve">if </w:t>
       </w:r>
+      <w:proofErr w:type="spellStart"/>
+      <w:proofErr w:type="gramStart"/>
       <w:r>
         <w:t>post</w:t>
       </w:r>
       <w:r>
-        <w:t>foreclosure.unfair_loan_based_on_income %}</w:t>
+        <w:t>foreclosure.unfair</w:t>
+      </w:r>
+      <w:proofErr w:type="gramEnd"/>
+      <w:r>
+        <w:t>_loan_based_on_income</w:t>
+      </w:r>
+      <w:proofErr w:type="spellEnd"/>
+      <w:r>
+        <w:t xml:space="preserve"> %}</w:t>
       </w:r>
     </w:p>
     <w:p>
@@ -5665,10 +7047,21 @@
         <w:pStyle w:val="ListNumber"/>
       </w:pPr>
       <w:r>
-        <w:t xml:space="preserve">{%p </w:t>
-      </w:r>
-      <w:r>
-        <w:t>if other.other %}</w:t>
+        <w:lastRenderedPageBreak/>
+        <w:t xml:space="preserve">{%p </w:t>
+      </w:r>
+      <w:r>
+        <w:t xml:space="preserve">if </w:t>
+      </w:r>
+      <w:proofErr w:type="spellStart"/>
+      <w:proofErr w:type="gramStart"/>
+      <w:r>
+        <w:t>other.other</w:t>
+      </w:r>
+      <w:proofErr w:type="spellEnd"/>
+      <w:proofErr w:type="gramEnd"/>
+      <w:r>
+        <w:t xml:space="preserve"> %}</w:t>
       </w:r>
     </w:p>
     <w:p>
@@ -5689,7 +7082,17 @@
         <w:ind w:left="1224"/>
       </w:pPr>
       <w:r>
-        <w:t>{{other.other}}</w:t>
+        <w:t>{{</w:t>
+      </w:r>
+      <w:proofErr w:type="spellStart"/>
+      <w:proofErr w:type="gramStart"/>
+      <w:r>
+        <w:t>other.other</w:t>
+      </w:r>
+      <w:proofErr w:type="spellEnd"/>
+      <w:proofErr w:type="gramEnd"/>
+      <w:r>
+        <w:t>}}</w:t>
       </w:r>
       <w:r>
         <w:br/>
@@ -5783,7 +7186,23 @@
         <w:t xml:space="preserve">{%p </w:t>
       </w:r>
       <w:r>
-        <w:t>if postforeclosure.no_just_cause.bona_fide_protections %}</w:t>
+        <w:t xml:space="preserve">if </w:t>
+      </w:r>
+      <w:proofErr w:type="spellStart"/>
+      <w:r>
+        <w:t>postforeclosure.no_just_</w:t>
+      </w:r>
+      <w:proofErr w:type="gramStart"/>
+      <w:r>
+        <w:t>cause.bona</w:t>
+      </w:r>
+      <w:proofErr w:type="gramEnd"/>
+      <w:r>
+        <w:t>_fide_protections</w:t>
+      </w:r>
+      <w:proofErr w:type="spellEnd"/>
+      <w:r>
+        <w:t xml:space="preserve"> %}</w:t>
       </w:r>
     </w:p>
     <w:p>
@@ -5825,7 +7244,15 @@
         <w:t xml:space="preserve">{%p </w:t>
       </w:r>
       <w:r>
-        <w:t>if postforeclosure.no_just_cause.no_binding_purchase %}</w:t>
+        <w:t xml:space="preserve">if </w:t>
+      </w:r>
+      <w:proofErr w:type="spellStart"/>
+      <w:r>
+        <w:t>postforeclosure.no_just_cause.no_binding_purchase</w:t>
+      </w:r>
+      <w:proofErr w:type="spellEnd"/>
+      <w:r>
+        <w:t xml:space="preserve"> %}</w:t>
       </w:r>
     </w:p>
     <w:p>
@@ -5855,15 +7282,22 @@
         <w:t xml:space="preserve">{%p </w:t>
       </w:r>
       <w:r>
-        <w:t>if postforeclosure.no_just_cause.ntq_or_other_actions %}</w:t>
-      </w:r>
-    </w:p>
-    <w:p>
-      <w:pPr>
-        <w:pStyle w:val="ListNumber"/>
-      </w:pPr>
-      <w:r>
-        <w:lastRenderedPageBreak/>
+        <w:t xml:space="preserve">if </w:t>
+      </w:r>
+      <w:proofErr w:type="spellStart"/>
+      <w:r>
+        <w:t>postforeclosure.no_just_cause.ntq_or_other_actions</w:t>
+      </w:r>
+      <w:proofErr w:type="spellEnd"/>
+      <w:r>
+        <w:t xml:space="preserve"> %}</w:t>
+      </w:r>
+    </w:p>
+    <w:p>
+      <w:pPr>
+        <w:pStyle w:val="ListNumber"/>
+      </w:pPr>
+      <w:r>
         <w:t xml:space="preserve">The plaintiff’s service of a Notice to Quit or other actions to force me to vacate the premises without just cause or without a contract for sale on the property violate </w:t>
       </w:r>
       <w:r>
@@ -5893,7 +7327,23 @@
         <w:t xml:space="preserve">{%p </w:t>
       </w:r>
       <w:r>
-        <w:t>if postforeclosure.no_just_cause.possession_and_damages %}</w:t>
+        <w:t xml:space="preserve">if </w:t>
+      </w:r>
+      <w:proofErr w:type="spellStart"/>
+      <w:r>
+        <w:t>postforeclosure.no_just_</w:t>
+      </w:r>
+      <w:proofErr w:type="gramStart"/>
+      <w:r>
+        <w:t>cause.possession</w:t>
+      </w:r>
+      <w:proofErr w:type="gramEnd"/>
+      <w:r>
+        <w:t>_and_damages</w:t>
+      </w:r>
+      <w:proofErr w:type="spellEnd"/>
+      <w:r>
+        <w:t xml:space="preserve"> %}</w:t>
       </w:r>
     </w:p>
     <w:p>
@@ -6023,7 +7473,15 @@
         <w:t xml:space="preserve">{%p </w:t>
       </w:r>
       <w:r>
-        <w:t>if postforeclosure.notice_provisions.no_plaintiff_info %}</w:t>
+        <w:t xml:space="preserve">if </w:t>
+      </w:r>
+      <w:proofErr w:type="spellStart"/>
+      <w:r>
+        <w:t>postforeclosure.notice_provisions.no_plaintiff_info</w:t>
+      </w:r>
+      <w:proofErr w:type="spellEnd"/>
+      <w:r>
+        <w:t xml:space="preserve"> %}</w:t>
       </w:r>
     </w:p>
     <w:p>
@@ -6056,7 +7514,15 @@
         <w:t xml:space="preserve">{%p </w:t>
       </w:r>
       <w:r>
-        <w:t>if postforeclosure.notice_provisions.less_than_30_days %}</w:t>
+        <w:t xml:space="preserve">if </w:t>
+      </w:r>
+      <w:proofErr w:type="gramStart"/>
+      <w:r>
+        <w:t>postforeclosure.notice</w:t>
+      </w:r>
+      <w:proofErr w:type="gramEnd"/>
+      <w:r>
+        <w:t>_provisions.less_than_30_days %}</w:t>
       </w:r>
     </w:p>
     <w:p>
@@ -6089,7 +7555,15 @@
         <w:t xml:space="preserve">{%p </w:t>
       </w:r>
       <w:r>
-        <w:t>if postforeclosure.notice_provisions.no_right_to_court_notice %}</w:t>
+        <w:t xml:space="preserve">if </w:t>
+      </w:r>
+      <w:proofErr w:type="spellStart"/>
+      <w:r>
+        <w:t>postforeclosure.notice_provisions.no_right_to_court_notice</w:t>
+      </w:r>
+      <w:proofErr w:type="spellEnd"/>
+      <w:r>
+        <w:t xml:space="preserve"> %}</w:t>
       </w:r>
     </w:p>
     <w:p>
@@ -6108,6 +7582,7 @@
         <w:pStyle w:val="ListNumber"/>
       </w:pPr>
       <w:r>
+        <w:lastRenderedPageBreak/>
         <w:t xml:space="preserve">{%p </w:t>
       </w:r>
       <w:r>
@@ -6188,7 +7663,15 @@
         <w:t xml:space="preserve">{%p </w:t>
       </w:r>
       <w:r>
-        <w:t>if postforeclosure.notice_provisions.plaintiff_did_not_inform_amount %}</w:t>
+        <w:t xml:space="preserve">if </w:t>
+      </w:r>
+      <w:proofErr w:type="gramStart"/>
+      <w:r>
+        <w:t>postforeclosure.notice</w:t>
+      </w:r>
+      <w:proofErr w:type="gramEnd"/>
+      <w:r>
+        <w:t>_provisions.plaintiff_did_not_inform_amount %}</w:t>
       </w:r>
     </w:p>
     <w:p>
@@ -6221,7 +7704,15 @@
         <w:t xml:space="preserve">{%p </w:t>
       </w:r>
       <w:r>
-        <w:t>if postforeclosure.notice_provisions.plaintiff_did_not_comply_with_requirements %}</w:t>
+        <w:t xml:space="preserve">if </w:t>
+      </w:r>
+      <w:proofErr w:type="gramStart"/>
+      <w:r>
+        <w:t>postforeclosure.notice</w:t>
+      </w:r>
+      <w:proofErr w:type="gramEnd"/>
+      <w:r>
+        <w:t>_provisions.plaintiff_did_not_comply_with_requirements %}</w:t>
       </w:r>
     </w:p>
     <w:p>
@@ -6257,7 +7748,20 @@
         <w:t xml:space="preserve">{%p </w:t>
       </w:r>
       <w:r>
-        <w:t>if postforeclosure.notice_provisions.possession_and_damages %}</w:t>
+        <w:t xml:space="preserve">if </w:t>
+      </w:r>
+      <w:proofErr w:type="spellStart"/>
+      <w:proofErr w:type="gramStart"/>
+      <w:r>
+        <w:t>postforeclosure.notice</w:t>
+      </w:r>
+      <w:proofErr w:type="gramEnd"/>
+      <w:r>
+        <w:t>_provisions.possession_and_damages</w:t>
+      </w:r>
+      <w:proofErr w:type="spellEnd"/>
+      <w:r>
+        <w:t xml:space="preserve"> %}</w:t>
       </w:r>
     </w:p>
     <w:p>
@@ -6277,9 +7781,6 @@
     <w:p>
       <w:pPr>
         <w:pStyle w:val="ListNumber"/>
-        <w:rPr>
-          <w:i/>
-        </w:rPr>
       </w:pPr>
       <w:r>
         <w:t xml:space="preserve">{%p </w:t>
@@ -6288,20 +7789,7 @@
         <w:t>endif %}</w:t>
       </w:r>
     </w:p>
-    <w:p>
-      <w:pPr>
-        <w:rPr>
-          <w:i/>
-          <w:color w:val="000000"/>
-        </w:rPr>
-      </w:pPr>
-      <w:r>
-        <w:rPr>
-          <w:i/>
-        </w:rPr>
-        <w:br w:type="page"/>
-      </w:r>
-    </w:p>
+    <w:p/>
     <w:p>
       <w:pPr>
         <w:pStyle w:val="ListNumber"/>
@@ -6320,7 +7808,6 @@
         <w:rPr>
           <w:i/>
         </w:rPr>
-        <w:lastRenderedPageBreak/>
         <w:t>Defense</w:t>
       </w:r>
     </w:p>
@@ -6356,7 +7843,15 @@
         <w:t xml:space="preserve">{%p </w:t>
       </w:r>
       <w:r>
-        <w:t>if postforeclosure.no_standing %}</w:t>
+        <w:t xml:space="preserve">if </w:t>
+      </w:r>
+      <w:proofErr w:type="spellStart"/>
+      <w:r>
+        <w:t>postforeclosure.no_standing</w:t>
+      </w:r>
+      <w:proofErr w:type="spellEnd"/>
+      <w:r>
+        <w:t xml:space="preserve"> %}</w:t>
       </w:r>
     </w:p>
     <w:p>
@@ -6510,6 +8005,7 @@
         <w:ind w:left="864"/>
       </w:pPr>
       <w:r>
+        <w:lastRenderedPageBreak/>
         <w:sym w:font="Wingdings" w:char="F0A8"/>
       </w:r>
       <w:r>
@@ -6600,7 +8096,23 @@
         <w:t xml:space="preserve">{%p </w:t>
       </w:r>
       <w:r>
-        <w:t>if bad_conditions.have_conditions %}</w:t>
+        <w:t xml:space="preserve">if </w:t>
+      </w:r>
+      <w:proofErr w:type="spellStart"/>
+      <w:r>
+        <w:t>bad_</w:t>
+      </w:r>
+      <w:proofErr w:type="gramStart"/>
+      <w:r>
+        <w:t>conditions.have</w:t>
+      </w:r>
+      <w:proofErr w:type="gramEnd"/>
+      <w:r>
+        <w:t>_conditions</w:t>
+      </w:r>
+      <w:proofErr w:type="spellEnd"/>
+      <w:r>
+        <w:t xml:space="preserve"> %}</w:t>
       </w:r>
     </w:p>
     <w:p>
@@ -6650,21 +8162,30 @@
       <w:pPr>
         <w:pStyle w:val="ListNumber"/>
         <w:ind w:left="864"/>
-        <w:rPr>
-          <w:b/>
-          <w:sz w:val="28"/>
-        </w:rPr>
-      </w:pPr>
-      <w:r>
-        <w:lastRenderedPageBreak/>
+      </w:pPr>
+      <w:r>
         <w:sym w:font="Wingdings" w:char="F0A8"/>
       </w:r>
       <w:r>
         <w:tab/>
         <w:t>I and/or a member of my household have a disability and I request the court to order the landlord to accommodate the disability by stopping the eviction and/or taking steps to provide an accommodation to allow me to remain in my home.</w:t>
       </w:r>
-      <w:r>
-        <w:br w:type="page"/>
+    </w:p>
+    <w:p/>
+    <w:p>
+      <w:r>
+        <w:t xml:space="preserve">{% if </w:t>
+      </w:r>
+      <w:proofErr w:type="spellStart"/>
+      <w:r>
+        <w:t>eviction_reason</w:t>
+      </w:r>
+      <w:proofErr w:type="spellEnd"/>
+      <w:r>
+        <w:t xml:space="preserve"> == "fault"</w:t>
+      </w:r>
+      <w:r>
+        <w:t xml:space="preserve"> %}</w:t>
       </w:r>
     </w:p>
     <w:p>
@@ -6672,8 +8193,15 @@
         <w:pStyle w:val="CenterTitle3"/>
       </w:pPr>
       <w:r>
-        <w:lastRenderedPageBreak/>
-        <w:t xml:space="preserve">The Court Should Find That I Was Not At </w:t>
+        <w:t xml:space="preserve">The Court Should Find That I Was Not </w:t>
+      </w:r>
+      <w:proofErr w:type="gramStart"/>
+      <w:r>
+        <w:t>At</w:t>
+      </w:r>
+      <w:proofErr w:type="gramEnd"/>
+      <w:r>
+        <w:t xml:space="preserve"> </w:t>
       </w:r>
       <w:r>
         <w:rPr>
@@ -6696,10 +8224,6 @@
         <w:ind w:left="864"/>
       </w:pPr>
       <w:r>
-        <w:sym w:font="Wingdings" w:char="F0A8"/>
-      </w:r>
-      <w:r>
-        <w:tab/>
         <w:t xml:space="preserve">The court should find that the landlord has not proven that I was at fault. This is a fault eviction case in which the landlord claimed I did something wrong (other than nonpayment </w:t>
       </w:r>
       <w:r>
@@ -6707,7 +8231,11 @@
         <w:t>of rent). The landlord did not prove that I did anything serious enough to justify eviction; therefore, the court should allow me to stay in my home.</w:t>
       </w:r>
     </w:p>
-    <w:p/>
+    <w:p>
+      <w:r>
+        <w:t>{% endif %}</w:t>
+      </w:r>
+    </w:p>
     <w:p>
       <w:pPr>
         <w:pStyle w:val="CenterTitle3"/>
@@ -6830,6 +8358,26 @@
     </w:p>
     <w:p>
       <w:pPr>
+        <w:pStyle w:val="LetterList2"/>
+        <w:numPr>
+          <w:ilvl w:val="0"/>
+          <w:numId w:val="0"/>
+        </w:numPr>
+      </w:pPr>
+      <w:r>
+        <w:t xml:space="preserve">{% if </w:t>
+      </w:r>
+      <w:proofErr w:type="spellStart"/>
+      <w:r>
+        <w:t>claim_jurytrial</w:t>
+      </w:r>
+      <w:proofErr w:type="spellEnd"/>
+      <w:r>
+        <w:t xml:space="preserve"> %}</w:t>
+      </w:r>
+    </w:p>
+    <w:p>
+      <w:pPr>
         <w:pStyle w:val="CenterTitle3"/>
       </w:pPr>
       <w:r>
@@ -6852,14 +8400,68 @@
         </w:tabs>
       </w:pPr>
       <w:r>
-        <w:sym w:font="Wingdings" w:char="F0A8"/>
-      </w:r>
-      <w:r>
-        <w:tab/>
-        <w:t>I claim my right to a trial by jury. (Jury trials are available in all courts.)</w:t>
-      </w:r>
-      <w:r>
+        <w:rPr>
+          <w:b/>
+        </w:rPr>
+        <w:t>I claim my right to a trial by jury.</w:t>
+      </w:r>
+      <w:r>
+        <w:rPr>
+          <w:b/>
+        </w:rPr>
         <w:br/>
+      </w:r>
+      <w:r>
+        <w:t>{% endif %}</w:t>
+      </w:r>
+    </w:p>
+    <w:p>
+      <w:pPr>
+        <w:pStyle w:val="6ptPadding"/>
+      </w:pPr>
+    </w:p>
+    <w:p>
+      <w:pPr>
+        <w:rPr>
+          <w:szCs w:val="24"/>
+        </w:rPr>
+      </w:pPr>
+      <w:r>
+        <w:rPr>
+          <w:szCs w:val="24"/>
+        </w:rPr>
+        <w:t>I hereby certify that I delivered or mailed (</w:t>
+      </w:r>
+      <w:r>
+        <w:rPr>
+          <w:rStyle w:val="Italic"/>
+        </w:rPr>
+        <w:t>circle which one</w:t>
+      </w:r>
+      <w:r>
+        <w:rPr>
+          <w:szCs w:val="24"/>
+        </w:rPr>
+        <w:t xml:space="preserve">) a copy of this Answer to the landlord </w:t>
+      </w:r>
+      <w:r>
+        <w:rPr>
+          <w:szCs w:val="24"/>
+        </w:rPr>
+        <w:br/>
+        <w:t>or his/her lawyer on _______________________ (</w:t>
+      </w:r>
+      <w:r>
+        <w:rPr>
+          <w:rStyle w:val="Italic"/>
+        </w:rPr>
+        <w:t>date</w:t>
+      </w:r>
+      <w:r>
+        <w:rPr>
+          <w:szCs w:val="24"/>
+        </w:rPr>
+        <w:t>).</w:t>
       </w:r>
     </w:p>
     <w:p>
@@ -6880,45 +8482,10 @@
           <w:tab w:val="left" w:pos="9270"/>
           <w:tab w:val="left" w:pos="9990"/>
         </w:tabs>
-        <w:ind w:left="720"/>
-        <w:rPr>
-          <w:rStyle w:val="Bold"/>
-          <w:b w:val="0"/>
-        </w:rPr>
-      </w:pPr>
-      <w:r>
-        <w:rPr>
-          <w:rStyle w:val="Bold"/>
-        </w:rPr>
-        <w:t>Note to Tenants</w:t>
-      </w:r>
-      <w:r>
-        <w:rPr>
-          <w:rStyle w:val="Bold"/>
-          <w:b w:val="0"/>
-        </w:rPr>
-        <w:t>: If you check this box, go back to the first page of this form and check the box in the heading that says “</w:t>
-      </w:r>
-      <w:r>
-        <w:rPr>
-          <w:rStyle w:val="Bold"/>
-        </w:rPr>
-        <w:t>With Jury Trial Request</w:t>
-      </w:r>
-      <w:r>
-        <w:rPr>
-          <w:rStyle w:val="Bold"/>
-          <w:b w:val="0"/>
-        </w:rPr>
-        <w:t xml:space="preserve">.” </w:t>
-      </w:r>
-      <w:r>
-        <w:rPr>
-          <w:rStyle w:val="Bold"/>
-          <w:b w:val="0"/>
-        </w:rPr>
-        <w:br/>
-      </w:r>
+        <w:rPr>
+          <w:szCs w:val="24"/>
+        </w:rPr>
+      </w:pPr>
     </w:p>
     <w:p>
       <w:pPr>
@@ -6938,94 +8505,24 @@
           <w:tab w:val="left" w:pos="9270"/>
           <w:tab w:val="left" w:pos="9990"/>
         </w:tabs>
-        <w:ind w:left="720"/>
-        <w:rPr>
-          <w:b/>
-          <w:sz w:val="22"/>
-        </w:rPr>
-      </w:pPr>
-      <w:r>
-        <w:rPr>
-          <w:rStyle w:val="Bold"/>
-          <w:b w:val="0"/>
-        </w:rPr>
-        <w:t xml:space="preserve">If you have checked any counterclaims (boxes </w:t>
-      </w:r>
-      <w:r>
-        <w:rPr>
-          <w:rStyle w:val="Bold"/>
-          <w:b w:val="0"/>
-        </w:rPr>
-        <w:t>29-61</w:t>
-      </w:r>
-      <w:r>
-        <w:rPr>
-          <w:rStyle w:val="Bold"/>
-          <w:b w:val="0"/>
-        </w:rPr>
-        <w:t>), go back to the first page of this form and check the box in the heading that says “</w:t>
-      </w:r>
-      <w:r>
-        <w:rPr>
-          <w:rStyle w:val="Bold"/>
-        </w:rPr>
-        <w:t>Counterclaims</w:t>
-      </w:r>
-      <w:r>
-        <w:rPr>
-          <w:rStyle w:val="Bold"/>
-          <w:b w:val="0"/>
-        </w:rPr>
-        <w:t xml:space="preserve">.” </w:t>
-      </w:r>
-    </w:p>
-    <w:p>
-      <w:pPr>
-        <w:pStyle w:val="6ptPadding"/>
-      </w:pPr>
-    </w:p>
-    <w:p>
-      <w:pPr>
+        <w:ind w:firstLine="5130"/>
         <w:rPr>
           <w:szCs w:val="24"/>
         </w:rPr>
       </w:pPr>
+      <w:proofErr w:type="gramStart"/>
       <w:r>
         <w:rPr>
           <w:szCs w:val="24"/>
         </w:rPr>
-        <w:t>I hereby certify that I delivered or mailed (</w:t>
-      </w:r>
-      <w:r>
-        <w:rPr>
-          <w:rStyle w:val="Italic"/>
-        </w:rPr>
-        <w:t>circle which one</w:t>
-      </w:r>
+        <w:t>{{ tenant.name</w:t>
+      </w:r>
+      <w:proofErr w:type="gramEnd"/>
       <w:r>
         <w:rPr>
           <w:szCs w:val="24"/>
         </w:rPr>
-        <w:t xml:space="preserve">) a copy of this Answer to the landlord </w:t>
-      </w:r>
-      <w:r>
-        <w:rPr>
-          <w:szCs w:val="24"/>
-        </w:rPr>
-        <w:br/>
-        <w:t>or his/her lawyer on _______________________ (</w:t>
-      </w:r>
-      <w:r>
-        <w:rPr>
-          <w:rStyle w:val="Italic"/>
-        </w:rPr>
-        <w:t>date</w:t>
-      </w:r>
-      <w:r>
-        <w:rPr>
-          <w:szCs w:val="24"/>
-        </w:rPr>
-        <w:t>).</w:t>
+        <w:t xml:space="preserve"> }}, DEFENDANT</w:t>
       </w:r>
     </w:p>
     <w:p>
@@ -7046,6 +8543,7 @@
           <w:tab w:val="left" w:pos="9270"/>
           <w:tab w:val="left" w:pos="9990"/>
         </w:tabs>
+        <w:ind w:firstLine="5130"/>
         <w:rPr>
           <w:szCs w:val="24"/>
         </w:rPr>
@@ -7069,10 +8567,39 @@
           <w:tab w:val="left" w:pos="9270"/>
           <w:tab w:val="left" w:pos="9990"/>
         </w:tabs>
+        <w:ind w:firstLine="5130"/>
         <w:rPr>
           <w:szCs w:val="24"/>
         </w:rPr>
       </w:pPr>
+      <w:proofErr w:type="gramStart"/>
+      <w:r>
+        <w:rPr>
+          <w:szCs w:val="24"/>
+        </w:rPr>
+        <w:t xml:space="preserve">{{ </w:t>
+      </w:r>
+      <w:proofErr w:type="spellStart"/>
+      <w:r>
+        <w:rPr>
+          <w:szCs w:val="24"/>
+        </w:rPr>
+        <w:t>tenant</w:t>
+      </w:r>
+      <w:proofErr w:type="gramEnd"/>
+      <w:r>
+        <w:rPr>
+          <w:szCs w:val="24"/>
+        </w:rPr>
+        <w:t>.signature</w:t>
+      </w:r>
+      <w:proofErr w:type="spellEnd"/>
+      <w:r>
+        <w:rPr>
+          <w:szCs w:val="24"/>
+        </w:rPr>
+        <w:t xml:space="preserve"> }}</w:t>
+      </w:r>
     </w:p>
     <w:p>
       <w:pPr>
@@ -7092,6 +8619,7 @@
           <w:tab w:val="left" w:pos="9270"/>
           <w:tab w:val="left" w:pos="9990"/>
         </w:tabs>
+        <w:ind w:firstLine="5130"/>
         <w:rPr>
           <w:szCs w:val="24"/>
         </w:rPr>
@@ -7100,44 +8628,7 @@
         <w:rPr>
           <w:szCs w:val="24"/>
         </w:rPr>
-        <w:tab/>
-      </w:r>
-      <w:r>
-        <w:rPr>
-          <w:szCs w:val="24"/>
-        </w:rPr>
-        <w:tab/>
-      </w:r>
-      <w:r>
-        <w:rPr>
-          <w:szCs w:val="24"/>
-        </w:rPr>
-        <w:tab/>
-      </w:r>
-      <w:r>
-        <w:rPr>
-          <w:szCs w:val="24"/>
-        </w:rPr>
-        <w:tab/>
-      </w:r>
-      <w:r>
-        <w:rPr>
-          <w:szCs w:val="24"/>
-        </w:rPr>
-        <w:tab/>
-      </w:r>
-      <w:r>
-        <w:rPr>
-          <w:szCs w:val="24"/>
-        </w:rPr>
-        <w:tab/>
-      </w:r>
-      <w:r>
-        <w:rPr>
-          <w:szCs w:val="24"/>
-        </w:rPr>
-        <w:tab/>
-        <w:t>{{ tenant.name }}, DEFENDANT</w:t>
+        <w:t>__________________________</w:t>
       </w:r>
     </w:p>
     <w:p>
@@ -7158,10 +8649,41 @@
           <w:tab w:val="left" w:pos="9270"/>
           <w:tab w:val="left" w:pos="9990"/>
         </w:tabs>
+        <w:ind w:firstLine="5130"/>
         <w:rPr>
           <w:szCs w:val="24"/>
         </w:rPr>
       </w:pPr>
+      <w:proofErr w:type="gramStart"/>
+      <w:r>
+        <w:rPr>
+          <w:szCs w:val="24"/>
+        </w:rPr>
+        <w:t xml:space="preserve">{{ </w:t>
+      </w:r>
+      <w:proofErr w:type="spellStart"/>
+      <w:r>
+        <w:rPr>
+          <w:szCs w:val="24"/>
+        </w:rPr>
+        <w:t>tenant</w:t>
+      </w:r>
+      <w:proofErr w:type="gramEnd"/>
+      <w:r>
+        <w:rPr>
+          <w:szCs w:val="24"/>
+        </w:rPr>
+        <w:t>.address_block</w:t>
+      </w:r>
+      <w:proofErr w:type="spellEnd"/>
+      <w:r>
+        <w:rPr>
+          <w:szCs w:val="24"/>
+        </w:rPr>
+        <w:t>() }}</w:t>
+      </w:r>
+      <w:bookmarkStart w:id="9" w:name="_GoBack"/>
+      <w:bookmarkEnd w:id="9"/>
     </w:p>
     <w:p>
       <w:pPr>
@@ -7186,6 +8708,75 @@
         </w:rPr>
       </w:pPr>
     </w:p>
+    <w:tbl>
+      <w:tblPr>
+        <w:tblStyle w:val="TableGrid"/>
+        <w:tblW w:w="0" w:type="auto"/>
+        <w:tblLook w:val="04A0" w:firstRow="1" w:lastRow="0" w:firstColumn="1" w:lastColumn="0" w:noHBand="0" w:noVBand="1"/>
+      </w:tblPr>
+      <w:tblGrid>
+        <w:gridCol w:w="4901"/>
+        <w:gridCol w:w="4909"/>
+      </w:tblGrid>
+      <w:tr>
+        <w:tc>
+          <w:tcPr>
+            <w:tcW w:w="5013" w:type="dxa"/>
+          </w:tcPr>
+          <w:p>
+            <w:pPr>
+              <w:tabs>
+                <w:tab w:val="left" w:pos="270"/>
+                <w:tab w:val="left" w:pos="540"/>
+                <w:tab w:val="left" w:pos="810"/>
+                <w:tab w:val="left" w:pos="1080"/>
+                <w:tab w:val="left" w:pos="4230"/>
+                <w:tab w:val="left" w:pos="4500"/>
+                <w:tab w:val="left" w:pos="5130"/>
+                <w:tab w:val="left" w:pos="6660"/>
+                <w:tab w:val="left" w:pos="6930"/>
+                <w:tab w:val="left" w:pos="7290"/>
+                <w:tab w:val="left" w:pos="7830"/>
+                <w:tab w:val="left" w:pos="8550"/>
+                <w:tab w:val="left" w:pos="9270"/>
+                <w:tab w:val="left" w:pos="9990"/>
+              </w:tabs>
+              <w:rPr>
+                <w:szCs w:val="24"/>
+              </w:rPr>
+            </w:pPr>
+          </w:p>
+        </w:tc>
+        <w:tc>
+          <w:tcPr>
+            <w:tcW w:w="5013" w:type="dxa"/>
+          </w:tcPr>
+          <w:p>
+            <w:pPr>
+              <w:tabs>
+                <w:tab w:val="left" w:pos="270"/>
+                <w:tab w:val="left" w:pos="540"/>
+                <w:tab w:val="left" w:pos="810"/>
+                <w:tab w:val="left" w:pos="1080"/>
+                <w:tab w:val="left" w:pos="4230"/>
+                <w:tab w:val="left" w:pos="4500"/>
+                <w:tab w:val="left" w:pos="5130"/>
+                <w:tab w:val="left" w:pos="6660"/>
+                <w:tab w:val="left" w:pos="6930"/>
+                <w:tab w:val="left" w:pos="7290"/>
+                <w:tab w:val="left" w:pos="7830"/>
+                <w:tab w:val="left" w:pos="8550"/>
+                <w:tab w:val="left" w:pos="9270"/>
+                <w:tab w:val="left" w:pos="9990"/>
+              </w:tabs>
+              <w:rPr>
+                <w:szCs w:val="24"/>
+              </w:rPr>
+            </w:pPr>
+          </w:p>
+        </w:tc>
+      </w:tr>
+    </w:tbl>
     <w:p>
       <w:pPr>
         <w:tabs>
@@ -7272,150 +8863,11 @@
           <w:szCs w:val="24"/>
         </w:rPr>
         <w:tab/>
-        <w:t>{{ tenant.signature }}</w:t>
-      </w:r>
-    </w:p>
-    <w:p>
-      <w:pPr>
-        <w:tabs>
-          <w:tab w:val="left" w:pos="270"/>
-          <w:tab w:val="left" w:pos="540"/>
-          <w:tab w:val="left" w:pos="810"/>
-          <w:tab w:val="left" w:pos="1080"/>
-          <w:tab w:val="left" w:pos="4230"/>
-          <w:tab w:val="left" w:pos="4500"/>
-          <w:tab w:val="left" w:pos="5130"/>
-          <w:tab w:val="left" w:pos="6660"/>
-          <w:tab w:val="left" w:pos="6930"/>
-          <w:tab w:val="left" w:pos="7290"/>
-          <w:tab w:val="left" w:pos="7830"/>
-          <w:tab w:val="left" w:pos="8550"/>
-          <w:tab w:val="left" w:pos="9270"/>
-          <w:tab w:val="left" w:pos="9990"/>
-        </w:tabs>
-        <w:rPr>
-          <w:szCs w:val="24"/>
-        </w:rPr>
-      </w:pPr>
-      <w:r>
-        <w:rPr>
-          <w:szCs w:val="24"/>
-        </w:rPr>
-        <w:tab/>
-      </w:r>
-      <w:r>
-        <w:rPr>
-          <w:szCs w:val="24"/>
-        </w:rPr>
-        <w:tab/>
-      </w:r>
-      <w:r>
-        <w:rPr>
-          <w:szCs w:val="24"/>
-        </w:rPr>
-        <w:tab/>
-      </w:r>
-      <w:r>
-        <w:rPr>
-          <w:szCs w:val="24"/>
-        </w:rPr>
-        <w:tab/>
-      </w:r>
-      <w:r>
-        <w:rPr>
-          <w:szCs w:val="24"/>
-        </w:rPr>
-        <w:tab/>
-      </w:r>
-      <w:r>
-        <w:rPr>
-          <w:szCs w:val="24"/>
-        </w:rPr>
-        <w:tab/>
-      </w:r>
-      <w:r>
-        <w:rPr>
-          <w:szCs w:val="24"/>
-        </w:rPr>
-        <w:tab/>
-        <w:t>__________________________</w:t>
-      </w:r>
-    </w:p>
-    <w:p>
-      <w:pPr>
-        <w:tabs>
-          <w:tab w:val="left" w:pos="270"/>
-          <w:tab w:val="left" w:pos="540"/>
-          <w:tab w:val="left" w:pos="810"/>
-          <w:tab w:val="left" w:pos="1080"/>
-          <w:tab w:val="left" w:pos="4230"/>
-          <w:tab w:val="left" w:pos="4500"/>
-          <w:tab w:val="left" w:pos="5130"/>
-          <w:tab w:val="left" w:pos="6660"/>
-          <w:tab w:val="left" w:pos="6930"/>
-          <w:tab w:val="left" w:pos="7290"/>
-          <w:tab w:val="left" w:pos="7830"/>
-          <w:tab w:val="left" w:pos="8550"/>
-          <w:tab w:val="left" w:pos="9270"/>
-          <w:tab w:val="left" w:pos="9990"/>
-        </w:tabs>
-        <w:rPr>
-          <w:szCs w:val="24"/>
-        </w:rPr>
-      </w:pPr>
-      <w:r>
-        <w:rPr>
-          <w:szCs w:val="24"/>
-        </w:rPr>
-        <w:tab/>
-      </w:r>
-      <w:r>
-        <w:rPr>
-          <w:szCs w:val="24"/>
-        </w:rPr>
-        <w:tab/>
-      </w:r>
-      <w:r>
-        <w:rPr>
-          <w:szCs w:val="24"/>
-        </w:rPr>
-        <w:tab/>
-      </w:r>
-      <w:r>
-        <w:rPr>
-          <w:szCs w:val="24"/>
-        </w:rPr>
-        <w:tab/>
-      </w:r>
-      <w:r>
-        <w:rPr>
-          <w:szCs w:val="24"/>
-        </w:rPr>
-        <w:tab/>
-      </w:r>
-      <w:r>
-        <w:rPr>
-          <w:szCs w:val="24"/>
-        </w:rPr>
-        <w:tab/>
-      </w:r>
-      <w:r>
-        <w:rPr>
-          <w:szCs w:val="24"/>
-        </w:rPr>
-        <w:tab/>
-        <w:t>{{ tenant.address_block() }}</w:t>
-      </w:r>
-      <w:bookmarkStart w:id="9" w:name="_GoBack"/>
-      <w:bookmarkEnd w:id="9"/>
+      </w:r>
     </w:p>
     <w:sectPr>
-      <w:headerReference w:type="even" r:id="rId8"/>
-      <w:headerReference w:type="default" r:id="rId9"/>
-      <w:footerReference w:type="even" r:id="rId10"/>
-      <w:footerReference w:type="default" r:id="rId11"/>
-      <w:headerReference w:type="first" r:id="rId12"/>
-      <w:footerReference w:type="first" r:id="rId13"/>
+      <w:footerReference w:type="even" r:id="rId8"/>
+      <w:footerReference w:type="default" r:id="rId9"/>
       <w:pgSz w:w="12240" w:h="15840" w:code="1"/>
       <w:pgMar w:top="864" w:right="990" w:bottom="720" w:left="1080" w:header="115" w:footer="475" w:gutter="360"/>
       <w:pgNumType w:start="459"/>
@@ -7428,7 +8880,7 @@
 </file>
 
 <file path=word/endnotes.xml><?xml version="1.0" encoding="utf-8"?>
-<w:endnotes xmlns:wpc="http://schemas.microsoft.com/office/word/2010/wordprocessingCanvas" xmlns:cx="http://schemas.microsoft.com/office/drawing/2014/chartex" xmlns:cx1="http://schemas.microsoft.com/office/drawing/2015/9/8/chartex" xmlns:mc="http://schemas.openxmlformats.org/markup-compatibility/2006" xmlns:o="urn:schemas-microsoft-com:office:office" xmlns:r="http://schemas.openxmlformats.org/officeDocument/2006/relationships" xmlns:m="http://schemas.openxmlformats.org/officeDocument/2006/math" xmlns:v="urn:schemas-microsoft-com:vml" xmlns:wp14="http://schemas.microsoft.com/office/word/2010/wordprocessingDrawing" xmlns:wp="http://schemas.openxmlformats.org/drawingml/2006/wordprocessingDrawing" xmlns:w10="urn:schemas-microsoft-com:office:word" xmlns:w="http://schemas.openxmlformats.org/wordprocessingml/2006/main" xmlns:w14="http://schemas.microsoft.com/office/word/2010/wordml" xmlns:w15="http://schemas.microsoft.com/office/word/2012/wordml" xmlns:w16se="http://schemas.microsoft.com/office/word/2015/wordml/symex" xmlns:wpg="http://schemas.microsoft.com/office/word/2010/wordprocessingGroup" xmlns:wpi="http://schemas.microsoft.com/office/word/2010/wordprocessingInk" xmlns:wne="http://schemas.microsoft.com/office/word/2006/wordml" xmlns:wps="http://schemas.microsoft.com/office/word/2010/wordprocessingShape" mc:Ignorable="w14 w15 w16se wp14">
+<w:endnotes xmlns:wpc="http://schemas.microsoft.com/office/word/2010/wordprocessingCanvas" xmlns:cx="http://schemas.microsoft.com/office/drawing/2014/chartex" xmlns:cx1="http://schemas.microsoft.com/office/drawing/2015/9/8/chartex" xmlns:cx2="http://schemas.microsoft.com/office/drawing/2015/10/21/chartex" xmlns:cx3="http://schemas.microsoft.com/office/drawing/2016/5/9/chartex" xmlns:cx4="http://schemas.microsoft.com/office/drawing/2016/5/10/chartex" xmlns:cx5="http://schemas.microsoft.com/office/drawing/2016/5/11/chartex" xmlns:cx6="http://schemas.microsoft.com/office/drawing/2016/5/12/chartex" xmlns:cx7="http://schemas.microsoft.com/office/drawing/2016/5/13/chartex" xmlns:cx8="http://schemas.microsoft.com/office/drawing/2016/5/14/chartex" xmlns:mc="http://schemas.openxmlformats.org/markup-compatibility/2006" xmlns:aink="http://schemas.microsoft.com/office/drawing/2016/ink" xmlns:am3d="http://schemas.microsoft.com/office/drawing/2017/model3d" xmlns:o="urn:schemas-microsoft-com:office:office" xmlns:r="http://schemas.openxmlformats.org/officeDocument/2006/relationships" xmlns:m="http://schemas.openxmlformats.org/officeDocument/2006/math" xmlns:v="urn:schemas-microsoft-com:vml" xmlns:wp14="http://schemas.microsoft.com/office/word/2010/wordprocessingDrawing" xmlns:wp="http://schemas.openxmlformats.org/drawingml/2006/wordprocessingDrawing" xmlns:w10="urn:schemas-microsoft-com:office:word" xmlns:w="http://schemas.openxmlformats.org/wordprocessingml/2006/main" xmlns:w14="http://schemas.microsoft.com/office/word/2010/wordml" xmlns:w15="http://schemas.microsoft.com/office/word/2012/wordml" xmlns:w16cid="http://schemas.microsoft.com/office/word/2016/wordml/cid" xmlns:w16se="http://schemas.microsoft.com/office/word/2015/wordml/symex" xmlns:wpg="http://schemas.microsoft.com/office/word/2010/wordprocessingGroup" xmlns:wpi="http://schemas.microsoft.com/office/word/2010/wordprocessingInk" xmlns:wne="http://schemas.microsoft.com/office/word/2006/wordml" xmlns:wps="http://schemas.microsoft.com/office/word/2010/wordprocessingShape" mc:Ignorable="w14 w15 w16se w16cid wp14">
   <w:endnote w:type="separator" w:id="-1">
     <w:p>
       <w:r>
@@ -7447,7 +8899,7 @@
 </file>
 
 <file path=word/footer1.xml><?xml version="1.0" encoding="utf-8"?>
-<w:ftr xmlns:wpc="http://schemas.microsoft.com/office/word/2010/wordprocessingCanvas" xmlns:cx="http://schemas.microsoft.com/office/drawing/2014/chartex" xmlns:cx1="http://schemas.microsoft.com/office/drawing/2015/9/8/chartex" xmlns:mc="http://schemas.openxmlformats.org/markup-compatibility/2006" xmlns:o="urn:schemas-microsoft-com:office:office" xmlns:r="http://schemas.openxmlformats.org/officeDocument/2006/relationships" xmlns:m="http://schemas.openxmlformats.org/officeDocument/2006/math" xmlns:v="urn:schemas-microsoft-com:vml" xmlns:wp14="http://schemas.microsoft.com/office/word/2010/wordprocessingDrawing" xmlns:wp="http://schemas.openxmlformats.org/drawingml/2006/wordprocessingDrawing" xmlns:w10="urn:schemas-microsoft-com:office:word" xmlns:w="http://schemas.openxmlformats.org/wordprocessingml/2006/main" xmlns:w14="http://schemas.microsoft.com/office/word/2010/wordml" xmlns:w15="http://schemas.microsoft.com/office/word/2012/wordml" xmlns:w16se="http://schemas.microsoft.com/office/word/2015/wordml/symex" xmlns:wpg="http://schemas.microsoft.com/office/word/2010/wordprocessingGroup" xmlns:wpi="http://schemas.microsoft.com/office/word/2010/wordprocessingInk" xmlns:wne="http://schemas.microsoft.com/office/word/2006/wordml" xmlns:wps="http://schemas.microsoft.com/office/word/2010/wordprocessingShape" mc:Ignorable="w14 w15 w16se wp14">
+<w:ftr xmlns:wpc="http://schemas.microsoft.com/office/word/2010/wordprocessingCanvas" xmlns:cx="http://schemas.microsoft.com/office/drawing/2014/chartex" xmlns:cx1="http://schemas.microsoft.com/office/drawing/2015/9/8/chartex" xmlns:cx2="http://schemas.microsoft.com/office/drawing/2015/10/21/chartex" xmlns:cx3="http://schemas.microsoft.com/office/drawing/2016/5/9/chartex" xmlns:cx4="http://schemas.microsoft.com/office/drawing/2016/5/10/chartex" xmlns:cx5="http://schemas.microsoft.com/office/drawing/2016/5/11/chartex" xmlns:cx6="http://schemas.microsoft.com/office/drawing/2016/5/12/chartex" xmlns:cx7="http://schemas.microsoft.com/office/drawing/2016/5/13/chartex" xmlns:cx8="http://schemas.microsoft.com/office/drawing/2016/5/14/chartex" xmlns:mc="http://schemas.openxmlformats.org/markup-compatibility/2006" xmlns:aink="http://schemas.microsoft.com/office/drawing/2016/ink" xmlns:am3d="http://schemas.microsoft.com/office/drawing/2017/model3d" xmlns:o="urn:schemas-microsoft-com:office:office" xmlns:r="http://schemas.openxmlformats.org/officeDocument/2006/relationships" xmlns:m="http://schemas.openxmlformats.org/officeDocument/2006/math" xmlns:v="urn:schemas-microsoft-com:vml" xmlns:wp14="http://schemas.microsoft.com/office/word/2010/wordprocessingDrawing" xmlns:wp="http://schemas.openxmlformats.org/drawingml/2006/wordprocessingDrawing" xmlns:w10="urn:schemas-microsoft-com:office:word" xmlns:w="http://schemas.openxmlformats.org/wordprocessingml/2006/main" xmlns:w14="http://schemas.microsoft.com/office/word/2010/wordml" xmlns:w15="http://schemas.microsoft.com/office/word/2012/wordml" xmlns:w16cid="http://schemas.microsoft.com/office/word/2016/wordml/cid" xmlns:w16se="http://schemas.microsoft.com/office/word/2015/wordml/symex" xmlns:wpg="http://schemas.microsoft.com/office/word/2010/wordprocessingGroup" xmlns:wpi="http://schemas.microsoft.com/office/word/2010/wordprocessingInk" xmlns:wne="http://schemas.microsoft.com/office/word/2006/wordml" xmlns:wps="http://schemas.microsoft.com/office/word/2010/wordprocessingShape" mc:Ignorable="w14 w15 w16se w16cid wp14">
   <w:p>
     <w:pPr>
       <w:pStyle w:val="Footer"/>
@@ -7506,19 +8958,30 @@
 </file>
 
 <file path=word/footer2.xml><?xml version="1.0" encoding="utf-8"?>
-<w:ftr xmlns:wpc="http://schemas.microsoft.com/office/word/2010/wordprocessingCanvas" xmlns:cx="http://schemas.microsoft.com/office/drawing/2014/chartex" xmlns:cx1="http://schemas.microsoft.com/office/drawing/2015/9/8/chartex" xmlns:mc="http://schemas.openxmlformats.org/markup-compatibility/2006" xmlns:o="urn:schemas-microsoft-com:office:office" xmlns:r="http://schemas.openxmlformats.org/officeDocument/2006/relationships" xmlns:m="http://schemas.openxmlformats.org/officeDocument/2006/math" xmlns:v="urn:schemas-microsoft-com:vml" xmlns:wp14="http://schemas.microsoft.com/office/word/2010/wordprocessingDrawing" xmlns:wp="http://schemas.openxmlformats.org/drawingml/2006/wordprocessingDrawing" xmlns:w10="urn:schemas-microsoft-com:office:word" xmlns:w="http://schemas.openxmlformats.org/wordprocessingml/2006/main" xmlns:w14="http://schemas.microsoft.com/office/word/2010/wordml" xmlns:w15="http://schemas.microsoft.com/office/word/2012/wordml" xmlns:w16se="http://schemas.microsoft.com/office/word/2015/wordml/symex" xmlns:wpg="http://schemas.microsoft.com/office/word/2010/wordprocessingGroup" xmlns:wpi="http://schemas.microsoft.com/office/word/2010/wordprocessingInk" xmlns:wne="http://schemas.microsoft.com/office/word/2006/wordml" xmlns:wps="http://schemas.microsoft.com/office/word/2010/wordprocessingShape" mc:Ignorable="w14 w15 w16se wp14">
+<w:ftr xmlns:wpc="http://schemas.microsoft.com/office/word/2010/wordprocessingCanvas" xmlns:cx="http://schemas.microsoft.com/office/drawing/2014/chartex" xmlns:cx1="http://schemas.microsoft.com/office/drawing/2015/9/8/chartex" xmlns:cx2="http://schemas.microsoft.com/office/drawing/2015/10/21/chartex" xmlns:cx3="http://schemas.microsoft.com/office/drawing/2016/5/9/chartex" xmlns:cx4="http://schemas.microsoft.com/office/drawing/2016/5/10/chartex" xmlns:cx5="http://schemas.microsoft.com/office/drawing/2016/5/11/chartex" xmlns:cx6="http://schemas.microsoft.com/office/drawing/2016/5/12/chartex" xmlns:cx7="http://schemas.microsoft.com/office/drawing/2016/5/13/chartex" xmlns:cx8="http://schemas.microsoft.com/office/drawing/2016/5/14/chartex" xmlns:mc="http://schemas.openxmlformats.org/markup-compatibility/2006" xmlns:aink="http://schemas.microsoft.com/office/drawing/2016/ink" xmlns:am3d="http://schemas.microsoft.com/office/drawing/2017/model3d" xmlns:o="urn:schemas-microsoft-com:office:office" xmlns:r="http://schemas.openxmlformats.org/officeDocument/2006/relationships" xmlns:m="http://schemas.openxmlformats.org/officeDocument/2006/math" xmlns:v="urn:schemas-microsoft-com:vml" xmlns:wp14="http://schemas.microsoft.com/office/word/2010/wordprocessingDrawing" xmlns:wp="http://schemas.openxmlformats.org/drawingml/2006/wordprocessingDrawing" xmlns:w10="urn:schemas-microsoft-com:office:word" xmlns:w="http://schemas.openxmlformats.org/wordprocessingml/2006/main" xmlns:w14="http://schemas.microsoft.com/office/word/2010/wordml" xmlns:w15="http://schemas.microsoft.com/office/word/2012/wordml" xmlns:w16cid="http://schemas.microsoft.com/office/word/2016/wordml/cid" xmlns:w16se="http://schemas.microsoft.com/office/word/2015/wordml/symex" xmlns:wpg="http://schemas.microsoft.com/office/word/2010/wordprocessingGroup" xmlns:wpi="http://schemas.microsoft.com/office/word/2010/wordprocessingInk" xmlns:wne="http://schemas.microsoft.com/office/word/2006/wordml" xmlns:wps="http://schemas.microsoft.com/office/word/2010/wordprocessingShape" mc:Ignorable="w14 w15 w16se w16cid wp14">
   <w:p>
     <w:pPr>
       <w:pStyle w:val="FooterRight"/>
     </w:pPr>
     <w:r>
-      <w:t xml:space="preserve">Booklet 3  </w:t>
+      <w:t xml:space="preserve">Booklet </w:t>
+    </w:r>
+    <w:proofErr w:type="gramStart"/>
+    <w:r>
+      <w:t xml:space="preserve">3  </w:t>
     </w:r>
     <w:r>
       <w:rPr>
         <w:rFonts w:ascii="Segoe UI" w:hAnsi="Segoe UI" w:cs="Segoe UI"/>
       </w:rPr>
-      <w:t xml:space="preserve">▲  </w:t>
+      <w:t>▲</w:t>
+    </w:r>
+    <w:proofErr w:type="gramEnd"/>
+    <w:r>
+      <w:rPr>
+        <w:rFonts w:ascii="Segoe UI" w:hAnsi="Segoe UI" w:cs="Segoe UI"/>
+      </w:rPr>
+      <w:t xml:space="preserve">  </w:t>
     </w:r>
     <w:r>
       <w:rPr>
@@ -7555,18 +9018,8 @@
 </w:ftr>
 </file>
 
-<file path=word/footer3.xml><?xml version="1.0" encoding="utf-8"?>
-<w:ftr xmlns:wpc="http://schemas.microsoft.com/office/word/2010/wordprocessingCanvas" xmlns:cx="http://schemas.microsoft.com/office/drawing/2014/chartex" xmlns:cx1="http://schemas.microsoft.com/office/drawing/2015/9/8/chartex" xmlns:mc="http://schemas.openxmlformats.org/markup-compatibility/2006" xmlns:o="urn:schemas-microsoft-com:office:office" xmlns:r="http://schemas.openxmlformats.org/officeDocument/2006/relationships" xmlns:m="http://schemas.openxmlformats.org/officeDocument/2006/math" xmlns:v="urn:schemas-microsoft-com:vml" xmlns:wp14="http://schemas.microsoft.com/office/word/2010/wordprocessingDrawing" xmlns:wp="http://schemas.openxmlformats.org/drawingml/2006/wordprocessingDrawing" xmlns:w10="urn:schemas-microsoft-com:office:word" xmlns:w="http://schemas.openxmlformats.org/wordprocessingml/2006/main" xmlns:w14="http://schemas.microsoft.com/office/word/2010/wordml" xmlns:w15="http://schemas.microsoft.com/office/word/2012/wordml" xmlns:w16se="http://schemas.microsoft.com/office/word/2015/wordml/symex" xmlns:wpg="http://schemas.microsoft.com/office/word/2010/wordprocessingGroup" xmlns:wpi="http://schemas.microsoft.com/office/word/2010/wordprocessingInk" xmlns:wne="http://schemas.microsoft.com/office/word/2006/wordml" xmlns:wps="http://schemas.microsoft.com/office/word/2010/wordprocessingShape" mc:Ignorable="w14 w15 w16se wp14">
-  <w:p>
-    <w:pPr>
-      <w:pStyle w:val="Footer"/>
-    </w:pPr>
-  </w:p>
-</w:ftr>
-</file>
-
 <file path=word/footnotes.xml><?xml version="1.0" encoding="utf-8"?>
-<w:footnotes xmlns:wpc="http://schemas.microsoft.com/office/word/2010/wordprocessingCanvas" xmlns:cx="http://schemas.microsoft.com/office/drawing/2014/chartex" xmlns:cx1="http://schemas.microsoft.com/office/drawing/2015/9/8/chartex" xmlns:mc="http://schemas.openxmlformats.org/markup-compatibility/2006" xmlns:o="urn:schemas-microsoft-com:office:office" xmlns:r="http://schemas.openxmlformats.org/officeDocument/2006/relationships" xmlns:m="http://schemas.openxmlformats.org/officeDocument/2006/math" xmlns:v="urn:schemas-microsoft-com:vml" xmlns:wp14="http://schemas.microsoft.com/office/word/2010/wordprocessingDrawing" xmlns:wp="http://schemas.openxmlformats.org/drawingml/2006/wordprocessingDrawing" xmlns:w10="urn:schemas-microsoft-com:office:word" xmlns:w="http://schemas.openxmlformats.org/wordprocessingml/2006/main" xmlns:w14="http://schemas.microsoft.com/office/word/2010/wordml" xmlns:w15="http://schemas.microsoft.com/office/word/2012/wordml" xmlns:w16se="http://schemas.microsoft.com/office/word/2015/wordml/symex" xmlns:wpg="http://schemas.microsoft.com/office/word/2010/wordprocessingGroup" xmlns:wpi="http://schemas.microsoft.com/office/word/2010/wordprocessingInk" xmlns:wne="http://schemas.microsoft.com/office/word/2006/wordml" xmlns:wps="http://schemas.microsoft.com/office/word/2010/wordprocessingShape" mc:Ignorable="w14 w15 w16se wp14">
+<w:footnotes xmlns:wpc="http://schemas.microsoft.com/office/word/2010/wordprocessingCanvas" xmlns:cx="http://schemas.microsoft.com/office/drawing/2014/chartex" xmlns:cx1="http://schemas.microsoft.com/office/drawing/2015/9/8/chartex" xmlns:cx2="http://schemas.microsoft.com/office/drawing/2015/10/21/chartex" xmlns:cx3="http://schemas.microsoft.com/office/drawing/2016/5/9/chartex" xmlns:cx4="http://schemas.microsoft.com/office/drawing/2016/5/10/chartex" xmlns:cx5="http://schemas.microsoft.com/office/drawing/2016/5/11/chartex" xmlns:cx6="http://schemas.microsoft.com/office/drawing/2016/5/12/chartex" xmlns:cx7="http://schemas.microsoft.com/office/drawing/2016/5/13/chartex" xmlns:cx8="http://schemas.microsoft.com/office/drawing/2016/5/14/chartex" xmlns:mc="http://schemas.openxmlformats.org/markup-compatibility/2006" xmlns:aink="http://schemas.microsoft.com/office/drawing/2016/ink" xmlns:am3d="http://schemas.microsoft.com/office/drawing/2017/model3d" xmlns:o="urn:schemas-microsoft-com:office:office" xmlns:r="http://schemas.openxmlformats.org/officeDocument/2006/relationships" xmlns:m="http://schemas.openxmlformats.org/officeDocument/2006/math" xmlns:v="urn:schemas-microsoft-com:vml" xmlns:wp14="http://schemas.microsoft.com/office/word/2010/wordprocessingDrawing" xmlns:wp="http://schemas.openxmlformats.org/drawingml/2006/wordprocessingDrawing" xmlns:w10="urn:schemas-microsoft-com:office:word" xmlns:w="http://schemas.openxmlformats.org/wordprocessingml/2006/main" xmlns:w14="http://schemas.microsoft.com/office/word/2010/wordml" xmlns:w15="http://schemas.microsoft.com/office/word/2012/wordml" xmlns:w16cid="http://schemas.microsoft.com/office/word/2016/wordml/cid" xmlns:w16se="http://schemas.microsoft.com/office/word/2015/wordml/symex" xmlns:wpg="http://schemas.microsoft.com/office/word/2010/wordprocessingGroup" xmlns:wpi="http://schemas.microsoft.com/office/word/2010/wordprocessingInk" xmlns:wne="http://schemas.microsoft.com/office/word/2006/wordml" xmlns:wps="http://schemas.microsoft.com/office/word/2010/wordprocessingShape" mc:Ignorable="w14 w15 w16se w16cid wp14">
   <w:footnote w:type="separator" w:id="-1">
     <w:p>
       <w:r>
@@ -7584,38 +9037,8 @@
 </w:footnotes>
 </file>
 
-<file path=word/header1.xml><?xml version="1.0" encoding="utf-8"?>
-<w:hdr xmlns:wpc="http://schemas.microsoft.com/office/word/2010/wordprocessingCanvas" xmlns:cx="http://schemas.microsoft.com/office/drawing/2014/chartex" xmlns:cx1="http://schemas.microsoft.com/office/drawing/2015/9/8/chartex" xmlns:mc="http://schemas.openxmlformats.org/markup-compatibility/2006" xmlns:o="urn:schemas-microsoft-com:office:office" xmlns:r="http://schemas.openxmlformats.org/officeDocument/2006/relationships" xmlns:m="http://schemas.openxmlformats.org/officeDocument/2006/math" xmlns:v="urn:schemas-microsoft-com:vml" xmlns:wp14="http://schemas.microsoft.com/office/word/2010/wordprocessingDrawing" xmlns:wp="http://schemas.openxmlformats.org/drawingml/2006/wordprocessingDrawing" xmlns:w10="urn:schemas-microsoft-com:office:word" xmlns:w="http://schemas.openxmlformats.org/wordprocessingml/2006/main" xmlns:w14="http://schemas.microsoft.com/office/word/2010/wordml" xmlns:w15="http://schemas.microsoft.com/office/word/2012/wordml" xmlns:w16se="http://schemas.microsoft.com/office/word/2015/wordml/symex" xmlns:wpg="http://schemas.microsoft.com/office/word/2010/wordprocessingGroup" xmlns:wpi="http://schemas.microsoft.com/office/word/2010/wordprocessingInk" xmlns:wne="http://schemas.microsoft.com/office/word/2006/wordml" xmlns:wps="http://schemas.microsoft.com/office/word/2010/wordprocessingShape" mc:Ignorable="w14 w15 w16se wp14">
-  <w:p>
-    <w:pPr>
-      <w:pStyle w:val="Header"/>
-    </w:pPr>
-  </w:p>
-</w:hdr>
-</file>
-
-<file path=word/header2.xml><?xml version="1.0" encoding="utf-8"?>
-<w:hdr xmlns:wpc="http://schemas.microsoft.com/office/word/2010/wordprocessingCanvas" xmlns:cx="http://schemas.microsoft.com/office/drawing/2014/chartex" xmlns:cx1="http://schemas.microsoft.com/office/drawing/2015/9/8/chartex" xmlns:mc="http://schemas.openxmlformats.org/markup-compatibility/2006" xmlns:o="urn:schemas-microsoft-com:office:office" xmlns:r="http://schemas.openxmlformats.org/officeDocument/2006/relationships" xmlns:m="http://schemas.openxmlformats.org/officeDocument/2006/math" xmlns:v="urn:schemas-microsoft-com:vml" xmlns:wp14="http://schemas.microsoft.com/office/word/2010/wordprocessingDrawing" xmlns:wp="http://schemas.openxmlformats.org/drawingml/2006/wordprocessingDrawing" xmlns:w10="urn:schemas-microsoft-com:office:word" xmlns:w="http://schemas.openxmlformats.org/wordprocessingml/2006/main" xmlns:w14="http://schemas.microsoft.com/office/word/2010/wordml" xmlns:w15="http://schemas.microsoft.com/office/word/2012/wordml" xmlns:w16se="http://schemas.microsoft.com/office/word/2015/wordml/symex" xmlns:wpg="http://schemas.microsoft.com/office/word/2010/wordprocessingGroup" xmlns:wpi="http://schemas.microsoft.com/office/word/2010/wordprocessingInk" xmlns:wne="http://schemas.microsoft.com/office/word/2006/wordml" xmlns:wps="http://schemas.microsoft.com/office/word/2010/wordprocessingShape" mc:Ignorable="w14 w15 w16se wp14">
-  <w:p>
-    <w:pPr>
-      <w:pStyle w:val="Header"/>
-    </w:pPr>
-  </w:p>
-</w:hdr>
-</file>
-
-<file path=word/header3.xml><?xml version="1.0" encoding="utf-8"?>
-<w:hdr xmlns:wpc="http://schemas.microsoft.com/office/word/2010/wordprocessingCanvas" xmlns:cx="http://schemas.microsoft.com/office/drawing/2014/chartex" xmlns:cx1="http://schemas.microsoft.com/office/drawing/2015/9/8/chartex" xmlns:mc="http://schemas.openxmlformats.org/markup-compatibility/2006" xmlns:o="urn:schemas-microsoft-com:office:office" xmlns:r="http://schemas.openxmlformats.org/officeDocument/2006/relationships" xmlns:m="http://schemas.openxmlformats.org/officeDocument/2006/math" xmlns:v="urn:schemas-microsoft-com:vml" xmlns:wp14="http://schemas.microsoft.com/office/word/2010/wordprocessingDrawing" xmlns:wp="http://schemas.openxmlformats.org/drawingml/2006/wordprocessingDrawing" xmlns:w10="urn:schemas-microsoft-com:office:word" xmlns:w="http://schemas.openxmlformats.org/wordprocessingml/2006/main" xmlns:w14="http://schemas.microsoft.com/office/word/2010/wordml" xmlns:w15="http://schemas.microsoft.com/office/word/2012/wordml" xmlns:w16se="http://schemas.microsoft.com/office/word/2015/wordml/symex" xmlns:wpg="http://schemas.microsoft.com/office/word/2010/wordprocessingGroup" xmlns:wpi="http://schemas.microsoft.com/office/word/2010/wordprocessingInk" xmlns:wne="http://schemas.microsoft.com/office/word/2006/wordml" xmlns:wps="http://schemas.microsoft.com/office/word/2010/wordprocessingShape" mc:Ignorable="w14 w15 w16se wp14">
-  <w:p>
-    <w:pPr>
-      <w:pStyle w:val="Header"/>
-    </w:pPr>
-  </w:p>
-</w:hdr>
-</file>
-
 <file path=word/numbering.xml><?xml version="1.0" encoding="utf-8"?>
-<w:numbering xmlns:wpc="http://schemas.microsoft.com/office/word/2010/wordprocessingCanvas" xmlns:cx="http://schemas.microsoft.com/office/drawing/2014/chartex" xmlns:cx1="http://schemas.microsoft.com/office/drawing/2015/9/8/chartex" xmlns:mc="http://schemas.openxmlformats.org/markup-compatibility/2006" xmlns:o="urn:schemas-microsoft-com:office:office" xmlns:r="http://schemas.openxmlformats.org/officeDocument/2006/relationships" xmlns:m="http://schemas.openxmlformats.org/officeDocument/2006/math" xmlns:v="urn:schemas-microsoft-com:vml" xmlns:wp14="http://schemas.microsoft.com/office/word/2010/wordprocessingDrawing" xmlns:wp="http://schemas.openxmlformats.org/drawingml/2006/wordprocessingDrawing" xmlns:w10="urn:schemas-microsoft-com:office:word" xmlns:w="http://schemas.openxmlformats.org/wordprocessingml/2006/main" xmlns:w14="http://schemas.microsoft.com/office/word/2010/wordml" xmlns:w15="http://schemas.microsoft.com/office/word/2012/wordml" xmlns:w16se="http://schemas.microsoft.com/office/word/2015/wordml/symex" xmlns:wpg="http://schemas.microsoft.com/office/word/2010/wordprocessingGroup" xmlns:wpi="http://schemas.microsoft.com/office/word/2010/wordprocessingInk" xmlns:wne="http://schemas.microsoft.com/office/word/2006/wordml" xmlns:wps="http://schemas.microsoft.com/office/word/2010/wordprocessingShape" mc:Ignorable="w14 w15 w16se wp14">
+<w:numbering xmlns:wpc="http://schemas.microsoft.com/office/word/2010/wordprocessingCanvas" xmlns:cx="http://schemas.microsoft.com/office/drawing/2014/chartex" xmlns:cx1="http://schemas.microsoft.com/office/drawing/2015/9/8/chartex" xmlns:cx2="http://schemas.microsoft.com/office/drawing/2015/10/21/chartex" xmlns:cx3="http://schemas.microsoft.com/office/drawing/2016/5/9/chartex" xmlns:cx4="http://schemas.microsoft.com/office/drawing/2016/5/10/chartex" xmlns:cx5="http://schemas.microsoft.com/office/drawing/2016/5/11/chartex" xmlns:cx6="http://schemas.microsoft.com/office/drawing/2016/5/12/chartex" xmlns:cx7="http://schemas.microsoft.com/office/drawing/2016/5/13/chartex" xmlns:cx8="http://schemas.microsoft.com/office/drawing/2016/5/14/chartex" xmlns:mc="http://schemas.openxmlformats.org/markup-compatibility/2006" xmlns:aink="http://schemas.microsoft.com/office/drawing/2016/ink" xmlns:am3d="http://schemas.microsoft.com/office/drawing/2017/model3d" xmlns:o="urn:schemas-microsoft-com:office:office" xmlns:r="http://schemas.openxmlformats.org/officeDocument/2006/relationships" xmlns:m="http://schemas.openxmlformats.org/officeDocument/2006/math" xmlns:v="urn:schemas-microsoft-com:vml" xmlns:wp14="http://schemas.microsoft.com/office/word/2010/wordprocessingDrawing" xmlns:wp="http://schemas.openxmlformats.org/drawingml/2006/wordprocessingDrawing" xmlns:w10="urn:schemas-microsoft-com:office:word" xmlns:w="http://schemas.openxmlformats.org/wordprocessingml/2006/main" xmlns:w14="http://schemas.microsoft.com/office/word/2010/wordml" xmlns:w15="http://schemas.microsoft.com/office/word/2012/wordml" xmlns:w16cid="http://schemas.microsoft.com/office/word/2016/wordml/cid" xmlns:w16se="http://schemas.microsoft.com/office/word/2015/wordml/symex" xmlns:wpg="http://schemas.microsoft.com/office/word/2010/wordprocessingGroup" xmlns:wpi="http://schemas.microsoft.com/office/word/2010/wordprocessingInk" xmlns:wne="http://schemas.microsoft.com/office/word/2006/wordml" xmlns:wps="http://schemas.microsoft.com/office/word/2010/wordprocessingShape" mc:Ignorable="w14 w15 w16se w16cid wp14">
   <w:abstractNum w:abstractNumId="0" w15:restartNumberingAfterBreak="0">
     <w:nsid w:val="FFFFFF89"/>
     <w:multiLevelType w:val="singleLevel"/>
@@ -8887,7 +10310,7 @@
 </file>
 
 <file path=word/styles.xml><?xml version="1.0" encoding="utf-8"?>
-<w:styles xmlns:mc="http://schemas.openxmlformats.org/markup-compatibility/2006" xmlns:r="http://schemas.openxmlformats.org/officeDocument/2006/relationships" xmlns:w="http://schemas.openxmlformats.org/wordprocessingml/2006/main" xmlns:w14="http://schemas.microsoft.com/office/word/2010/wordml" xmlns:w15="http://schemas.microsoft.com/office/word/2012/wordml" xmlns:w16se="http://schemas.microsoft.com/office/word/2015/wordml/symex" mc:Ignorable="w14 w15 w16se">
+<w:styles xmlns:mc="http://schemas.openxmlformats.org/markup-compatibility/2006" xmlns:r="http://schemas.openxmlformats.org/officeDocument/2006/relationships" xmlns:w="http://schemas.openxmlformats.org/wordprocessingml/2006/main" xmlns:w14="http://schemas.microsoft.com/office/word/2010/wordml" xmlns:w15="http://schemas.microsoft.com/office/word/2012/wordml" xmlns:w16cid="http://schemas.microsoft.com/office/word/2016/wordml/cid" xmlns:w16se="http://schemas.microsoft.com/office/word/2015/wordml/symex" mc:Ignorable="w14 w15 w16se w16cid">
   <w:docDefaults>
     <w:rPrDefault>
       <w:rPr>
@@ -8897,7 +10320,7 @@
     </w:rPrDefault>
     <w:pPrDefault/>
   </w:docDefaults>
-  <w:latentStyles w:defLockedState="0" w:defUIPriority="0" w:defSemiHidden="0" w:defUnhideWhenUsed="0" w:defQFormat="0" w:count="371">
+  <w:latentStyles w:defLockedState="0" w:defUIPriority="0" w:defSemiHidden="0" w:defUnhideWhenUsed="0" w:defQFormat="0" w:count="375">
     <w:lsdException w:name="Normal" w:qFormat="1"/>
     <w:lsdException w:name="heading 1" w:qFormat="1"/>
     <w:lsdException w:name="heading 2" w:qFormat="1"/>
@@ -8997,7 +10420,6 @@
     <w:lsdException w:name="HTML Sample" w:semiHidden="1" w:unhideWhenUsed="1"/>
     <w:lsdException w:name="HTML Typewriter" w:semiHidden="1" w:unhideWhenUsed="1"/>
     <w:lsdException w:name="HTML Variable" w:semiHidden="1" w:unhideWhenUsed="1"/>
-    <w:lsdException w:name="Normal Table" w:semiHidden="1" w:unhideWhenUsed="1"/>
     <w:lsdException w:name="annotation subject" w:semiHidden="1" w:unhideWhenUsed="1"/>
     <w:lsdException w:name="No List" w:semiHidden="1" w:uiPriority="99" w:unhideWhenUsed="1"/>
     <w:lsdException w:name="Outline List 1" w:semiHidden="1" w:unhideWhenUsed="1"/>
@@ -9041,10 +10463,8 @@
     <w:lsdException w:name="Table Elegant" w:semiHidden="1" w:unhideWhenUsed="1"/>
     <w:lsdException w:name="Table Professional" w:semiHidden="1" w:unhideWhenUsed="1"/>
     <w:lsdException w:name="Table Subtle 1" w:semiHidden="1" w:unhideWhenUsed="1"/>
-    <w:lsdException w:name="Table Subtle 2" w:semiHidden="1" w:unhideWhenUsed="1"/>
     <w:lsdException w:name="Table Web 1" w:semiHidden="1" w:unhideWhenUsed="1"/>
     <w:lsdException w:name="Table Web 2" w:semiHidden="1" w:unhideWhenUsed="1"/>
-    <w:lsdException w:name="Table Web 3" w:semiHidden="1" w:unhideWhenUsed="1"/>
     <w:lsdException w:name="Balloon Text" w:semiHidden="1" w:unhideWhenUsed="1"/>
     <w:lsdException w:name="Table Theme" w:semiHidden="1" w:unhideWhenUsed="1"/>
     <w:lsdException w:name="Placeholder Text" w:semiHidden="1" w:uiPriority="99"/>
@@ -9262,6 +10682,10 @@
     <w:lsdException w:name="List Table 5 Dark Accent 6" w:uiPriority="50"/>
     <w:lsdException w:name="List Table 6 Colorful Accent 6" w:uiPriority="51"/>
     <w:lsdException w:name="List Table 7 Colorful Accent 6" w:uiPriority="52"/>
+    <w:lsdException w:name="Mention" w:semiHidden="1" w:uiPriority="99" w:unhideWhenUsed="1"/>
+    <w:lsdException w:name="Smart Hyperlink" w:semiHidden="1" w:uiPriority="99" w:unhideWhenUsed="1"/>
+    <w:lsdException w:name="Hashtag" w:semiHidden="1" w:uiPriority="99" w:unhideWhenUsed="1"/>
+    <w:lsdException w:name="Unresolved Mention" w:semiHidden="1" w:uiPriority="99" w:unhideWhenUsed="1"/>
   </w:latentStyles>
   <w:style w:type="paragraph" w:default="1" w:styleId="Normal">
     <w:name w:val="Normal"/>
@@ -11297,7 +12721,7 @@
 </file>
 
 <file path=customXml/itemProps1.xml><?xml version="1.0" encoding="utf-8"?>
-<ds:datastoreItem xmlns:ds="http://schemas.openxmlformats.org/officeDocument/2006/customXml" ds:itemID="{FD9473B0-C43D-45EA-82B9-9B66844A3D03}">
+<ds:datastoreItem xmlns:ds="http://schemas.openxmlformats.org/officeDocument/2006/customXml" ds:itemID="{97DBCBA5-9155-48C3-B007-456EE44091B4}">
   <ds:schemaRefs>
     <ds:schemaRef ds:uri="http://schemas.openxmlformats.org/officeDocument/2006/bibliography"/>
   </ds:schemaRefs>

</xml_diff>

<commit_message>
Fixed bug in template
</commit_message>
<xml_diff>
--- a/docassemble/MAEvictionDefense/data/templates/SummaryProcessAnswer_Final.docx
+++ b/docassemble/MAEvictionDefense/data/templates/SummaryProcessAnswer_Final.docx
@@ -3,34 +3,6 @@
 <w:document xmlns:wpc="http://schemas.microsoft.com/office/word/2010/wordprocessingCanvas" xmlns:cx="http://schemas.microsoft.com/office/drawing/2014/chartex" xmlns:cx1="http://schemas.microsoft.com/office/drawing/2015/9/8/chartex" xmlns:cx2="http://schemas.microsoft.com/office/drawing/2015/10/21/chartex" xmlns:cx3="http://schemas.microsoft.com/office/drawing/2016/5/9/chartex" xmlns:cx4="http://schemas.microsoft.com/office/drawing/2016/5/10/chartex" xmlns:cx5="http://schemas.microsoft.com/office/drawing/2016/5/11/chartex" xmlns:cx6="http://schemas.microsoft.com/office/drawing/2016/5/12/chartex" xmlns:cx7="http://schemas.microsoft.com/office/drawing/2016/5/13/chartex" xmlns:cx8="http://schemas.microsoft.com/office/drawing/2016/5/14/chartex" xmlns:mc="http://schemas.openxmlformats.org/markup-compatibility/2006" xmlns:aink="http://schemas.microsoft.com/office/drawing/2016/ink" xmlns:am3d="http://schemas.microsoft.com/office/drawing/2017/model3d" xmlns:o="urn:schemas-microsoft-com:office:office" xmlns:r="http://schemas.openxmlformats.org/officeDocument/2006/relationships" xmlns:m="http://schemas.openxmlformats.org/officeDocument/2006/math" xmlns:v="urn:schemas-microsoft-com:vml" xmlns:wp14="http://schemas.microsoft.com/office/word/2010/wordprocessingDrawing" xmlns:wp="http://schemas.openxmlformats.org/drawingml/2006/wordprocessingDrawing" xmlns:w10="urn:schemas-microsoft-com:office:word" xmlns:w="http://schemas.openxmlformats.org/wordprocessingml/2006/main" xmlns:w14="http://schemas.microsoft.com/office/word/2010/wordml" xmlns:w15="http://schemas.microsoft.com/office/word/2012/wordml" xmlns:w16cid="http://schemas.microsoft.com/office/word/2016/wordml/cid" xmlns:w16se="http://schemas.microsoft.com/office/word/2015/wordml/symex" xmlns:wpg="http://schemas.microsoft.com/office/word/2010/wordprocessingGroup" xmlns:wpi="http://schemas.microsoft.com/office/word/2010/wordprocessingInk" xmlns:wne="http://schemas.microsoft.com/office/word/2006/wordml" xmlns:wps="http://schemas.microsoft.com/office/word/2010/wordprocessingShape" mc:Ignorable="w14 w15 w16se w16cid wp14">
   <w:body>
     <w:p>
-      <w:pPr>
-        <w:pStyle w:val="BoxTopRight"/>
-        <w:framePr w:w="3325" w:h="1797" w:hRule="exact" w:wrap="around" w:vAnchor="page" w:hAnchor="page" w:x="7804" w:y="1167"/>
-      </w:pPr>
-      <w:r>
-        <w:t>Representing Yourself in an Eviction Case</w:t>
-      </w:r>
-    </w:p>
-    <w:p>
-      <w:pPr>
-        <w:pStyle w:val="BoxTopLeft"/>
-        <w:framePr w:wrap="around"/>
-      </w:pPr>
-      <w:r>
-        <w:t>The Answer</w:t>
-      </w:r>
-    </w:p>
-    <w:p>
-      <w:pPr>
-        <w:pStyle w:val="BkltTitleUnderline"/>
-      </w:pPr>
-      <w:r>
-        <w:rPr>
-          <w:sz w:val="16"/>
-          <w:szCs w:val="16"/>
-        </w:rPr>
-        <w:br w:type="textWrapping" w:clear="all"/>
-      </w:r>
       <w:r>
         <w:t xml:space="preserve">{% if </w:t>
       </w:r>
@@ -365,11 +337,7 @@
         <w:t>Summons</w:t>
       </w:r>
       <w:r>
-        <w:t xml:space="preserve">.  If that Monday is a legal holiday, it is </w:t>
-      </w:r>
-      <w:r>
-        <w:lastRenderedPageBreak/>
-        <w:t xml:space="preserve">due the next day. </w:t>
+        <w:t xml:space="preserve">.  If that Monday is a legal holiday, it is due the next day. </w:t>
       </w:r>
       <w:r>
         <w:br/>
@@ -426,6 +394,7 @@
         <w:pStyle w:val="BkltCoverBody"/>
       </w:pPr>
       <w:r>
+        <w:lastRenderedPageBreak/>
         <w:t xml:space="preserve">If your Answer date has passed, file a </w:t>
       </w:r>
       <w:r>
@@ -615,41 +584,41 @@
     </w:p>
     <w:p>
       <w:pPr>
+        <w:pStyle w:val="Booklet3"/>
+        <w:numPr>
+          <w:ilvl w:val="0"/>
+          <w:numId w:val="0"/>
+        </w:numPr>
+        <w:rPr>
+          <w:b/>
+          <w:smallCaps/>
+        </w:rPr>
+      </w:pPr>
+      <w:r>
+        <w:t>{% endif %}</w:t>
+      </w:r>
+    </w:p>
+    <w:p>
+      <w:pPr>
         <w:pStyle w:val="CenterTitle1"/>
-      </w:pPr>
-      <w:bookmarkStart w:id="0" w:name="_ednref69"/>
-      <w:bookmarkStart w:id="1" w:name="_ednref70"/>
-      <w:bookmarkStart w:id="2" w:name="_ednref71"/>
-      <w:bookmarkStart w:id="3" w:name="_Ref202688386"/>
-      <w:bookmarkStart w:id="4" w:name="_ednref72"/>
-      <w:bookmarkStart w:id="5" w:name="_ednref73"/>
-      <w:bookmarkStart w:id="6" w:name="_ednref74"/>
-      <w:bookmarkEnd w:id="0"/>
-      <w:bookmarkEnd w:id="1"/>
-      <w:bookmarkEnd w:id="2"/>
-      <w:bookmarkEnd w:id="3"/>
-      <w:bookmarkEnd w:id="4"/>
-      <w:bookmarkEnd w:id="5"/>
-      <w:bookmarkEnd w:id="6"/>
-      <w:r>
+        <w:rPr>
+          <w:b w:val="0"/>
+          <w:smallCaps w:val="0"/>
+          <w:sz w:val="24"/>
+        </w:rPr>
+      </w:pPr>
+      <w:r>
+        <w:rPr>
+          <w:b w:val="0"/>
+          <w:smallCaps w:val="0"/>
+        </w:rPr>
         <w:br w:type="page"/>
       </w:r>
-    </w:p>
-    <w:p>
-      <w:pPr>
-        <w:pStyle w:val="CenterTitle1"/>
-        <w:rPr>
-          <w:sz w:val="24"/>
-        </w:rPr>
-      </w:pPr>
-      <w:r>
-        <w:lastRenderedPageBreak/>
-        <w:t>{%p endif %}</w:t>
-      </w:r>
-      <w:r>
-        <w:br w:type="page"/>
-      </w:r>
-      <w:r>
+      <w:r>
+        <w:rPr>
+          <w:b w:val="0"/>
+          <w:smallCaps w:val="0"/>
+        </w:rPr>
         <w:lastRenderedPageBreak/>
         <w:t>ANSWER FORM</w:t>
       </w:r>
@@ -4497,7 +4466,7 @@
       <w:pPr>
         <w:ind w:left="1224"/>
       </w:pPr>
-      <w:bookmarkStart w:id="7" w:name="_Hlk495920767"/>
+      <w:bookmarkStart w:id="0" w:name="_Hlk495920767"/>
       <w:r>
         <w:t xml:space="preserve">{%p </w:t>
       </w:r>
@@ -4505,7 +4474,7 @@
         <w:t>endif %}</w:t>
       </w:r>
     </w:p>
-    <w:bookmarkEnd w:id="7"/>
+    <w:bookmarkEnd w:id="0"/>
     <w:p>
       <w:r>
         <w:t xml:space="preserve">{%p </w:t>
@@ -5118,53 +5087,53 @@
         <w:pStyle w:val="ListNumber"/>
       </w:pPr>
       <w:r>
+        <w:t xml:space="preserve">I paid a security deposit of $ </w:t>
+      </w:r>
+      <w:proofErr w:type="gramStart"/>
+      <w:r>
+        <w:t>{{</w:t>
+      </w:r>
+      <w:r>
+        <w:t xml:space="preserve"> </w:t>
+      </w:r>
+      <w:proofErr w:type="spellStart"/>
+      <w:r>
+        <w:t>security</w:t>
+      </w:r>
+      <w:proofErr w:type="gramEnd"/>
+      <w:r>
+        <w:t>_deposit.amount</w:t>
+      </w:r>
+      <w:proofErr w:type="spellEnd"/>
+      <w:r>
+        <w:t xml:space="preserve"> }</w:t>
+      </w:r>
+      <w:r>
+        <w:t xml:space="preserve">} </w:t>
+      </w:r>
+      <w:r>
+        <w:t>to my current/former (</w:t>
+      </w:r>
+      <w:r>
+        <w:rPr>
+          <w:i/>
+        </w:rPr>
+        <w:t>circle which one</w:t>
+      </w:r>
+      <w:r>
+        <w:t>) landlord.</w:t>
+      </w:r>
+      <w:r>
+        <w:br/>
+      </w:r>
+    </w:p>
+    <w:p>
+      <w:pPr>
+        <w:pStyle w:val="ListNumber"/>
+        <w:spacing w:after="120"/>
+      </w:pPr>
+      <w:r>
         <w:lastRenderedPageBreak/>
-        <w:t xml:space="preserve">I paid a security deposit of $ </w:t>
-      </w:r>
-      <w:proofErr w:type="gramStart"/>
-      <w:r>
-        <w:t>{{</w:t>
-      </w:r>
-      <w:r>
-        <w:t xml:space="preserve"> </w:t>
-      </w:r>
-      <w:proofErr w:type="spellStart"/>
-      <w:r>
-        <w:t>security</w:t>
-      </w:r>
-      <w:proofErr w:type="gramEnd"/>
-      <w:r>
-        <w:t>_deposit.amount</w:t>
-      </w:r>
-      <w:proofErr w:type="spellEnd"/>
-      <w:r>
-        <w:t xml:space="preserve"> }</w:t>
-      </w:r>
-      <w:r>
-        <w:t xml:space="preserve">} </w:t>
-      </w:r>
-      <w:r>
-        <w:t>to my current/former (</w:t>
-      </w:r>
-      <w:r>
-        <w:rPr>
-          <w:i/>
-        </w:rPr>
-        <w:t>circle which one</w:t>
-      </w:r>
-      <w:r>
-        <w:t>) landlord.</w:t>
-      </w:r>
-      <w:r>
-        <w:br/>
-      </w:r>
-    </w:p>
-    <w:p>
-      <w:pPr>
-        <w:pStyle w:val="ListNumber"/>
-        <w:spacing w:after="120"/>
-      </w:pPr>
-      <w:r>
         <w:t xml:space="preserve">The landlord violated the security deposit law </w:t>
       </w:r>
       <w:r>
@@ -5865,6 +5834,7 @@
         <w:pStyle w:val="ListNumber"/>
       </w:pPr>
       <w:r>
+        <w:lastRenderedPageBreak/>
         <w:t xml:space="preserve">I have been billed for heat, hot water, electricity and/or gas and the landlord and I did not have a </w:t>
       </w:r>
       <w:r>
@@ -6261,11 +6231,7 @@
         <w:pStyle w:val="ListNumber"/>
       </w:pPr>
       <w:r>
-        <w:t xml:space="preserve">Each of the acts stated in this Answer/Counterclaims was unfair and/or deceptive. My landlord is covered by this law because she or he is not a housing authority or the owner-occupant of </w:t>
-      </w:r>
-      <w:r>
-        <w:lastRenderedPageBreak/>
-        <w:t xml:space="preserve">only a 2 or 3-family property in which I live. This pleading is a demand for </w:t>
+        <w:t xml:space="preserve">Each of the acts stated in this Answer/Counterclaims was unfair and/or deceptive. My landlord is covered by this law because she or he is not a housing authority or the owner-occupant of only a 2 or 3-family property in which I live. This pleading is a demand for </w:t>
       </w:r>
       <w:r>
         <w:br/>
@@ -6290,6 +6256,7 @@
         </w:numPr>
       </w:pPr>
       <w:r>
+        <w:lastRenderedPageBreak/>
         <w:t>{%</w:t>
       </w:r>
       <w:r>
@@ -6463,7 +6430,15 @@
         <w:pStyle w:val="LetterList2"/>
       </w:pPr>
       <w:r>
-        <w:t>{% endif %}</w:t>
+        <w:t>{%</w:t>
+      </w:r>
+      <w:r>
+        <w:t>p</w:t>
+      </w:r>
+      <w:bookmarkStart w:id="1" w:name="_GoBack"/>
+      <w:bookmarkEnd w:id="1"/>
+      <w:r>
+        <w:t xml:space="preserve"> endif %}</w:t>
       </w:r>
     </w:p>
     <w:p>
@@ -7033,7 +7008,7 @@
       </w:r>
     </w:p>
     <w:p>
-      <w:bookmarkStart w:id="8" w:name="_Hlk496985765"/>
+      <w:bookmarkStart w:id="2" w:name="_Hlk496985765"/>
       <w:r>
         <w:t xml:space="preserve">{%p </w:t>
       </w:r>
@@ -7041,13 +7016,12 @@
         <w:t>endif %}</w:t>
       </w:r>
     </w:p>
-    <w:bookmarkEnd w:id="8"/>
-    <w:p>
-      <w:pPr>
-        <w:pStyle w:val="ListNumber"/>
-      </w:pPr>
-      <w:r>
-        <w:lastRenderedPageBreak/>
+    <w:bookmarkEnd w:id="2"/>
+    <w:p>
+      <w:pPr>
+        <w:pStyle w:val="ListNumber"/>
+      </w:pPr>
+      <w:r>
         <w:t xml:space="preserve">{%p </w:t>
       </w:r>
       <w:r>
@@ -7582,51 +7556,51 @@
         <w:pStyle w:val="ListNumber"/>
       </w:pPr>
       <w:r>
+        <w:t xml:space="preserve">{%p </w:t>
+      </w:r>
+      <w:r>
+        <w:t>endif %}</w:t>
+      </w:r>
+    </w:p>
+    <w:p>
+      <w:pPr>
+        <w:pStyle w:val="ListNumber"/>
+      </w:pPr>
+      <w:r>
+        <w:t xml:space="preserve">{%p </w:t>
+      </w:r>
+      <w:r>
+        <w:t>if postforeclosure.notice_provisions.no_written_notice_of_violations %}</w:t>
+      </w:r>
+    </w:p>
+    <w:p>
+      <w:pPr>
+        <w:pStyle w:val="ListNumber"/>
+      </w:pPr>
+      <w:r>
+        <w:t>The plaintiff did not give me written notice claiming that I had substantially violated my lease or tenancy in violation of G.L. c. 186A, §4.</w:t>
+      </w:r>
+      <w:r>
+        <w:t xml:space="preserve"> </w:t>
+      </w:r>
+    </w:p>
+    <w:p>
+      <w:pPr>
+        <w:pStyle w:val="ListNumber"/>
+      </w:pPr>
+      <w:r>
+        <w:t xml:space="preserve">{%p </w:t>
+      </w:r>
+      <w:r>
+        <w:t>endif %}</w:t>
+      </w:r>
+    </w:p>
+    <w:p>
+      <w:pPr>
+        <w:pStyle w:val="ListNumber"/>
+      </w:pPr>
+      <w:r>
         <w:lastRenderedPageBreak/>
-        <w:t xml:space="preserve">{%p </w:t>
-      </w:r>
-      <w:r>
-        <w:t>endif %}</w:t>
-      </w:r>
-    </w:p>
-    <w:p>
-      <w:pPr>
-        <w:pStyle w:val="ListNumber"/>
-      </w:pPr>
-      <w:r>
-        <w:t xml:space="preserve">{%p </w:t>
-      </w:r>
-      <w:r>
-        <w:t>if postforeclosure.notice_provisions.no_written_notice_of_violations %}</w:t>
-      </w:r>
-    </w:p>
-    <w:p>
-      <w:pPr>
-        <w:pStyle w:val="ListNumber"/>
-      </w:pPr>
-      <w:r>
-        <w:t>The plaintiff did not give me written notice claiming that I had substantially violated my lease or tenancy in violation of G.L. c. 186A, §4.</w:t>
-      </w:r>
-      <w:r>
-        <w:t xml:space="preserve"> </w:t>
-      </w:r>
-    </w:p>
-    <w:p>
-      <w:pPr>
-        <w:pStyle w:val="ListNumber"/>
-      </w:pPr>
-      <w:r>
-        <w:t xml:space="preserve">{%p </w:t>
-      </w:r>
-      <w:r>
-        <w:t>endif %}</w:t>
-      </w:r>
-    </w:p>
-    <w:p>
-      <w:pPr>
-        <w:pStyle w:val="ListNumber"/>
-      </w:pPr>
-      <w:r>
         <w:t xml:space="preserve">{%p </w:t>
       </w:r>
       <w:r>
@@ -8005,7 +7979,6 @@
         <w:ind w:left="864"/>
       </w:pPr>
       <w:r>
-        <w:lastRenderedPageBreak/>
         <w:sym w:font="Wingdings" w:char="F0A8"/>
       </w:r>
       <w:r>
@@ -8057,6 +8030,7 @@
         <w:rPr>
           <w:color w:val="000000"/>
         </w:rPr>
+        <w:lastRenderedPageBreak/>
         <w:t>I am entitled to the opportunity to pay to the court within seven (7) days the difference between what the court finds I owe my landlord and what the landlord owes me in order to keep possession of my home.</w:t>
       </w:r>
     </w:p>
@@ -8255,13 +8229,8 @@
     <w:p>
       <w:pPr>
         <w:pStyle w:val="ListNumber"/>
-        <w:ind w:left="864"/>
-      </w:pPr>
-      <w:r>
-        <w:sym w:font="Wingdings" w:char="F0A8"/>
-      </w:r>
-      <w:r>
-        <w:tab/>
+      </w:pPr>
+      <w:r>
         <w:t xml:space="preserve">If the court awards possession to the landlord, I need time to move. (The court may award </w:t>
       </w:r>
       <w:r>
@@ -8347,6 +8316,9 @@
         <w:ind w:left="1440"/>
       </w:pPr>
       <w:r>
+        <w:t xml:space="preserve"> </w:t>
+      </w:r>
+      <w:r>
         <w:t>____________________________________________________________________</w:t>
       </w:r>
       <w:r>
@@ -8422,6 +8394,8 @@
     </w:p>
     <w:p>
       <w:pPr>
+        <w:keepNext/>
+        <w:keepLines/>
         <w:rPr>
           <w:szCs w:val="24"/>
         </w:rPr>
@@ -8430,6 +8404,7 @@
         <w:rPr>
           <w:szCs w:val="24"/>
         </w:rPr>
+        <w:lastRenderedPageBreak/>
         <w:t>I hereby certify that I delivered or mailed (</w:t>
       </w:r>
       <w:r>
@@ -8466,6 +8441,8 @@
     </w:p>
     <w:p>
       <w:pPr>
+        <w:keepNext/>
+        <w:keepLines/>
         <w:tabs>
           <w:tab w:val="left" w:pos="270"/>
           <w:tab w:val="left" w:pos="540"/>
@@ -8489,6 +8466,8 @@
     </w:p>
     <w:p>
       <w:pPr>
+        <w:keepNext/>
+        <w:keepLines/>
         <w:tabs>
           <w:tab w:val="left" w:pos="270"/>
           <w:tab w:val="left" w:pos="540"/>
@@ -8527,6 +8506,8 @@
     </w:p>
     <w:p>
       <w:pPr>
+        <w:keepNext/>
+        <w:keepLines/>
         <w:tabs>
           <w:tab w:val="left" w:pos="270"/>
           <w:tab w:val="left" w:pos="540"/>
@@ -8551,6 +8532,8 @@
     </w:p>
     <w:p>
       <w:pPr>
+        <w:keepNext/>
+        <w:keepLines/>
         <w:tabs>
           <w:tab w:val="left" w:pos="270"/>
           <w:tab w:val="left" w:pos="540"/>
@@ -8603,6 +8586,8 @@
     </w:p>
     <w:p>
       <w:pPr>
+        <w:keepNext/>
+        <w:keepLines/>
         <w:tabs>
           <w:tab w:val="left" w:pos="270"/>
           <w:tab w:val="left" w:pos="540"/>
@@ -8633,6 +8618,8 @@
     </w:p>
     <w:p>
       <w:pPr>
+        <w:keepNext/>
+        <w:keepLines/>
         <w:tabs>
           <w:tab w:val="left" w:pos="270"/>
           <w:tab w:val="left" w:pos="540"/>
@@ -8682,8 +8669,6 @@
         </w:rPr>
         <w:t>() }}</w:t>
       </w:r>
-      <w:bookmarkStart w:id="9" w:name="_GoBack"/>
-      <w:bookmarkEnd w:id="9"/>
     </w:p>
     <w:p>
       <w:pPr>
@@ -8715,8 +8700,8 @@
         <w:tblLook w:val="04A0" w:firstRow="1" w:lastRow="0" w:firstColumn="1" w:lastColumn="0" w:noHBand="0" w:noVBand="1"/>
       </w:tblPr>
       <w:tblGrid>
-        <w:gridCol w:w="4901"/>
-        <w:gridCol w:w="4909"/>
+        <w:gridCol w:w="4905"/>
+        <w:gridCol w:w="4905"/>
       </w:tblGrid>
       <w:tr>
         <w:tc>
@@ -9063,7 +9048,7 @@
   <w:abstractNum w:abstractNumId="1" w15:restartNumberingAfterBreak="0">
     <w:nsid w:val="0FA31E8E"/>
     <w:multiLevelType w:val="multilevel"/>
-    <w:tmpl w:val="466ADC10"/>
+    <w:tmpl w:val="4134D2EC"/>
     <w:lvl w:ilvl="0">
       <w:start w:val="1"/>
       <w:numFmt w:val="decimal"/>
@@ -9074,9 +9059,10 @@
         <w:tabs>
           <w:tab w:val="num" w:pos="792"/>
         </w:tabs>
-        <w:ind w:left="1224" w:hanging="864"/>
+        <w:ind w:left="360" w:firstLine="0"/>
       </w:pPr>
       <w:rPr>
+        <w:rFonts w:hint="default"/>
         <w:i w:val="0"/>
       </w:rPr>
     </w:lvl>
@@ -9087,94 +9073,118 @@
       <w:lvlJc w:val="left"/>
       <w:pPr>
         <w:tabs>
-          <w:tab w:val="num" w:pos="1440"/>
+          <w:tab w:val="num" w:pos="1512"/>
         </w:tabs>
-        <w:ind w:left="1440" w:hanging="360"/>
-      </w:pPr>
+        <w:ind w:left="1080" w:firstLine="0"/>
+      </w:pPr>
+      <w:rPr>
+        <w:rFonts w:hint="default"/>
+      </w:rPr>
     </w:lvl>
-    <w:lvl w:ilvl="2" w:tentative="1">
+    <w:lvl w:ilvl="2">
       <w:start w:val="1"/>
       <w:numFmt w:val="lowerRoman"/>
       <w:lvlText w:val="%3."/>
       <w:lvlJc w:val="right"/>
       <w:pPr>
         <w:tabs>
-          <w:tab w:val="num" w:pos="2160"/>
+          <w:tab w:val="num" w:pos="2232"/>
         </w:tabs>
-        <w:ind w:left="2160" w:hanging="180"/>
-      </w:pPr>
+        <w:ind w:left="1800" w:firstLine="0"/>
+      </w:pPr>
+      <w:rPr>
+        <w:rFonts w:hint="default"/>
+      </w:rPr>
     </w:lvl>
-    <w:lvl w:ilvl="3" w:tentative="1">
+    <w:lvl w:ilvl="3">
       <w:start w:val="1"/>
       <w:numFmt w:val="decimal"/>
       <w:lvlText w:val="%4."/>
       <w:lvlJc w:val="left"/>
       <w:pPr>
         <w:tabs>
-          <w:tab w:val="num" w:pos="2880"/>
+          <w:tab w:val="num" w:pos="2952"/>
         </w:tabs>
-        <w:ind w:left="2880" w:hanging="360"/>
-      </w:pPr>
+        <w:ind w:left="2520" w:firstLine="0"/>
+      </w:pPr>
+      <w:rPr>
+        <w:rFonts w:hint="default"/>
+      </w:rPr>
     </w:lvl>
-    <w:lvl w:ilvl="4" w:tentative="1">
+    <w:lvl w:ilvl="4">
       <w:start w:val="1"/>
       <w:numFmt w:val="lowerLetter"/>
       <w:lvlText w:val="%5."/>
       <w:lvlJc w:val="left"/>
       <w:pPr>
         <w:tabs>
-          <w:tab w:val="num" w:pos="3600"/>
+          <w:tab w:val="num" w:pos="3672"/>
         </w:tabs>
-        <w:ind w:left="3600" w:hanging="360"/>
-      </w:pPr>
+        <w:ind w:left="3240" w:firstLine="0"/>
+      </w:pPr>
+      <w:rPr>
+        <w:rFonts w:hint="default"/>
+      </w:rPr>
     </w:lvl>
-    <w:lvl w:ilvl="5" w:tentative="1">
+    <w:lvl w:ilvl="5">
       <w:start w:val="1"/>
       <w:numFmt w:val="lowerRoman"/>
       <w:lvlText w:val="%6."/>
       <w:lvlJc w:val="right"/>
       <w:pPr>
         <w:tabs>
-          <w:tab w:val="num" w:pos="4320"/>
+          <w:tab w:val="num" w:pos="4392"/>
         </w:tabs>
-        <w:ind w:left="4320" w:hanging="180"/>
-      </w:pPr>
+        <w:ind w:left="3960" w:firstLine="0"/>
+      </w:pPr>
+      <w:rPr>
+        <w:rFonts w:hint="default"/>
+      </w:rPr>
     </w:lvl>
-    <w:lvl w:ilvl="6" w:tentative="1">
+    <w:lvl w:ilvl="6">
       <w:start w:val="1"/>
       <w:numFmt w:val="decimal"/>
       <w:lvlText w:val="%7."/>
       <w:lvlJc w:val="left"/>
       <w:pPr>
         <w:tabs>
-          <w:tab w:val="num" w:pos="5040"/>
+          <w:tab w:val="num" w:pos="5112"/>
         </w:tabs>
-        <w:ind w:left="5040" w:hanging="360"/>
-      </w:pPr>
+        <w:ind w:left="4680" w:firstLine="0"/>
+      </w:pPr>
+      <w:rPr>
+        <w:rFonts w:hint="default"/>
+      </w:rPr>
     </w:lvl>
-    <w:lvl w:ilvl="7" w:tentative="1">
+    <w:lvl w:ilvl="7">
       <w:start w:val="1"/>
       <w:numFmt w:val="lowerLetter"/>
       <w:lvlText w:val="%8."/>
       <w:lvlJc w:val="left"/>
       <w:pPr>
         <w:tabs>
-          <w:tab w:val="num" w:pos="5760"/>
+          <w:tab w:val="num" w:pos="5832"/>
         </w:tabs>
-        <w:ind w:left="5760" w:hanging="360"/>
-      </w:pPr>
+        <w:ind w:left="5400" w:firstLine="0"/>
+      </w:pPr>
+      <w:rPr>
+        <w:rFonts w:hint="default"/>
+      </w:rPr>
     </w:lvl>
-    <w:lvl w:ilvl="8" w:tentative="1">
+    <w:lvl w:ilvl="8">
       <w:start w:val="1"/>
       <w:numFmt w:val="lowerRoman"/>
       <w:lvlText w:val="%9."/>
       <w:lvlJc w:val="right"/>
       <w:pPr>
         <w:tabs>
-          <w:tab w:val="num" w:pos="6480"/>
+          <w:tab w:val="num" w:pos="6552"/>
         </w:tabs>
-        <w:ind w:left="6480" w:hanging="180"/>
-      </w:pPr>
+        <w:ind w:left="6120" w:firstLine="0"/>
+      </w:pPr>
+      <w:rPr>
+        <w:rFonts w:hint="default"/>
+      </w:rPr>
     </w:lvl>
   </w:abstractNum>
   <w:abstractNum w:abstractNumId="2" w15:restartNumberingAfterBreak="0">
@@ -10894,7 +10904,6 @@
   <w:style w:type="character" w:default="1" w:styleId="DefaultParagraphFont">
     <w:name w:val="Default Paragraph Font"/>
     <w:uiPriority w:val="1"/>
-    <w:semiHidden/>
     <w:unhideWhenUsed/>
   </w:style>
   <w:style w:type="table" w:default="1" w:styleId="TableNormal">
@@ -12721,7 +12730,7 @@
 </file>
 
 <file path=customXml/itemProps1.xml><?xml version="1.0" encoding="utf-8"?>
-<ds:datastoreItem xmlns:ds="http://schemas.openxmlformats.org/officeDocument/2006/customXml" ds:itemID="{97DBCBA5-9155-48C3-B007-456EE44091B4}">
+<ds:datastoreItem xmlns:ds="http://schemas.openxmlformats.org/officeDocument/2006/customXml" ds:itemID="{DEA7AB62-28AD-4F6F-93DB-2FE036139D0D}">
   <ds:schemaRefs>
     <ds:schemaRef ds:uri="http://schemas.openxmlformats.org/officeDocument/2006/bibliography"/>
   </ds:schemaRefs>

</xml_diff>

<commit_message>
Improved template logic (reduced questions)
</commit_message>
<xml_diff>
--- a/docassemble/MAEvictionDefense/data/templates/SummaryProcessAnswer_Final.docx
+++ b/docassemble/MAEvictionDefense/data/templates/SummaryProcessAnswer_Final.docx
@@ -3,6 +3,8 @@
 <w:document xmlns:wpc="http://schemas.microsoft.com/office/word/2010/wordprocessingCanvas" xmlns:cx="http://schemas.microsoft.com/office/drawing/2014/chartex" xmlns:cx1="http://schemas.microsoft.com/office/drawing/2015/9/8/chartex" xmlns:cx2="http://schemas.microsoft.com/office/drawing/2015/10/21/chartex" xmlns:cx3="http://schemas.microsoft.com/office/drawing/2016/5/9/chartex" xmlns:cx4="http://schemas.microsoft.com/office/drawing/2016/5/10/chartex" xmlns:cx5="http://schemas.microsoft.com/office/drawing/2016/5/11/chartex" xmlns:cx6="http://schemas.microsoft.com/office/drawing/2016/5/12/chartex" xmlns:cx7="http://schemas.microsoft.com/office/drawing/2016/5/13/chartex" xmlns:cx8="http://schemas.microsoft.com/office/drawing/2016/5/14/chartex" xmlns:mc="http://schemas.openxmlformats.org/markup-compatibility/2006" xmlns:aink="http://schemas.microsoft.com/office/drawing/2016/ink" xmlns:am3d="http://schemas.microsoft.com/office/drawing/2017/model3d" xmlns:o="urn:schemas-microsoft-com:office:office" xmlns:r="http://schemas.openxmlformats.org/officeDocument/2006/relationships" xmlns:m="http://schemas.openxmlformats.org/officeDocument/2006/math" xmlns:v="urn:schemas-microsoft-com:vml" xmlns:wp14="http://schemas.microsoft.com/office/word/2010/wordprocessingDrawing" xmlns:wp="http://schemas.openxmlformats.org/drawingml/2006/wordprocessingDrawing" xmlns:w10="urn:schemas-microsoft-com:office:word" xmlns:w="http://schemas.openxmlformats.org/wordprocessingml/2006/main" xmlns:w14="http://schemas.microsoft.com/office/word/2010/wordml" xmlns:w15="http://schemas.microsoft.com/office/word/2012/wordml" xmlns:w16cid="http://schemas.microsoft.com/office/word/2016/wordml/cid" xmlns:w16se="http://schemas.microsoft.com/office/word/2015/wordml/symex" xmlns:wpg="http://schemas.microsoft.com/office/word/2010/wordprocessingGroup" xmlns:wpi="http://schemas.microsoft.com/office/word/2010/wordprocessingInk" xmlns:wne="http://schemas.microsoft.com/office/word/2006/wordml" xmlns:wps="http://schemas.microsoft.com/office/word/2010/wordprocessingShape" mc:Ignorable="w14 w15 w16se w16cid wp14">
   <w:body>
     <w:p>
+      <w:bookmarkStart w:id="0" w:name="_GoBack"/>
+      <w:bookmarkEnd w:id="0"/>
       <w:r>
         <w:t xml:space="preserve">{% if </w:t>
       </w:r>
@@ -3194,8 +3196,24 @@
       <w:pPr>
         <w:pStyle w:val="CenterItal"/>
       </w:pPr>
+      <w:proofErr w:type="gramStart"/>
       <w:r>
         <w:t>Defense</w:t>
+      </w:r>
+      <w:r>
+        <w:t>{</w:t>
+      </w:r>
+      <w:proofErr w:type="gramEnd"/>
+      <w:r>
+        <w:t xml:space="preserve">% if </w:t>
+      </w:r>
+      <w:proofErr w:type="spellStart"/>
+      <w:r>
+        <w:t>plead_counterclaims</w:t>
+      </w:r>
+      <w:proofErr w:type="spellEnd"/>
+      <w:r>
+        <w:t xml:space="preserve"> %} and Counterclaim{% endif %}</w:t>
       </w:r>
     </w:p>
     <w:p>
@@ -3213,21 +3231,6 @@
       </w:pPr>
       <w:r>
         <w:t>Mass. Gen. Laws c. 239, §2A; c. 186, §18</w:t>
-      </w:r>
-    </w:p>
-    <w:p>
-      <w:pPr>
-        <w:pStyle w:val="CenterTitle4"/>
-        <w:tabs>
-          <w:tab w:val="left" w:pos="840"/>
-          <w:tab w:val="left" w:pos="1200"/>
-        </w:tabs>
-        <w:spacing w:after="120"/>
-        <w:ind w:firstLine="835"/>
-        <w:jc w:val="left"/>
-      </w:pPr>
-      <w:r>
-        <w:t>Counterclaim where tenancy is terminated for nonpayment of rent or without fault</w:t>
       </w:r>
     </w:p>
     <w:p>
@@ -3717,36 +3720,34 @@
         <w:pStyle w:val="ListNumber"/>
       </w:pPr>
       <w:r>
+        <w:t xml:space="preserve">I am entitled to a presumption of retaliation because the landlord took action against me within 6 months of any of the above (listed in </w:t>
+      </w:r>
+      <w:r>
+        <w:t xml:space="preserve">20b </w:t>
+      </w:r>
+      <w:r>
+        <w:t xml:space="preserve">through </w:t>
+      </w:r>
+      <w:r>
+        <w:t>20i</w:t>
+      </w:r>
+      <w:r>
+        <w:t>).</w:t>
+      </w:r>
+    </w:p>
+    <w:p>
+      <w:pPr>
+        <w:pStyle w:val="ListNumber"/>
+      </w:pPr>
+      <w:r>
         <w:lastRenderedPageBreak/>
-        <w:t xml:space="preserve">I am entitled to a presumption of retaliation because the landlord took action against me within 6 months of any of the above (listed in </w:t>
-      </w:r>
-      <w:r>
-        <w:t xml:space="preserve">20b </w:t>
-      </w:r>
-      <w:r>
-        <w:t xml:space="preserve">through </w:t>
-      </w:r>
-      <w:r>
-        <w:t>20i</w:t>
-      </w:r>
-      <w:r>
-        <w:t>).</w:t>
-      </w:r>
-    </w:p>
-    <w:p>
-      <w:pPr>
-        <w:pStyle w:val="ListNumber"/>
-      </w:pPr>
-      <w:r>
         <w:t xml:space="preserve">{%p </w:t>
       </w:r>
       <w:r>
         <w:t>endif %}</w:t>
       </w:r>
-      <w:r>
-        <w:br w:type="page"/>
-      </w:r>
-    </w:p>
+    </w:p>
+    <w:p/>
     <w:p>
       <w:pPr>
         <w:pStyle w:val="CenterItal"/>
@@ -3759,7 +3760,6 @@
         <w:rPr>
           <w:i w:val="0"/>
         </w:rPr>
-        <w:lastRenderedPageBreak/>
         <w:t xml:space="preserve">{%p </w:t>
       </w:r>
       <w:r>
@@ -3808,8 +3808,24 @@
       <w:pPr>
         <w:pStyle w:val="CenterItal"/>
       </w:pPr>
+      <w:proofErr w:type="gramStart"/>
       <w:r>
         <w:t>Defense</w:t>
+      </w:r>
+      <w:r>
+        <w:t>{</w:t>
+      </w:r>
+      <w:proofErr w:type="gramEnd"/>
+      <w:r>
+        <w:t xml:space="preserve">% if </w:t>
+      </w:r>
+      <w:proofErr w:type="spellStart"/>
+      <w:r>
+        <w:t>plead_counterclaims</w:t>
+      </w:r>
+      <w:proofErr w:type="spellEnd"/>
+      <w:r>
+        <w:t xml:space="preserve"> %} and Counterclaim{% endif %}</w:t>
       </w:r>
     </w:p>
     <w:p>
@@ -3835,34 +3851,6 @@
       <w:r>
         <w:br/>
         <w:t>and/or Section 504 of the Rehabilitation Act</w:t>
-      </w:r>
-    </w:p>
-    <w:p>
-      <w:pPr>
-        <w:pStyle w:val="ListNumber"/>
-        <w:numPr>
-          <w:ilvl w:val="0"/>
-          <w:numId w:val="0"/>
-        </w:numPr>
-        <w:tabs>
-          <w:tab w:val="clear" w:pos="432"/>
-          <w:tab w:val="clear" w:pos="864"/>
-          <w:tab w:val="left" w:pos="828"/>
-          <w:tab w:val="left" w:pos="960"/>
-        </w:tabs>
-        <w:ind w:left="1080"/>
-      </w:pPr>
-      <w:r>
-        <w:sym w:font="Wingdings" w:char="F0A8"/>
-      </w:r>
-      <w:r>
-        <w:tab/>
-      </w:r>
-      <w:r>
-        <w:t>Counterclaim</w:t>
-      </w:r>
-      <w:r>
-        <w:t xml:space="preserve"> where tenancy is terminated for nonpayment of rent or without fault</w:t>
       </w:r>
     </w:p>
     <w:p>
@@ -4466,7 +4454,7 @@
       <w:pPr>
         <w:ind w:left="1224"/>
       </w:pPr>
-      <w:bookmarkStart w:id="0" w:name="_Hlk495920767"/>
+      <w:bookmarkStart w:id="1" w:name="_Hlk495920767"/>
       <w:r>
         <w:t xml:space="preserve">{%p </w:t>
       </w:r>
@@ -4474,7 +4462,7 @@
         <w:t>endif %}</w:t>
       </w:r>
     </w:p>
-    <w:bookmarkEnd w:id="0"/>
+    <w:bookmarkEnd w:id="1"/>
     <w:p>
       <w:r>
         <w:t xml:space="preserve">{%p </w:t>
@@ -4572,7 +4560,6 @@
         <w:pStyle w:val="ListNumber"/>
       </w:pPr>
       <w:r>
-        <w:lastRenderedPageBreak/>
         <w:t xml:space="preserve">{%p </w:t>
       </w:r>
       <w:r>
@@ -5029,111 +5016,118 @@
           <w:i/>
           <w:color w:val="000000"/>
         </w:rPr>
-        <w:t>security_</w:t>
-      </w:r>
-      <w:proofErr w:type="gramStart"/>
+        <w:t>paid_deposit_or_lmr</w:t>
+      </w:r>
+      <w:proofErr w:type="spellEnd"/>
       <w:r>
         <w:rPr>
           <w:i/>
           <w:color w:val="000000"/>
         </w:rPr>
-        <w:t>deposit.</w:t>
+        <w:t xml:space="preserve"> %}</w:t>
+      </w:r>
+      <w:proofErr w:type="spellStart"/>
+    </w:p>
+    <w:p>
+      <w:pPr>
+        <w:pStyle w:val="CenterItal"/>
+        <w:spacing w:line="240" w:lineRule="auto"/>
+      </w:pPr>
+      <w:r>
+        <w:t>Defe</w:t>
+      </w:r>
+      <w:proofErr w:type="spellEnd"/>
+      <w:r>
+        <w:t>nse &amp; Counterclaim</w:t>
+      </w:r>
+    </w:p>
+    <w:p>
+      <w:pPr>
+        <w:pStyle w:val="CenterTitle3"/>
+      </w:pPr>
+      <w:r>
+        <w:t>Violation of the Security Deposit Law</w:t>
+      </w:r>
+    </w:p>
+    <w:p>
+      <w:pPr>
+        <w:pStyle w:val="CenterTitle4"/>
+        <w:spacing w:after="120"/>
+      </w:pPr>
+      <w:r>
+        <w:t>Mass. Gen. Laws c. 239, §8A; c. 186, §15B; and/or c. 93A</w:t>
+      </w:r>
+    </w:p>
+    <w:p>
+      <w:pPr>
+        <w:pStyle w:val="ListNumber"/>
+      </w:pPr>
+      <w:r>
+        <w:lastRenderedPageBreak/>
+        <w:t xml:space="preserve">I paid a security deposit of $ </w:t>
+      </w:r>
+      <w:proofErr w:type="gramStart"/>
+      <w:r>
+        <w:t>{{</w:t>
+      </w:r>
+      <w:r>
+        <w:t xml:space="preserve"> </w:t>
+      </w:r>
+      <w:proofErr w:type="spellStart"/>
+      <w:r>
+        <w:t>security</w:t>
+      </w:r>
+      <w:proofErr w:type="gramEnd"/>
+      <w:r>
+        <w:t>_deposit.amount</w:t>
+      </w:r>
+      <w:proofErr w:type="spellEnd"/>
+      <w:r>
+        <w:t xml:space="preserve"> }</w:t>
+      </w:r>
+      <w:r>
+        <w:t xml:space="preserve">} </w:t>
+      </w:r>
+      <w:r>
+        <w:t>to my current/former (</w:t>
       </w:r>
       <w:r>
         <w:rPr>
           <w:i/>
-          <w:color w:val="000000"/>
-        </w:rPr>
-        <w:t>violated</w:t>
+        </w:rPr>
+        <w:t>circle which one</w:t>
+      </w:r>
+      <w:r>
+        <w:t>) landlord.</w:t>
+      </w:r>
+      <w:r>
+        <w:br/>
+      </w:r>
+    </w:p>
+    <w:p>
+      <w:r>
+        <w:t xml:space="preserve">{% if </w:t>
+      </w:r>
+      <w:proofErr w:type="spellStart"/>
+      <w:r>
+        <w:t>security_</w:t>
+      </w:r>
+      <w:proofErr w:type="gramStart"/>
+      <w:r>
+        <w:t>deposit.violated</w:t>
       </w:r>
       <w:proofErr w:type="spellEnd"/>
       <w:proofErr w:type="gramEnd"/>
       <w:r>
-        <w:rPr>
-          <w:i/>
-          <w:color w:val="000000"/>
-        </w:rPr>
         <w:t xml:space="preserve"> %}</w:t>
       </w:r>
     </w:p>
     <w:p>
       <w:pPr>
-        <w:pStyle w:val="CenterItal"/>
-        <w:spacing w:line="240" w:lineRule="auto"/>
-      </w:pPr>
-      <w:r>
-        <w:t>Defense &amp; Counterclaim</w:t>
-      </w:r>
-    </w:p>
-    <w:p>
-      <w:pPr>
-        <w:pStyle w:val="CenterTitle3"/>
-      </w:pPr>
-      <w:r>
-        <w:t>Violation of the Security Deposit Law</w:t>
-      </w:r>
-    </w:p>
-    <w:p>
-      <w:pPr>
-        <w:pStyle w:val="CenterTitle4"/>
+        <w:pStyle w:val="ListNumber"/>
         <w:spacing w:after="120"/>
       </w:pPr>
       <w:r>
-        <w:t>Mass. Gen. Laws c. 239, §8A; c. 186, §15B; and/or c. 93A</w:t>
-      </w:r>
-    </w:p>
-    <w:p>
-      <w:pPr>
-        <w:pStyle w:val="ListNumber"/>
-      </w:pPr>
-      <w:r>
-        <w:t xml:space="preserve">I paid a security deposit of $ </w:t>
-      </w:r>
-      <w:proofErr w:type="gramStart"/>
-      <w:r>
-        <w:t>{{</w:t>
-      </w:r>
-      <w:r>
-        <w:t xml:space="preserve"> </w:t>
-      </w:r>
-      <w:proofErr w:type="spellStart"/>
-      <w:r>
-        <w:t>security</w:t>
-      </w:r>
-      <w:proofErr w:type="gramEnd"/>
-      <w:r>
-        <w:t>_deposit.amount</w:t>
-      </w:r>
-      <w:proofErr w:type="spellEnd"/>
-      <w:r>
-        <w:t xml:space="preserve"> }</w:t>
-      </w:r>
-      <w:r>
-        <w:t xml:space="preserve">} </w:t>
-      </w:r>
-      <w:r>
-        <w:t>to my current/former (</w:t>
-      </w:r>
-      <w:r>
-        <w:rPr>
-          <w:i/>
-        </w:rPr>
-        <w:t>circle which one</w:t>
-      </w:r>
-      <w:r>
-        <w:t>) landlord.</w:t>
-      </w:r>
-      <w:r>
-        <w:br/>
-      </w:r>
-    </w:p>
-    <w:p>
-      <w:pPr>
-        <w:pStyle w:val="ListNumber"/>
-        <w:spacing w:after="120"/>
-      </w:pPr>
-      <w:r>
-        <w:lastRenderedPageBreak/>
         <w:t xml:space="preserve">The landlord violated the security deposit law </w:t>
       </w:r>
       <w:r>
@@ -5169,6 +5163,18 @@
       <w:proofErr w:type="spellEnd"/>
       <w:r>
         <w:t>() }}</w:t>
+      </w:r>
+    </w:p>
+    <w:p>
+      <w:pPr>
+        <w:pStyle w:val="LetterList2"/>
+        <w:numPr>
+          <w:ilvl w:val="0"/>
+          <w:numId w:val="0"/>
+        </w:numPr>
+      </w:pPr>
+      <w:r>
+        <w:t>{% endif %}</w:t>
       </w:r>
     </w:p>
     <w:p>
@@ -5202,9 +5208,6 @@
       </w:pPr>
     </w:p>
     <w:p>
-      <w:pPr>
-        <w:pStyle w:val="6ptPadding"/>
-      </w:pPr>
       <w:r>
         <w:t xml:space="preserve">{%p </w:t>
       </w:r>
@@ -5213,14 +5216,9 @@
       </w:r>
       <w:proofErr w:type="spellStart"/>
       <w:r>
-        <w:t>last_months_</w:t>
-      </w:r>
-      <w:proofErr w:type="gramStart"/>
-      <w:r>
-        <w:t>rent.violated</w:t>
+        <w:t>paid_deposit_or_lmr</w:t>
       </w:r>
       <w:proofErr w:type="spellEnd"/>
-      <w:proofErr w:type="gramEnd"/>
       <w:r>
         <w:t xml:space="preserve"> %}</w:t>
       </w:r>
@@ -5752,6 +5750,7 @@
         <w:pStyle w:val="LetterList2"/>
       </w:pPr>
       <w:r>
+        <w:lastRenderedPageBreak/>
         <w:t>Interfered with my right to enjoy my home in</w:t>
       </w:r>
       <w:r>
@@ -5834,7 +5833,6 @@
         <w:pStyle w:val="ListNumber"/>
       </w:pPr>
       <w:r>
-        <w:lastRenderedPageBreak/>
         <w:t xml:space="preserve">I have been billed for heat, hot water, electricity and/or gas and the landlord and I did not have a </w:t>
       </w:r>
       <w:r>
@@ -6231,7 +6229,11 @@
         <w:pStyle w:val="ListNumber"/>
       </w:pPr>
       <w:r>
-        <w:t xml:space="preserve">Each of the acts stated in this Answer/Counterclaims was unfair and/or deceptive. My landlord is covered by this law because she or he is not a housing authority or the owner-occupant of only a 2 or 3-family property in which I live. This pleading is a demand for </w:t>
+        <w:t xml:space="preserve">Each of the acts stated in this Answer/Counterclaims was unfair and/or deceptive. My landlord is covered by this law because she or he is not a housing authority or the owner-occupant of only a 2 </w:t>
+      </w:r>
+      <w:r>
+        <w:lastRenderedPageBreak/>
+        <w:t xml:space="preserve">or 3-family property in which I live. This pleading is a demand for </w:t>
       </w:r>
       <w:r>
         <w:br/>
@@ -6256,7 +6258,6 @@
         </w:numPr>
       </w:pPr>
       <w:r>
-        <w:lastRenderedPageBreak/>
         <w:t>{%</w:t>
       </w:r>
       <w:r>
@@ -6435,8 +6436,6 @@
       <w:r>
         <w:t>p</w:t>
       </w:r>
-      <w:bookmarkStart w:id="1" w:name="_GoBack"/>
-      <w:bookmarkEnd w:id="1"/>
       <w:r>
         <w:t xml:space="preserve"> endif %}</w:t>
       </w:r>
@@ -7022,6 +7021,7 @@
         <w:pStyle w:val="ListNumber"/>
       </w:pPr>
       <w:r>
+        <w:lastRenderedPageBreak/>
         <w:t xml:space="preserve">{%p </w:t>
       </w:r>
       <w:r>
@@ -7080,8 +7080,41 @@
     </w:p>
     <w:p>
       <w:pPr>
-        <w:ind w:left="432"/>
-      </w:pPr>
+        <w:pStyle w:val="ListNumber"/>
+        <w:numPr>
+          <w:ilvl w:val="0"/>
+          <w:numId w:val="0"/>
+        </w:numPr>
+        <w:rPr>
+          <w:color w:val="auto"/>
+        </w:rPr>
+      </w:pPr>
+    </w:p>
+    <w:p>
+      <w:pPr>
+        <w:pStyle w:val="ListNumber"/>
+        <w:numPr>
+          <w:ilvl w:val="0"/>
+          <w:numId w:val="0"/>
+        </w:numPr>
+      </w:pPr>
+      <w:r>
+        <w:t xml:space="preserve">{%p if </w:t>
+      </w:r>
+      <w:proofErr w:type="spellStart"/>
+      <w:r>
+        <w:t>post</w:t>
+      </w:r>
+      <w:r>
+        <w:t>foreclosure</w:t>
+      </w:r>
+      <w:r>
+        <w:t>.is_foreclosed</w:t>
+      </w:r>
+      <w:proofErr w:type="spellEnd"/>
+      <w:r>
+        <w:t xml:space="preserve"> %}</w:t>
+      </w:r>
     </w:p>
     <w:p>
       <w:pPr>
@@ -7556,6 +7589,7 @@
         <w:pStyle w:val="ListNumber"/>
       </w:pPr>
       <w:r>
+        <w:lastRenderedPageBreak/>
         <w:t xml:space="preserve">{%p </w:t>
       </w:r>
       <w:r>
@@ -7600,7 +7634,6 @@
         <w:pStyle w:val="ListNumber"/>
       </w:pPr>
       <w:r>
-        <w:lastRenderedPageBreak/>
         <w:t xml:space="preserve">{%p </w:t>
       </w:r>
       <w:r>
@@ -7858,6 +7891,31 @@
       <w:r>
         <w:t>endif %}</w:t>
       </w:r>
+    </w:p>
+    <w:p>
+      <w:pPr>
+        <w:pStyle w:val="ListNumber"/>
+        <w:numPr>
+          <w:ilvl w:val="0"/>
+          <w:numId w:val="0"/>
+        </w:numPr>
+        <w:ind w:left="360"/>
+      </w:pPr>
+    </w:p>
+    <w:p>
+      <w:r>
+        <w:t>{%p endif %} {# End foreclosure related defenses %}</w:t>
+      </w:r>
+    </w:p>
+    <w:p>
+      <w:pPr>
+        <w:pStyle w:val="ListNumber"/>
+        <w:numPr>
+          <w:ilvl w:val="0"/>
+          <w:numId w:val="0"/>
+        </w:numPr>
+        <w:ind w:left="360"/>
+      </w:pPr>
       <w:r>
         <w:br/>
       </w:r>
@@ -7896,11 +7954,43 @@
         <w:pStyle w:val="ListNumber"/>
       </w:pPr>
       <w:r>
-        <w:sym w:font="Wingdings" w:char="F0A8"/>
-      </w:r>
-      <w:r>
-        <w:tab/>
+        <w:t xml:space="preserve">{%p if </w:t>
+      </w:r>
+      <w:proofErr w:type="spellStart"/>
+      <w:r>
+        <w:t>post</w:t>
+      </w:r>
+      <w:r>
+        <w:t>foreclosure</w:t>
+      </w:r>
+      <w:r>
+        <w:t>.is_foreclosed</w:t>
+      </w:r>
+      <w:proofErr w:type="spellEnd"/>
+      <w:r>
+        <w:t xml:space="preserve"> %}</w:t>
+      </w:r>
+    </w:p>
+    <w:p>
+      <w:pPr>
+        <w:pStyle w:val="ListNumber"/>
+      </w:pPr>
+      <w:r>
         <w:t>On my claims and defenses, set aside and/or declare void the foreclosure upon my home, or grant other equitable and/or declaratory relief with respect to possession of my home.</w:t>
+      </w:r>
+    </w:p>
+    <w:p>
+      <w:pPr>
+        <w:pStyle w:val="ListNumber"/>
+        <w:rPr>
+          <w:sz w:val="22"/>
+        </w:rPr>
+      </w:pPr>
+      <w:r>
+        <w:rPr>
+          <w:sz w:val="22"/>
+        </w:rPr>
+        <w:t>{%p endif %}</w:t>
       </w:r>
     </w:p>
     <w:p>
@@ -7949,9 +8039,24 @@
       </w:r>
     </w:p>
     <w:p>
-      <w:pPr>
-        <w:pStyle w:val="6ptPadding"/>
-      </w:pPr>
+      <w:r>
+        <w:lastRenderedPageBreak/>
+        <w:t>{%</w:t>
+      </w:r>
+      <w:r>
+        <w:t>p</w:t>
+      </w:r>
+      <w:r>
+        <w:t xml:space="preserve"> if </w:t>
+      </w:r>
+      <w:proofErr w:type="spellStart"/>
+      <w:r>
+        <w:t>plead_counterclaims</w:t>
+      </w:r>
+      <w:proofErr w:type="spellEnd"/>
+      <w:r>
+        <w:t xml:space="preserve"> %}</w:t>
+      </w:r>
     </w:p>
     <w:p>
       <w:pPr>
@@ -7979,10 +8084,6 @@
         <w:ind w:left="864"/>
       </w:pPr>
       <w:r>
-        <w:sym w:font="Wingdings" w:char="F0A8"/>
-      </w:r>
-      <w:r>
-        <w:tab/>
         <w:t>I request that the court apply G.L. c. 239, §8A (which applies both to non-payment and to no</w:t>
       </w:r>
       <w:r>
@@ -8030,7 +8131,6 @@
         <w:rPr>
           <w:color w:val="000000"/>
         </w:rPr>
-        <w:lastRenderedPageBreak/>
         <w:t>I am entitled to the opportunity to pay to the court within seven (7) days the difference between what the court finds I owe my landlord and what the landlord owes me in order to keep possession of my home.</w:t>
       </w:r>
     </w:p>
@@ -8111,7 +8211,25 @@
         <w:t>endif %}</w:t>
       </w:r>
     </w:p>
+    <w:p>
+      <w:r>
+        <w:t>{%p endif %}</w:t>
+      </w:r>
+    </w:p>
     <w:p/>
+    <w:p>
+      <w:r>
+        <w:t xml:space="preserve">{%p if </w:t>
+      </w:r>
+      <w:proofErr w:type="spellStart"/>
+      <w:r>
+        <w:t>tenant.is_disabled</w:t>
+      </w:r>
+      <w:proofErr w:type="spellEnd"/>
+      <w:r>
+        <w:t xml:space="preserve"> %}</w:t>
+      </w:r>
+    </w:p>
     <w:p>
       <w:pPr>
         <w:pStyle w:val="CenterTitle3"/>
@@ -8138,11 +8256,12 @@
         <w:ind w:left="864"/>
       </w:pPr>
       <w:r>
-        <w:sym w:font="Wingdings" w:char="F0A8"/>
-      </w:r>
-      <w:r>
-        <w:tab/>
         <w:t>I and/or a member of my household have a disability and I request the court to order the landlord to accommodate the disability by stopping the eviction and/or taking steps to provide an accommodation to allow me to remain in my home.</w:t>
+      </w:r>
+    </w:p>
+    <w:p>
+      <w:r>
+        <w:t>{%p endif %}</w:t>
       </w:r>
     </w:p>
     <w:p/>
@@ -8274,18 +8393,52 @@
         </w:numPr>
       </w:pPr>
       <w:r>
-        <w:sym w:font="Wingdings" w:char="F0A8"/>
-      </w:r>
-      <w:r>
-        <w:tab/>
-        <w:t>I am and/or a member of my household is elderly (over 60) or disabled.</w:t>
+        <w:t xml:space="preserve">{%p if </w:t>
+      </w:r>
+      <w:proofErr w:type="spellStart"/>
+      <w:r>
+        <w:t>tenant.is_disabled</w:t>
+      </w:r>
+      <w:proofErr w:type="spellEnd"/>
+      <w:r>
+        <w:t xml:space="preserve"> or tenant.is_over60 %}</w:t>
       </w:r>
     </w:p>
     <w:p>
       <w:pPr>
         <w:pStyle w:val="LetterList2"/>
-      </w:pPr>
-      <w:r>
+        <w:numPr>
+          <w:ilvl w:val="0"/>
+          <w:numId w:val="12"/>
+        </w:numPr>
+      </w:pPr>
+      <w:proofErr w:type="spellStart"/>
+      <w:r>
+        <w:t xml:space="preserve">I </w:t>
+      </w:r>
+      <w:proofErr w:type="spellEnd"/>
+      <w:r>
+        <w:t>am and/or a member of my household is elderly (over 60) or disabled.</w:t>
+      </w:r>
+    </w:p>
+    <w:p>
+      <w:pPr>
+        <w:pStyle w:val="LetterList2"/>
+        <w:numPr>
+          <w:ilvl w:val="0"/>
+          <w:numId w:val="12"/>
+        </w:numPr>
+      </w:pPr>
+      <w:r>
+        <w:t>{%p endif %}</w:t>
+      </w:r>
+    </w:p>
+    <w:p>
+      <w:pPr>
+        <w:pStyle w:val="LetterList2"/>
+      </w:pPr>
+      <w:r>
+        <w:lastRenderedPageBreak/>
         <w:sym w:font="Wingdings" w:char="F0A8"/>
       </w:r>
       <w:r>
@@ -8404,7 +8557,6 @@
         <w:rPr>
           <w:szCs w:val="24"/>
         </w:rPr>
-        <w:lastRenderedPageBreak/>
         <w:t>I hereby certify that I delivered or mailed (</w:t>
       </w:r>
       <w:r>
@@ -8991,7 +9143,7 @@
         <w:b/>
         <w:noProof/>
       </w:rPr>
-      <w:t>473</w:t>
+      <w:t>471</w:t>
     </w:r>
     <w:r>
       <w:rPr>
@@ -12730,7 +12882,7 @@
 </file>
 
 <file path=customXml/itemProps1.xml><?xml version="1.0" encoding="utf-8"?>
-<ds:datastoreItem xmlns:ds="http://schemas.openxmlformats.org/officeDocument/2006/customXml" ds:itemID="{DEA7AB62-28AD-4F6F-93DB-2FE036139D0D}">
+<ds:datastoreItem xmlns:ds="http://schemas.openxmlformats.org/officeDocument/2006/customXml" ds:itemID="{12A848D4-45D6-4A65-9BAB-17B6196D00F4}">
   <ds:schemaRefs>
     <ds:schemaRef ds:uri="http://schemas.openxmlformats.org/officeDocument/2006/bibliography"/>
   </ds:schemaRefs>

</xml_diff>

<commit_message>
Added sections, improved logic and consistency, added un-filled Discovery form.
</commit_message>
<xml_diff>
--- a/docassemble/MAEvictionDefense/data/templates/SummaryProcessAnswer_Final.docx
+++ b/docassemble/MAEvictionDefense/data/templates/SummaryProcessAnswer_Final.docx
@@ -3,8 +3,6 @@
 <w:document xmlns:wpc="http://schemas.microsoft.com/office/word/2010/wordprocessingCanvas" xmlns:cx="http://schemas.microsoft.com/office/drawing/2014/chartex" xmlns:cx1="http://schemas.microsoft.com/office/drawing/2015/9/8/chartex" xmlns:cx2="http://schemas.microsoft.com/office/drawing/2015/10/21/chartex" xmlns:cx3="http://schemas.microsoft.com/office/drawing/2016/5/9/chartex" xmlns:cx4="http://schemas.microsoft.com/office/drawing/2016/5/10/chartex" xmlns:cx5="http://schemas.microsoft.com/office/drawing/2016/5/11/chartex" xmlns:cx6="http://schemas.microsoft.com/office/drawing/2016/5/12/chartex" xmlns:cx7="http://schemas.microsoft.com/office/drawing/2016/5/13/chartex" xmlns:cx8="http://schemas.microsoft.com/office/drawing/2016/5/14/chartex" xmlns:mc="http://schemas.openxmlformats.org/markup-compatibility/2006" xmlns:aink="http://schemas.microsoft.com/office/drawing/2016/ink" xmlns:am3d="http://schemas.microsoft.com/office/drawing/2017/model3d" xmlns:o="urn:schemas-microsoft-com:office:office" xmlns:r="http://schemas.openxmlformats.org/officeDocument/2006/relationships" xmlns:m="http://schemas.openxmlformats.org/officeDocument/2006/math" xmlns:v="urn:schemas-microsoft-com:vml" xmlns:wp14="http://schemas.microsoft.com/office/word/2010/wordprocessingDrawing" xmlns:wp="http://schemas.openxmlformats.org/drawingml/2006/wordprocessingDrawing" xmlns:w10="urn:schemas-microsoft-com:office:word" xmlns:w="http://schemas.openxmlformats.org/wordprocessingml/2006/main" xmlns:w14="http://schemas.microsoft.com/office/word/2010/wordml" xmlns:w15="http://schemas.microsoft.com/office/word/2012/wordml" xmlns:w16cid="http://schemas.microsoft.com/office/word/2016/wordml/cid" xmlns:w16se="http://schemas.microsoft.com/office/word/2015/wordml/symex" xmlns:wpg="http://schemas.microsoft.com/office/word/2010/wordprocessingGroup" xmlns:wpi="http://schemas.microsoft.com/office/word/2010/wordprocessingInk" xmlns:wne="http://schemas.microsoft.com/office/word/2006/wordml" xmlns:wps="http://schemas.microsoft.com/office/word/2010/wordprocessingShape" mc:Ignorable="w14 w15 w16se w16cid wp14">
   <w:body>
     <w:p>
-      <w:bookmarkStart w:id="0" w:name="_GoBack"/>
-      <w:bookmarkEnd w:id="0"/>
       <w:r>
         <w:t xml:space="preserve">{% if </w:t>
       </w:r>
@@ -3874,7 +3872,52 @@
         <w:t>My landlord</w:t>
       </w:r>
       <w:r>
-        <w:t xml:space="preserve"> has discriminated against me and/or a member of my household based on:</w:t>
+        <w:t xml:space="preserve"> has discriminated against me and/or a member of my household based on</w:t>
+      </w:r>
+      <w:r>
+        <w:t xml:space="preserve"> my</w:t>
+      </w:r>
+      <w:r>
+        <w:t>:</w:t>
+      </w:r>
+    </w:p>
+    <w:p>
+      <w:pPr>
+        <w:ind w:left="360"/>
+      </w:pPr>
+      <w:r>
+        <w:rPr>
+          <w:szCs w:val="24"/>
+        </w:rPr>
+        <w:t xml:space="preserve">{%p for class in </w:t>
+      </w:r>
+      <w:proofErr w:type="spellStart"/>
+      <w:proofErr w:type="gramStart"/>
+      <w:r>
+        <w:rPr>
+          <w:sz w:val="22"/>
+        </w:rPr>
+        <w:t>discrimination.protected</w:t>
+      </w:r>
+      <w:proofErr w:type="gramEnd"/>
+      <w:r>
+        <w:rPr>
+          <w:sz w:val="22"/>
+        </w:rPr>
+        <w:t>_classes.true_values</w:t>
+      </w:r>
+      <w:proofErr w:type="spellEnd"/>
+      <w:r>
+        <w:rPr>
+          <w:sz w:val="22"/>
+        </w:rPr>
+        <w:t>()</w:t>
+      </w:r>
+      <w:r>
+        <w:rPr>
+          <w:sz w:val="22"/>
+        </w:rPr>
+        <w:t xml:space="preserve"> %}</w:t>
       </w:r>
     </w:p>
     <w:p>
@@ -3921,45 +3964,75 @@
         </w:rPr>
         <w:t xml:space="preserve"> </w:t>
       </w:r>
+      <w:r>
+        <w:rPr>
+          <w:sz w:val="22"/>
+        </w:rPr>
+        <w:t>class</w:t>
+      </w:r>
+      <w:proofErr w:type="gramEnd"/>
+      <w:r>
+        <w:rPr>
+          <w:sz w:val="22"/>
+        </w:rPr>
+        <w:t xml:space="preserve"> </w:t>
+      </w:r>
+      <w:r>
+        <w:rPr>
+          <w:sz w:val="22"/>
+        </w:rPr>
+        <w:t>}</w:t>
+      </w:r>
+      <w:r>
+        <w:rPr>
+          <w:sz w:val="22"/>
+        </w:rPr>
+        <w:t>}</w:t>
+      </w:r>
+    </w:p>
+    <w:p>
+      <w:pPr>
+        <w:tabs>
+          <w:tab w:val="left" w:pos="270"/>
+          <w:tab w:val="left" w:pos="840"/>
+          <w:tab w:val="left" w:pos="1080"/>
+          <w:tab w:val="left" w:pos="4230"/>
+          <w:tab w:val="left" w:pos="4500"/>
+          <w:tab w:val="left" w:pos="6660"/>
+          <w:tab w:val="left" w:pos="6930"/>
+          <w:tab w:val="left" w:pos="7290"/>
+          <w:tab w:val="left" w:pos="7830"/>
+          <w:tab w:val="left" w:pos="8550"/>
+          <w:tab w:val="left" w:pos="9270"/>
+          <w:tab w:val="left" w:pos="9990"/>
+        </w:tabs>
+        <w:rPr>
+          <w:sz w:val="22"/>
+        </w:rPr>
+      </w:pPr>
+      <w:r>
+        <w:rPr>
+          <w:sz w:val="22"/>
+        </w:rPr>
+        <w:tab/>
+        <w:t xml:space="preserve">{%p </w:t>
+      </w:r>
       <w:proofErr w:type="spellStart"/>
       <w:r>
         <w:rPr>
           <w:sz w:val="22"/>
         </w:rPr>
-        <w:t>discrimination</w:t>
-      </w:r>
-      <w:proofErr w:type="gramEnd"/>
+        <w:t>endfor</w:t>
+      </w:r>
+      <w:proofErr w:type="spellEnd"/>
       <w:r>
         <w:rPr>
           <w:sz w:val="22"/>
         </w:rPr>
-        <w:t>.protected_classes.true</w:t>
-      </w:r>
-      <w:r>
-        <w:rPr>
-          <w:sz w:val="22"/>
-        </w:rPr>
-        <w:t>_</w:t>
-      </w:r>
-      <w:r>
-        <w:rPr>
-          <w:sz w:val="22"/>
-        </w:rPr>
-        <w:t>values</w:t>
-      </w:r>
-      <w:proofErr w:type="spellEnd"/>
-      <w:r>
-        <w:rPr>
-          <w:sz w:val="22"/>
-        </w:rPr>
-        <w:t>() }</w:t>
-      </w:r>
-      <w:r>
-        <w:rPr>
-          <w:sz w:val="22"/>
-        </w:rPr>
-        <w:t>}</w:t>
-      </w:r>
+        <w:t xml:space="preserve"> %}</w:t>
+      </w:r>
+      <w:bookmarkStart w:id="0" w:name="_GoBack"/>
+      <w:bookmarkEnd w:id="0"/>
     </w:p>
     <w:p>
       <w:pPr>
@@ -4540,6 +4613,7 @@
         <w:pStyle w:val="ListNumber"/>
       </w:pPr>
       <w:r>
+        <w:lastRenderedPageBreak/>
         <w:t>I/a household member/guest did not do what my landlord alleges is the reason for eviction.</w:t>
       </w:r>
     </w:p>
@@ -4907,6 +4981,31 @@
       <w:r>
         <w:br/>
       </w:r>
+      <w:r>
+        <w:t xml:space="preserve">{%p for </w:t>
+      </w:r>
+      <w:r>
+        <w:t xml:space="preserve">condition in </w:t>
+      </w:r>
+      <w:proofErr w:type="spellStart"/>
+      <w:r>
+        <w:t>bad_</w:t>
+      </w:r>
+      <w:proofErr w:type="gramStart"/>
+      <w:r>
+        <w:t>conditions.landlord</w:t>
+      </w:r>
+      <w:proofErr w:type="gramEnd"/>
+      <w:r>
+        <w:t>_notified.true_values</w:t>
+      </w:r>
+      <w:proofErr w:type="spellEnd"/>
+      <w:r>
+        <w:t>()</w:t>
+      </w:r>
+      <w:r>
+        <w:t xml:space="preserve"> %}</w:t>
+      </w:r>
     </w:p>
     <w:p>
       <w:pPr>
@@ -4920,18 +5019,42 @@
       <w:r>
         <w:t xml:space="preserve">{{ </w:t>
       </w:r>
+      <w:r>
+        <w:t>condition</w:t>
+      </w:r>
+      <w:proofErr w:type="gramEnd"/>
+      <w:r>
+        <w:t xml:space="preserve"> </w:t>
+      </w:r>
+      <w:r>
+        <w:t>}}</w:t>
+      </w:r>
+    </w:p>
+    <w:p>
+      <w:pPr>
+        <w:pStyle w:val="LetterList2"/>
+        <w:numPr>
+          <w:ilvl w:val="0"/>
+          <w:numId w:val="0"/>
+        </w:numPr>
+        <w:ind w:left="432"/>
+      </w:pPr>
+      <w:r>
+        <w:t xml:space="preserve">{%p </w:t>
+      </w:r>
       <w:proofErr w:type="spellStart"/>
       <w:r>
-        <w:t>bad</w:t>
-      </w:r>
-      <w:proofErr w:type="gramEnd"/>
-      <w:r>
-        <w:t>_conditions.landlord_notified.true_values</w:t>
+        <w:t>endfor</w:t>
       </w:r>
       <w:proofErr w:type="spellEnd"/>
       <w:r>
-        <w:t>() }}</w:t>
-      </w:r>
+        <w:t xml:space="preserve"> %}</w:t>
+      </w:r>
+    </w:p>
+    <w:p>
+      <w:pPr>
+        <w:pStyle w:val="6ptPadding"/>
+      </w:pPr>
     </w:p>
     <w:p>
       <w:pPr>
@@ -5055,6 +5178,7 @@
         <w:spacing w:after="120"/>
       </w:pPr>
       <w:r>
+        <w:lastRenderedPageBreak/>
         <w:t>Mass. Gen. Laws c. 239, §8A; c. 186, §15B; and/or c. 93A</w:t>
       </w:r>
     </w:p>
@@ -5063,7 +5187,6 @@
         <w:pStyle w:val="ListNumber"/>
       </w:pPr>
       <w:r>
-        <w:lastRenderedPageBreak/>
         <w:t xml:space="preserve">I paid a security deposit of $ </w:t>
       </w:r>
       <w:proofErr w:type="gramStart"/>
@@ -5718,6 +5841,7 @@
         <w:pStyle w:val="LetterList2"/>
       </w:pPr>
       <w:r>
+        <w:lastRenderedPageBreak/>
         <w:t xml:space="preserve">{%p </w:t>
       </w:r>
       <w:r>
@@ -5750,7 +5874,6 @@
         <w:pStyle w:val="LetterList2"/>
       </w:pPr>
       <w:r>
-        <w:lastRenderedPageBreak/>
         <w:t>Interfered with my right to enjoy my home in</w:t>
       </w:r>
       <w:r>
@@ -6229,11 +6352,8 @@
         <w:pStyle w:val="ListNumber"/>
       </w:pPr>
       <w:r>
-        <w:t xml:space="preserve">Each of the acts stated in this Answer/Counterclaims was unfair and/or deceptive. My landlord is covered by this law because she or he is not a housing authority or the owner-occupant of only a 2 </w:t>
-      </w:r>
-      <w:r>
         <w:lastRenderedPageBreak/>
-        <w:t xml:space="preserve">or 3-family property in which I live. This pleading is a demand for </w:t>
+        <w:t xml:space="preserve">Each of the acts stated in this Answer/Counterclaims was unfair and/or deceptive. My landlord is covered by this law because she or he is not a housing authority or the owner-occupant of only a 2 or 3-family property in which I live. This pleading is a demand for </w:t>
       </w:r>
       <w:r>
         <w:br/>
@@ -7000,6 +7120,7 @@
         </w:tabs>
       </w:pPr>
       <w:r>
+        <w:lastRenderedPageBreak/>
         <w:t xml:space="preserve">{%p </w:t>
       </w:r>
       <w:r>
@@ -7021,7 +7142,6 @@
         <w:pStyle w:val="ListNumber"/>
       </w:pPr>
       <w:r>
-        <w:lastRenderedPageBreak/>
         <w:t xml:space="preserve">{%p </w:t>
       </w:r>
       <w:r>
@@ -7578,6 +7698,7 @@
         <w:pStyle w:val="ListNumber"/>
       </w:pPr>
       <w:r>
+        <w:lastRenderedPageBreak/>
         <w:t>The plaintiff did not provide me with a written notice about my right to a court hearing in violation of G.L. c. 186A, §§3 and 4.</w:t>
       </w:r>
       <w:r>
@@ -7589,7 +7710,6 @@
         <w:pStyle w:val="ListNumber"/>
       </w:pPr>
       <w:r>
-        <w:lastRenderedPageBreak/>
         <w:t xml:space="preserve">{%p </w:t>
       </w:r>
       <w:r>
@@ -8020,13 +8140,20 @@
           <w:szCs w:val="22"/>
         </w:rPr>
         <w:br/>
-        <w:t>_____________________________________________________________________________</w:t>
       </w:r>
       <w:r>
         <w:rPr>
           <w:sz w:val="22"/>
           <w:szCs w:val="22"/>
         </w:rPr>
+        <w:lastRenderedPageBreak/>
+        <w:t>_____________________________________________________________________________</w:t>
+      </w:r>
+      <w:r>
+        <w:rPr>
+          <w:sz w:val="22"/>
+          <w:szCs w:val="22"/>
+        </w:rPr>
         <w:br/>
         <w:t>_____________________________________________________________________________</w:t>
       </w:r>
@@ -8040,7 +8167,6 @@
     </w:p>
     <w:p>
       <w:r>
-        <w:lastRenderedPageBreak/>
         <w:t>{%</w:t>
       </w:r>
       <w:r>
@@ -8430,6 +8556,7 @@
         </w:numPr>
       </w:pPr>
       <w:r>
+        <w:lastRenderedPageBreak/>
         <w:t>{%p endif %}</w:t>
       </w:r>
     </w:p>
@@ -8438,7 +8565,6 @@
         <w:pStyle w:val="LetterList2"/>
       </w:pPr>
       <w:r>
-        <w:lastRenderedPageBreak/>
         <w:sym w:font="Wingdings" w:char="F0A8"/>
       </w:r>
       <w:r>
@@ -12882,7 +13008,7 @@
 </file>
 
 <file path=customXml/itemProps1.xml><?xml version="1.0" encoding="utf-8"?>
-<ds:datastoreItem xmlns:ds="http://schemas.openxmlformats.org/officeDocument/2006/customXml" ds:itemID="{12A848D4-45D6-4A65-9BAB-17B6196D00F4}">
+<ds:datastoreItem xmlns:ds="http://schemas.openxmlformats.org/officeDocument/2006/customXml" ds:itemID="{1F668CDD-64F3-4B09-AFB0-AAACA8F2DBED}">
   <ds:schemaRefs>
     <ds:schemaRef ds:uri="http://schemas.openxmlformats.org/officeDocument/2006/bibliography"/>
   </ds:schemaRefs>

</xml_diff>

<commit_message>
Improvements to logic, continued work to cleanup template for PDF generation
</commit_message>
<xml_diff>
--- a/docassemble/MAEvictionDefense/data/templates/SummaryProcessAnswer_Final.docx
+++ b/docassemble/MAEvictionDefense/data/templates/SummaryProcessAnswer_Final.docx
@@ -686,9 +686,6 @@
           <w:tcPr>
             <w:tcW w:w="3047" w:type="dxa"/>
             <w:gridSpan w:val="2"/>
-            <w:tcBorders>
-              <w:bottom w:val="single" w:sz="4" w:space="0" w:color="auto"/>
-            </w:tcBorders>
             <w:shd w:val="clear" w:color="auto" w:fill="auto"/>
             <w:noWrap/>
             <w:vAlign w:val="bottom"/>
@@ -776,9 +773,6 @@
         <w:tc>
           <w:tcPr>
             <w:tcW w:w="4131" w:type="dxa"/>
-            <w:tcBorders>
-              <w:bottom w:val="single" w:sz="4" w:space="0" w:color="auto"/>
-            </w:tcBorders>
             <w:shd w:val="clear" w:color="auto" w:fill="auto"/>
             <w:noWrap/>
             <w:vAlign w:val="bottom"/>
@@ -824,9 +818,6 @@
           <w:tcPr>
             <w:tcW w:w="3047" w:type="dxa"/>
             <w:gridSpan w:val="2"/>
-            <w:tcBorders>
-              <w:top w:val="single" w:sz="4" w:space="0" w:color="auto"/>
-            </w:tcBorders>
             <w:shd w:val="clear" w:color="auto" w:fill="auto"/>
             <w:noWrap/>
             <w:vAlign w:val="bottom"/>
@@ -887,9 +878,6 @@
         <w:tc>
           <w:tcPr>
             <w:tcW w:w="4131" w:type="dxa"/>
-            <w:tcBorders>
-              <w:top w:val="single" w:sz="4" w:space="0" w:color="auto"/>
-            </w:tcBorders>
             <w:shd w:val="clear" w:color="auto" w:fill="auto"/>
             <w:noWrap/>
             <w:vAlign w:val="bottom"/>
@@ -989,9 +977,6 @@
         <w:tc>
           <w:tcPr>
             <w:tcW w:w="4131" w:type="dxa"/>
-            <w:tcBorders>
-              <w:bottom w:val="single" w:sz="4" w:space="0" w:color="auto"/>
-            </w:tcBorders>
             <w:shd w:val="clear" w:color="auto" w:fill="auto"/>
             <w:noWrap/>
             <w:vAlign w:val="bottom"/>
@@ -1098,9 +1083,6 @@
         <w:tc>
           <w:tcPr>
             <w:tcW w:w="4131" w:type="dxa"/>
-            <w:tcBorders>
-              <w:top w:val="single" w:sz="4" w:space="0" w:color="auto"/>
-            </w:tcBorders>
             <w:shd w:val="clear" w:color="auto" w:fill="auto"/>
             <w:noWrap/>
             <w:vAlign w:val="bottom"/>
@@ -1398,9 +1380,6 @@
           <w:tcPr>
             <w:tcW w:w="4899" w:type="dxa"/>
             <w:gridSpan w:val="4"/>
-            <w:tcBorders>
-              <w:bottom w:val="single" w:sz="4" w:space="0" w:color="auto"/>
-            </w:tcBorders>
             <w:shd w:val="clear" w:color="auto" w:fill="auto"/>
             <w:noWrap/>
             <w:vAlign w:val="bottom"/>
@@ -1476,9 +1455,6 @@
           <w:tcPr>
             <w:tcW w:w="3047" w:type="dxa"/>
             <w:gridSpan w:val="2"/>
-            <w:tcBorders>
-              <w:top w:val="single" w:sz="4" w:space="0" w:color="auto"/>
-            </w:tcBorders>
             <w:shd w:val="clear" w:color="auto" w:fill="auto"/>
             <w:noWrap/>
             <w:vAlign w:val="bottom"/>
@@ -1786,9 +1762,6 @@
           <w:tcPr>
             <w:tcW w:w="4899" w:type="dxa"/>
             <w:gridSpan w:val="4"/>
-            <w:tcBorders>
-              <w:bottom w:val="single" w:sz="4" w:space="0" w:color="auto"/>
-            </w:tcBorders>
             <w:shd w:val="clear" w:color="auto" w:fill="auto"/>
             <w:noWrap/>
             <w:vAlign w:val="bottom"/>
@@ -1858,9 +1831,6 @@
           <w:tcPr>
             <w:tcW w:w="3047" w:type="dxa"/>
             <w:gridSpan w:val="2"/>
-            <w:tcBorders>
-              <w:top w:val="single" w:sz="4" w:space="0" w:color="auto"/>
-            </w:tcBorders>
             <w:shd w:val="clear" w:color="auto" w:fill="auto"/>
             <w:noWrap/>
             <w:vAlign w:val="bottom"/>
@@ -3137,21 +3107,21 @@
         <w:pStyle w:val="LetterList2"/>
       </w:pPr>
       <w:r>
+        <w:t xml:space="preserve">I reside in federal public housing or subsidized Section 8 or other covered federal housing and have a defense under the Violence Against Women Act </w:t>
+      </w:r>
+      <w:r>
+        <w:rPr>
+          <w:sz w:val="20"/>
+        </w:rPr>
+        <w:t>(42 U.S.C. 14043e-11).</w:t>
+      </w:r>
+    </w:p>
+    <w:p>
+      <w:pPr>
+        <w:pStyle w:val="LetterList2"/>
+      </w:pPr>
+      <w:r>
         <w:lastRenderedPageBreak/>
-        <w:t xml:space="preserve">I reside in federal public housing or subsidized Section 8 or other covered federal housing and have a defense under the Violence Against Women Act </w:t>
-      </w:r>
-      <w:r>
-        <w:rPr>
-          <w:sz w:val="20"/>
-        </w:rPr>
-        <w:t>(42 U.S.C. 14043e-11).</w:t>
-      </w:r>
-    </w:p>
-    <w:p>
-      <w:pPr>
-        <w:pStyle w:val="LetterList2"/>
-      </w:pPr>
-      <w:r>
         <w:t xml:space="preserve">{%p </w:t>
       </w:r>
       <w:r>
@@ -3738,7 +3708,6 @@
         <w:pStyle w:val="ListNumber"/>
       </w:pPr>
       <w:r>
-        <w:lastRenderedPageBreak/>
         <w:t xml:space="preserve">{%p </w:t>
       </w:r>
       <w:r>
@@ -3758,6 +3727,7 @@
         <w:rPr>
           <w:i w:val="0"/>
         </w:rPr>
+        <w:lastRenderedPageBreak/>
         <w:t xml:space="preserve">{%p </w:t>
       </w:r>
       <w:r>
@@ -3911,13 +3881,7 @@
         <w:rPr>
           <w:sz w:val="22"/>
         </w:rPr>
-        <w:t>()</w:t>
-      </w:r>
-      <w:r>
-        <w:rPr>
-          <w:sz w:val="22"/>
-        </w:rPr>
-        <w:t xml:space="preserve"> %}</w:t>
+        <w:t>() %}</w:t>
       </w:r>
     </w:p>
     <w:p>
@@ -4031,9 +3995,13 @@
         </w:rPr>
         <w:t xml:space="preserve"> %}</w:t>
       </w:r>
-      <w:bookmarkStart w:id="0" w:name="_GoBack"/>
-      <w:bookmarkEnd w:id="0"/>
-    </w:p>
+    </w:p>
+    <w:p>
+      <w:r>
+        <w:t>{%p endif %}</w:t>
+      </w:r>
+    </w:p>
+    <w:p/>
     <w:p>
       <w:pPr>
         <w:tabs>
@@ -4050,11 +4018,30 @@
           <w:tab w:val="left" w:pos="9270"/>
           <w:tab w:val="left" w:pos="9990"/>
         </w:tabs>
-        <w:ind w:left="810"/>
         <w:rPr>
           <w:sz w:val="22"/>
         </w:rPr>
       </w:pPr>
+      <w:r>
+        <w:rPr>
+          <w:sz w:val="22"/>
+        </w:rPr>
+        <w:t xml:space="preserve">{%p if </w:t>
+      </w:r>
+      <w:proofErr w:type="spellStart"/>
+      <w:r>
+        <w:rPr>
+          <w:sz w:val="22"/>
+        </w:rPr>
+        <w:t>tenant.is_disabled</w:t>
+      </w:r>
+      <w:proofErr w:type="spellEnd"/>
+      <w:r>
+        <w:rPr>
+          <w:sz w:val="22"/>
+        </w:rPr>
+        <w:t xml:space="preserve"> %}</w:t>
+      </w:r>
     </w:p>
     <w:p>
       <w:pPr>
@@ -4198,18 +4185,22 @@
         <w:t xml:space="preserve"> Note:  </w:t>
       </w:r>
       <w:r>
-        <w:t xml:space="preserve">This may include allowing the tenant to get help or do something necessary to address a lease </w:t>
-      </w:r>
-      <w:proofErr w:type="gramStart"/>
-      <w:r>
-        <w:t>violation.</w:t>
-      </w:r>
-      <w:r>
-        <w:t>{</w:t>
-      </w:r>
-      <w:proofErr w:type="gramEnd"/>
-      <w:r>
-        <w:t xml:space="preserve">%p </w:t>
+        <w:t>This may include allowing the tenant to get help or do something necessary to address a lease violation.</w:t>
+      </w:r>
+    </w:p>
+    <w:p>
+      <w:pPr>
+        <w:pStyle w:val="ListNumber"/>
+        <w:numPr>
+          <w:ilvl w:val="0"/>
+          <w:numId w:val="0"/>
+        </w:numPr>
+      </w:pPr>
+      <w:r>
+        <w:tab/>
+      </w:r>
+      <w:r>
+        <w:t xml:space="preserve">{%p </w:t>
       </w:r>
       <w:r>
         <w:t>endif %}</w:t>
@@ -4225,6 +4216,19 @@
           <w:szCs w:val="14"/>
         </w:rPr>
       </w:pPr>
+    </w:p>
+    <w:p>
+      <w:r>
+        <w:t>{%</w:t>
+      </w:r>
+      <w:r>
+        <w:t>p</w:t>
+      </w:r>
+      <w:bookmarkStart w:id="0" w:name="_GoBack"/>
+      <w:bookmarkEnd w:id="0"/>
+      <w:r>
+        <w:t xml:space="preserve"> endif %}</w:t>
+      </w:r>
     </w:p>
     <w:p>
       <w:pPr>
@@ -4537,14 +4541,6 @@
     </w:p>
     <w:bookmarkEnd w:id="1"/>
     <w:p>
-      <w:r>
-        <w:t xml:space="preserve">{%p </w:t>
-      </w:r>
-      <w:r>
-        <w:t>endif %}</w:t>
-      </w:r>
-    </w:p>
-    <w:p>
       <w:pPr>
         <w:rPr>
           <w:sz w:val="14"/>
@@ -4613,15 +4609,15 @@
         <w:pStyle w:val="ListNumber"/>
       </w:pPr>
       <w:r>
+        <w:t>I/a household member/guest did not do what my landlord alleges is the reason for eviction.</w:t>
+      </w:r>
+    </w:p>
+    <w:p>
+      <w:pPr>
+        <w:pStyle w:val="ListNumber"/>
+      </w:pPr>
+      <w:r>
         <w:lastRenderedPageBreak/>
-        <w:t>I/a household member/guest did not do what my landlord alleges is the reason for eviction.</w:t>
-      </w:r>
-    </w:p>
-    <w:p>
-      <w:pPr>
-        <w:pStyle w:val="ListNumber"/>
-      </w:pPr>
-      <w:r>
         <w:t xml:space="preserve">{%p </w:t>
       </w:r>
       <w:r>
@@ -4711,16 +4707,7 @@
         <w:t>{% endif %}</w:t>
       </w:r>
     </w:p>
-    <w:p>
-      <w:pPr>
-        <w:pStyle w:val="CenterItal"/>
-        <w:jc w:val="left"/>
-        <w:rPr>
-          <w:sz w:val="14"/>
-          <w:szCs w:val="14"/>
-        </w:rPr>
-      </w:pPr>
-    </w:p>
+    <w:p/>
     <w:p>
       <w:pPr>
         <w:pStyle w:val="CenterItal"/>
@@ -4849,6 +4836,30 @@
       </w:pPr>
       <w:r>
         <w:t>I have a defense and counterclaim because of past or present problems in or around my home that the landlord knew or should have known about, including but not limited to the following:</w:t>
+      </w:r>
+    </w:p>
+    <w:p>
+      <w:pPr>
+        <w:ind w:left="360"/>
+      </w:pPr>
+      <w:r>
+        <w:t xml:space="preserve">{% for condition in </w:t>
+      </w:r>
+      <w:proofErr w:type="spellStart"/>
+      <w:r>
+        <w:t>bad_</w:t>
+      </w:r>
+      <w:proofErr w:type="gramStart"/>
+      <w:r>
+        <w:t>conditions.conditions</w:t>
+      </w:r>
+      <w:proofErr w:type="gramEnd"/>
+      <w:r>
+        <w:t>.true_values</w:t>
+      </w:r>
+      <w:proofErr w:type="spellEnd"/>
+      <w:r>
+        <w:t>() %}</w:t>
       </w:r>
     </w:p>
     <w:p>
@@ -4863,25 +4874,28 @@
       <w:r>
         <w:t xml:space="preserve">{{ </w:t>
       </w:r>
+      <w:r>
+        <w:t>condition</w:t>
+      </w:r>
+      <w:proofErr w:type="gramEnd"/>
+      <w:r>
+        <w:t xml:space="preserve"> }}</w:t>
+      </w:r>
+    </w:p>
+    <w:p>
+      <w:r>
+        <w:t xml:space="preserve">       {% </w:t>
+      </w:r>
       <w:proofErr w:type="spellStart"/>
       <w:r>
-        <w:t>bad</w:t>
-      </w:r>
-      <w:proofErr w:type="gramEnd"/>
-      <w:r>
-        <w:t>_conditions.conditions</w:t>
-      </w:r>
-      <w:r>
-        <w:t>.true_values</w:t>
+        <w:t>endfor</w:t>
       </w:r>
       <w:proofErr w:type="spellEnd"/>
       <w:r>
-        <w:t>() }}</w:t>
-      </w:r>
-      <w:r>
-        <w:br/>
-      </w:r>
-    </w:p>
+        <w:t xml:space="preserve"> %}</w:t>
+      </w:r>
+    </w:p>
+    <w:p/>
     <w:p>
       <w:pPr>
         <w:tabs>
@@ -5001,10 +5015,7 @@
       </w:r>
       <w:proofErr w:type="spellEnd"/>
       <w:r>
-        <w:t>()</w:t>
-      </w:r>
-      <w:r>
-        <w:t xml:space="preserve"> %}</w:t>
+        <w:t>() %}</w:t>
       </w:r>
     </w:p>
     <w:p>
@@ -5149,7 +5160,6 @@
         </w:rPr>
         <w:t xml:space="preserve"> %}</w:t>
       </w:r>
-      <w:proofErr w:type="spellStart"/>
     </w:p>
     <w:p>
       <w:pPr>
@@ -5157,11 +5167,7 @@
         <w:spacing w:line="240" w:lineRule="auto"/>
       </w:pPr>
       <w:r>
-        <w:t>Defe</w:t>
-      </w:r>
-      <w:proofErr w:type="spellEnd"/>
-      <w:r>
-        <w:t>nse &amp; Counterclaim</w:t>
+        <w:t>Defense &amp; Counterclaim</w:t>
       </w:r>
     </w:p>
     <w:p>
@@ -5169,6 +5175,7 @@
         <w:pStyle w:val="CenterTitle3"/>
       </w:pPr>
       <w:r>
+        <w:lastRenderedPageBreak/>
         <w:t>Violation of the Security Deposit Law</w:t>
       </w:r>
     </w:p>
@@ -5178,7 +5185,6 @@
         <w:spacing w:after="120"/>
       </w:pPr>
       <w:r>
-        <w:lastRenderedPageBreak/>
         <w:t>Mass. Gen. Laws c. 239, §8A; c. 186, §15B; and/or c. 93A</w:t>
       </w:r>
     </w:p>
@@ -5419,6 +5425,7 @@
         <w:t>endif %}</w:t>
       </w:r>
     </w:p>
+    <w:p/>
     <w:p>
       <w:r>
         <w:t xml:space="preserve">{%p </w:t>
@@ -7120,28 +7127,28 @@
         </w:tabs>
       </w:pPr>
       <w:r>
+        <w:t xml:space="preserve">{%p </w:t>
+      </w:r>
+      <w:r>
+        <w:t>endif %}</w:t>
+      </w:r>
+    </w:p>
+    <w:p>
+      <w:bookmarkStart w:id="2" w:name="_Hlk496985765"/>
+      <w:r>
+        <w:t xml:space="preserve">{%p </w:t>
+      </w:r>
+      <w:r>
+        <w:t>endif %}</w:t>
+      </w:r>
+    </w:p>
+    <w:bookmarkEnd w:id="2"/>
+    <w:p>
+      <w:pPr>
+        <w:pStyle w:val="ListNumber"/>
+      </w:pPr>
+      <w:r>
         <w:lastRenderedPageBreak/>
-        <w:t xml:space="preserve">{%p </w:t>
-      </w:r>
-      <w:r>
-        <w:t>endif %}</w:t>
-      </w:r>
-    </w:p>
-    <w:p>
-      <w:bookmarkStart w:id="2" w:name="_Hlk496985765"/>
-      <w:r>
-        <w:t xml:space="preserve">{%p </w:t>
-      </w:r>
-      <w:r>
-        <w:t>endif %}</w:t>
-      </w:r>
-    </w:p>
-    <w:bookmarkEnd w:id="2"/>
-    <w:p>
-      <w:pPr>
-        <w:pStyle w:val="ListNumber"/>
-      </w:pPr>
-      <w:r>
         <w:t xml:space="preserve">{%p </w:t>
       </w:r>
       <w:r>
@@ -7698,18 +7705,18 @@
         <w:pStyle w:val="ListNumber"/>
       </w:pPr>
       <w:r>
+        <w:t>The plaintiff did not provide me with a written notice about my right to a court hearing in violation of G.L. c. 186A, §§3 and 4.</w:t>
+      </w:r>
+      <w:r>
+        <w:t xml:space="preserve"> </w:t>
+      </w:r>
+    </w:p>
+    <w:p>
+      <w:pPr>
+        <w:pStyle w:val="ListNumber"/>
+      </w:pPr>
+      <w:r>
         <w:lastRenderedPageBreak/>
-        <w:t>The plaintiff did not provide me with a written notice about my right to a court hearing in violation of G.L. c. 186A, §§3 and 4.</w:t>
-      </w:r>
-      <w:r>
-        <w:t xml:space="preserve"> </w:t>
-      </w:r>
-    </w:p>
-    <w:p>
-      <w:pPr>
-        <w:pStyle w:val="ListNumber"/>
-      </w:pPr>
-      <w:r>
         <w:t xml:space="preserve">{%p </w:t>
       </w:r>
       <w:r>
@@ -8140,13 +8147,14 @@
           <w:szCs w:val="22"/>
         </w:rPr>
         <w:br/>
+        <w:t>_____________________________________________________________________________</w:t>
       </w:r>
       <w:r>
         <w:rPr>
           <w:sz w:val="22"/>
           <w:szCs w:val="22"/>
         </w:rPr>
-        <w:lastRenderedPageBreak/>
+        <w:br/>
         <w:t>_____________________________________________________________________________</w:t>
       </w:r>
       <w:r>
@@ -8155,14 +8163,6 @@
           <w:szCs w:val="22"/>
         </w:rPr>
         <w:br/>
-        <w:t>_____________________________________________________________________________</w:t>
-      </w:r>
-      <w:r>
-        <w:rPr>
-          <w:sz w:val="22"/>
-          <w:szCs w:val="22"/>
-        </w:rPr>
-        <w:br/>
       </w:r>
     </w:p>
     <w:p>
@@ -8189,6 +8189,7 @@
         <w:pStyle w:val="CenterTitle3"/>
       </w:pPr>
       <w:r>
+        <w:lastRenderedPageBreak/>
         <w:t>The Court Should Allow Me to Stay in My Home</w:t>
       </w:r>
     </w:p>
@@ -8538,13 +8539,8 @@
           <w:numId w:val="12"/>
         </w:numPr>
       </w:pPr>
-      <w:proofErr w:type="spellStart"/>
-      <w:r>
-        <w:t xml:space="preserve">I </w:t>
-      </w:r>
-      <w:proofErr w:type="spellEnd"/>
-      <w:r>
-        <w:t>am and/or a member of my household is elderly (over 60) or disabled.</w:t>
+      <w:r>
+        <w:t>I am and/or a member of my household is elderly (over 60) or disabled.</w:t>
       </w:r>
     </w:p>
     <w:p>
@@ -8556,7 +8552,6 @@
         </w:numPr>
       </w:pPr>
       <w:r>
-        <w:lastRenderedPageBreak/>
         <w:t>{%p endif %}</w:t>
       </w:r>
     </w:p>
@@ -8595,6 +8590,7 @@
         <w:ind w:left="1440"/>
       </w:pPr>
       <w:r>
+        <w:lastRenderedPageBreak/>
         <w:t xml:space="preserve"> </w:t>
       </w:r>
       <w:r>
@@ -9129,8 +9125,7 @@
       </w:r>
     </w:p>
     <w:sectPr>
-      <w:footerReference w:type="even" r:id="rId8"/>
-      <w:footerReference w:type="default" r:id="rId9"/>
+      <w:footerReference w:type="default" r:id="rId8"/>
       <w:pgSz w:w="12240" w:h="15840" w:code="1"/>
       <w:pgMar w:top="864" w:right="990" w:bottom="720" w:left="1080" w:header="115" w:footer="475" w:gutter="360"/>
       <w:pgNumType w:start="459"/>
@@ -9162,65 +9157,6 @@
 </file>
 
 <file path=word/footer1.xml><?xml version="1.0" encoding="utf-8"?>
-<w:ftr xmlns:wpc="http://schemas.microsoft.com/office/word/2010/wordprocessingCanvas" xmlns:cx="http://schemas.microsoft.com/office/drawing/2014/chartex" xmlns:cx1="http://schemas.microsoft.com/office/drawing/2015/9/8/chartex" xmlns:cx2="http://schemas.microsoft.com/office/drawing/2015/10/21/chartex" xmlns:cx3="http://schemas.microsoft.com/office/drawing/2016/5/9/chartex" xmlns:cx4="http://schemas.microsoft.com/office/drawing/2016/5/10/chartex" xmlns:cx5="http://schemas.microsoft.com/office/drawing/2016/5/11/chartex" xmlns:cx6="http://schemas.microsoft.com/office/drawing/2016/5/12/chartex" xmlns:cx7="http://schemas.microsoft.com/office/drawing/2016/5/13/chartex" xmlns:cx8="http://schemas.microsoft.com/office/drawing/2016/5/14/chartex" xmlns:mc="http://schemas.openxmlformats.org/markup-compatibility/2006" xmlns:aink="http://schemas.microsoft.com/office/drawing/2016/ink" xmlns:am3d="http://schemas.microsoft.com/office/drawing/2017/model3d" xmlns:o="urn:schemas-microsoft-com:office:office" xmlns:r="http://schemas.openxmlformats.org/officeDocument/2006/relationships" xmlns:m="http://schemas.openxmlformats.org/officeDocument/2006/math" xmlns:v="urn:schemas-microsoft-com:vml" xmlns:wp14="http://schemas.microsoft.com/office/word/2010/wordprocessingDrawing" xmlns:wp="http://schemas.openxmlformats.org/drawingml/2006/wordprocessingDrawing" xmlns:w10="urn:schemas-microsoft-com:office:word" xmlns:w="http://schemas.openxmlformats.org/wordprocessingml/2006/main" xmlns:w14="http://schemas.microsoft.com/office/word/2010/wordml" xmlns:w15="http://schemas.microsoft.com/office/word/2012/wordml" xmlns:w16cid="http://schemas.microsoft.com/office/word/2016/wordml/cid" xmlns:w16se="http://schemas.microsoft.com/office/word/2015/wordml/symex" xmlns:wpg="http://schemas.microsoft.com/office/word/2010/wordprocessingGroup" xmlns:wpi="http://schemas.microsoft.com/office/word/2010/wordprocessingInk" xmlns:wne="http://schemas.microsoft.com/office/word/2006/wordml" xmlns:wps="http://schemas.microsoft.com/office/word/2010/wordprocessingShape" mc:Ignorable="w14 w15 w16se w16cid wp14">
-  <w:p>
-    <w:pPr>
-      <w:pStyle w:val="Footer"/>
-    </w:pPr>
-    <w:r>
-      <w:rPr>
-        <w:b/>
-      </w:rPr>
-      <w:fldChar w:fldCharType="begin"/>
-    </w:r>
-    <w:r>
-      <w:rPr>
-        <w:b/>
-      </w:rPr>
-      <w:instrText xml:space="preserve">PAGE </w:instrText>
-    </w:r>
-    <w:r>
-      <w:rPr>
-        <w:b/>
-      </w:rPr>
-      <w:fldChar w:fldCharType="separate"/>
-    </w:r>
-    <w:r>
-      <w:rPr>
-        <w:b/>
-        <w:noProof/>
-      </w:rPr>
-      <w:t>472</w:t>
-    </w:r>
-    <w:r>
-      <w:rPr>
-        <w:b/>
-      </w:rPr>
-      <w:fldChar w:fldCharType="end"/>
-    </w:r>
-    <w:r>
-      <w:rPr>
-        <w:b/>
-      </w:rPr>
-      <w:t xml:space="preserve"> </w:t>
-    </w:r>
-    <w:r>
-      <w:t xml:space="preserve"> </w:t>
-    </w:r>
-    <w:r>
-      <w:rPr>
-        <w:rFonts w:ascii="Segoe UI" w:hAnsi="Segoe UI" w:cs="Segoe UI"/>
-      </w:rPr>
-      <w:t>▲</w:t>
-    </w:r>
-    <w:r>
-      <w:t xml:space="preserve">  Booklet 3</w:t>
-    </w:r>
-  </w:p>
-</w:ftr>
-</file>
-
-<file path=word/footer2.xml><?xml version="1.0" encoding="utf-8"?>
 <w:ftr xmlns:wpc="http://schemas.microsoft.com/office/word/2010/wordprocessingCanvas" xmlns:cx="http://schemas.microsoft.com/office/drawing/2014/chartex" xmlns:cx1="http://schemas.microsoft.com/office/drawing/2015/9/8/chartex" xmlns:cx2="http://schemas.microsoft.com/office/drawing/2015/10/21/chartex" xmlns:cx3="http://schemas.microsoft.com/office/drawing/2016/5/9/chartex" xmlns:cx4="http://schemas.microsoft.com/office/drawing/2016/5/10/chartex" xmlns:cx5="http://schemas.microsoft.com/office/drawing/2016/5/11/chartex" xmlns:cx6="http://schemas.microsoft.com/office/drawing/2016/5/12/chartex" xmlns:cx7="http://schemas.microsoft.com/office/drawing/2016/5/13/chartex" xmlns:cx8="http://schemas.microsoft.com/office/drawing/2016/5/14/chartex" xmlns:mc="http://schemas.openxmlformats.org/markup-compatibility/2006" xmlns:aink="http://schemas.microsoft.com/office/drawing/2016/ink" xmlns:am3d="http://schemas.microsoft.com/office/drawing/2017/model3d" xmlns:o="urn:schemas-microsoft-com:office:office" xmlns:r="http://schemas.openxmlformats.org/officeDocument/2006/relationships" xmlns:m="http://schemas.openxmlformats.org/officeDocument/2006/math" xmlns:v="urn:schemas-microsoft-com:vml" xmlns:wp14="http://schemas.microsoft.com/office/word/2010/wordprocessingDrawing" xmlns:wp="http://schemas.openxmlformats.org/drawingml/2006/wordprocessingDrawing" xmlns:w10="urn:schemas-microsoft-com:office:word" xmlns:w="http://schemas.openxmlformats.org/wordprocessingml/2006/main" xmlns:w14="http://schemas.microsoft.com/office/word/2010/wordml" xmlns:w15="http://schemas.microsoft.com/office/word/2012/wordml" xmlns:w16cid="http://schemas.microsoft.com/office/word/2016/wordml/cid" xmlns:w16se="http://schemas.microsoft.com/office/word/2015/wordml/symex" xmlns:wpg="http://schemas.microsoft.com/office/word/2010/wordprocessingGroup" xmlns:wpi="http://schemas.microsoft.com/office/word/2010/wordprocessingInk" xmlns:wne="http://schemas.microsoft.com/office/word/2006/wordml" xmlns:wps="http://schemas.microsoft.com/office/word/2010/wordprocessingShape" mc:Ignorable="w14 w15 w16se w16cid wp14">
   <w:p>
     <w:pPr>
@@ -10708,6 +10644,7 @@
     <w:lsdException w:name="HTML Sample" w:semiHidden="1" w:unhideWhenUsed="1"/>
     <w:lsdException w:name="HTML Typewriter" w:semiHidden="1" w:unhideWhenUsed="1"/>
     <w:lsdException w:name="HTML Variable" w:semiHidden="1" w:unhideWhenUsed="1"/>
+    <w:lsdException w:name="Normal Table" w:semiHidden="1" w:unhideWhenUsed="1"/>
     <w:lsdException w:name="annotation subject" w:semiHidden="1" w:unhideWhenUsed="1"/>
     <w:lsdException w:name="No List" w:semiHidden="1" w:uiPriority="99" w:unhideWhenUsed="1"/>
     <w:lsdException w:name="Outline List 1" w:semiHidden="1" w:unhideWhenUsed="1"/>
@@ -10751,8 +10688,10 @@
     <w:lsdException w:name="Table Elegant" w:semiHidden="1" w:unhideWhenUsed="1"/>
     <w:lsdException w:name="Table Professional" w:semiHidden="1" w:unhideWhenUsed="1"/>
     <w:lsdException w:name="Table Subtle 1" w:semiHidden="1" w:unhideWhenUsed="1"/>
+    <w:lsdException w:name="Table Subtle 2" w:semiHidden="1" w:unhideWhenUsed="1"/>
     <w:lsdException w:name="Table Web 1" w:semiHidden="1" w:unhideWhenUsed="1"/>
     <w:lsdException w:name="Table Web 2" w:semiHidden="1" w:unhideWhenUsed="1"/>
+    <w:lsdException w:name="Table Web 3" w:semiHidden="1" w:unhideWhenUsed="1"/>
     <w:lsdException w:name="Balloon Text" w:semiHidden="1" w:unhideWhenUsed="1"/>
     <w:lsdException w:name="Table Theme" w:semiHidden="1" w:unhideWhenUsed="1"/>
     <w:lsdException w:name="Placeholder Text" w:semiHidden="1" w:uiPriority="99"/>
@@ -11182,6 +11121,7 @@
   <w:style w:type="character" w:default="1" w:styleId="DefaultParagraphFont">
     <w:name w:val="Default Paragraph Font"/>
     <w:uiPriority w:val="1"/>
+    <w:semiHidden/>
     <w:unhideWhenUsed/>
   </w:style>
   <w:style w:type="table" w:default="1" w:styleId="TableNormal">
@@ -13008,7 +12948,7 @@
 </file>
 
 <file path=customXml/itemProps1.xml><?xml version="1.0" encoding="utf-8"?>
-<ds:datastoreItem xmlns:ds="http://schemas.openxmlformats.org/officeDocument/2006/customXml" ds:itemID="{1F668CDD-64F3-4B09-AFB0-AAACA8F2DBED}">
+<ds:datastoreItem xmlns:ds="http://schemas.openxmlformats.org/officeDocument/2006/customXml" ds:itemID="{14FF0800-EEE1-4653-9B00-0F22E38AE8A9}">
   <ds:schemaRefs>
     <ds:schemaRef ds:uri="http://schemas.openxmlformats.org/officeDocument/2006/bibliography"/>
   </ds:schemaRefs>

</xml_diff>

<commit_message>
fixed template indentation -rp
</commit_message>
<xml_diff>
--- a/docassemble/MAEvictionDefense/data/templates/SummaryProcessAnswer_Final.docx
+++ b/docassemble/MAEvictionDefense/data/templates/SummaryProcessAnswer_Final.docx
@@ -1,18 +1,10 @@
 
 <file path=word/document.xml><?xml version="1.0" encoding="utf-8"?>
-<w:document xmlns:wpc="http://schemas.microsoft.com/office/word/2010/wordprocessingCanvas" xmlns:cx="http://schemas.microsoft.com/office/drawing/2014/chartex" xmlns:cx1="http://schemas.microsoft.com/office/drawing/2015/9/8/chartex" xmlns:cx2="http://schemas.microsoft.com/office/drawing/2015/10/21/chartex" xmlns:cx3="http://schemas.microsoft.com/office/drawing/2016/5/9/chartex" xmlns:cx4="http://schemas.microsoft.com/office/drawing/2016/5/10/chartex" xmlns:cx5="http://schemas.microsoft.com/office/drawing/2016/5/11/chartex" xmlns:cx6="http://schemas.microsoft.com/office/drawing/2016/5/12/chartex" xmlns:cx7="http://schemas.microsoft.com/office/drawing/2016/5/13/chartex" xmlns:cx8="http://schemas.microsoft.com/office/drawing/2016/5/14/chartex" xmlns:mc="http://schemas.openxmlformats.org/markup-compatibility/2006" xmlns:aink="http://schemas.microsoft.com/office/drawing/2016/ink" xmlns:am3d="http://schemas.microsoft.com/office/drawing/2017/model3d" xmlns:o="urn:schemas-microsoft-com:office:office" xmlns:r="http://schemas.openxmlformats.org/officeDocument/2006/relationships" xmlns:m="http://schemas.openxmlformats.org/officeDocument/2006/math" xmlns:v="urn:schemas-microsoft-com:vml" xmlns:wp14="http://schemas.microsoft.com/office/word/2010/wordprocessingDrawing" xmlns:wp="http://schemas.openxmlformats.org/drawingml/2006/wordprocessingDrawing" xmlns:w10="urn:schemas-microsoft-com:office:word" xmlns:w="http://schemas.openxmlformats.org/wordprocessingml/2006/main" xmlns:w14="http://schemas.microsoft.com/office/word/2010/wordml" xmlns:w15="http://schemas.microsoft.com/office/word/2012/wordml" xmlns:w16cid="http://schemas.microsoft.com/office/word/2016/wordml/cid" xmlns:w16se="http://schemas.microsoft.com/office/word/2015/wordml/symex" xmlns:wpg="http://schemas.microsoft.com/office/word/2010/wordprocessingGroup" xmlns:wpi="http://schemas.microsoft.com/office/word/2010/wordprocessingInk" xmlns:wne="http://schemas.microsoft.com/office/word/2006/wordml" xmlns:wps="http://schemas.microsoft.com/office/word/2010/wordprocessingShape" mc:Ignorable="w14 w15 w16se w16cid wp14">
+<w:document xmlns:wpc="http://schemas.microsoft.com/office/word/2010/wordprocessingCanvas" xmlns:cx="http://schemas.microsoft.com/office/drawing/2014/chartex" xmlns:cx1="http://schemas.microsoft.com/office/drawing/2015/9/8/chartex" xmlns:mc="http://schemas.openxmlformats.org/markup-compatibility/2006" xmlns:o="urn:schemas-microsoft-com:office:office" xmlns:r="http://schemas.openxmlformats.org/officeDocument/2006/relationships" xmlns:m="http://schemas.openxmlformats.org/officeDocument/2006/math" xmlns:v="urn:schemas-microsoft-com:vml" xmlns:wp14="http://schemas.microsoft.com/office/word/2010/wordprocessingDrawing" xmlns:wp="http://schemas.openxmlformats.org/drawingml/2006/wordprocessingDrawing" xmlns:w10="urn:schemas-microsoft-com:office:word" xmlns:w="http://schemas.openxmlformats.org/wordprocessingml/2006/main" xmlns:w14="http://schemas.microsoft.com/office/word/2010/wordml" xmlns:w15="http://schemas.microsoft.com/office/word/2012/wordml" xmlns:w16se="http://schemas.microsoft.com/office/word/2015/wordml/symex" xmlns:wpg="http://schemas.microsoft.com/office/word/2010/wordprocessingGroup" xmlns:wpi="http://schemas.microsoft.com/office/word/2010/wordprocessingInk" xmlns:wne="http://schemas.microsoft.com/office/word/2006/wordml" xmlns:wps="http://schemas.microsoft.com/office/word/2010/wordprocessingShape" mc:Ignorable="w14 w15 w16se wp14">
   <w:body>
     <w:p>
       <w:r>
-        <w:t xml:space="preserve">{% if </w:t>
-      </w:r>
-      <w:proofErr w:type="spellStart"/>
-      <w:r>
-        <w:t>show_instructions</w:t>
-      </w:r>
-      <w:proofErr w:type="spellEnd"/>
-      <w:r>
-        <w:t xml:space="preserve"> %}</w:t>
+        <w:t>{% if show_instructions %}</w:t>
       </w:r>
     </w:p>
     <w:p>
@@ -695,17 +687,7 @@
               <w:pStyle w:val="TableTxt"/>
             </w:pPr>
             <w:r>
-              <w:t>{{</w:t>
-            </w:r>
-            <w:proofErr w:type="spellStart"/>
-            <w:proofErr w:type="gramStart"/>
-            <w:r>
-              <w:t>court.county</w:t>
-            </w:r>
-            <w:proofErr w:type="spellEnd"/>
-            <w:proofErr w:type="gramEnd"/>
-            <w:r>
-              <w:t>}}</w:t>
+              <w:t>{{court.county}}</w:t>
             </w:r>
           </w:p>
         </w:tc>
@@ -721,15 +703,7 @@
               <w:ind w:left="29"/>
             </w:pPr>
             <w:r>
-              <w:t xml:space="preserve">, </w:t>
-            </w:r>
-            <w:proofErr w:type="spellStart"/>
-            <w:r>
-              <w:t>ss</w:t>
-            </w:r>
-            <w:proofErr w:type="spellEnd"/>
-            <w:r>
-              <w:t xml:space="preserve">:  </w:t>
+              <w:t xml:space="preserve">, ss:  </w:t>
             </w:r>
           </w:p>
         </w:tc>
@@ -986,20 +960,7 @@
               <w:pStyle w:val="TableTxt"/>
             </w:pPr>
             <w:r>
-              <w:t>{{</w:t>
-            </w:r>
-            <w:proofErr w:type="spellStart"/>
-            <w:proofErr w:type="gramStart"/>
-            <w:r>
-              <w:t>case.docket</w:t>
-            </w:r>
-            <w:proofErr w:type="gramEnd"/>
-            <w:r>
-              <w:t>_number</w:t>
-            </w:r>
-            <w:proofErr w:type="spellEnd"/>
-            <w:r>
-              <w:t>}}</w:t>
+              <w:t>{{case.docket_number}}</w:t>
             </w:r>
           </w:p>
         </w:tc>
@@ -1188,25 +1149,7 @@
                     <w:t xml:space="preserve">{% </w:t>
                   </w:r>
                   <w:r>
-                    <w:t xml:space="preserve">if </w:t>
-                  </w:r>
-                  <w:proofErr w:type="spellStart"/>
-                  <w:proofErr w:type="gramStart"/>
-                  <w:r>
-                    <w:t>case.status</w:t>
-                  </w:r>
-                  <w:proofErr w:type="spellEnd"/>
-                  <w:proofErr w:type="gramEnd"/>
-                  <w:r>
-                    <w:t xml:space="preserve"> == "late" %}Original Trial Date: {{</w:t>
-                  </w:r>
-                  <w:proofErr w:type="spellStart"/>
-                  <w:r>
-                    <w:t>case.original_date</w:t>
-                  </w:r>
-                  <w:proofErr w:type="spellEnd"/>
-                  <w:r>
-                    <w:t xml:space="preserve">}} </w:t>
+                    <w:t xml:space="preserve">if case.status == "late" %}Original Trial Date: {{case.original_date}} </w:t>
                   </w:r>
                 </w:p>
                 <w:p>
@@ -1215,18 +1158,10 @@
                     <w:spacing w:before="0" w:line="240" w:lineRule="auto"/>
                   </w:pPr>
                   <w:r>
-                    <w:t xml:space="preserve"> (No Discovery </w:t>
-                  </w:r>
-                  <w:proofErr w:type="gramStart"/>
-                  <w:r>
-                    <w:t>requested)</w:t>
+                    <w:t xml:space="preserve"> (No Discovery requested)</w:t>
                   </w:r>
                   <w:r>
-                    <w:t>{</w:t>
-                  </w:r>
-                  <w:proofErr w:type="gramEnd"/>
-                  <w:r>
-                    <w:t>%</w:t>
+                    <w:t>{%</w:t>
                   </w:r>
                   <w:r>
                     <w:t xml:space="preserve"> </w:t>
@@ -1247,25 +1182,7 @@
                     <w:t xml:space="preserve"> </w:t>
                   </w:r>
                   <w:r>
-                    <w:t xml:space="preserve">if </w:t>
-                  </w:r>
-                  <w:proofErr w:type="spellStart"/>
-                  <w:proofErr w:type="gramStart"/>
-                  <w:r>
-                    <w:t>case.status</w:t>
-                  </w:r>
-                  <w:proofErr w:type="spellEnd"/>
-                  <w:proofErr w:type="gramEnd"/>
-                  <w:r>
-                    <w:t xml:space="preserve"> == "summons" %}Rescheduled Trial Date: {{</w:t>
-                  </w:r>
-                  <w:proofErr w:type="spellStart"/>
-                  <w:r>
-                    <w:t>case.rescheduled_date</w:t>
-                  </w:r>
-                  <w:proofErr w:type="spellEnd"/>
-                  <w:r>
-                    <w:t>}}</w:t>
+                    <w:t>if case.status == "summons" %}Rescheduled Trial Date: {{case.rescheduled_date}}</w:t>
                   </w:r>
                 </w:p>
                 <w:p>
@@ -1539,15 +1456,7 @@
               <w:t xml:space="preserve"> </w:t>
             </w:r>
             <w:r>
-              <w:t xml:space="preserve">if </w:t>
-            </w:r>
-            <w:proofErr w:type="spellStart"/>
-            <w:r>
-              <w:t>plead_counterclaims</w:t>
-            </w:r>
-            <w:proofErr w:type="spellEnd"/>
-            <w:r>
-              <w:t xml:space="preserve"> %}</w:t>
+              <w:t>if plead_counterclaims %}</w:t>
             </w:r>
             <w:r>
               <w:sym w:font="Wingdings" w:char="F0FD"/>
@@ -1559,7 +1468,6 @@
               </w:rPr>
               <w:tab/>
             </w:r>
-            <w:proofErr w:type="gramStart"/>
             <w:r>
               <w:rPr>
                 <w:b/>
@@ -1574,16 +1482,7 @@
                 <w:sz w:val="22"/>
                 <w:szCs w:val="22"/>
               </w:rPr>
-              <w:t>{</w:t>
-            </w:r>
-            <w:proofErr w:type="gramEnd"/>
-            <w:r>
-              <w:rPr>
-                <w:b/>
-                <w:sz w:val="22"/>
-                <w:szCs w:val="22"/>
-              </w:rPr>
-              <w:t>%</w:t>
+              <w:t>{%</w:t>
             </w:r>
             <w:r>
               <w:rPr>
@@ -1610,15 +1509,7 @@
               <w:br/>
             </w:r>
             <w:r>
-              <w:t xml:space="preserve">{% if </w:t>
-            </w:r>
-            <w:proofErr w:type="spellStart"/>
-            <w:r>
-              <w:t>claim_jurytrial</w:t>
-            </w:r>
-            <w:proofErr w:type="spellEnd"/>
-            <w:r>
-              <w:t xml:space="preserve"> %}</w:t>
+              <w:t>{% if claim_jurytrial %}</w:t>
             </w:r>
             <w:r>
               <w:sym w:font="Wingdings" w:char="F0FD"/>
@@ -1915,15 +1806,7 @@
         </w:tabs>
       </w:pPr>
       <w:r>
-        <w:t xml:space="preserve">My name is </w:t>
-      </w:r>
-      <w:proofErr w:type="gramStart"/>
-      <w:r>
-        <w:t>{{ tenant.name</w:t>
-      </w:r>
-      <w:proofErr w:type="gramEnd"/>
-      <w:r>
-        <w:t xml:space="preserve"> }}.</w:t>
+        <w:t>My name is {{ tenant.name }}.</w:t>
       </w:r>
     </w:p>
     <w:p>
@@ -1936,50 +1819,21 @@
       <w:r>
         <w:t xml:space="preserve">I live at </w:t>
       </w:r>
-      <w:proofErr w:type="gramStart"/>
       <w:r>
         <w:rPr>
           <w:b/>
         </w:rPr>
+        <w:t>{{ tenant.address }}</w:t>
+      </w:r>
+      <w:r>
+        <w:t xml:space="preserve">. I moved in on or about </w:t>
+      </w:r>
+      <w:r>
         <w:t xml:space="preserve">{{ </w:t>
       </w:r>
-      <w:proofErr w:type="spellStart"/>
-      <w:r>
-        <w:rPr>
-          <w:b/>
-        </w:rPr>
-        <w:t>tenant</w:t>
-      </w:r>
-      <w:proofErr w:type="gramEnd"/>
-      <w:r>
-        <w:rPr>
-          <w:b/>
-        </w:rPr>
-        <w:t>.address</w:t>
-      </w:r>
-      <w:proofErr w:type="spellEnd"/>
-      <w:r>
-        <w:rPr>
-          <w:b/>
-        </w:rPr>
-        <w:t xml:space="preserve"> }}</w:t>
-      </w:r>
-      <w:r>
-        <w:t xml:space="preserve">. I moved in on or about </w:t>
-      </w:r>
-      <w:proofErr w:type="gramStart"/>
-      <w:r>
-        <w:t xml:space="preserve">{{ </w:t>
-      </w:r>
-      <w:proofErr w:type="spellStart"/>
-      <w:r>
-        <w:t>facts</w:t>
-      </w:r>
-      <w:proofErr w:type="gramEnd"/>
-      <w:r>
-        <w:t>.tenant_movein</w:t>
-      </w:r>
-      <w:proofErr w:type="spellEnd"/>
+      <w:r>
+        <w:t>facts.tenant_movein</w:t>
+      </w:r>
       <w:r>
         <w:t xml:space="preserve"> }}</w:t>
       </w:r>
@@ -1997,30 +1851,19 @@
       <w:r>
         <w:t xml:space="preserve">I pay $ </w:t>
       </w:r>
-      <w:proofErr w:type="gramStart"/>
       <w:r>
         <w:rPr>
           <w:b/>
         </w:rPr>
         <w:t xml:space="preserve">{{ </w:t>
       </w:r>
-      <w:proofErr w:type="spellStart"/>
       <w:r>
         <w:rPr>
           <w:rFonts w:ascii="Arial" w:hAnsi="Arial" w:cs="Arial"/>
           <w:sz w:val="20"/>
         </w:rPr>
-        <w:t>facts</w:t>
-      </w:r>
-      <w:proofErr w:type="gramEnd"/>
-      <w:r>
-        <w:rPr>
-          <w:rFonts w:ascii="Arial" w:hAnsi="Arial" w:cs="Arial"/>
-          <w:sz w:val="20"/>
-        </w:rPr>
-        <w:t>.tenant_rent_share</w:t>
-      </w:r>
-      <w:proofErr w:type="spellEnd"/>
+        <w:t>facts.tenant_rent_share</w:t>
+      </w:r>
       <w:r>
         <w:rPr>
           <w:b/>
@@ -2042,20 +1885,7 @@
         <w:t xml:space="preserve">{%p </w:t>
       </w:r>
       <w:r>
-        <w:t xml:space="preserve">if </w:t>
-      </w:r>
-      <w:proofErr w:type="spellStart"/>
-      <w:proofErr w:type="gramStart"/>
-      <w:r>
-        <w:t>facts.tenant</w:t>
-      </w:r>
-      <w:proofErr w:type="gramEnd"/>
-      <w:r>
-        <w:t>_has_subsidy</w:t>
-      </w:r>
-      <w:proofErr w:type="spellEnd"/>
-      <w:r>
-        <w:t xml:space="preserve"> %}</w:t>
+        <w:t>if facts.tenant_has_subsidy %}</w:t>
       </w:r>
     </w:p>
     <w:p>
@@ -2068,28 +1898,18 @@
       <w:r>
         <w:t xml:space="preserve">I receive a rent subsidy. The full contract rent is $ </w:t>
       </w:r>
-      <w:proofErr w:type="gramStart"/>
       <w:r>
         <w:rPr>
           <w:b/>
         </w:rPr>
         <w:t xml:space="preserve">{{ </w:t>
       </w:r>
-      <w:proofErr w:type="spellStart"/>
       <w:r>
         <w:rPr>
           <w:b/>
         </w:rPr>
-        <w:t>facts</w:t>
-      </w:r>
-      <w:proofErr w:type="gramEnd"/>
-      <w:r>
-        <w:rPr>
-          <w:b/>
-        </w:rPr>
-        <w:t>.tenant_contract_rent</w:t>
-      </w:r>
-      <w:proofErr w:type="spellEnd"/>
+        <w:t>facts.tenant_contract_rent</w:t>
+      </w:r>
       <w:r>
         <w:rPr>
           <w:b/>
@@ -2127,30 +1947,12 @@
       <w:r>
         <w:t xml:space="preserve">if </w:t>
       </w:r>
-      <w:proofErr w:type="spellStart"/>
-      <w:proofErr w:type="gramStart"/>
       <w:r>
         <w:rPr>
           <w:rFonts w:ascii="Arial" w:hAnsi="Arial" w:cs="Arial"/>
           <w:sz w:val="20"/>
         </w:rPr>
-        <w:t>facts.tenant</w:t>
-      </w:r>
-      <w:proofErr w:type="gramEnd"/>
-      <w:r>
-        <w:rPr>
-          <w:rFonts w:ascii="Arial" w:hAnsi="Arial" w:cs="Arial"/>
-          <w:sz w:val="20"/>
-        </w:rPr>
-        <w:t>_has_lease</w:t>
-      </w:r>
-      <w:proofErr w:type="spellEnd"/>
-      <w:r>
-        <w:rPr>
-          <w:rFonts w:ascii="Arial" w:hAnsi="Arial" w:cs="Arial"/>
-          <w:sz w:val="20"/>
-        </w:rPr>
-        <w:t xml:space="preserve"> %} </w:t>
+        <w:t xml:space="preserve">facts.tenant_has_lease %} </w:t>
       </w:r>
     </w:p>
     <w:p>
@@ -2200,15 +2002,7 @@
         <w:t xml:space="preserve">{%p </w:t>
       </w:r>
       <w:r>
-        <w:t xml:space="preserve">if </w:t>
-      </w:r>
-      <w:proofErr w:type="spellStart"/>
-      <w:r>
-        <w:t>eviction_reason</w:t>
-      </w:r>
-      <w:proofErr w:type="spellEnd"/>
-      <w:r>
-        <w:t>== "nonpayment" %}</w:t>
+        <w:t>if eviction_reason== "nonpayment" %}</w:t>
       </w:r>
     </w:p>
     <w:p>
@@ -2279,24 +2073,14 @@
         <w:t xml:space="preserve">{%p </w:t>
       </w:r>
       <w:r>
-        <w:t xml:space="preserve">if </w:t>
-      </w:r>
-      <w:proofErr w:type="spellStart"/>
-      <w:r>
-        <w:t>eviction_reason</w:t>
-      </w:r>
-      <w:proofErr w:type="spellEnd"/>
-      <w:r>
-        <w:t xml:space="preserve"> == </w:t>
+        <w:t xml:space="preserve">if eviction_reason == </w:t>
       </w:r>
       <w:r>
         <w:t>"</w:t>
       </w:r>
-      <w:proofErr w:type="spellStart"/>
       <w:r>
         <w:t>nontq</w:t>
       </w:r>
-      <w:proofErr w:type="spellEnd"/>
       <w:r>
         <w:t>"</w:t>
       </w:r>
@@ -2348,21 +2132,8 @@
         <w:t>i</w:t>
       </w:r>
       <w:r>
-        <w:t xml:space="preserve">f </w:t>
-      </w:r>
-      <w:proofErr w:type="spellStart"/>
-      <w:r>
-        <w:t>initial_</w:t>
-      </w:r>
-      <w:proofErr w:type="gramStart"/>
-      <w:r>
-        <w:t>defense.premature</w:t>
-      </w:r>
-      <w:proofErr w:type="gramEnd"/>
-      <w:r>
-        <w:t>_commencement</w:t>
-      </w:r>
-      <w:proofErr w:type="spellEnd"/>
+        <w:t>f initial_defense.premature_commencement</w:t>
+      </w:r>
       <w:r>
         <w:t xml:space="preserve"> %}</w:t>
       </w:r>
@@ -2372,74 +2143,86 @@
         <w:pStyle w:val="ListNumber"/>
       </w:pPr>
       <w:r>
-        <w:t xml:space="preserve">The landlord started this case before the Notice to </w:t>
-      </w:r>
-      <w:proofErr w:type="gramStart"/>
-      <w:r>
-        <w:t>Quit</w:t>
-      </w:r>
-      <w:proofErr w:type="gramEnd"/>
-      <w:r>
-        <w:t xml:space="preserve"> expired.</w:t>
-      </w:r>
+        <w:t>The landlord started this case before the Notice to Quit expired.</w:t>
+      </w:r>
+      <w:r>
+        <w:t xml:space="preserve"> </w:t>
+      </w:r>
+    </w:p>
+    <w:p>
+      <w:pPr>
+        <w:pStyle w:val="ListNumber"/>
+      </w:pPr>
+      <w:r>
+        <w:t xml:space="preserve">{%p </w:t>
+      </w:r>
+      <w:r>
+        <w:t>endif %}</w:t>
+      </w:r>
+    </w:p>
+    <w:p>
+      <w:pPr>
+        <w:pStyle w:val="ListNumber"/>
+      </w:pPr>
+      <w:r>
+        <w:lastRenderedPageBreak/>
+        <w:t xml:space="preserve">{%p </w:t>
+      </w:r>
+      <w:r>
+        <w:t>if initial_defense.varney %}</w:t>
+      </w:r>
+    </w:p>
+    <w:p>
+      <w:pPr>
+        <w:pStyle w:val="ListNumber"/>
+      </w:pPr>
+      <w:r>
+        <w:t>The landlord is a corporation or other business entity and this case was not brought by an attorney so it should be dismissed.</w:t>
+      </w:r>
+    </w:p>
+    <w:p>
+      <w:pPr>
+        <w:pStyle w:val="ListNumber"/>
+      </w:pPr>
       <w:r>
         <w:rPr>
           <w:rFonts w:ascii="Arial" w:hAnsi="Arial" w:cs="Arial"/>
           <w:sz w:val="20"/>
         </w:rPr>
-        <w:t xml:space="preserve"> </w:t>
-      </w:r>
-    </w:p>
-    <w:p>
-      <w:pPr>
-        <w:pStyle w:val="ListNumber"/>
-      </w:pPr>
+        <w:t xml:space="preserve">{%p </w:t>
+      </w:r>
       <w:r>
         <w:rPr>
           <w:rFonts w:ascii="Arial" w:hAnsi="Arial" w:cs="Arial"/>
           <w:sz w:val="20"/>
         </w:rPr>
-        <w:t xml:space="preserve">{%p </w:t>
+        <w:t>endif %}</w:t>
+      </w:r>
+    </w:p>
+    <w:p>
+      <w:pPr>
+        <w:pStyle w:val="ListNumber"/>
+      </w:pPr>
+      <w:r>
+        <w:t xml:space="preserve">{%p </w:t>
+      </w:r>
+      <w:r>
+        <w:t>if initial_defense.defective_summons %}</w:t>
+      </w:r>
+    </w:p>
+    <w:p>
+      <w:pPr>
+        <w:pStyle w:val="ListNumber"/>
+      </w:pPr>
+      <w:r>
+        <w:t>The Summons and Complaint is defective and/or was not properly served/filed.</w:t>
       </w:r>
       <w:r>
         <w:rPr>
           <w:rFonts w:ascii="Arial" w:hAnsi="Arial" w:cs="Arial"/>
           <w:sz w:val="20"/>
         </w:rPr>
-        <w:t>endif %}</w:t>
-      </w:r>
-    </w:p>
-    <w:p>
-      <w:pPr>
-        <w:pStyle w:val="ListNumber"/>
-      </w:pPr>
-      <w:r>
-        <w:lastRenderedPageBreak/>
-        <w:t xml:space="preserve">{%p </w:t>
-      </w:r>
-      <w:r>
-        <w:t xml:space="preserve">if </w:t>
-      </w:r>
-      <w:proofErr w:type="spellStart"/>
-      <w:r>
-        <w:t>initial_</w:t>
-      </w:r>
-      <w:proofErr w:type="gramStart"/>
-      <w:r>
-        <w:t>defense.varney</w:t>
-      </w:r>
-      <w:proofErr w:type="spellEnd"/>
-      <w:proofErr w:type="gramEnd"/>
-      <w:r>
-        <w:t xml:space="preserve"> %}</w:t>
-      </w:r>
-    </w:p>
-    <w:p>
-      <w:pPr>
-        <w:pStyle w:val="ListNumber"/>
-      </w:pPr>
-      <w:r>
-        <w:t>The landlord is a corporation or other business entity and this case was not brought by an attorney so it should be dismissed.</w:t>
+        <w:t xml:space="preserve"> </w:t>
       </w:r>
     </w:p>
     <w:p>
@@ -2469,217 +2252,160 @@
         <w:t xml:space="preserve">{%p </w:t>
       </w:r>
       <w:r>
-        <w:t xml:space="preserve">if </w:t>
-      </w:r>
-      <w:proofErr w:type="spellStart"/>
-      <w:r>
-        <w:t>initial_</w:t>
-      </w:r>
-      <w:proofErr w:type="gramStart"/>
-      <w:r>
-        <w:t>defense.defective</w:t>
-      </w:r>
-      <w:proofErr w:type="gramEnd"/>
-      <w:r>
-        <w:t>_summons</w:t>
-      </w:r>
-      <w:proofErr w:type="spellEnd"/>
-      <w:r>
-        <w:t xml:space="preserve"> %}</w:t>
-      </w:r>
-    </w:p>
-    <w:p>
-      <w:pPr>
-        <w:pStyle w:val="ListNumber"/>
-      </w:pPr>
-      <w:r>
-        <w:t>The Summons and Complaint is defective and/or was not properly served/filed.</w:t>
-      </w:r>
+        <w:t>if initial_defense.cure %}</w:t>
+      </w:r>
+    </w:p>
+    <w:p>
+      <w:pPr>
+        <w:pStyle w:val="ListNumber"/>
+      </w:pPr>
+      <w:r>
+        <w:t>If I have ever owed the landlord rent, I paid or offered to pay it all w</w:t>
+      </w:r>
+      <w:r>
+        <w:t xml:space="preserve">ithin the time allowed </w:t>
+      </w:r>
+      <w:r>
+        <w:br/>
+        <w:t>by law.</w:t>
+      </w:r>
+    </w:p>
+    <w:p>
+      <w:pPr>
+        <w:pStyle w:val="ListNumber"/>
+      </w:pPr>
       <w:r>
         <w:rPr>
           <w:rFonts w:ascii="Arial" w:hAnsi="Arial" w:cs="Arial"/>
           <w:sz w:val="20"/>
         </w:rPr>
-        <w:t xml:space="preserve"> </w:t>
-      </w:r>
-    </w:p>
-    <w:p>
-      <w:pPr>
-        <w:pStyle w:val="ListNumber"/>
-      </w:pPr>
+        <w:t xml:space="preserve">{%p </w:t>
+      </w:r>
       <w:r>
         <w:rPr>
           <w:rFonts w:ascii="Arial" w:hAnsi="Arial" w:cs="Arial"/>
           <w:sz w:val="20"/>
         </w:rPr>
-        <w:t xml:space="preserve">{%p </w:t>
-      </w:r>
+        <w:t>endif %}</w:t>
+      </w:r>
+    </w:p>
+    <w:p>
+      <w:pPr>
+        <w:pStyle w:val="ListNumber"/>
+      </w:pPr>
+      <w:r>
+        <w:t xml:space="preserve">{%p </w:t>
+      </w:r>
+      <w:r>
+        <w:t>if initial_defense.new_tenancy %}</w:t>
+      </w:r>
+    </w:p>
+    <w:p>
+      <w:pPr>
+        <w:pStyle w:val="ListNumber"/>
+      </w:pPr>
+      <w:r>
+        <w:t>Even if my tenancy was terminated, a new tenancy was cr</w:t>
+      </w:r>
+      <w:r>
+        <w:t>eated by my landlord’s conduct.</w:t>
+      </w:r>
+    </w:p>
+    <w:p>
+      <w:pPr>
+        <w:pStyle w:val="ListNumber"/>
+      </w:pPr>
       <w:r>
         <w:rPr>
           <w:rFonts w:ascii="Arial" w:hAnsi="Arial" w:cs="Arial"/>
           <w:sz w:val="20"/>
         </w:rPr>
-        <w:t>endif %}</w:t>
-      </w:r>
-    </w:p>
-    <w:p>
-      <w:pPr>
-        <w:pStyle w:val="ListNumber"/>
-      </w:pPr>
-      <w:r>
-        <w:t xml:space="preserve">{%p </w:t>
-      </w:r>
-      <w:r>
-        <w:t xml:space="preserve">if </w:t>
-      </w:r>
-      <w:proofErr w:type="spellStart"/>
-      <w:r>
-        <w:t>initial_</w:t>
-      </w:r>
-      <w:proofErr w:type="gramStart"/>
-      <w:r>
-        <w:t>defense.cure</w:t>
-      </w:r>
-      <w:proofErr w:type="spellEnd"/>
-      <w:proofErr w:type="gramEnd"/>
-      <w:r>
-        <w:t xml:space="preserve"> %}</w:t>
-      </w:r>
-    </w:p>
-    <w:p>
-      <w:pPr>
-        <w:pStyle w:val="ListNumber"/>
-      </w:pPr>
-      <w:r>
-        <w:t>If I have ever owed the landlord rent, I paid or offered to pay it all w</w:t>
-      </w:r>
-      <w:r>
-        <w:t xml:space="preserve">ithin the time allowed </w:t>
-      </w:r>
-      <w:r>
-        <w:br/>
-        <w:t>by law.</w:t>
-      </w:r>
-    </w:p>
-    <w:p>
-      <w:pPr>
-        <w:pStyle w:val="ListNumber"/>
-      </w:pPr>
+        <w:t xml:space="preserve">{%p </w:t>
+      </w:r>
       <w:r>
         <w:rPr>
           <w:rFonts w:ascii="Arial" w:hAnsi="Arial" w:cs="Arial"/>
           <w:sz w:val="20"/>
         </w:rPr>
-        <w:t xml:space="preserve">{%p </w:t>
-      </w:r>
+        <w:t>endif %}</w:t>
+      </w:r>
+    </w:p>
+    <w:p>
+      <w:pPr>
+        <w:pStyle w:val="ListNumber"/>
+      </w:pPr>
+      <w:r>
+        <w:t xml:space="preserve">{%p </w:t>
+      </w:r>
+      <w:r>
+        <w:t>if initial_defense.inconsistent_reasons %}</w:t>
+      </w:r>
+    </w:p>
+    <w:p>
+      <w:pPr>
+        <w:pStyle w:val="ListNumber"/>
+      </w:pPr>
+      <w:r>
+        <w:t>The Complaint and the Notice to Quit state inconsistent reasons for eviction.</w:t>
+      </w:r>
+    </w:p>
+    <w:p>
+      <w:pPr>
+        <w:pStyle w:val="ListNumber"/>
+      </w:pPr>
       <w:r>
         <w:rPr>
           <w:rFonts w:ascii="Arial" w:hAnsi="Arial" w:cs="Arial"/>
           <w:sz w:val="20"/>
         </w:rPr>
-        <w:t>endif %}</w:t>
-      </w:r>
-    </w:p>
-    <w:p>
-      <w:pPr>
-        <w:pStyle w:val="ListNumber"/>
-      </w:pPr>
-      <w:r>
-        <w:t xml:space="preserve">{%p </w:t>
-      </w:r>
-      <w:r>
-        <w:t xml:space="preserve">if </w:t>
-      </w:r>
-      <w:proofErr w:type="spellStart"/>
-      <w:r>
-        <w:t>initial_defense.new_tenancy</w:t>
-      </w:r>
-      <w:proofErr w:type="spellEnd"/>
-      <w:r>
-        <w:t xml:space="preserve"> %}</w:t>
-      </w:r>
-    </w:p>
-    <w:p>
-      <w:pPr>
-        <w:pStyle w:val="ListNumber"/>
-      </w:pPr>
-      <w:r>
-        <w:t>Even if my tenancy was terminated, a new tenancy was cr</w:t>
-      </w:r>
-      <w:r>
-        <w:t>eated by my landlord’s conduct.</w:t>
-      </w:r>
-    </w:p>
-    <w:p>
-      <w:pPr>
-        <w:pStyle w:val="ListNumber"/>
-      </w:pPr>
+        <w:t xml:space="preserve">{%p </w:t>
+      </w:r>
       <w:r>
         <w:rPr>
           <w:rFonts w:ascii="Arial" w:hAnsi="Arial" w:cs="Arial"/>
           <w:sz w:val="20"/>
         </w:rPr>
-        <w:t xml:space="preserve">{%p </w:t>
-      </w:r>
+        <w:t>endif %}</w:t>
+      </w:r>
+    </w:p>
+    <w:p>
+      <w:pPr>
+        <w:pStyle w:val="ListNumber"/>
+      </w:pPr>
+      <w:r>
+        <w:t xml:space="preserve">{%p </w:t>
+      </w:r>
+      <w:r>
+        <w:t>if initial_defense.no_standing %}</w:t>
+      </w:r>
+    </w:p>
+    <w:p>
+      <w:pPr>
+        <w:pStyle w:val="ListNumber"/>
+      </w:pPr>
+      <w:r>
+        <w:t>The landlord does not have a superior right to possession and/or does not have standing to brin</w:t>
+      </w:r>
+      <w:r>
+        <w:t>g this action.</w:t>
+      </w:r>
+    </w:p>
+    <w:p>
+      <w:pPr>
+        <w:pStyle w:val="ListNumber"/>
+      </w:pPr>
       <w:r>
         <w:rPr>
           <w:rFonts w:ascii="Arial" w:hAnsi="Arial" w:cs="Arial"/>
           <w:sz w:val="20"/>
         </w:rPr>
-        <w:t>endif %}</w:t>
-      </w:r>
-    </w:p>
-    <w:p>
-      <w:pPr>
-        <w:pStyle w:val="ListNumber"/>
-      </w:pPr>
-      <w:r>
-        <w:t xml:space="preserve">{%p </w:t>
-      </w:r>
-      <w:r>
-        <w:t xml:space="preserve">if </w:t>
-      </w:r>
-      <w:proofErr w:type="spellStart"/>
-      <w:r>
-        <w:t>initial_</w:t>
-      </w:r>
-      <w:proofErr w:type="gramStart"/>
-      <w:r>
-        <w:t>defense.inconsistent</w:t>
-      </w:r>
-      <w:proofErr w:type="gramEnd"/>
-      <w:r>
-        <w:t>_reasons</w:t>
-      </w:r>
-      <w:proofErr w:type="spellEnd"/>
-      <w:r>
-        <w:t xml:space="preserve"> %}</w:t>
-      </w:r>
-    </w:p>
-    <w:p>
-      <w:pPr>
-        <w:pStyle w:val="ListNumber"/>
-      </w:pPr>
-      <w:r>
-        <w:t>The Complaint and the Notice to Quit state inconsistent reasons for eviction.</w:t>
-      </w:r>
-    </w:p>
-    <w:p>
-      <w:pPr>
-        <w:pStyle w:val="ListNumber"/>
-      </w:pPr>
+        <w:t xml:space="preserve">{%p </w:t>
+      </w:r>
       <w:r>
         <w:rPr>
           <w:rFonts w:ascii="Arial" w:hAnsi="Arial" w:cs="Arial"/>
           <w:sz w:val="20"/>
         </w:rPr>
-        <w:t xml:space="preserve">{%p </w:t>
-      </w:r>
-      <w:r>
-        <w:rPr>
-          <w:rFonts w:ascii="Arial" w:hAnsi="Arial" w:cs="Arial"/>
-          <w:sz w:val="20"/>
-        </w:rPr>
         <w:t>endif %}</w:t>
       </w:r>
     </w:p>
@@ -2691,69 +2417,7 @@
         <w:t xml:space="preserve">{%p </w:t>
       </w:r>
       <w:r>
-        <w:t xml:space="preserve">if </w:t>
-      </w:r>
-      <w:proofErr w:type="spellStart"/>
-      <w:r>
-        <w:t>initial_defense.no_standing</w:t>
-      </w:r>
-      <w:proofErr w:type="spellEnd"/>
-      <w:r>
-        <w:t xml:space="preserve"> %}</w:t>
-      </w:r>
-    </w:p>
-    <w:p>
-      <w:pPr>
-        <w:pStyle w:val="ListNumber"/>
-      </w:pPr>
-      <w:r>
-        <w:t>The landlord does not have a superior right to possession and/or does not have standing to brin</w:t>
-      </w:r>
-      <w:r>
-        <w:t>g this action.</w:t>
-      </w:r>
-    </w:p>
-    <w:p>
-      <w:pPr>
-        <w:pStyle w:val="ListNumber"/>
-      </w:pPr>
-      <w:r>
-        <w:rPr>
-          <w:rFonts w:ascii="Arial" w:hAnsi="Arial" w:cs="Arial"/>
-          <w:sz w:val="20"/>
-        </w:rPr>
-        <w:t xml:space="preserve">{%p </w:t>
-      </w:r>
-      <w:r>
-        <w:rPr>
-          <w:rFonts w:ascii="Arial" w:hAnsi="Arial" w:cs="Arial"/>
-          <w:sz w:val="20"/>
-        </w:rPr>
-        <w:t>endif %}</w:t>
-      </w:r>
-    </w:p>
-    <w:p>
-      <w:pPr>
-        <w:pStyle w:val="ListNumber"/>
-      </w:pPr>
-      <w:r>
-        <w:t xml:space="preserve">{%p </w:t>
-      </w:r>
-      <w:r>
-        <w:t xml:space="preserve">if </w:t>
-      </w:r>
-      <w:proofErr w:type="spellStart"/>
-      <w:r>
-        <w:t>initial_</w:t>
-      </w:r>
-      <w:proofErr w:type="gramStart"/>
-      <w:r>
-        <w:t>defense.other</w:t>
-      </w:r>
-      <w:proofErr w:type="spellEnd"/>
-      <w:proofErr w:type="gramEnd"/>
-      <w:r>
-        <w:t xml:space="preserve"> %}</w:t>
+        <w:t>if initial_defense.other %}</w:t>
       </w:r>
     </w:p>
     <w:p>
@@ -2764,23 +2428,7 @@
         <w:t>The landlord’s case should be dismissed because</w:t>
       </w:r>
       <w:r>
-        <w:t xml:space="preserve"> {{</w:t>
-      </w:r>
-      <w:proofErr w:type="spellStart"/>
-      <w:r>
-        <w:t>initial_</w:t>
-      </w:r>
-      <w:proofErr w:type="gramStart"/>
-      <w:r>
-        <w:t>defense.other</w:t>
-      </w:r>
-      <w:proofErr w:type="gramEnd"/>
-      <w:r>
-        <w:t>_reason</w:t>
-      </w:r>
-      <w:proofErr w:type="spellEnd"/>
-      <w:r>
-        <w:t>}}.</w:t>
+        <w:t xml:space="preserve"> {{initial_defense.other_reason}}.</w:t>
       </w:r>
     </w:p>
     <w:p>
@@ -2815,27 +2463,11 @@
         </w:rPr>
         <w:t xml:space="preserve">if </w:t>
       </w:r>
-      <w:proofErr w:type="spellStart"/>
-      <w:proofErr w:type="gramStart"/>
       <w:r>
         <w:rPr>
           <w:i w:val="0"/>
         </w:rPr>
-        <w:t>facts.tenant</w:t>
-      </w:r>
-      <w:proofErr w:type="gramEnd"/>
-      <w:r>
-        <w:rPr>
-          <w:i w:val="0"/>
-        </w:rPr>
-        <w:t>_has_subsidy</w:t>
-      </w:r>
-      <w:proofErr w:type="spellEnd"/>
-      <w:r>
-        <w:rPr>
-          <w:i w:val="0"/>
-        </w:rPr>
-        <w:t xml:space="preserve"> </w:t>
+        <w:t xml:space="preserve">facts.tenant_has_subsidy </w:t>
       </w:r>
       <w:r>
         <w:rPr>
@@ -2893,15 +2525,7 @@
         <w:t xml:space="preserve">{%p </w:t>
       </w:r>
       <w:r>
-        <w:t xml:space="preserve">if </w:t>
-      </w:r>
-      <w:proofErr w:type="spellStart"/>
-      <w:r>
-        <w:t>subsidized_housing.no_proper_termination</w:t>
-      </w:r>
-      <w:proofErr w:type="spellEnd"/>
-      <w:r>
-        <w:t xml:space="preserve"> %}</w:t>
+        <w:t>if subsidized_housing.no_proper_termination %}</w:t>
       </w:r>
     </w:p>
     <w:p>
@@ -2924,6 +2548,8 @@
           <w:numId w:val="13"/>
         </w:numPr>
       </w:pPr>
+      <w:bookmarkStart w:id="0" w:name="_GoBack"/>
+      <w:bookmarkEnd w:id="0"/>
       <w:r>
         <w:t xml:space="preserve">{%p </w:t>
       </w:r>
@@ -2943,15 +2569,7 @@
         <w:t xml:space="preserve">{%p </w:t>
       </w:r>
       <w:r>
-        <w:t xml:space="preserve">if </w:t>
-      </w:r>
-      <w:proofErr w:type="spellStart"/>
-      <w:r>
-        <w:t>subsidized_housing.no_ntq_to_agency</w:t>
-      </w:r>
-      <w:proofErr w:type="spellEnd"/>
-      <w:r>
-        <w:t xml:space="preserve"> %}</w:t>
+        <w:t>if subsidized_housing.no_ntq_to_agency %}</w:t>
       </w:r>
     </w:p>
     <w:p>
@@ -2992,15 +2610,7 @@
         <w:t xml:space="preserve">{%p </w:t>
       </w:r>
       <w:r>
-        <w:t xml:space="preserve">if </w:t>
-      </w:r>
-      <w:proofErr w:type="spellStart"/>
-      <w:r>
-        <w:t>subsidized_housing.no_just_cause</w:t>
-      </w:r>
-      <w:proofErr w:type="spellEnd"/>
-      <w:r>
-        <w:t xml:space="preserve"> %}</w:t>
+        <w:t>if subsidized_housing.no_just_cause %}</w:t>
       </w:r>
     </w:p>
     <w:p>
@@ -3039,15 +2649,7 @@
         <w:t xml:space="preserve">{%p </w:t>
       </w:r>
       <w:r>
-        <w:t xml:space="preserve">if </w:t>
-      </w:r>
-      <w:proofErr w:type="spellStart"/>
-      <w:r>
-        <w:t>subsidized_housing.no_hearing_or_conference</w:t>
-      </w:r>
-      <w:proofErr w:type="spellEnd"/>
-      <w:r>
-        <w:t xml:space="preserve"> %}</w:t>
+        <w:t>if subsidized_housing.no_hearing_or_conference %}</w:t>
       </w:r>
     </w:p>
     <w:p>
@@ -3086,20 +2688,7 @@
         <w:t xml:space="preserve">{%p </w:t>
       </w:r>
       <w:r>
-        <w:t xml:space="preserve">if </w:t>
-      </w:r>
-      <w:proofErr w:type="spellStart"/>
-      <w:r>
-        <w:t>subsidized_</w:t>
-      </w:r>
-      <w:proofErr w:type="gramStart"/>
-      <w:r>
-        <w:t>housing.vawa</w:t>
-      </w:r>
-      <w:proofErr w:type="spellEnd"/>
-      <w:proofErr w:type="gramEnd"/>
-      <w:r>
-        <w:t xml:space="preserve"> %}</w:t>
+        <w:t>if subsidized_housing.vawa %}</w:t>
       </w:r>
     </w:p>
     <w:p>
@@ -3107,6 +2696,7 @@
         <w:pStyle w:val="LetterList2"/>
       </w:pPr>
       <w:r>
+        <w:lastRenderedPageBreak/>
         <w:t xml:space="preserve">I reside in federal public housing or subsidized Section 8 or other covered federal housing and have a defense under the Violence Against Women Act </w:t>
       </w:r>
       <w:r>
@@ -3121,7 +2711,6 @@
         <w:pStyle w:val="LetterList2"/>
       </w:pPr>
       <w:r>
-        <w:lastRenderedPageBreak/>
         <w:t xml:space="preserve">{%p </w:t>
       </w:r>
       <w:r>
@@ -3149,39 +2738,18 @@
         <w:t xml:space="preserve">{%p </w:t>
       </w:r>
       <w:r>
-        <w:t xml:space="preserve">if </w:t>
-      </w:r>
-      <w:proofErr w:type="spellStart"/>
-      <w:r>
-        <w:t>retaliation.is_retaliated</w:t>
-      </w:r>
-      <w:proofErr w:type="spellEnd"/>
-      <w:r>
-        <w:t xml:space="preserve"> %}</w:t>
+        <w:t>if retaliation.is_retaliated %}</w:t>
       </w:r>
     </w:p>
     <w:p>
       <w:pPr>
         <w:pStyle w:val="CenterItal"/>
       </w:pPr>
-      <w:proofErr w:type="gramStart"/>
       <w:r>
         <w:t>Defense</w:t>
       </w:r>
       <w:r>
-        <w:t>{</w:t>
-      </w:r>
-      <w:proofErr w:type="gramEnd"/>
-      <w:r>
-        <w:t xml:space="preserve">% if </w:t>
-      </w:r>
-      <w:proofErr w:type="spellStart"/>
-      <w:r>
-        <w:t>plead_counterclaims</w:t>
-      </w:r>
-      <w:proofErr w:type="spellEnd"/>
-      <w:r>
-        <w:t xml:space="preserve"> %} and Counterclaim{% endif %}</w:t>
+        <w:t>{% if plead_counterclaims %} and Counterclaim{% endif %}</w:t>
       </w:r>
     </w:p>
     <w:p>
@@ -3204,12 +2772,7 @@
     <w:p>
       <w:pPr>
         <w:pStyle w:val="ListNumber"/>
-        <w:tabs>
-          <w:tab w:val="clear" w:pos="792"/>
-          <w:tab w:val="clear" w:pos="864"/>
-          <w:tab w:val="num" w:pos="840"/>
-        </w:tabs>
-        <w:ind w:left="1200" w:hanging="840"/>
+        <w:jc w:val="both"/>
       </w:pPr>
       <w:r>
         <w:t>The landlord is trying to evict me and/or retaliate against me because:</w:t>
@@ -3227,20 +2790,7 @@
         <w:t xml:space="preserve">{%p </w:t>
       </w:r>
       <w:r>
-        <w:t xml:space="preserve">if </w:t>
-      </w:r>
-      <w:proofErr w:type="spellStart"/>
-      <w:proofErr w:type="gramStart"/>
-      <w:r>
-        <w:t>retaliation.withheld</w:t>
-      </w:r>
-      <w:proofErr w:type="gramEnd"/>
-      <w:r>
-        <w:t>_rent</w:t>
-      </w:r>
-      <w:proofErr w:type="spellEnd"/>
-      <w:r>
-        <w:t xml:space="preserve"> %}</w:t>
+        <w:t>if retaliation.withheld_rent %}</w:t>
       </w:r>
     </w:p>
     <w:p>
@@ -3278,18 +2828,221 @@
         <w:t xml:space="preserve">{%p </w:t>
       </w:r>
       <w:r>
-        <w:t xml:space="preserve">if </w:t>
-      </w:r>
-      <w:proofErr w:type="spellStart"/>
-      <w:proofErr w:type="gramStart"/>
-      <w:r>
-        <w:t>retaliation.badconditions</w:t>
-      </w:r>
-      <w:proofErr w:type="gramEnd"/>
-      <w:r>
-        <w:t>_to_landlord</w:t>
-      </w:r>
-      <w:proofErr w:type="spellEnd"/>
+        <w:t>if retaliation.badconditions_to_landlord %}</w:t>
+      </w:r>
+    </w:p>
+    <w:p>
+      <w:pPr>
+        <w:pStyle w:val="LetterList2"/>
+      </w:pPr>
+      <w:r>
+        <w:t>I reported bad conditions in writing to the landlord.</w:t>
+      </w:r>
+    </w:p>
+    <w:p>
+      <w:pPr>
+        <w:pStyle w:val="LetterList2"/>
+      </w:pPr>
+      <w:r>
+        <w:t xml:space="preserve">{%p </w:t>
+      </w:r>
+      <w:r>
+        <w:t>endif %}</w:t>
+      </w:r>
+    </w:p>
+    <w:p>
+      <w:pPr>
+        <w:pStyle w:val="LetterList2"/>
+      </w:pPr>
+      <w:r>
+        <w:t xml:space="preserve">{%p </w:t>
+      </w:r>
+      <w:r>
+        <w:t>if retaliation.badconditions_to_agency %}</w:t>
+      </w:r>
+    </w:p>
+    <w:p>
+      <w:pPr>
+        <w:pStyle w:val="LetterList2"/>
+      </w:pPr>
+      <w:r>
+        <w:t>I reported bad conditions orally and/or in writing to a public agency.</w:t>
+      </w:r>
+    </w:p>
+    <w:p>
+      <w:pPr>
+        <w:pStyle w:val="LetterList2"/>
+      </w:pPr>
+      <w:r>
+        <w:t xml:space="preserve">{%p </w:t>
+      </w:r>
+      <w:r>
+        <w:t>endif %}</w:t>
+      </w:r>
+    </w:p>
+    <w:p>
+      <w:pPr>
+        <w:pStyle w:val="LetterList2"/>
+      </w:pPr>
+      <w:r>
+        <w:t xml:space="preserve">{%p </w:t>
+      </w:r>
+      <w:r>
+        <w:t>if retaliation.tenant_union %}</w:t>
+      </w:r>
+    </w:p>
+    <w:p>
+      <w:pPr>
+        <w:pStyle w:val="LetterList2"/>
+      </w:pPr>
+      <w:r>
+        <w:t>I took part in a tenants’ meeting or organization.</w:t>
+      </w:r>
+    </w:p>
+    <w:p>
+      <w:pPr>
+        <w:pStyle w:val="LetterList2"/>
+      </w:pPr>
+      <w:r>
+        <w:t xml:space="preserve">{%p </w:t>
+      </w:r>
+      <w:r>
+        <w:t>endif %}</w:t>
+      </w:r>
+    </w:p>
+    <w:p>
+      <w:pPr>
+        <w:pStyle w:val="LetterList2"/>
+      </w:pPr>
+      <w:r>
+        <w:t xml:space="preserve">{%p </w:t>
+      </w:r>
+      <w:r>
+        <w:t>if retaliation.brought_claim %}</w:t>
+      </w:r>
+    </w:p>
+    <w:p>
+      <w:pPr>
+        <w:pStyle w:val="LetterList2"/>
+      </w:pPr>
+      <w:r>
+        <w:t>I brought a case/claim against the landlord.</w:t>
+      </w:r>
+    </w:p>
+    <w:p>
+      <w:pPr>
+        <w:pStyle w:val="LetterList2"/>
+      </w:pPr>
+      <w:r>
+        <w:t xml:space="preserve">{%p </w:t>
+      </w:r>
+      <w:r>
+        <w:t>endif %}</w:t>
+      </w:r>
+    </w:p>
+    <w:p>
+      <w:pPr>
+        <w:pStyle w:val="LetterList2"/>
+      </w:pPr>
+      <w:r>
+        <w:t xml:space="preserve">{%p </w:t>
+      </w:r>
+      <w:r>
+        <w:t>if retaliation.protection_or_prevention_order %}</w:t>
+      </w:r>
+    </w:p>
+    <w:p>
+      <w:pPr>
+        <w:pStyle w:val="LetterList2"/>
+      </w:pPr>
+      <w:r>
+        <w:t>I or a member of my household took action to obtain a protection order under G.L. c. 209A or a harassment preve</w:t>
+      </w:r>
+      <w:r>
+        <w:t>ntion order under G.L. c. 258E;</w:t>
+      </w:r>
+    </w:p>
+    <w:p>
+      <w:pPr>
+        <w:pStyle w:val="LetterList2"/>
+      </w:pPr>
+      <w:r>
+        <w:t xml:space="preserve">{%p </w:t>
+      </w:r>
+      <w:r>
+        <w:t>endif %}</w:t>
+      </w:r>
+    </w:p>
+    <w:p>
+      <w:pPr>
+        <w:pStyle w:val="LetterList2"/>
+      </w:pPr>
+      <w:r>
+        <w:t xml:space="preserve">{%p </w:t>
+      </w:r>
+      <w:r>
+        <w:t>if retaliation.domestic_violence %}</w:t>
+      </w:r>
+    </w:p>
+    <w:p>
+      <w:pPr>
+        <w:pStyle w:val="LetterList2"/>
+      </w:pPr>
+      <w:r>
+        <w:t>I or a member of my household reported an incident of domestic violence, rape, sexual assault or stalking to law enforcement or reported a violation of a protection or harassment prevention order.</w:t>
+      </w:r>
+    </w:p>
+    <w:p>
+      <w:pPr>
+        <w:pStyle w:val="LetterList2"/>
+      </w:pPr>
+      <w:r>
+        <w:t xml:space="preserve">{%p </w:t>
+      </w:r>
+      <w:r>
+        <w:t>endif %}</w:t>
+      </w:r>
+    </w:p>
+    <w:p>
+      <w:pPr>
+        <w:pStyle w:val="LetterList2"/>
+      </w:pPr>
+      <w:r>
+        <w:t xml:space="preserve">{%p </w:t>
+      </w:r>
+      <w:r>
+        <w:t>if retaliation.survivor_rights %}</w:t>
+      </w:r>
+    </w:p>
+    <w:p>
+      <w:pPr>
+        <w:pStyle w:val="LetterList2"/>
+      </w:pPr>
+      <w:r>
+        <w:t>I am a survivor of abuse, sexual assault, rape or stalking and the landlord is evicting me for exercising my rights to break my lease or change my locks for safety reasons under G.L. c. 186, §§23-29.</w:t>
+      </w:r>
+    </w:p>
+    <w:p>
+      <w:pPr>
+        <w:pStyle w:val="LetterList2"/>
+      </w:pPr>
+      <w:r>
+        <w:t xml:space="preserve">{%p </w:t>
+      </w:r>
+      <w:r>
+        <w:t>endif %}</w:t>
+      </w:r>
+    </w:p>
+    <w:p>
+      <w:pPr>
+        <w:pStyle w:val="LetterList2"/>
+      </w:pPr>
+      <w:r>
+        <w:t xml:space="preserve">{%p </w:t>
+      </w:r>
+      <w:r>
+        <w:t>if retaliation.other</w:t>
+      </w:r>
       <w:r>
         <w:t xml:space="preserve"> %}</w:t>
       </w:r>
@@ -3299,324 +3052,10 @@
         <w:pStyle w:val="LetterList2"/>
       </w:pPr>
       <w:r>
-        <w:t>I reported bad conditions in writing to the landlord.</w:t>
-      </w:r>
-    </w:p>
-    <w:p>
-      <w:pPr>
-        <w:pStyle w:val="LetterList2"/>
-      </w:pPr>
-      <w:r>
-        <w:t xml:space="preserve">{%p </w:t>
-      </w:r>
-      <w:r>
-        <w:t>endif %}</w:t>
-      </w:r>
-    </w:p>
-    <w:p>
-      <w:pPr>
-        <w:pStyle w:val="LetterList2"/>
-      </w:pPr>
-      <w:r>
-        <w:t xml:space="preserve">{%p </w:t>
-      </w:r>
-      <w:r>
-        <w:t xml:space="preserve">if </w:t>
-      </w:r>
-      <w:proofErr w:type="spellStart"/>
-      <w:proofErr w:type="gramStart"/>
-      <w:r>
-        <w:t>retaliation.badconditions</w:t>
-      </w:r>
-      <w:proofErr w:type="gramEnd"/>
-      <w:r>
-        <w:t>_to_agency</w:t>
-      </w:r>
-      <w:proofErr w:type="spellEnd"/>
-      <w:r>
-        <w:t xml:space="preserve"> %}</w:t>
-      </w:r>
-    </w:p>
-    <w:p>
-      <w:pPr>
-        <w:pStyle w:val="LetterList2"/>
-      </w:pPr>
-      <w:r>
-        <w:t>I reported bad conditions orally and/or in writing to a public agency.</w:t>
-      </w:r>
-    </w:p>
-    <w:p>
-      <w:pPr>
-        <w:pStyle w:val="LetterList2"/>
-      </w:pPr>
-      <w:r>
-        <w:t xml:space="preserve">{%p </w:t>
-      </w:r>
-      <w:r>
-        <w:t>endif %}</w:t>
-      </w:r>
-    </w:p>
-    <w:p>
-      <w:pPr>
-        <w:pStyle w:val="LetterList2"/>
-      </w:pPr>
-      <w:r>
-        <w:t xml:space="preserve">{%p </w:t>
-      </w:r>
-      <w:r>
-        <w:t xml:space="preserve">if </w:t>
-      </w:r>
-      <w:proofErr w:type="spellStart"/>
-      <w:proofErr w:type="gramStart"/>
-      <w:r>
-        <w:t>retaliation.tenant</w:t>
-      </w:r>
-      <w:proofErr w:type="gramEnd"/>
-      <w:r>
-        <w:t>_union</w:t>
-      </w:r>
-      <w:proofErr w:type="spellEnd"/>
-      <w:r>
-        <w:t xml:space="preserve"> %}</w:t>
-      </w:r>
-    </w:p>
-    <w:p>
-      <w:pPr>
-        <w:pStyle w:val="LetterList2"/>
-      </w:pPr>
-      <w:r>
-        <w:t>I took part in a tenants’ meeting or organization.</w:t>
-      </w:r>
-    </w:p>
-    <w:p>
-      <w:pPr>
-        <w:pStyle w:val="LetterList2"/>
-      </w:pPr>
-      <w:r>
-        <w:t xml:space="preserve">{%p </w:t>
-      </w:r>
-      <w:r>
-        <w:t>endif %}</w:t>
-      </w:r>
-    </w:p>
-    <w:p>
-      <w:pPr>
-        <w:pStyle w:val="LetterList2"/>
-      </w:pPr>
-      <w:r>
-        <w:t xml:space="preserve">{%p </w:t>
-      </w:r>
-      <w:r>
-        <w:t xml:space="preserve">if </w:t>
-      </w:r>
-      <w:proofErr w:type="spellStart"/>
-      <w:proofErr w:type="gramStart"/>
-      <w:r>
-        <w:t>retaliation.brought</w:t>
-      </w:r>
-      <w:proofErr w:type="gramEnd"/>
-      <w:r>
-        <w:t>_claim</w:t>
-      </w:r>
-      <w:proofErr w:type="spellEnd"/>
-      <w:r>
-        <w:t xml:space="preserve"> %}</w:t>
-      </w:r>
-    </w:p>
-    <w:p>
-      <w:pPr>
-        <w:pStyle w:val="LetterList2"/>
-      </w:pPr>
-      <w:r>
-        <w:t>I brought a case/claim against the landlord.</w:t>
-      </w:r>
-    </w:p>
-    <w:p>
-      <w:pPr>
-        <w:pStyle w:val="LetterList2"/>
-      </w:pPr>
-      <w:r>
-        <w:t xml:space="preserve">{%p </w:t>
-      </w:r>
-      <w:r>
-        <w:t>endif %}</w:t>
-      </w:r>
-    </w:p>
-    <w:p>
-      <w:pPr>
-        <w:pStyle w:val="LetterList2"/>
-      </w:pPr>
-      <w:r>
-        <w:t xml:space="preserve">{%p </w:t>
-      </w:r>
-      <w:r>
-        <w:t xml:space="preserve">if </w:t>
-      </w:r>
-      <w:proofErr w:type="spellStart"/>
-      <w:proofErr w:type="gramStart"/>
-      <w:r>
-        <w:t>retaliation.protection</w:t>
-      </w:r>
-      <w:proofErr w:type="gramEnd"/>
-      <w:r>
-        <w:t>_or_prevention_order</w:t>
-      </w:r>
-      <w:proofErr w:type="spellEnd"/>
-      <w:r>
-        <w:t xml:space="preserve"> %}</w:t>
-      </w:r>
-    </w:p>
-    <w:p>
-      <w:pPr>
-        <w:pStyle w:val="LetterList2"/>
-      </w:pPr>
-      <w:r>
-        <w:t>I or a member of my household took action to obtain a protection order under G.L. c. 209A or a harassment preve</w:t>
-      </w:r>
-      <w:r>
-        <w:t>ntion order under G.L. c. 258E;</w:t>
-      </w:r>
-    </w:p>
-    <w:p>
-      <w:pPr>
-        <w:pStyle w:val="LetterList2"/>
-      </w:pPr>
-      <w:r>
-        <w:t xml:space="preserve">{%p </w:t>
-      </w:r>
-      <w:r>
-        <w:t>endif %}</w:t>
-      </w:r>
-    </w:p>
-    <w:p>
-      <w:pPr>
-        <w:pStyle w:val="LetterList2"/>
-      </w:pPr>
-      <w:r>
-        <w:t xml:space="preserve">{%p </w:t>
-      </w:r>
-      <w:r>
-        <w:t xml:space="preserve">if </w:t>
-      </w:r>
-      <w:proofErr w:type="spellStart"/>
-      <w:proofErr w:type="gramStart"/>
-      <w:r>
-        <w:t>retaliation.domestic</w:t>
-      </w:r>
-      <w:proofErr w:type="gramEnd"/>
-      <w:r>
-        <w:t>_violence</w:t>
-      </w:r>
-      <w:proofErr w:type="spellEnd"/>
-      <w:r>
-        <w:t xml:space="preserve"> %}</w:t>
-      </w:r>
-    </w:p>
-    <w:p>
-      <w:pPr>
-        <w:pStyle w:val="LetterList2"/>
-      </w:pPr>
-      <w:r>
-        <w:t>I or a member of my household reported an incident of domestic violence, rape, sexual assault or stalking to law enforcement or reported a violation of a protection or harassment prevention order.</w:t>
-      </w:r>
-    </w:p>
-    <w:p>
-      <w:pPr>
-        <w:pStyle w:val="LetterList2"/>
-      </w:pPr>
-      <w:r>
-        <w:t xml:space="preserve">{%p </w:t>
-      </w:r>
-      <w:r>
-        <w:t>endif %}</w:t>
-      </w:r>
-    </w:p>
-    <w:p>
-      <w:pPr>
-        <w:pStyle w:val="LetterList2"/>
-      </w:pPr>
-      <w:r>
-        <w:t xml:space="preserve">{%p </w:t>
-      </w:r>
-      <w:r>
-        <w:t xml:space="preserve">if </w:t>
-      </w:r>
-      <w:proofErr w:type="spellStart"/>
-      <w:proofErr w:type="gramStart"/>
-      <w:r>
-        <w:t>retaliation.survivor</w:t>
-      </w:r>
-      <w:proofErr w:type="gramEnd"/>
-      <w:r>
-        <w:t>_rights</w:t>
-      </w:r>
-      <w:proofErr w:type="spellEnd"/>
-      <w:r>
-        <w:t xml:space="preserve"> %}</w:t>
-      </w:r>
-    </w:p>
-    <w:p>
-      <w:pPr>
-        <w:pStyle w:val="LetterList2"/>
-      </w:pPr>
-      <w:r>
-        <w:t>I am a survivor of abuse, sexual assault, rape or stalking and the landlord is evicting me for exercising my rights to break my lease or change my locks for safety reasons under G.L. c. 186, §§23-29.</w:t>
-      </w:r>
-    </w:p>
-    <w:p>
-      <w:pPr>
-        <w:pStyle w:val="LetterList2"/>
-      </w:pPr>
-      <w:r>
-        <w:t xml:space="preserve">{%p </w:t>
-      </w:r>
-      <w:r>
-        <w:t>endif %}</w:t>
-      </w:r>
-    </w:p>
-    <w:p>
-      <w:pPr>
-        <w:pStyle w:val="LetterList2"/>
-      </w:pPr>
-      <w:r>
-        <w:t xml:space="preserve">{%p </w:t>
-      </w:r>
-      <w:r>
-        <w:t xml:space="preserve">if </w:t>
-      </w:r>
-      <w:proofErr w:type="spellStart"/>
-      <w:proofErr w:type="gramStart"/>
-      <w:r>
-        <w:t>retaliation.other</w:t>
-      </w:r>
-      <w:proofErr w:type="spellEnd"/>
-      <w:proofErr w:type="gramEnd"/>
-      <w:r>
-        <w:t xml:space="preserve"> %}</w:t>
-      </w:r>
-    </w:p>
-    <w:p>
-      <w:pPr>
-        <w:pStyle w:val="LetterList2"/>
-      </w:pPr>
-      <w:proofErr w:type="gramStart"/>
-      <w:r>
-        <w:t xml:space="preserve">{{ </w:t>
-      </w:r>
-      <w:proofErr w:type="spellStart"/>
-      <w:r>
-        <w:t>retaliat</w:t>
-      </w:r>
-      <w:r>
-        <w:t>ion</w:t>
-      </w:r>
-      <w:proofErr w:type="gramEnd"/>
-      <w:r>
-        <w:t>.other</w:t>
-      </w:r>
-      <w:proofErr w:type="spellEnd"/>
-      <w:r>
-        <w:t xml:space="preserve"> }}</w:t>
+        <w:t>{{ retaliat</w:t>
+      </w:r>
+      <w:r>
+        <w:t>ion.other }}</w:t>
       </w:r>
     </w:p>
     <w:p>
@@ -3666,21 +3105,7 @@
         <w:rPr>
           <w:szCs w:val="24"/>
         </w:rPr>
-        <w:t xml:space="preserve">if </w:t>
-      </w:r>
-      <w:proofErr w:type="gramStart"/>
-      <w:r>
-        <w:rPr>
-          <w:szCs w:val="24"/>
-        </w:rPr>
-        <w:t>retaliation.within</w:t>
-      </w:r>
-      <w:proofErr w:type="gramEnd"/>
-      <w:r>
-        <w:rPr>
-          <w:szCs w:val="24"/>
-        </w:rPr>
-        <w:t>_6_months %}</w:t>
+        <w:t>if retaliation.within_6_months %}</w:t>
       </w:r>
     </w:p>
     <w:p>
@@ -3708,6 +3133,7 @@
         <w:pStyle w:val="ListNumber"/>
       </w:pPr>
       <w:r>
+        <w:lastRenderedPageBreak/>
         <w:t xml:space="preserve">{%p </w:t>
       </w:r>
       <w:r>
@@ -3727,7 +3153,6 @@
         <w:rPr>
           <w:i w:val="0"/>
         </w:rPr>
-        <w:lastRenderedPageBreak/>
         <w:t xml:space="preserve">{%p </w:t>
       </w:r>
       <w:r>
@@ -3757,14 +3182,12 @@
         </w:rPr>
         <w:t xml:space="preserve">if </w:t>
       </w:r>
-      <w:proofErr w:type="spellStart"/>
       <w:r>
         <w:rPr>
           <w:i w:val="0"/>
         </w:rPr>
         <w:t>tenant.is_discriminated</w:t>
       </w:r>
-      <w:proofErr w:type="spellEnd"/>
       <w:r>
         <w:rPr>
           <w:i w:val="0"/>
@@ -3776,24 +3199,11 @@
       <w:pPr>
         <w:pStyle w:val="CenterItal"/>
       </w:pPr>
-      <w:proofErr w:type="gramStart"/>
       <w:r>
         <w:t>Defense</w:t>
       </w:r>
       <w:r>
-        <w:t>{</w:t>
-      </w:r>
-      <w:proofErr w:type="gramEnd"/>
-      <w:r>
-        <w:t xml:space="preserve">% if </w:t>
-      </w:r>
-      <w:proofErr w:type="spellStart"/>
-      <w:r>
-        <w:t>plead_counterclaims</w:t>
-      </w:r>
-      <w:proofErr w:type="spellEnd"/>
-      <w:r>
-        <w:t xml:space="preserve"> %} and Counterclaim{% endif %}</w:t>
+        <w:t>{% if plead_counterclaims %} and Counterclaim{% endif %}</w:t>
       </w:r>
     </w:p>
     <w:p>
@@ -3824,15 +3234,6 @@
     <w:p>
       <w:pPr>
         <w:pStyle w:val="ListNumber"/>
-        <w:tabs>
-          <w:tab w:val="clear" w:pos="432"/>
-          <w:tab w:val="clear" w:pos="792"/>
-          <w:tab w:val="clear" w:pos="864"/>
-          <w:tab w:val="left" w:pos="828"/>
-          <w:tab w:val="left" w:pos="960"/>
-        </w:tabs>
-        <w:spacing w:after="120"/>
-        <w:ind w:left="1080" w:hanging="720"/>
       </w:pPr>
       <w:r>
         <w:rPr>
@@ -3861,27 +3262,11 @@
         </w:rPr>
         <w:t xml:space="preserve">{%p for class in </w:t>
       </w:r>
-      <w:proofErr w:type="spellStart"/>
-      <w:proofErr w:type="gramStart"/>
       <w:r>
         <w:rPr>
           <w:sz w:val="22"/>
         </w:rPr>
-        <w:t>discrimination.protected</w:t>
-      </w:r>
-      <w:proofErr w:type="gramEnd"/>
-      <w:r>
-        <w:rPr>
-          <w:sz w:val="22"/>
-        </w:rPr>
-        <w:t>_classes.true_values</w:t>
-      </w:r>
-      <w:proofErr w:type="spellEnd"/>
-      <w:r>
-        <w:rPr>
-          <w:sz w:val="22"/>
-        </w:rPr>
-        <w:t>() %}</w:t>
+        <w:t>discrimination.protected_classes.true_values() %}</w:t>
       </w:r>
     </w:p>
     <w:p>
@@ -3909,7 +3294,6 @@
           <w:sz w:val="22"/>
         </w:rPr>
       </w:pPr>
-      <w:proofErr w:type="gramStart"/>
       <w:r>
         <w:rPr>
           <w:sz w:val="22"/>
@@ -3932,14 +3316,7 @@
         <w:rPr>
           <w:sz w:val="22"/>
         </w:rPr>
-        <w:t>class</w:t>
-      </w:r>
-      <w:proofErr w:type="gramEnd"/>
-      <w:r>
-        <w:rPr>
-          <w:sz w:val="22"/>
-        </w:rPr>
-        <w:t xml:space="preserve"> </w:t>
+        <w:t xml:space="preserve">class </w:t>
       </w:r>
       <w:r>
         <w:rPr>
@@ -3979,21 +3356,7 @@
           <w:sz w:val="22"/>
         </w:rPr>
         <w:tab/>
-        <w:t xml:space="preserve">{%p </w:t>
-      </w:r>
-      <w:proofErr w:type="spellStart"/>
-      <w:r>
-        <w:rPr>
-          <w:sz w:val="22"/>
-        </w:rPr>
-        <w:t>endfor</w:t>
-      </w:r>
-      <w:proofErr w:type="spellEnd"/>
-      <w:r>
-        <w:rPr>
-          <w:sz w:val="22"/>
-        </w:rPr>
-        <w:t xml:space="preserve"> %}</w:t>
+        <w:t>{%p endfor %}</w:t>
       </w:r>
     </w:p>
     <w:p>
@@ -4026,21 +3389,7 @@
         <w:rPr>
           <w:sz w:val="22"/>
         </w:rPr>
-        <w:t xml:space="preserve">{%p if </w:t>
-      </w:r>
-      <w:proofErr w:type="spellStart"/>
-      <w:r>
-        <w:rPr>
-          <w:sz w:val="22"/>
-        </w:rPr>
-        <w:t>tenant.is_disabled</w:t>
-      </w:r>
-      <w:proofErr w:type="spellEnd"/>
-      <w:r>
-        <w:rPr>
-          <w:sz w:val="22"/>
-        </w:rPr>
-        <w:t xml:space="preserve"> %}</w:t>
+        <w:t>{%p if tenant.is_disabled %}</w:t>
       </w:r>
     </w:p>
     <w:p>
@@ -4070,20 +3419,7 @@
         <w:t xml:space="preserve">{%p </w:t>
       </w:r>
       <w:r>
-        <w:t xml:space="preserve">if </w:t>
-      </w:r>
-      <w:proofErr w:type="spellStart"/>
-      <w:proofErr w:type="gramStart"/>
-      <w:r>
-        <w:t>disability.request</w:t>
-      </w:r>
-      <w:proofErr w:type="gramEnd"/>
-      <w:r>
-        <w:t>_reasonable_accommodation</w:t>
-      </w:r>
-      <w:proofErr w:type="spellEnd"/>
-      <w:r>
-        <w:t xml:space="preserve"> %}</w:t>
+        <w:t>if disability.request_reasonable_accommodation %}</w:t>
       </w:r>
     </w:p>
     <w:p>
@@ -4145,17 +3481,8 @@
           <w:i/>
           <w:szCs w:val="24"/>
         </w:rPr>
-        <w:t xml:space="preserve">See BHA vs. </w:t>
-      </w:r>
-      <w:proofErr w:type="spellStart"/>
-      <w:r>
-        <w:rPr>
-          <w:i/>
-          <w:szCs w:val="24"/>
-        </w:rPr>
-        <w:t>Bridgewaters</w:t>
-      </w:r>
-      <w:proofErr w:type="spellEnd"/>
+        <w:t>See BHA vs. Bridgewaters</w:t>
+      </w:r>
       <w:r>
         <w:rPr>
           <w:szCs w:val="24"/>
@@ -4224,8 +3551,6 @@
       <w:r>
         <w:t>p</w:t>
       </w:r>
-      <w:bookmarkStart w:id="0" w:name="_GoBack"/>
-      <w:bookmarkEnd w:id="0"/>
       <w:r>
         <w:t xml:space="preserve"> endif %}</w:t>
       </w:r>
@@ -4247,22 +3572,14 @@
         <w:rPr>
           <w:b/>
         </w:rPr>
-        <w:t xml:space="preserve">if </w:t>
-      </w:r>
-      <w:proofErr w:type="spellStart"/>
+        <w:t>if discrimination.sexual_harassment</w:t>
+      </w:r>
       <w:r>
         <w:rPr>
           <w:b/>
         </w:rPr>
-        <w:t>discrimination.sexual_harassment</w:t>
-      </w:r>
-      <w:r>
-        <w:rPr>
-          <w:b/>
-        </w:rPr>
         <w:t>.is_harassed</w:t>
       </w:r>
-      <w:proofErr w:type="spellEnd"/>
       <w:r>
         <w:rPr>
           <w:b/>
@@ -4304,21 +3621,12 @@
         </w:rPr>
         <w:t xml:space="preserve"> </w:t>
       </w:r>
-      <w:proofErr w:type="spellStart"/>
       <w:r>
         <w:rPr>
           <w:i/>
           <w:szCs w:val="24"/>
         </w:rPr>
-        <w:t>Gnerre</w:t>
-      </w:r>
-      <w:proofErr w:type="spellEnd"/>
-      <w:r>
-        <w:rPr>
-          <w:i/>
-          <w:szCs w:val="24"/>
-        </w:rPr>
-        <w:t xml:space="preserve"> v. MCAD, </w:t>
+        <w:t xml:space="preserve">Gnerre v. MCAD, </w:t>
       </w:r>
       <w:r>
         <w:rPr>
@@ -4368,20 +3676,7 @@
         <w:t xml:space="preserve">{%p </w:t>
       </w:r>
       <w:r>
-        <w:t xml:space="preserve">if </w:t>
-      </w:r>
-      <w:proofErr w:type="spellStart"/>
-      <w:proofErr w:type="gramStart"/>
-      <w:r>
-        <w:t>discrimination.sexual</w:t>
-      </w:r>
-      <w:proofErr w:type="gramEnd"/>
-      <w:r>
-        <w:t>_harassment.pressured_sexual_favors</w:t>
-      </w:r>
-      <w:proofErr w:type="spellEnd"/>
-      <w:r>
-        <w:t xml:space="preserve"> %}</w:t>
+        <w:t>if discrimination.sexual_harassment.pressured_sexual_favors %}</w:t>
       </w:r>
     </w:p>
     <w:p>
@@ -4423,20 +3718,7 @@
         <w:t xml:space="preserve">{%p </w:t>
       </w:r>
       <w:r>
-        <w:t xml:space="preserve">if </w:t>
-      </w:r>
-      <w:proofErr w:type="spellStart"/>
-      <w:proofErr w:type="gramStart"/>
-      <w:r>
-        <w:t>discrimination.sexual</w:t>
-      </w:r>
-      <w:proofErr w:type="gramEnd"/>
-      <w:r>
-        <w:t>_harassment.tenancy_terms_changed</w:t>
-      </w:r>
-      <w:proofErr w:type="spellEnd"/>
-      <w:r>
-        <w:t xml:space="preserve"> %}</w:t>
+        <w:t>if discrimination.sexual_harassment.tenancy_terms_changed %}</w:t>
       </w:r>
     </w:p>
     <w:p>
@@ -4481,20 +3763,7 @@
         <w:t xml:space="preserve">{%p </w:t>
       </w:r>
       <w:r>
-        <w:t xml:space="preserve">if </w:t>
-      </w:r>
-      <w:proofErr w:type="spellStart"/>
-      <w:proofErr w:type="gramStart"/>
-      <w:r>
-        <w:t>discrimination.sexual</w:t>
-      </w:r>
-      <w:proofErr w:type="gramEnd"/>
-      <w:r>
-        <w:t>_harassment.unsafe_or_uncomfortable</w:t>
-      </w:r>
-      <w:proofErr w:type="spellEnd"/>
-      <w:r>
-        <w:t xml:space="preserve"> %}</w:t>
+        <w:t>if discrimination.sexual_harassment.unsafe_or_uncomfortable %}</w:t>
       </w:r>
     </w:p>
     <w:p>
@@ -4552,13 +3821,8 @@
       <w:r>
         <w:t xml:space="preserve">{% if </w:t>
       </w:r>
-      <w:proofErr w:type="spellStart"/>
-      <w:r>
-        <w:t>eviction_reason</w:t>
-      </w:r>
-      <w:proofErr w:type="spellEnd"/>
-      <w:r>
-        <w:t xml:space="preserve"> == "fault"</w:t>
+      <w:r>
+        <w:t>eviction_reason == "fault"</w:t>
       </w:r>
       <w:r>
         <w:t xml:space="preserve"> %}</w:t>
@@ -4577,6 +3841,7 @@
         <w:pStyle w:val="CenterTitle3"/>
       </w:pPr>
       <w:r>
+        <w:lastRenderedPageBreak/>
         <w:t>Tenant Not Responsible for Alleged Behavior</w:t>
       </w:r>
     </w:p>
@@ -4593,15 +3858,7 @@
         <w:t xml:space="preserve">{%p </w:t>
       </w:r>
       <w:r>
-        <w:t xml:space="preserve">if </w:t>
-      </w:r>
-      <w:proofErr w:type="spellStart"/>
-      <w:r>
-        <w:t>fault.did_not_occur</w:t>
-      </w:r>
-      <w:proofErr w:type="spellEnd"/>
-      <w:r>
-        <w:t xml:space="preserve"> %}</w:t>
+        <w:t>if fault.did_not_occur %}</w:t>
       </w:r>
     </w:p>
     <w:p>
@@ -4617,7 +3874,6 @@
         <w:pStyle w:val="ListNumber"/>
       </w:pPr>
       <w:r>
-        <w:lastRenderedPageBreak/>
         <w:t xml:space="preserve">{%p </w:t>
       </w:r>
       <w:r>
@@ -4633,15 +3889,7 @@
         <w:t xml:space="preserve">{%p </w:t>
       </w:r>
       <w:r>
-        <w:t xml:space="preserve">if </w:t>
-      </w:r>
-      <w:proofErr w:type="spellStart"/>
-      <w:r>
-        <w:t>fault.not_violation_of_agreement</w:t>
-      </w:r>
-      <w:proofErr w:type="spellEnd"/>
-      <w:r>
-        <w:t xml:space="preserve"> %}</w:t>
+        <w:t>if fault.not_violation_of_agreement %}</w:t>
       </w:r>
     </w:p>
     <w:p>
@@ -4672,15 +3920,7 @@
         <w:t xml:space="preserve">{%p </w:t>
       </w:r>
       <w:r>
-        <w:t xml:space="preserve">if </w:t>
-      </w:r>
-      <w:proofErr w:type="spellStart"/>
-      <w:r>
-        <w:t>fault.no_control_of_guest</w:t>
-      </w:r>
-      <w:proofErr w:type="spellEnd"/>
-      <w:r>
-        <w:t xml:space="preserve"> %}</w:t>
+        <w:t>if fault.no_control_of_guest %}</w:t>
       </w:r>
     </w:p>
     <w:p>
@@ -4721,15 +3961,7 @@
         <w:pStyle w:val="CenterTitle3"/>
       </w:pPr>
       <w:r>
-        <w:t xml:space="preserve">Tenant Should Not Lose </w:t>
-      </w:r>
-      <w:proofErr w:type="spellStart"/>
-      <w:r>
-        <w:t>His/Her</w:t>
-      </w:r>
-      <w:proofErr w:type="spellEnd"/>
-      <w:r>
-        <w:t xml:space="preserve"> Apartment</w:t>
+        <w:t>Tenant Should Not Lose His/Her Apartment</w:t>
       </w:r>
       <w:r>
         <w:br/>
@@ -4763,15 +3995,7 @@
     </w:p>
     <w:p>
       <w:r>
-        <w:t xml:space="preserve">{%p if </w:t>
-      </w:r>
-      <w:proofErr w:type="spellStart"/>
-      <w:r>
-        <w:t>plead_counterclaims</w:t>
-      </w:r>
-      <w:proofErr w:type="spellEnd"/>
-      <w:r>
-        <w:t xml:space="preserve"> %}</w:t>
+        <w:t>{%p if plead_counterclaims %}</w:t>
       </w:r>
     </w:p>
     <w:p>
@@ -4782,23 +4006,7 @@
         <w:t xml:space="preserve">{%p </w:t>
       </w:r>
       <w:r>
-        <w:t xml:space="preserve">if </w:t>
-      </w:r>
-      <w:proofErr w:type="spellStart"/>
-      <w:r>
-        <w:t>bad_</w:t>
-      </w:r>
-      <w:proofErr w:type="gramStart"/>
-      <w:r>
-        <w:t>conditions.have</w:t>
-      </w:r>
-      <w:proofErr w:type="gramEnd"/>
-      <w:r>
-        <w:t>_conditions</w:t>
-      </w:r>
-      <w:proofErr w:type="spellEnd"/>
-      <w:r>
-        <w:t xml:space="preserve"> %}</w:t>
+        <w:t>if bad_conditions.have_conditions %}</w:t>
       </w:r>
     </w:p>
     <w:p>
@@ -4845,21 +4053,8 @@
       <w:r>
         <w:t xml:space="preserve">{% for condition in </w:t>
       </w:r>
-      <w:proofErr w:type="spellStart"/>
-      <w:r>
-        <w:t>bad_</w:t>
-      </w:r>
-      <w:proofErr w:type="gramStart"/>
-      <w:r>
-        <w:t>conditions.conditions</w:t>
-      </w:r>
-      <w:proofErr w:type="gramEnd"/>
-      <w:r>
-        <w:t>.true_values</w:t>
-      </w:r>
-      <w:proofErr w:type="spellEnd"/>
-      <w:r>
-        <w:t>() %}</w:t>
+      <w:r>
+        <w:t>bad_conditions.conditions.true_values() %}</w:t>
       </w:r>
     </w:p>
     <w:p>
@@ -4870,29 +4065,19 @@
           <w:numId w:val="5"/>
         </w:numPr>
       </w:pPr>
-      <w:proofErr w:type="gramStart"/>
       <w:r>
         <w:t xml:space="preserve">{{ </w:t>
       </w:r>
       <w:r>
         <w:t>condition</w:t>
       </w:r>
-      <w:proofErr w:type="gramEnd"/>
       <w:r>
         <w:t xml:space="preserve"> }}</w:t>
       </w:r>
     </w:p>
     <w:p>
       <w:r>
-        <w:t xml:space="preserve">       {% </w:t>
-      </w:r>
-      <w:proofErr w:type="spellStart"/>
-      <w:r>
-        <w:t>endfor</w:t>
-      </w:r>
-      <w:proofErr w:type="spellEnd"/>
-      <w:r>
-        <w:t xml:space="preserve"> %}</w:t>
+        <w:t xml:space="preserve">       {% endfor %}</w:t>
       </w:r>
     </w:p>
     <w:p/>
@@ -4927,7 +4112,6 @@
         </w:rPr>
         <w:t xml:space="preserve"> </w:t>
       </w:r>
-      <w:proofErr w:type="spellStart"/>
       <w:r>
         <w:rPr>
           <w:szCs w:val="24"/>
@@ -4952,31 +4136,22 @@
         </w:rPr>
         <w:t>_</w:t>
       </w:r>
-      <w:proofErr w:type="gramStart"/>
       <w:r>
         <w:rPr>
           <w:szCs w:val="24"/>
         </w:rPr>
         <w:t>true</w:t>
       </w:r>
-      <w:proofErr w:type="spellEnd"/>
       <w:r>
         <w:rPr>
           <w:szCs w:val="24"/>
         </w:rPr>
-        <w:t>(</w:t>
-      </w:r>
-      <w:proofErr w:type="gramEnd"/>
+        <w:t xml:space="preserve">() </w:t>
+      </w:r>
       <w:r>
         <w:rPr>
           <w:szCs w:val="24"/>
         </w:rPr>
-        <w:t xml:space="preserve">) </w:t>
-      </w:r>
-      <w:r>
-        <w:rPr>
-          <w:szCs w:val="24"/>
-        </w:rPr>
         <w:t>%}</w:t>
       </w:r>
     </w:p>
@@ -4999,23 +4174,7 @@
         <w:t xml:space="preserve">{%p for </w:t>
       </w:r>
       <w:r>
-        <w:t xml:space="preserve">condition in </w:t>
-      </w:r>
-      <w:proofErr w:type="spellStart"/>
-      <w:r>
-        <w:t>bad_</w:t>
-      </w:r>
-      <w:proofErr w:type="gramStart"/>
-      <w:r>
-        <w:t>conditions.landlord</w:t>
-      </w:r>
-      <w:proofErr w:type="gramEnd"/>
-      <w:r>
-        <w:t>_notified.true_values</w:t>
-      </w:r>
-      <w:proofErr w:type="spellEnd"/>
-      <w:r>
-        <w:t>() %}</w:t>
+        <w:t>condition in bad_conditions.landlord_notified.true_values() %}</w:t>
       </w:r>
     </w:p>
     <w:p>
@@ -5026,16 +4185,11 @@
           <w:numId w:val="8"/>
         </w:numPr>
       </w:pPr>
-      <w:proofErr w:type="gramStart"/>
       <w:r>
         <w:t xml:space="preserve">{{ </w:t>
       </w:r>
       <w:r>
-        <w:t>condition</w:t>
-      </w:r>
-      <w:proofErr w:type="gramEnd"/>
-      <w:r>
-        <w:t xml:space="preserve"> </w:t>
+        <w:t xml:space="preserve">condition </w:t>
       </w:r>
       <w:r>
         <w:t>}}</w:t>
@@ -5051,15 +4205,7 @@
         <w:ind w:left="432"/>
       </w:pPr>
       <w:r>
-        <w:t xml:space="preserve">{%p </w:t>
-      </w:r>
-      <w:proofErr w:type="spellStart"/>
-      <w:r>
-        <w:t>endfor</w:t>
-      </w:r>
-      <w:proofErr w:type="spellEnd"/>
-      <w:r>
-        <w:t xml:space="preserve"> %}</w:t>
+        <w:t>{%p endfor %}</w:t>
       </w:r>
     </w:p>
     <w:p>
@@ -5111,6 +4257,7 @@
         <w:ind w:left="432"/>
       </w:pPr>
       <w:r>
+        <w:lastRenderedPageBreak/>
         <w:t xml:space="preserve">{%p </w:t>
       </w:r>
       <w:r>
@@ -5144,7 +4291,6 @@
         </w:rPr>
         <w:t xml:space="preserve">if </w:t>
       </w:r>
-      <w:proofErr w:type="spellStart"/>
       <w:r>
         <w:rPr>
           <w:i/>
@@ -5152,7 +4298,6 @@
         </w:rPr>
         <w:t>paid_deposit_or_lmr</w:t>
       </w:r>
-      <w:proofErr w:type="spellEnd"/>
       <w:r>
         <w:rPr>
           <w:i/>
@@ -5175,7 +4320,6 @@
         <w:pStyle w:val="CenterTitle3"/>
       </w:pPr>
       <w:r>
-        <w:lastRenderedPageBreak/>
         <w:t>Violation of the Security Deposit Law</w:t>
       </w:r>
     </w:p>
@@ -5195,24 +4339,14 @@
       <w:r>
         <w:t xml:space="preserve">I paid a security deposit of $ </w:t>
       </w:r>
-      <w:proofErr w:type="gramStart"/>
       <w:r>
         <w:t>{{</w:t>
       </w:r>
       <w:r>
         <w:t xml:space="preserve"> </w:t>
       </w:r>
-      <w:proofErr w:type="spellStart"/>
-      <w:r>
-        <w:t>security</w:t>
-      </w:r>
-      <w:proofErr w:type="gramEnd"/>
-      <w:r>
-        <w:t>_deposit.amount</w:t>
-      </w:r>
-      <w:proofErr w:type="spellEnd"/>
-      <w:r>
-        <w:t xml:space="preserve"> }</w:t>
+      <w:r>
+        <w:t>security_deposit.amount }</w:t>
       </w:r>
       <w:r>
         <w:t xml:space="preserve">} </w:t>
@@ -5235,20 +4369,7 @@
     </w:p>
     <w:p>
       <w:r>
-        <w:t xml:space="preserve">{% if </w:t>
-      </w:r>
-      <w:proofErr w:type="spellStart"/>
-      <w:r>
-        <w:t>security_</w:t>
-      </w:r>
-      <w:proofErr w:type="gramStart"/>
-      <w:r>
-        <w:t>deposit.violated</w:t>
-      </w:r>
-      <w:proofErr w:type="spellEnd"/>
-      <w:proofErr w:type="gramEnd"/>
-      <w:r>
-        <w:t xml:space="preserve"> %}</w:t>
+        <w:t>{% if security_deposit.violated %}</w:t>
       </w:r>
     </w:p>
     <w:p>
@@ -5274,24 +4395,14 @@
           <w:numId w:val="20"/>
         </w:numPr>
       </w:pPr>
-      <w:proofErr w:type="gramStart"/>
       <w:r>
         <w:t xml:space="preserve">{{ </w:t>
       </w:r>
-      <w:proofErr w:type="spellStart"/>
-      <w:r>
-        <w:t>security</w:t>
-      </w:r>
-      <w:proofErr w:type="gramEnd"/>
-      <w:r>
-        <w:t>_deposit.violations</w:t>
-      </w:r>
-      <w:r>
-        <w:t>.true_values</w:t>
-      </w:r>
-      <w:proofErr w:type="spellEnd"/>
-      <w:r>
-        <w:t>() }}</w:t>
+      <w:r>
+        <w:t>security_deposit.violations</w:t>
+      </w:r>
+      <w:r>
+        <w:t>.true_values() }}</w:t>
       </w:r>
     </w:p>
     <w:p>
@@ -5343,11 +4454,9 @@
       <w:r>
         <w:t xml:space="preserve">if </w:t>
       </w:r>
-      <w:proofErr w:type="spellStart"/>
       <w:r>
         <w:t>paid_deposit_or_lmr</w:t>
       </w:r>
-      <w:proofErr w:type="spellEnd"/>
       <w:r>
         <w:t xml:space="preserve"> %}</w:t>
       </w:r>
@@ -5385,21 +4494,8 @@
       <w:r>
         <w:t xml:space="preserve">I paid last month’s rent of $ </w:t>
       </w:r>
-      <w:proofErr w:type="gramStart"/>
-      <w:r>
-        <w:t xml:space="preserve">{{ </w:t>
-      </w:r>
-      <w:proofErr w:type="spellStart"/>
-      <w:r>
-        <w:t>last</w:t>
-      </w:r>
-      <w:proofErr w:type="gramEnd"/>
-      <w:r>
-        <w:t>_months_rent.amount</w:t>
-      </w:r>
-      <w:proofErr w:type="spellEnd"/>
-      <w:r>
-        <w:t xml:space="preserve"> }</w:t>
+      <w:r>
+        <w:t>{{ last_months_rent.amount }</w:t>
       </w:r>
       <w:r>
         <w:t xml:space="preserve">} </w:t>
@@ -5431,18 +4527,11 @@
         <w:t xml:space="preserve">{%p </w:t>
       </w:r>
       <w:r>
-        <w:t xml:space="preserve">if </w:t>
-      </w:r>
-      <w:proofErr w:type="spellStart"/>
-      <w:proofErr w:type="gramStart"/>
-      <w:r>
-        <w:t>bqe.</w:t>
+        <w:t>if bqe.</w:t>
       </w:r>
       <w:r>
         <w:t>violated</w:t>
       </w:r>
-      <w:proofErr w:type="spellEnd"/>
-      <w:proofErr w:type="gramEnd"/>
       <w:r>
         <w:t xml:space="preserve"> %}</w:t>
       </w:r>
@@ -5502,15 +4591,8 @@
         <w:t xml:space="preserve">{%p </w:t>
       </w:r>
       <w:r>
-        <w:t xml:space="preserve">if </w:t>
-      </w:r>
-      <w:proofErr w:type="spellStart"/>
-      <w:proofErr w:type="gramStart"/>
-      <w:r>
-        <w:t>bqe.heat</w:t>
-      </w:r>
-      <w:proofErr w:type="spellEnd"/>
-      <w:proofErr w:type="gramEnd"/>
+        <w:t>if bqe.heat</w:t>
+      </w:r>
       <w:r>
         <w:t xml:space="preserve"> %}</w:t>
       </w:r>
@@ -5550,15 +4632,7 @@
         <w:t xml:space="preserve">{%p </w:t>
       </w:r>
       <w:r>
-        <w:t xml:space="preserve">if </w:t>
-      </w:r>
-      <w:proofErr w:type="spellStart"/>
-      <w:r>
-        <w:t>bqe.hot_water</w:t>
-      </w:r>
-      <w:proofErr w:type="spellEnd"/>
-      <w:r>
-        <w:t xml:space="preserve"> %}</w:t>
+        <w:t>if bqe.hot_water %}</w:t>
       </w:r>
     </w:p>
     <w:p>
@@ -5591,20 +4665,7 @@
         <w:t xml:space="preserve">{%p </w:t>
       </w:r>
       <w:r>
-        <w:t xml:space="preserve">if </w:t>
-      </w:r>
-      <w:proofErr w:type="spellStart"/>
-      <w:proofErr w:type="gramStart"/>
-      <w:r>
-        <w:t>bqe.unpaid</w:t>
-      </w:r>
-      <w:proofErr w:type="gramEnd"/>
-      <w:r>
-        <w:t>_utilities</w:t>
-      </w:r>
-      <w:proofErr w:type="spellEnd"/>
-      <w:r>
-        <w:t xml:space="preserve"> %}</w:t>
+        <w:t>if bqe.unpaid_utilities %}</w:t>
       </w:r>
     </w:p>
     <w:p>
@@ -5637,20 +4698,7 @@
         <w:t xml:space="preserve">{%p </w:t>
       </w:r>
       <w:r>
-        <w:t xml:space="preserve">if </w:t>
-      </w:r>
-      <w:proofErr w:type="spellStart"/>
-      <w:proofErr w:type="gramStart"/>
-      <w:r>
-        <w:t>bqe.shutoff</w:t>
-      </w:r>
-      <w:proofErr w:type="gramEnd"/>
-      <w:r>
-        <w:t>_utilities</w:t>
-      </w:r>
-      <w:proofErr w:type="spellEnd"/>
-      <w:r>
-        <w:t xml:space="preserve"> %}</w:t>
+        <w:t>if bqe.shutoff_utilities %}</w:t>
       </w:r>
     </w:p>
     <w:p>
@@ -5683,20 +4731,7 @@
         <w:t xml:space="preserve">{%p </w:t>
       </w:r>
       <w:r>
-        <w:t xml:space="preserve">if </w:t>
-      </w:r>
-      <w:proofErr w:type="spellStart"/>
-      <w:proofErr w:type="gramStart"/>
-      <w:r>
-        <w:t>bqe.locked</w:t>
-      </w:r>
-      <w:proofErr w:type="gramEnd"/>
-      <w:r>
-        <w:t>_out</w:t>
-      </w:r>
-      <w:proofErr w:type="spellEnd"/>
-      <w:r>
-        <w:t xml:space="preserve"> %}</w:t>
+        <w:t>if bqe.locked_out %}</w:t>
       </w:r>
     </w:p>
     <w:p>
@@ -5729,20 +4764,7 @@
         <w:t xml:space="preserve">{%p </w:t>
       </w:r>
       <w:r>
-        <w:t xml:space="preserve">if </w:t>
-      </w:r>
-      <w:proofErr w:type="spellStart"/>
-      <w:proofErr w:type="gramStart"/>
-      <w:r>
-        <w:t>bqe.removed</w:t>
-      </w:r>
-      <w:proofErr w:type="gramEnd"/>
-      <w:r>
-        <w:t>_possessions</w:t>
-      </w:r>
-      <w:proofErr w:type="spellEnd"/>
-      <w:r>
-        <w:t xml:space="preserve"> %}</w:t>
+        <w:t>if bqe.removed_possessions %}</w:t>
       </w:r>
     </w:p>
     <w:p>
@@ -5761,6 +4783,7 @@
         <w:pStyle w:val="LetterList2"/>
       </w:pPr>
       <w:r>
+        <w:lastRenderedPageBreak/>
         <w:t xml:space="preserve">{%p </w:t>
       </w:r>
       <w:r>
@@ -5775,15 +4798,7 @@
         <w:t xml:space="preserve">{%p </w:t>
       </w:r>
       <w:r>
-        <w:t xml:space="preserve">if </w:t>
-      </w:r>
-      <w:proofErr w:type="spellStart"/>
-      <w:r>
-        <w:t>bqe.bad_conditions</w:t>
-      </w:r>
-      <w:proofErr w:type="spellEnd"/>
-      <w:r>
-        <w:t xml:space="preserve"> %}</w:t>
+        <w:t>if bqe.bad_conditions %}</w:t>
       </w:r>
     </w:p>
     <w:p>
@@ -5816,20 +4831,7 @@
         <w:t xml:space="preserve">{%p </w:t>
       </w:r>
       <w:r>
-        <w:t xml:space="preserve">if </w:t>
-      </w:r>
-      <w:proofErr w:type="spellStart"/>
-      <w:proofErr w:type="gramStart"/>
-      <w:r>
-        <w:t>bqe.entered</w:t>
-      </w:r>
-      <w:proofErr w:type="gramEnd"/>
-      <w:r>
-        <w:t>_without_permission</w:t>
-      </w:r>
-      <w:proofErr w:type="spellEnd"/>
-      <w:r>
-        <w:t xml:space="preserve"> %}</w:t>
+        <w:t>if bqe.entered_without_permission %}</w:t>
       </w:r>
     </w:p>
     <w:p>
@@ -5848,7 +4850,6 @@
         <w:pStyle w:val="LetterList2"/>
       </w:pPr>
       <w:r>
-        <w:lastRenderedPageBreak/>
         <w:t xml:space="preserve">{%p </w:t>
       </w:r>
       <w:r>
@@ -5863,17 +4864,7 @@
         <w:t xml:space="preserve">{%p </w:t>
       </w:r>
       <w:r>
-        <w:t xml:space="preserve">if </w:t>
-      </w:r>
-      <w:proofErr w:type="spellStart"/>
-      <w:proofErr w:type="gramStart"/>
-      <w:r>
-        <w:t>bqe.other</w:t>
-      </w:r>
-      <w:proofErr w:type="spellEnd"/>
-      <w:proofErr w:type="gramEnd"/>
-      <w:r>
-        <w:t xml:space="preserve"> %}</w:t>
+        <w:t>if bqe.other %}</w:t>
       </w:r>
     </w:p>
     <w:p>
@@ -5884,23 +4875,7 @@
         <w:t>Interfered with my right to enjoy my home in</w:t>
       </w:r>
       <w:r>
-        <w:t xml:space="preserve"> other ways by </w:t>
-      </w:r>
-      <w:proofErr w:type="gramStart"/>
-      <w:r>
-        <w:t xml:space="preserve">{{ </w:t>
-      </w:r>
-      <w:proofErr w:type="spellStart"/>
-      <w:r>
-        <w:t>bqe</w:t>
-      </w:r>
-      <w:proofErr w:type="gramEnd"/>
-      <w:r>
-        <w:t>.other</w:t>
-      </w:r>
-      <w:proofErr w:type="spellEnd"/>
-      <w:r>
-        <w:t xml:space="preserve"> }</w:t>
+        <w:t xml:space="preserve"> other ways by {{ bqe.other }</w:t>
       </w:r>
       <w:r>
         <w:t>}</w:t>
@@ -5942,37 +4917,158 @@
         <w:t xml:space="preserve">{%p </w:t>
       </w:r>
       <w:r>
-        <w:t xml:space="preserve">if </w:t>
-      </w:r>
-      <w:proofErr w:type="spellStart"/>
-      <w:proofErr w:type="gramStart"/>
-      <w:r>
-        <w:t>bqe.billed</w:t>
-      </w:r>
-      <w:proofErr w:type="gramEnd"/>
-      <w:r>
-        <w:t>_no_agreement</w:t>
-      </w:r>
-      <w:proofErr w:type="spellEnd"/>
+        <w:t>if bqe.billed_no_agreement %}</w:t>
+      </w:r>
+    </w:p>
+    <w:p>
+      <w:pPr>
+        <w:pStyle w:val="ListNumber"/>
+      </w:pPr>
+      <w:r>
+        <w:t xml:space="preserve">I have been billed for heat, hot water, electricity and/or gas and the landlord and I did not have a </w:t>
+      </w:r>
+      <w:r>
+        <w:rPr>
+          <w:i/>
+        </w:rPr>
+        <w:t>written</w:t>
+      </w:r>
+      <w:r>
+        <w:t xml:space="preserve"> agreement requiring me to pay for these utilities. I request that the landlord promptly start paying for such utilities.  This defense and counterclaim entitles me to damages under G.L. c. 186, §14, and c. 93A. See also Mass. Sanitary Code, 105 CMR 410.354.</w:t>
+      </w:r>
+      <w:r>
+        <w:t xml:space="preserve"> </w:t>
+      </w:r>
+    </w:p>
+    <w:p>
+      <w:pPr>
+        <w:pStyle w:val="ListNumber"/>
+      </w:pPr>
+      <w:r>
+        <w:t xml:space="preserve">{%p </w:t>
+      </w:r>
+      <w:r>
+        <w:t>endif %}</w:t>
+      </w:r>
+      <w:r>
+        <w:br/>
+      </w:r>
+    </w:p>
+    <w:p>
+      <w:pPr>
+        <w:pStyle w:val="ListNumber"/>
+      </w:pPr>
+      <w:r>
+        <w:t xml:space="preserve">{%p </w:t>
+      </w:r>
+      <w:r>
+        <w:t>if bqe.billed_for_others %}</w:t>
+      </w:r>
+    </w:p>
+    <w:p>
+      <w:pPr>
+        <w:pStyle w:val="ListNumber"/>
+      </w:pPr>
+      <w:r>
+        <w:t>I have been billed for gas, oil and/or electricity that go to other people’s apartments or common areas (such as hallways, stairways, basements, or porches). This defense and counterclaim entitles me to damages under G.L. c. 186, §14, and/or c. 93A. See also Mass. Sanitary Code, 105 CMR 410.354.</w:t>
+      </w:r>
+      <w:r>
+        <w:t xml:space="preserve"> </w:t>
+      </w:r>
+    </w:p>
+    <w:p>
+      <w:pPr>
+        <w:pStyle w:val="ListNumber"/>
+      </w:pPr>
+      <w:r>
+        <w:t xml:space="preserve">{%p </w:t>
+      </w:r>
+      <w:r>
+        <w:t>endif %}</w:t>
+      </w:r>
+    </w:p>
+    <w:p>
+      <w:pPr>
+        <w:pStyle w:val="6ptPadding"/>
+      </w:pPr>
+    </w:p>
+    <w:p>
+      <w:pPr>
+        <w:ind w:left="432"/>
+      </w:pPr>
+      <w:r>
+        <w:t>This defense and counterclaim entitles me to three times the rent (calculated at the full contract rent for tenants with subsidies) or my actual damages, whichever is greater.</w:t>
+      </w:r>
+    </w:p>
+    <w:p>
+      <w:r>
+        <w:t xml:space="preserve">{%p </w:t>
+      </w:r>
+      <w:r>
+        <w:t>endif %}</w:t>
+      </w:r>
+    </w:p>
+    <w:p/>
+    <w:p>
+      <w:r>
+        <w:t>{%p endif %}</w:t>
+      </w:r>
+    </w:p>
+    <w:p>
+      <w:r>
+        <w:t>{# End Counterclaims #}</w:t>
+      </w:r>
+    </w:p>
+    <w:p/>
+    <w:p>
+      <w:r>
+        <w:t xml:space="preserve">{% if </w:t>
+      </w:r>
+      <w:r>
+        <w:t>facts.tenant_has_subsidy</w:t>
+      </w:r>
       <w:r>
         <w:t xml:space="preserve"> %}</w:t>
       </w:r>
     </w:p>
     <w:p>
       <w:pPr>
-        <w:pStyle w:val="ListNumber"/>
-      </w:pPr>
-      <w:r>
-        <w:t xml:space="preserve">I have been billed for heat, hot water, electricity and/or gas and the landlord and I did not have a </w:t>
-      </w:r>
-      <w:r>
-        <w:rPr>
-          <w:i/>
-        </w:rPr>
-        <w:t>written</w:t>
-      </w:r>
-      <w:r>
-        <w:t xml:space="preserve"> agreement requiring me to pay for these utilities. I request that the landlord promptly start paying for such utilities.  This defense and counterclaim entitles me to damages under G.L. c. 186, §14, and c. 93A. See also Mass. Sanitary Code, 105 CMR 410.354.</w:t>
+        <w:pStyle w:val="CenterItal"/>
+      </w:pPr>
+      <w:r>
+        <w:t>Defense &amp; Counterclaim</w:t>
+      </w:r>
+    </w:p>
+    <w:p>
+      <w:pPr>
+        <w:pStyle w:val="CenterTitle3"/>
+      </w:pPr>
+      <w:r>
+        <w:t>Rent Liability in Public and Subsidized Housing</w:t>
+      </w:r>
+    </w:p>
+    <w:p>
+      <w:pPr>
+        <w:pStyle w:val="6ptPadding"/>
+      </w:pPr>
+    </w:p>
+    <w:p>
+      <w:pPr>
+        <w:pStyle w:val="ListNumber"/>
+      </w:pPr>
+      <w:r>
+        <w:t xml:space="preserve">{%p </w:t>
+      </w:r>
+      <w:r>
+        <w:t>if subsidized_housing.pha_pays_rent %}</w:t>
+      </w:r>
+    </w:p>
+    <w:p>
+      <w:pPr>
+        <w:pStyle w:val="ListNumber"/>
+      </w:pPr>
+      <w:r>
+        <w:t>The housing authority is responsible for rent.</w:t>
       </w:r>
       <w:r>
         <w:t xml:space="preserve"> </w:t>
@@ -5988,40 +5084,24 @@
       <w:r>
         <w:t>endif %}</w:t>
       </w:r>
-      <w:r>
-        <w:br/>
-      </w:r>
-    </w:p>
-    <w:p>
-      <w:pPr>
-        <w:pStyle w:val="ListNumber"/>
-      </w:pPr>
-      <w:r>
-        <w:t xml:space="preserve">{%p </w:t>
-      </w:r>
-      <w:r>
-        <w:t xml:space="preserve">if </w:t>
-      </w:r>
-      <w:proofErr w:type="spellStart"/>
-      <w:proofErr w:type="gramStart"/>
-      <w:r>
-        <w:t>bqe.billed</w:t>
-      </w:r>
-      <w:proofErr w:type="gramEnd"/>
-      <w:r>
-        <w:t>_for_others</w:t>
-      </w:r>
-      <w:proofErr w:type="spellEnd"/>
-      <w:r>
-        <w:t xml:space="preserve"> %}</w:t>
-      </w:r>
-    </w:p>
-    <w:p>
-      <w:pPr>
-        <w:pStyle w:val="ListNumber"/>
-      </w:pPr>
-      <w:r>
-        <w:t>I have been billed for gas, oil and/or electricity that go to other people’s apartments or common areas (such as hallways, stairways, basements, or porches). This defense and counterclaim entitles me to damages under G.L. c. 186, §14, and/or c. 93A. See also Mass. Sanitary Code, 105 CMR 410.354.</w:t>
+    </w:p>
+    <w:p>
+      <w:pPr>
+        <w:pStyle w:val="ListNumber"/>
+      </w:pPr>
+      <w:r>
+        <w:t xml:space="preserve">{%p </w:t>
+      </w:r>
+      <w:r>
+        <w:t>if subsidized_housing.stopped_payment %}</w:t>
+      </w:r>
+    </w:p>
+    <w:p>
+      <w:pPr>
+        <w:pStyle w:val="ListNumber"/>
+      </w:pPr>
+      <w:r>
+        <w:t>The housing authority stopped payments to the landlord because repairs were not made.</w:t>
       </w:r>
       <w:r>
         <w:t xml:space="preserve"> </w:t>
@@ -6040,18 +5120,36 @@
     </w:p>
     <w:p>
       <w:pPr>
-        <w:pStyle w:val="6ptPadding"/>
-      </w:pPr>
-    </w:p>
-    <w:p>
-      <w:pPr>
-        <w:ind w:left="432"/>
-      </w:pPr>
-      <w:r>
-        <w:t>This defense and counterclaim entitles me to three times the rent (calculated at the full contract rent for tenants with subsidies) or my actual damages, whichever is greater.</w:t>
-      </w:r>
-    </w:p>
-    <w:p>
+        <w:pStyle w:val="ListNumber"/>
+      </w:pPr>
+      <w:r>
+        <w:t xml:space="preserve">{%p </w:t>
+      </w:r>
+      <w:r>
+        <w:t>if sub</w:t>
+      </w:r>
+      <w:r>
+        <w:t>sidized_housing.improper_rent_</w:t>
+      </w:r>
+      <w:r>
+        <w:t>calculation %}</w:t>
+      </w:r>
+    </w:p>
+    <w:p>
+      <w:pPr>
+        <w:pStyle w:val="ListNumber"/>
+      </w:pPr>
+      <w:r>
+        <w:t>The housing authority/owner failed to properly calculate rent or to adjust the rent, and therefore I am entitled to a recalculation of rent.</w:t>
+      </w:r>
+      <w:r>
+        <w:t xml:space="preserve"> </w:t>
+      </w:r>
+    </w:p>
+    <w:p>
+      <w:pPr>
+        <w:pStyle w:val="ListNumber"/>
+      </w:pPr>
       <w:r>
         <w:t xml:space="preserve">{%p </w:t>
       </w:r>
@@ -6059,260 +5157,49 @@
         <w:t>endif %}</w:t>
       </w:r>
     </w:p>
+    <w:p>
+      <w:pPr>
+        <w:pStyle w:val="ListNumber"/>
+      </w:pPr>
+      <w:r>
+        <w:t xml:space="preserve">{%p </w:t>
+      </w:r>
+      <w:r>
+        <w:t>if subsidized_housing.landlord_overcharged %}</w:t>
+      </w:r>
+    </w:p>
+    <w:p>
+      <w:pPr>
+        <w:pStyle w:val="ListNumber"/>
+      </w:pPr>
+      <w:r>
+        <w:t>The landlord charged me more rent than the amount approved by the housing agency.</w:t>
+      </w:r>
+      <w:r>
+        <w:t xml:space="preserve"> </w:t>
+      </w:r>
+    </w:p>
+    <w:p>
+      <w:pPr>
+        <w:pStyle w:val="ListNumber"/>
+      </w:pPr>
+      <w:r>
+        <w:t xml:space="preserve">{%p </w:t>
+      </w:r>
+      <w:r>
+        <w:t>endif %}</w:t>
+      </w:r>
+    </w:p>
     <w:p/>
     <w:p>
       <w:r>
-        <w:t>{%p endif %}</w:t>
-      </w:r>
-    </w:p>
-    <w:p>
-      <w:r>
-        <w:t>{# End Counterclaims #}</w:t>
+        <w:t>{% endif %}</w:t>
       </w:r>
     </w:p>
     <w:p/>
     <w:p>
       <w:r>
-        <w:t xml:space="preserve">{% if </w:t>
-      </w:r>
-      <w:proofErr w:type="spellStart"/>
-      <w:proofErr w:type="gramStart"/>
-      <w:r>
-        <w:t>facts.tenant</w:t>
-      </w:r>
-      <w:proofErr w:type="gramEnd"/>
-      <w:r>
-        <w:t>_has_subsidy</w:t>
-      </w:r>
-      <w:proofErr w:type="spellEnd"/>
-      <w:r>
-        <w:t xml:space="preserve"> %}</w:t>
-      </w:r>
-    </w:p>
-    <w:p>
-      <w:pPr>
-        <w:pStyle w:val="CenterItal"/>
-      </w:pPr>
-      <w:r>
-        <w:t>Defense &amp; Counterclaim</w:t>
-      </w:r>
-    </w:p>
-    <w:p>
-      <w:pPr>
-        <w:pStyle w:val="CenterTitle3"/>
-      </w:pPr>
-      <w:r>
-        <w:t>Rent Liability in Public and Subsidized Housing</w:t>
-      </w:r>
-    </w:p>
-    <w:p>
-      <w:pPr>
-        <w:pStyle w:val="6ptPadding"/>
-      </w:pPr>
-    </w:p>
-    <w:p>
-      <w:pPr>
-        <w:pStyle w:val="ListNumber"/>
-      </w:pPr>
-      <w:r>
-        <w:t xml:space="preserve">{%p </w:t>
-      </w:r>
-      <w:r>
-        <w:t xml:space="preserve">if </w:t>
-      </w:r>
-      <w:proofErr w:type="spellStart"/>
-      <w:r>
-        <w:t>subsidized_housing.pha_pays_rent</w:t>
-      </w:r>
-      <w:proofErr w:type="spellEnd"/>
-      <w:r>
-        <w:t xml:space="preserve"> %}</w:t>
-      </w:r>
-    </w:p>
-    <w:p>
-      <w:pPr>
-        <w:pStyle w:val="ListNumber"/>
-      </w:pPr>
-      <w:r>
-        <w:t>The housing authority is responsible for rent.</w:t>
-      </w:r>
-      <w:r>
-        <w:t xml:space="preserve"> </w:t>
-      </w:r>
-    </w:p>
-    <w:p>
-      <w:pPr>
-        <w:pStyle w:val="ListNumber"/>
-      </w:pPr>
-      <w:r>
-        <w:t xml:space="preserve">{%p </w:t>
-      </w:r>
-      <w:r>
-        <w:t>endif %}</w:t>
-      </w:r>
-    </w:p>
-    <w:p>
-      <w:pPr>
-        <w:pStyle w:val="ListNumber"/>
-      </w:pPr>
-      <w:r>
-        <w:t xml:space="preserve">{%p </w:t>
-      </w:r>
-      <w:r>
-        <w:t xml:space="preserve">if </w:t>
-      </w:r>
-      <w:proofErr w:type="spellStart"/>
-      <w:r>
-        <w:t>subsidized_</w:t>
-      </w:r>
-      <w:proofErr w:type="gramStart"/>
-      <w:r>
-        <w:t>housing.stopped</w:t>
-      </w:r>
-      <w:proofErr w:type="gramEnd"/>
-      <w:r>
-        <w:t>_payment</w:t>
-      </w:r>
-      <w:proofErr w:type="spellEnd"/>
-      <w:r>
-        <w:t xml:space="preserve"> %}</w:t>
-      </w:r>
-    </w:p>
-    <w:p>
-      <w:pPr>
-        <w:pStyle w:val="ListNumber"/>
-      </w:pPr>
-      <w:r>
-        <w:t>The housing authority stopped payments to the landlord because repairs were not made.</w:t>
-      </w:r>
-      <w:r>
-        <w:t xml:space="preserve"> </w:t>
-      </w:r>
-    </w:p>
-    <w:p>
-      <w:pPr>
-        <w:pStyle w:val="ListNumber"/>
-      </w:pPr>
-      <w:r>
-        <w:t xml:space="preserve">{%p </w:t>
-      </w:r>
-      <w:r>
-        <w:t>endif %}</w:t>
-      </w:r>
-    </w:p>
-    <w:p>
-      <w:pPr>
-        <w:pStyle w:val="ListNumber"/>
-      </w:pPr>
-      <w:r>
-        <w:t xml:space="preserve">{%p </w:t>
-      </w:r>
-      <w:r>
-        <w:t xml:space="preserve">if </w:t>
-      </w:r>
-      <w:proofErr w:type="spellStart"/>
-      <w:r>
-        <w:t>sub</w:t>
-      </w:r>
-      <w:r>
-        <w:t>sidized_</w:t>
-      </w:r>
-      <w:proofErr w:type="gramStart"/>
-      <w:r>
-        <w:t>housing.improper</w:t>
-      </w:r>
-      <w:proofErr w:type="gramEnd"/>
-      <w:r>
-        <w:t>_rent_</w:t>
-      </w:r>
-      <w:r>
-        <w:t>calculation</w:t>
-      </w:r>
-      <w:proofErr w:type="spellEnd"/>
-      <w:r>
-        <w:t xml:space="preserve"> %}</w:t>
-      </w:r>
-    </w:p>
-    <w:p>
-      <w:pPr>
-        <w:pStyle w:val="ListNumber"/>
-      </w:pPr>
-      <w:r>
-        <w:t>The housing authority/owner failed to properly calculate rent or to adjust the rent, and therefore I am entitled to a recalculation of rent.</w:t>
-      </w:r>
-      <w:r>
-        <w:t xml:space="preserve"> </w:t>
-      </w:r>
-    </w:p>
-    <w:p>
-      <w:pPr>
-        <w:pStyle w:val="ListNumber"/>
-      </w:pPr>
-      <w:r>
-        <w:t xml:space="preserve">{%p </w:t>
-      </w:r>
-      <w:r>
-        <w:t>endif %}</w:t>
-      </w:r>
-    </w:p>
-    <w:p>
-      <w:pPr>
-        <w:pStyle w:val="ListNumber"/>
-      </w:pPr>
-      <w:r>
-        <w:t xml:space="preserve">{%p </w:t>
-      </w:r>
-      <w:r>
-        <w:t xml:space="preserve">if </w:t>
-      </w:r>
-      <w:proofErr w:type="spellStart"/>
-      <w:r>
-        <w:t>subsidized_</w:t>
-      </w:r>
-      <w:proofErr w:type="gramStart"/>
-      <w:r>
-        <w:t>housing.landlord</w:t>
-      </w:r>
-      <w:proofErr w:type="gramEnd"/>
-      <w:r>
-        <w:t>_overcharged</w:t>
-      </w:r>
-      <w:proofErr w:type="spellEnd"/>
-      <w:r>
-        <w:t xml:space="preserve"> %}</w:t>
-      </w:r>
-    </w:p>
-    <w:p>
-      <w:pPr>
-        <w:pStyle w:val="ListNumber"/>
-      </w:pPr>
-      <w:r>
-        <w:t>The landlord charged me more rent than the amount approved by the housing agency.</w:t>
-      </w:r>
-      <w:r>
-        <w:t xml:space="preserve"> </w:t>
-      </w:r>
-    </w:p>
-    <w:p>
-      <w:pPr>
-        <w:pStyle w:val="ListNumber"/>
-      </w:pPr>
-      <w:r>
-        <w:t xml:space="preserve">{%p </w:t>
-      </w:r>
-      <w:r>
-        <w:t>endif %}</w:t>
-      </w:r>
-    </w:p>
-    <w:p/>
-    <w:p>
-      <w:r>
-        <w:t>{% endif %}</w:t>
-      </w:r>
-    </w:p>
-    <w:p/>
-    <w:p>
-      <w:r>
+        <w:lastRenderedPageBreak/>
         <w:t>{% if plead_93a %}</w:t>
       </w:r>
     </w:p>
@@ -6359,7 +5246,6 @@
         <w:pStyle w:val="ListNumber"/>
       </w:pPr>
       <w:r>
-        <w:lastRenderedPageBreak/>
         <w:t xml:space="preserve">Each of the acts stated in this Answer/Counterclaims was unfair and/or deceptive. My landlord is covered by this law because she or he is not a housing authority or the owner-occupant of only a 2 or 3-family property in which I live. This pleading is a demand for </w:t>
       </w:r>
       <w:r>
@@ -6393,19 +5279,9 @@
       <w:r>
         <w:t xml:space="preserve"> if </w:t>
       </w:r>
-      <w:proofErr w:type="spellStart"/>
-      <w:r>
-        <w:t>consumer_</w:t>
-      </w:r>
-      <w:proofErr w:type="gramStart"/>
-      <w:r>
-        <w:t>protection.late</w:t>
-      </w:r>
-      <w:proofErr w:type="gramEnd"/>
-      <w:r>
-        <w:t>_fees</w:t>
-      </w:r>
-      <w:proofErr w:type="spellEnd"/>
+      <w:r>
+        <w:t>consumer_protection.late_fees</w:t>
+      </w:r>
       <w:r>
         <w:t xml:space="preserve"> %}</w:t>
       </w:r>
@@ -6448,19 +5324,9 @@
       <w:r>
         <w:t xml:space="preserve">if </w:t>
       </w:r>
-      <w:proofErr w:type="spellStart"/>
-      <w:r>
-        <w:t>consumer_</w:t>
-      </w:r>
-      <w:proofErr w:type="gramStart"/>
-      <w:r>
-        <w:t>protection.nonagreed</w:t>
-      </w:r>
-      <w:proofErr w:type="gramEnd"/>
-      <w:r>
-        <w:t>_rent</w:t>
-      </w:r>
-      <w:proofErr w:type="spellEnd"/>
+      <w:r>
+        <w:t>consumer_protection.nonagreed_rent</w:t>
+      </w:r>
       <w:r>
         <w:t xml:space="preserve"> %}</w:t>
       </w:r>
@@ -6488,19 +5354,9 @@
       <w:r>
         <w:t xml:space="preserve">{%p if </w:t>
       </w:r>
-      <w:proofErr w:type="spellStart"/>
-      <w:r>
-        <w:t>consumer_</w:t>
-      </w:r>
-      <w:proofErr w:type="gramStart"/>
-      <w:r>
-        <w:t>protection.unlawful</w:t>
-      </w:r>
-      <w:proofErr w:type="gramEnd"/>
-      <w:r>
-        <w:t>_court_fees</w:t>
-      </w:r>
-      <w:proofErr w:type="spellEnd"/>
+      <w:r>
+        <w:t>consumer_protection.unlawful_court_fees</w:t>
+      </w:r>
       <w:r>
         <w:t xml:space="preserve"> %}</w:t>
       </w:r>
@@ -6528,19 +5384,9 @@
       <w:r>
         <w:t xml:space="preserve">{%p if </w:t>
       </w:r>
-      <w:proofErr w:type="spellStart"/>
-      <w:r>
-        <w:t>consumer_</w:t>
-      </w:r>
-      <w:proofErr w:type="gramStart"/>
-      <w:r>
-        <w:t>protection.unlawful</w:t>
-      </w:r>
-      <w:proofErr w:type="gramEnd"/>
-      <w:r>
-        <w:t>_lease_terms</w:t>
-      </w:r>
-      <w:proofErr w:type="spellEnd"/>
+      <w:r>
+        <w:t>consumer_protection.unlawful_lease_terms</w:t>
+      </w:r>
       <w:r>
         <w:t xml:space="preserve"> %}</w:t>
       </w:r>
@@ -6574,21 +5420,8 @@
       <w:r>
         <w:t xml:space="preserve">Other: </w:t>
       </w:r>
-      <w:proofErr w:type="gramStart"/>
-      <w:r>
-        <w:t xml:space="preserve">{{ </w:t>
-      </w:r>
-      <w:proofErr w:type="spellStart"/>
-      <w:r>
-        <w:t>consumer</w:t>
-      </w:r>
-      <w:proofErr w:type="gramEnd"/>
-      <w:r>
-        <w:t>_protection.other</w:t>
-      </w:r>
-      <w:proofErr w:type="spellEnd"/>
-      <w:r>
-        <w:t xml:space="preserve"> }}</w:t>
+      <w:r>
+        <w:t>{{ consumer_protection.other }}</w:t>
       </w:r>
     </w:p>
     <w:p>
@@ -6634,20 +5467,7 @@
         <w:t xml:space="preserve">{%p </w:t>
       </w:r>
       <w:r>
-        <w:t xml:space="preserve">if </w:t>
-      </w:r>
-      <w:proofErr w:type="spellStart"/>
-      <w:proofErr w:type="gramStart"/>
-      <w:r>
-        <w:t>other.vendor</w:t>
-      </w:r>
-      <w:proofErr w:type="gramEnd"/>
-      <w:r>
-        <w:t>_payments</w:t>
-      </w:r>
-      <w:proofErr w:type="spellEnd"/>
-      <w:r>
-        <w:t xml:space="preserve"> %}</w:t>
+        <w:t>if other.vendor_payments %}</w:t>
       </w:r>
     </w:p>
     <w:p>
@@ -6680,20 +5500,7 @@
         <w:t xml:space="preserve">{%p </w:t>
       </w:r>
       <w:r>
-        <w:t xml:space="preserve">if </w:t>
-      </w:r>
-      <w:proofErr w:type="spellStart"/>
-      <w:proofErr w:type="gramStart"/>
-      <w:r>
-        <w:t>other.repair</w:t>
-      </w:r>
-      <w:proofErr w:type="gramEnd"/>
-      <w:r>
-        <w:t>_and_deduct_statute</w:t>
-      </w:r>
-      <w:proofErr w:type="spellEnd"/>
-      <w:r>
-        <w:t xml:space="preserve"> %}</w:t>
+        <w:t>if other.repair_and_deduct_statute %}</w:t>
       </w:r>
     </w:p>
     <w:p>
@@ -6726,20 +5533,7 @@
         <w:t xml:space="preserve">{%p </w:t>
       </w:r>
       <w:r>
-        <w:t xml:space="preserve">if </w:t>
-      </w:r>
-      <w:proofErr w:type="spellStart"/>
-      <w:proofErr w:type="gramStart"/>
-      <w:r>
-        <w:t>other.water</w:t>
-      </w:r>
-      <w:proofErr w:type="gramEnd"/>
-      <w:r>
-        <w:t>_violation</w:t>
-      </w:r>
-      <w:proofErr w:type="spellEnd"/>
-      <w:r>
-        <w:t xml:space="preserve"> %}</w:t>
+        <w:t>if other.water_violation %}</w:t>
       </w:r>
     </w:p>
     <w:p>
@@ -6772,11 +5566,7 @@
         <w:t xml:space="preserve">{%p </w:t>
       </w:r>
       <w:r>
-        <w:t xml:space="preserve">if </w:t>
-      </w:r>
-      <w:proofErr w:type="spellStart"/>
-      <w:r>
-        <w:t>post</w:t>
+        <w:t>if post</w:t>
       </w:r>
       <w:r>
         <w:t>foreclosure</w:t>
@@ -6784,7 +5574,6 @@
       <w:r>
         <w:t>.is_foreclosed</w:t>
       </w:r>
-      <w:proofErr w:type="spellEnd"/>
       <w:r>
         <w:t xml:space="preserve"> %}</w:t>
       </w:r>
@@ -6816,21 +5605,11 @@
       <w:r>
         <w:t xml:space="preserve">if </w:t>
       </w:r>
-      <w:proofErr w:type="spellStart"/>
-      <w:proofErr w:type="gramStart"/>
       <w:r>
         <w:t>post</w:t>
       </w:r>
       <w:r>
-        <w:t>foreclosure.failure</w:t>
-      </w:r>
-      <w:proofErr w:type="gramEnd"/>
-      <w:r>
-        <w:t>_to_comply</w:t>
-      </w:r>
-      <w:proofErr w:type="spellEnd"/>
-      <w:r>
-        <w:t xml:space="preserve"> %}</w:t>
+        <w:t>foreclosure.failure_to_comply %}</w:t>
       </w:r>
     </w:p>
     <w:p>
@@ -6853,15 +5632,7 @@
         <w:t xml:space="preserve">to failure to comply with the: </w:t>
       </w:r>
       <w:r>
-        <w:t>(</w:t>
-      </w:r>
-      <w:proofErr w:type="spellStart"/>
-      <w:r>
-        <w:t>i</w:t>
-      </w:r>
-      <w:proofErr w:type="spellEnd"/>
-      <w:r>
-        <w:t>) power of sale in the mortgage contract, (ii) statutory or regulatory foreclosure requirements, and/or (iii) Note holding/transfer requirements pursuant to applicable law.</w:t>
+        <w:t>(i) power of sale in the mortgage contract, (ii) statutory or regulatory foreclosure requirements, and/or (iii) Note holding/transfer requirements pursuant to applicable law.</w:t>
       </w:r>
       <w:r>
         <w:t xml:space="preserve"> </w:t>
@@ -6895,7 +5666,6 @@
           <w:numId w:val="5"/>
         </w:numPr>
         <w:tabs>
-          <w:tab w:val="clear" w:pos="432"/>
           <w:tab w:val="clear" w:pos="864"/>
           <w:tab w:val="left" w:pos="792"/>
           <w:tab w:val="left" w:pos="1260"/>
@@ -6908,21 +5678,11 @@
       <w:r>
         <w:t xml:space="preserve">if </w:t>
       </w:r>
-      <w:proofErr w:type="spellStart"/>
-      <w:proofErr w:type="gramStart"/>
       <w:r>
         <w:t>post</w:t>
       </w:r>
       <w:r>
-        <w:t>foreclosure.unfair</w:t>
-      </w:r>
-      <w:proofErr w:type="gramEnd"/>
-      <w:r>
-        <w:t>_loan_mod</w:t>
-      </w:r>
-      <w:proofErr w:type="spellEnd"/>
-      <w:r>
-        <w:t xml:space="preserve"> %}</w:t>
+        <w:t>foreclosure.unfair_loan_mod %}</w:t>
       </w:r>
     </w:p>
     <w:p>
@@ -6933,7 +5693,6 @@
           <w:numId w:val="5"/>
         </w:numPr>
         <w:tabs>
-          <w:tab w:val="clear" w:pos="432"/>
           <w:tab w:val="clear" w:pos="864"/>
           <w:tab w:val="left" w:pos="792"/>
           <w:tab w:val="left" w:pos="1260"/>
@@ -6955,7 +5714,6 @@
           <w:numId w:val="5"/>
         </w:numPr>
         <w:tabs>
-          <w:tab w:val="clear" w:pos="432"/>
           <w:tab w:val="clear" w:pos="864"/>
           <w:tab w:val="left" w:pos="792"/>
           <w:tab w:val="left" w:pos="1260"/>
@@ -6963,6 +5721,7 @@
         </w:tabs>
       </w:pPr>
       <w:r>
+        <w:lastRenderedPageBreak/>
         <w:t xml:space="preserve">{%p </w:t>
       </w:r>
       <w:r>
@@ -6977,7 +5736,6 @@
           <w:numId w:val="5"/>
         </w:numPr>
         <w:tabs>
-          <w:tab w:val="clear" w:pos="432"/>
           <w:tab w:val="clear" w:pos="864"/>
           <w:tab w:val="left" w:pos="792"/>
           <w:tab w:val="left" w:pos="1260"/>
@@ -6990,21 +5748,11 @@
       <w:r>
         <w:t xml:space="preserve">if </w:t>
       </w:r>
-      <w:proofErr w:type="spellStart"/>
-      <w:proofErr w:type="gramStart"/>
       <w:r>
         <w:t>post</w:t>
       </w:r>
       <w:r>
-        <w:t>foreclosure.unfair</w:t>
-      </w:r>
-      <w:proofErr w:type="gramEnd"/>
-      <w:r>
-        <w:t>_notices</w:t>
-      </w:r>
-      <w:proofErr w:type="spellEnd"/>
-      <w:r>
-        <w:t xml:space="preserve"> %}</w:t>
+        <w:t>foreclosure.unfair_notices %}</w:t>
       </w:r>
     </w:p>
     <w:p>
@@ -7015,7 +5763,6 @@
           <w:numId w:val="5"/>
         </w:numPr>
         <w:tabs>
-          <w:tab w:val="clear" w:pos="432"/>
           <w:tab w:val="clear" w:pos="864"/>
           <w:tab w:val="left" w:pos="792"/>
           <w:tab w:val="left" w:pos="1260"/>
@@ -7037,7 +5784,6 @@
           <w:numId w:val="5"/>
         </w:numPr>
         <w:tabs>
-          <w:tab w:val="clear" w:pos="432"/>
           <w:tab w:val="clear" w:pos="864"/>
           <w:tab w:val="left" w:pos="792"/>
           <w:tab w:val="left" w:pos="1260"/>
@@ -7059,7 +5805,6 @@
           <w:numId w:val="5"/>
         </w:numPr>
         <w:tabs>
-          <w:tab w:val="clear" w:pos="432"/>
           <w:tab w:val="clear" w:pos="864"/>
           <w:tab w:val="left" w:pos="792"/>
           <w:tab w:val="left" w:pos="1260"/>
@@ -7072,21 +5817,11 @@
       <w:r>
         <w:t xml:space="preserve">if </w:t>
       </w:r>
-      <w:proofErr w:type="spellStart"/>
-      <w:proofErr w:type="gramStart"/>
       <w:r>
         <w:t>post</w:t>
       </w:r>
       <w:r>
-        <w:t>foreclosure.unfair</w:t>
-      </w:r>
-      <w:proofErr w:type="gramEnd"/>
-      <w:r>
-        <w:t>_loan_based_on_income</w:t>
-      </w:r>
-      <w:proofErr w:type="spellEnd"/>
-      <w:r>
-        <w:t xml:space="preserve"> %}</w:t>
+        <w:t>foreclosure.unfair_loan_based_on_income %}</w:t>
       </w:r>
     </w:p>
     <w:p>
@@ -7097,7 +5832,6 @@
           <w:numId w:val="5"/>
         </w:numPr>
         <w:tabs>
-          <w:tab w:val="clear" w:pos="432"/>
           <w:tab w:val="clear" w:pos="864"/>
           <w:tab w:val="left" w:pos="792"/>
           <w:tab w:val="left" w:pos="1260"/>
@@ -7119,7 +5853,6 @@
           <w:numId w:val="5"/>
         </w:numPr>
         <w:tabs>
-          <w:tab w:val="clear" w:pos="432"/>
           <w:tab w:val="clear" w:pos="864"/>
           <w:tab w:val="left" w:pos="792"/>
           <w:tab w:val="left" w:pos="1260"/>
@@ -7148,21 +5881,10 @@
         <w:pStyle w:val="ListNumber"/>
       </w:pPr>
       <w:r>
-        <w:lastRenderedPageBreak/>
-        <w:t xml:space="preserve">{%p </w:t>
-      </w:r>
-      <w:r>
-        <w:t xml:space="preserve">if </w:t>
-      </w:r>
-      <w:proofErr w:type="spellStart"/>
-      <w:proofErr w:type="gramStart"/>
-      <w:r>
-        <w:t>other.other</w:t>
-      </w:r>
-      <w:proofErr w:type="spellEnd"/>
-      <w:proofErr w:type="gramEnd"/>
-      <w:r>
-        <w:t xml:space="preserve"> %}</w:t>
+        <w:t xml:space="preserve">{%p </w:t>
+      </w:r>
+      <w:r>
+        <w:t>if other.other %}</w:t>
       </w:r>
     </w:p>
     <w:p>
@@ -7183,17 +5905,7 @@
         <w:ind w:left="1224"/>
       </w:pPr>
       <w:r>
-        <w:t>{{</w:t>
-      </w:r>
-      <w:proofErr w:type="spellStart"/>
-      <w:proofErr w:type="gramStart"/>
-      <w:r>
-        <w:t>other.other</w:t>
-      </w:r>
-      <w:proofErr w:type="spellEnd"/>
-      <w:proofErr w:type="gramEnd"/>
-      <w:r>
-        <w:t>}}</w:t>
+        <w:t>{{other.other}}</w:t>
       </w:r>
       <w:r>
         <w:br/>
@@ -7226,11 +5938,7 @@
         </w:numPr>
       </w:pPr>
       <w:r>
-        <w:t xml:space="preserve">{%p if </w:t>
-      </w:r>
-      <w:proofErr w:type="spellStart"/>
-      <w:r>
-        <w:t>post</w:t>
+        <w:t>{%p if post</w:t>
       </w:r>
       <w:r>
         <w:t>foreclosure</w:t>
@@ -7238,7 +5946,6 @@
       <w:r>
         <w:t>.is_foreclosed</w:t>
       </w:r>
-      <w:proofErr w:type="spellEnd"/>
       <w:r>
         <w:t xml:space="preserve"> %}</w:t>
       </w:r>
@@ -7320,23 +6027,7 @@
         <w:t xml:space="preserve">{%p </w:t>
       </w:r>
       <w:r>
-        <w:t xml:space="preserve">if </w:t>
-      </w:r>
-      <w:proofErr w:type="spellStart"/>
-      <w:r>
-        <w:t>postforeclosure.no_just_</w:t>
-      </w:r>
-      <w:proofErr w:type="gramStart"/>
-      <w:r>
-        <w:t>cause.bona</w:t>
-      </w:r>
-      <w:proofErr w:type="gramEnd"/>
-      <w:r>
-        <w:t>_fide_protections</w:t>
-      </w:r>
-      <w:proofErr w:type="spellEnd"/>
-      <w:r>
-        <w:t xml:space="preserve"> %}</w:t>
+        <w:t>if postforeclosure.no_just_cause.bona_fide_protections %}</w:t>
       </w:r>
     </w:p>
     <w:p>
@@ -7378,15 +6069,7 @@
         <w:t xml:space="preserve">{%p </w:t>
       </w:r>
       <w:r>
-        <w:t xml:space="preserve">if </w:t>
-      </w:r>
-      <w:proofErr w:type="spellStart"/>
-      <w:r>
-        <w:t>postforeclosure.no_just_cause.no_binding_purchase</w:t>
-      </w:r>
-      <w:proofErr w:type="spellEnd"/>
-      <w:r>
-        <w:t xml:space="preserve"> %}</w:t>
+        <w:t>if postforeclosure.no_just_cause.no_binding_purchase %}</w:t>
       </w:r>
     </w:p>
     <w:p>
@@ -7416,15 +6099,7 @@
         <w:t xml:space="preserve">{%p </w:t>
       </w:r>
       <w:r>
-        <w:t xml:space="preserve">if </w:t>
-      </w:r>
-      <w:proofErr w:type="spellStart"/>
-      <w:r>
-        <w:t>postforeclosure.no_just_cause.ntq_or_other_actions</w:t>
-      </w:r>
-      <w:proofErr w:type="spellEnd"/>
-      <w:r>
-        <w:t xml:space="preserve"> %}</w:t>
+        <w:t>if postforeclosure.no_just_cause.ntq_or_other_actions %}</w:t>
       </w:r>
     </w:p>
     <w:p>
@@ -7461,23 +6136,7 @@
         <w:t xml:space="preserve">{%p </w:t>
       </w:r>
       <w:r>
-        <w:t xml:space="preserve">if </w:t>
-      </w:r>
-      <w:proofErr w:type="spellStart"/>
-      <w:r>
-        <w:t>postforeclosure.no_just_</w:t>
-      </w:r>
-      <w:proofErr w:type="gramStart"/>
-      <w:r>
-        <w:t>cause.possession</w:t>
-      </w:r>
-      <w:proofErr w:type="gramEnd"/>
-      <w:r>
-        <w:t>_and_damages</w:t>
-      </w:r>
-      <w:proofErr w:type="spellEnd"/>
-      <w:r>
-        <w:t xml:space="preserve"> %}</w:t>
+        <w:t>if postforeclosure.no_just_cause.possession_and_damages %}</w:t>
       </w:r>
     </w:p>
     <w:p>
@@ -7607,15 +6266,7 @@
         <w:t xml:space="preserve">{%p </w:t>
       </w:r>
       <w:r>
-        <w:t xml:space="preserve">if </w:t>
-      </w:r>
-      <w:proofErr w:type="spellStart"/>
-      <w:r>
-        <w:t>postforeclosure.notice_provisions.no_plaintiff_info</w:t>
-      </w:r>
-      <w:proofErr w:type="spellEnd"/>
-      <w:r>
-        <w:t xml:space="preserve"> %}</w:t>
+        <w:t>if postforeclosure.notice_provisions.no_plaintiff_info %}</w:t>
       </w:r>
     </w:p>
     <w:p>
@@ -7634,6 +6285,7 @@
         <w:pStyle w:val="ListNumber"/>
       </w:pPr>
       <w:r>
+        <w:lastRenderedPageBreak/>
         <w:t xml:space="preserve">{%p </w:t>
       </w:r>
       <w:r>
@@ -7648,15 +6300,7 @@
         <w:t xml:space="preserve">{%p </w:t>
       </w:r>
       <w:r>
-        <w:t xml:space="preserve">if </w:t>
-      </w:r>
-      <w:proofErr w:type="gramStart"/>
-      <w:r>
-        <w:t>postforeclosure.notice</w:t>
-      </w:r>
-      <w:proofErr w:type="gramEnd"/>
-      <w:r>
-        <w:t>_provisions.less_than_30_days %}</w:t>
+        <w:t>if postforeclosure.notice_provisions.less_than_30_days %}</w:t>
       </w:r>
     </w:p>
     <w:p>
@@ -7689,15 +6333,7 @@
         <w:t xml:space="preserve">{%p </w:t>
       </w:r>
       <w:r>
-        <w:t xml:space="preserve">if </w:t>
-      </w:r>
-      <w:proofErr w:type="spellStart"/>
-      <w:r>
-        <w:t>postforeclosure.notice_provisions.no_right_to_court_notice</w:t>
-      </w:r>
-      <w:proofErr w:type="spellEnd"/>
-      <w:r>
-        <w:t xml:space="preserve"> %}</w:t>
+        <w:t>if postforeclosure.notice_provisions.no_right_to_court_notice %}</w:t>
       </w:r>
     </w:p>
     <w:p>
@@ -7716,7 +6352,6 @@
         <w:pStyle w:val="ListNumber"/>
       </w:pPr>
       <w:r>
-        <w:lastRenderedPageBreak/>
         <w:t xml:space="preserve">{%p </w:t>
       </w:r>
       <w:r>
@@ -7797,15 +6432,7 @@
         <w:t xml:space="preserve">{%p </w:t>
       </w:r>
       <w:r>
-        <w:t xml:space="preserve">if </w:t>
-      </w:r>
-      <w:proofErr w:type="gramStart"/>
-      <w:r>
-        <w:t>postforeclosure.notice</w:t>
-      </w:r>
-      <w:proofErr w:type="gramEnd"/>
-      <w:r>
-        <w:t>_provisions.plaintiff_did_not_inform_amount %}</w:t>
+        <w:t>if postforeclosure.notice_provisions.plaintiff_did_not_inform_amount %}</w:t>
       </w:r>
     </w:p>
     <w:p>
@@ -7838,15 +6465,7 @@
         <w:t xml:space="preserve">{%p </w:t>
       </w:r>
       <w:r>
-        <w:t xml:space="preserve">if </w:t>
-      </w:r>
-      <w:proofErr w:type="gramStart"/>
-      <w:r>
-        <w:t>postforeclosure.notice</w:t>
-      </w:r>
-      <w:proofErr w:type="gramEnd"/>
-      <w:r>
-        <w:t>_provisions.plaintiff_did_not_comply_with_requirements %}</w:t>
+        <w:t>if postforeclosure.notice_provisions.plaintiff_did_not_comply_with_requirements %}</w:t>
       </w:r>
     </w:p>
     <w:p>
@@ -7882,20 +6501,7 @@
         <w:t xml:space="preserve">{%p </w:t>
       </w:r>
       <w:r>
-        <w:t xml:space="preserve">if </w:t>
-      </w:r>
-      <w:proofErr w:type="spellStart"/>
-      <w:proofErr w:type="gramStart"/>
-      <w:r>
-        <w:t>postforeclosure.notice</w:t>
-      </w:r>
-      <w:proofErr w:type="gramEnd"/>
-      <w:r>
-        <w:t>_provisions.possession_and_damages</w:t>
-      </w:r>
-      <w:proofErr w:type="spellEnd"/>
-      <w:r>
-        <w:t xml:space="preserve"> %}</w:t>
+        <w:t>if postforeclosure.notice_provisions.possession_and_damages %}</w:t>
       </w:r>
     </w:p>
     <w:p>
@@ -7977,15 +6583,7 @@
         <w:t xml:space="preserve">{%p </w:t>
       </w:r>
       <w:r>
-        <w:t xml:space="preserve">if </w:t>
-      </w:r>
-      <w:proofErr w:type="spellStart"/>
-      <w:r>
-        <w:t>postforeclosure.no_standing</w:t>
-      </w:r>
-      <w:proofErr w:type="spellEnd"/>
-      <w:r>
-        <w:t xml:space="preserve"> %}</w:t>
+        <w:t>if postforeclosure.no_standing %}</w:t>
       </w:r>
     </w:p>
     <w:p>
@@ -8081,11 +6679,7 @@
         <w:pStyle w:val="ListNumber"/>
       </w:pPr>
       <w:r>
-        <w:t xml:space="preserve">{%p if </w:t>
-      </w:r>
-      <w:proofErr w:type="spellStart"/>
-      <w:r>
-        <w:t>post</w:t>
+        <w:t>{%p if post</w:t>
       </w:r>
       <w:r>
         <w:t>foreclosure</w:t>
@@ -8093,7 +6687,6 @@
       <w:r>
         <w:t>.is_foreclosed</w:t>
       </w:r>
-      <w:proofErr w:type="spellEnd"/>
       <w:r>
         <w:t xml:space="preserve"> %}</w:t>
       </w:r>
@@ -8103,6 +6696,7 @@
         <w:pStyle w:val="ListNumber"/>
       </w:pPr>
       <w:r>
+        <w:lastRenderedPageBreak/>
         <w:t>On my claims and defenses, set aside and/or declare void the foreclosure upon my home, or grant other equitable and/or declaratory relief with respect to possession of my home.</w:t>
       </w:r>
     </w:p>
@@ -8173,15 +6767,7 @@
         <w:t>p</w:t>
       </w:r>
       <w:r>
-        <w:t xml:space="preserve"> if </w:t>
-      </w:r>
-      <w:proofErr w:type="spellStart"/>
-      <w:r>
-        <w:t>plead_counterclaims</w:t>
-      </w:r>
-      <w:proofErr w:type="spellEnd"/>
-      <w:r>
-        <w:t xml:space="preserve"> %}</w:t>
+        <w:t xml:space="preserve"> if plead_counterclaims %}</w:t>
       </w:r>
     </w:p>
     <w:p>
@@ -8189,7 +6775,6 @@
         <w:pStyle w:val="CenterTitle3"/>
       </w:pPr>
       <w:r>
-        <w:lastRenderedPageBreak/>
         <w:t>The Court Should Allow Me to Stay in My Home</w:t>
       </w:r>
     </w:p>
@@ -8204,9 +6789,6 @@
     <w:p>
       <w:pPr>
         <w:pStyle w:val="ListNumber"/>
-        <w:tabs>
-          <w:tab w:val="clear" w:pos="792"/>
-        </w:tabs>
         <w:spacing w:after="120"/>
         <w:ind w:left="864"/>
       </w:pPr>
@@ -8297,23 +6879,7 @@
         <w:t xml:space="preserve">{%p </w:t>
       </w:r>
       <w:r>
-        <w:t xml:space="preserve">if </w:t>
-      </w:r>
-      <w:proofErr w:type="spellStart"/>
-      <w:r>
-        <w:t>bad_</w:t>
-      </w:r>
-      <w:proofErr w:type="gramStart"/>
-      <w:r>
-        <w:t>conditions.have</w:t>
-      </w:r>
-      <w:proofErr w:type="gramEnd"/>
-      <w:r>
-        <w:t>_conditions</w:t>
-      </w:r>
-      <w:proofErr w:type="spellEnd"/>
-      <w:r>
-        <w:t xml:space="preserve"> %}</w:t>
+        <w:t>if bad_conditions.have_conditions %}</w:t>
       </w:r>
     </w:p>
     <w:p>
@@ -8348,11 +6914,9 @@
       <w:r>
         <w:t xml:space="preserve">{%p if </w:t>
       </w:r>
-      <w:proofErr w:type="spellStart"/>
       <w:r>
         <w:t>tenant.is_disabled</w:t>
       </w:r>
-      <w:proofErr w:type="spellEnd"/>
       <w:r>
         <w:t xml:space="preserve"> %}</w:t>
       </w:r>
@@ -8396,13 +6960,8 @@
       <w:r>
         <w:t xml:space="preserve">{% if </w:t>
       </w:r>
-      <w:proofErr w:type="spellStart"/>
-      <w:r>
-        <w:t>eviction_reason</w:t>
-      </w:r>
-      <w:proofErr w:type="spellEnd"/>
-      <w:r>
-        <w:t xml:space="preserve"> == "fault"</w:t>
+      <w:r>
+        <w:t>eviction_reason == "fault"</w:t>
       </w:r>
       <w:r>
         <w:t xml:space="preserve"> %}</w:t>
@@ -8413,15 +6972,7 @@
         <w:pStyle w:val="CenterTitle3"/>
       </w:pPr>
       <w:r>
-        <w:t xml:space="preserve">The Court Should Find That I Was Not </w:t>
-      </w:r>
-      <w:proofErr w:type="gramStart"/>
-      <w:r>
-        <w:t>At</w:t>
-      </w:r>
-      <w:proofErr w:type="gramEnd"/>
-      <w:r>
-        <w:t xml:space="preserve"> </w:t>
+        <w:t xml:space="preserve">The Court Should Find That I Was Not At </w:t>
       </w:r>
       <w:r>
         <w:rPr>
@@ -8477,6 +7028,7 @@
         <w:pStyle w:val="ListNumber"/>
       </w:pPr>
       <w:r>
+        <w:lastRenderedPageBreak/>
         <w:t xml:space="preserve">If the court awards possession to the landlord, I need time to move. (The court may award </w:t>
       </w:r>
       <w:r>
@@ -8522,11 +7074,9 @@
       <w:r>
         <w:t xml:space="preserve">{%p if </w:t>
       </w:r>
-      <w:proofErr w:type="spellStart"/>
       <w:r>
         <w:t>tenant.is_disabled</w:t>
       </w:r>
-      <w:proofErr w:type="spellEnd"/>
       <w:r>
         <w:t xml:space="preserve"> or tenant.is_over60 %}</w:t>
       </w:r>
@@ -8590,7 +7140,6 @@
         <w:ind w:left="1440"/>
       </w:pPr>
       <w:r>
-        <w:lastRenderedPageBreak/>
         <w:t xml:space="preserve"> </w:t>
       </w:r>
       <w:r>
@@ -8612,15 +7161,7 @@
         </w:numPr>
       </w:pPr>
       <w:r>
-        <w:t xml:space="preserve">{% if </w:t>
-      </w:r>
-      <w:proofErr w:type="spellStart"/>
-      <w:r>
-        <w:t>claim_jurytrial</w:t>
-      </w:r>
-      <w:proofErr w:type="spellEnd"/>
-      <w:r>
-        <w:t xml:space="preserve"> %}</w:t>
+        <w:t>{% if claim_jurytrial %}</w:t>
       </w:r>
     </w:p>
     <w:p>
@@ -8763,19 +7304,11 @@
           <w:szCs w:val="24"/>
         </w:rPr>
       </w:pPr>
-      <w:proofErr w:type="gramStart"/>
       <w:r>
         <w:rPr>
           <w:szCs w:val="24"/>
         </w:rPr>
-        <w:t>{{ tenant.name</w:t>
-      </w:r>
-      <w:proofErr w:type="gramEnd"/>
-      <w:r>
-        <w:rPr>
-          <w:szCs w:val="24"/>
-        </w:rPr>
-        <w:t xml:space="preserve"> }}, DEFENDANT</w:t>
+        <w:t>{{ tenant.name }}, DEFENDANT</w:t>
       </w:r>
     </w:p>
     <w:p>
@@ -8829,33 +7362,11 @@
           <w:szCs w:val="24"/>
         </w:rPr>
       </w:pPr>
-      <w:proofErr w:type="gramStart"/>
       <w:r>
         <w:rPr>
           <w:szCs w:val="24"/>
         </w:rPr>
-        <w:t xml:space="preserve">{{ </w:t>
-      </w:r>
-      <w:proofErr w:type="spellStart"/>
-      <w:r>
-        <w:rPr>
-          <w:szCs w:val="24"/>
-        </w:rPr>
-        <w:t>tenant</w:t>
-      </w:r>
-      <w:proofErr w:type="gramEnd"/>
-      <w:r>
-        <w:rPr>
-          <w:szCs w:val="24"/>
-        </w:rPr>
-        <w:t>.signature</w:t>
-      </w:r>
-      <w:proofErr w:type="spellEnd"/>
-      <w:r>
-        <w:rPr>
-          <w:szCs w:val="24"/>
-        </w:rPr>
-        <w:t xml:space="preserve"> }}</w:t>
+        <w:t>{{ tenant.signature }}</w:t>
       </w:r>
     </w:p>
     <w:p>
@@ -8915,33 +7426,11 @@
           <w:szCs w:val="24"/>
         </w:rPr>
       </w:pPr>
-      <w:proofErr w:type="gramStart"/>
       <w:r>
         <w:rPr>
           <w:szCs w:val="24"/>
         </w:rPr>
-        <w:t xml:space="preserve">{{ </w:t>
-      </w:r>
-      <w:proofErr w:type="spellStart"/>
-      <w:r>
-        <w:rPr>
-          <w:szCs w:val="24"/>
-        </w:rPr>
-        <w:t>tenant</w:t>
-      </w:r>
-      <w:proofErr w:type="gramEnd"/>
-      <w:r>
-        <w:rPr>
-          <w:szCs w:val="24"/>
-        </w:rPr>
-        <w:t>.address_block</w:t>
-      </w:r>
-      <w:proofErr w:type="spellEnd"/>
-      <w:r>
-        <w:rPr>
-          <w:szCs w:val="24"/>
-        </w:rPr>
-        <w:t>() }}</w:t>
+        <w:t>{{ tenant.address_block() }}</w:t>
       </w:r>
     </w:p>
     <w:p>
@@ -9125,7 +7614,12 @@
       </w:r>
     </w:p>
     <w:sectPr>
-      <w:footerReference w:type="default" r:id="rId8"/>
+      <w:headerReference w:type="even" r:id="rId8"/>
+      <w:headerReference w:type="default" r:id="rId9"/>
+      <w:footerReference w:type="even" r:id="rId10"/>
+      <w:footerReference w:type="default" r:id="rId11"/>
+      <w:headerReference w:type="first" r:id="rId12"/>
+      <w:footerReference w:type="first" r:id="rId13"/>
       <w:pgSz w:w="12240" w:h="15840" w:code="1"/>
       <w:pgMar w:top="864" w:right="990" w:bottom="720" w:left="1080" w:header="115" w:footer="475" w:gutter="360"/>
       <w:pgNumType w:start="459"/>
@@ -9138,7 +7632,7 @@
 </file>
 
 <file path=word/endnotes.xml><?xml version="1.0" encoding="utf-8"?>
-<w:endnotes xmlns:wpc="http://schemas.microsoft.com/office/word/2010/wordprocessingCanvas" xmlns:cx="http://schemas.microsoft.com/office/drawing/2014/chartex" xmlns:cx1="http://schemas.microsoft.com/office/drawing/2015/9/8/chartex" xmlns:cx2="http://schemas.microsoft.com/office/drawing/2015/10/21/chartex" xmlns:cx3="http://schemas.microsoft.com/office/drawing/2016/5/9/chartex" xmlns:cx4="http://schemas.microsoft.com/office/drawing/2016/5/10/chartex" xmlns:cx5="http://schemas.microsoft.com/office/drawing/2016/5/11/chartex" xmlns:cx6="http://schemas.microsoft.com/office/drawing/2016/5/12/chartex" xmlns:cx7="http://schemas.microsoft.com/office/drawing/2016/5/13/chartex" xmlns:cx8="http://schemas.microsoft.com/office/drawing/2016/5/14/chartex" xmlns:mc="http://schemas.openxmlformats.org/markup-compatibility/2006" xmlns:aink="http://schemas.microsoft.com/office/drawing/2016/ink" xmlns:am3d="http://schemas.microsoft.com/office/drawing/2017/model3d" xmlns:o="urn:schemas-microsoft-com:office:office" xmlns:r="http://schemas.openxmlformats.org/officeDocument/2006/relationships" xmlns:m="http://schemas.openxmlformats.org/officeDocument/2006/math" xmlns:v="urn:schemas-microsoft-com:vml" xmlns:wp14="http://schemas.microsoft.com/office/word/2010/wordprocessingDrawing" xmlns:wp="http://schemas.openxmlformats.org/drawingml/2006/wordprocessingDrawing" xmlns:w10="urn:schemas-microsoft-com:office:word" xmlns:w="http://schemas.openxmlformats.org/wordprocessingml/2006/main" xmlns:w14="http://schemas.microsoft.com/office/word/2010/wordml" xmlns:w15="http://schemas.microsoft.com/office/word/2012/wordml" xmlns:w16cid="http://schemas.microsoft.com/office/word/2016/wordml/cid" xmlns:w16se="http://schemas.microsoft.com/office/word/2015/wordml/symex" xmlns:wpg="http://schemas.microsoft.com/office/word/2010/wordprocessingGroup" xmlns:wpi="http://schemas.microsoft.com/office/word/2010/wordprocessingInk" xmlns:wne="http://schemas.microsoft.com/office/word/2006/wordml" xmlns:wps="http://schemas.microsoft.com/office/word/2010/wordprocessingShape" mc:Ignorable="w14 w15 w16se w16cid wp14">
+<w:endnotes xmlns:wpc="http://schemas.microsoft.com/office/word/2010/wordprocessingCanvas" xmlns:cx="http://schemas.microsoft.com/office/drawing/2014/chartex" xmlns:cx1="http://schemas.microsoft.com/office/drawing/2015/9/8/chartex" xmlns:mc="http://schemas.openxmlformats.org/markup-compatibility/2006" xmlns:o="urn:schemas-microsoft-com:office:office" xmlns:r="http://schemas.openxmlformats.org/officeDocument/2006/relationships" xmlns:m="http://schemas.openxmlformats.org/officeDocument/2006/math" xmlns:v="urn:schemas-microsoft-com:vml" xmlns:wp14="http://schemas.microsoft.com/office/word/2010/wordprocessingDrawing" xmlns:wp="http://schemas.openxmlformats.org/drawingml/2006/wordprocessingDrawing" xmlns:w10="urn:schemas-microsoft-com:office:word" xmlns:w="http://schemas.openxmlformats.org/wordprocessingml/2006/main" xmlns:w14="http://schemas.microsoft.com/office/word/2010/wordml" xmlns:w15="http://schemas.microsoft.com/office/word/2012/wordml" xmlns:w16se="http://schemas.microsoft.com/office/word/2015/wordml/symex" xmlns:wpg="http://schemas.microsoft.com/office/word/2010/wordprocessingGroup" xmlns:wpi="http://schemas.microsoft.com/office/word/2010/wordprocessingInk" xmlns:wne="http://schemas.microsoft.com/office/word/2006/wordml" xmlns:wps="http://schemas.microsoft.com/office/word/2010/wordprocessingShape" mc:Ignorable="w14 w15 w16se wp14">
   <w:endnote w:type="separator" w:id="-1">
     <w:p>
       <w:r>
@@ -9157,30 +7651,29 @@
 </file>
 
 <file path=word/footer1.xml><?xml version="1.0" encoding="utf-8"?>
-<w:ftr xmlns:wpc="http://schemas.microsoft.com/office/word/2010/wordprocessingCanvas" xmlns:cx="http://schemas.microsoft.com/office/drawing/2014/chartex" xmlns:cx1="http://schemas.microsoft.com/office/drawing/2015/9/8/chartex" xmlns:cx2="http://schemas.microsoft.com/office/drawing/2015/10/21/chartex" xmlns:cx3="http://schemas.microsoft.com/office/drawing/2016/5/9/chartex" xmlns:cx4="http://schemas.microsoft.com/office/drawing/2016/5/10/chartex" xmlns:cx5="http://schemas.microsoft.com/office/drawing/2016/5/11/chartex" xmlns:cx6="http://schemas.microsoft.com/office/drawing/2016/5/12/chartex" xmlns:cx7="http://schemas.microsoft.com/office/drawing/2016/5/13/chartex" xmlns:cx8="http://schemas.microsoft.com/office/drawing/2016/5/14/chartex" xmlns:mc="http://schemas.openxmlformats.org/markup-compatibility/2006" xmlns:aink="http://schemas.microsoft.com/office/drawing/2016/ink" xmlns:am3d="http://schemas.microsoft.com/office/drawing/2017/model3d" xmlns:o="urn:schemas-microsoft-com:office:office" xmlns:r="http://schemas.openxmlformats.org/officeDocument/2006/relationships" xmlns:m="http://schemas.openxmlformats.org/officeDocument/2006/math" xmlns:v="urn:schemas-microsoft-com:vml" xmlns:wp14="http://schemas.microsoft.com/office/word/2010/wordprocessingDrawing" xmlns:wp="http://schemas.openxmlformats.org/drawingml/2006/wordprocessingDrawing" xmlns:w10="urn:schemas-microsoft-com:office:word" xmlns:w="http://schemas.openxmlformats.org/wordprocessingml/2006/main" xmlns:w14="http://schemas.microsoft.com/office/word/2010/wordml" xmlns:w15="http://schemas.microsoft.com/office/word/2012/wordml" xmlns:w16cid="http://schemas.microsoft.com/office/word/2016/wordml/cid" xmlns:w16se="http://schemas.microsoft.com/office/word/2015/wordml/symex" xmlns:wpg="http://schemas.microsoft.com/office/word/2010/wordprocessingGroup" xmlns:wpi="http://schemas.microsoft.com/office/word/2010/wordprocessingInk" xmlns:wne="http://schemas.microsoft.com/office/word/2006/wordml" xmlns:wps="http://schemas.microsoft.com/office/word/2010/wordprocessingShape" mc:Ignorable="w14 w15 w16se w16cid wp14">
+<w:ftr xmlns:wpc="http://schemas.microsoft.com/office/word/2010/wordprocessingCanvas" xmlns:cx="http://schemas.microsoft.com/office/drawing/2014/chartex" xmlns:cx1="http://schemas.microsoft.com/office/drawing/2015/9/8/chartex" xmlns:mc="http://schemas.openxmlformats.org/markup-compatibility/2006" xmlns:o="urn:schemas-microsoft-com:office:office" xmlns:r="http://schemas.openxmlformats.org/officeDocument/2006/relationships" xmlns:m="http://schemas.openxmlformats.org/officeDocument/2006/math" xmlns:v="urn:schemas-microsoft-com:vml" xmlns:wp14="http://schemas.microsoft.com/office/word/2010/wordprocessingDrawing" xmlns:wp="http://schemas.openxmlformats.org/drawingml/2006/wordprocessingDrawing" xmlns:w10="urn:schemas-microsoft-com:office:word" xmlns:w="http://schemas.openxmlformats.org/wordprocessingml/2006/main" xmlns:w14="http://schemas.microsoft.com/office/word/2010/wordml" xmlns:w15="http://schemas.microsoft.com/office/word/2012/wordml" xmlns:w16se="http://schemas.microsoft.com/office/word/2015/wordml/symex" xmlns:wpg="http://schemas.microsoft.com/office/word/2010/wordprocessingGroup" xmlns:wpi="http://schemas.microsoft.com/office/word/2010/wordprocessingInk" xmlns:wne="http://schemas.microsoft.com/office/word/2006/wordml" xmlns:wps="http://schemas.microsoft.com/office/word/2010/wordprocessingShape" mc:Ignorable="w14 w15 w16se wp14">
+  <w:p>
+    <w:pPr>
+      <w:pStyle w:val="Footer"/>
+    </w:pPr>
+  </w:p>
+</w:ftr>
+</file>
+
+<file path=word/footer2.xml><?xml version="1.0" encoding="utf-8"?>
+<w:ftr xmlns:wpc="http://schemas.microsoft.com/office/word/2010/wordprocessingCanvas" xmlns:cx="http://schemas.microsoft.com/office/drawing/2014/chartex" xmlns:cx1="http://schemas.microsoft.com/office/drawing/2015/9/8/chartex" xmlns:mc="http://schemas.openxmlformats.org/markup-compatibility/2006" xmlns:o="urn:schemas-microsoft-com:office:office" xmlns:r="http://schemas.openxmlformats.org/officeDocument/2006/relationships" xmlns:m="http://schemas.openxmlformats.org/officeDocument/2006/math" xmlns:v="urn:schemas-microsoft-com:vml" xmlns:wp14="http://schemas.microsoft.com/office/word/2010/wordprocessingDrawing" xmlns:wp="http://schemas.openxmlformats.org/drawingml/2006/wordprocessingDrawing" xmlns:w10="urn:schemas-microsoft-com:office:word" xmlns:w="http://schemas.openxmlformats.org/wordprocessingml/2006/main" xmlns:w14="http://schemas.microsoft.com/office/word/2010/wordml" xmlns:w15="http://schemas.microsoft.com/office/word/2012/wordml" xmlns:w16se="http://schemas.microsoft.com/office/word/2015/wordml/symex" xmlns:wpg="http://schemas.microsoft.com/office/word/2010/wordprocessingGroup" xmlns:wpi="http://schemas.microsoft.com/office/word/2010/wordprocessingInk" xmlns:wne="http://schemas.microsoft.com/office/word/2006/wordml" xmlns:wps="http://schemas.microsoft.com/office/word/2010/wordprocessingShape" mc:Ignorable="w14 w15 w16se wp14">
   <w:p>
     <w:pPr>
       <w:pStyle w:val="FooterRight"/>
     </w:pPr>
     <w:r>
-      <w:t xml:space="preserve">Booklet </w:t>
-    </w:r>
-    <w:proofErr w:type="gramStart"/>
-    <w:r>
-      <w:t xml:space="preserve">3  </w:t>
+      <w:t xml:space="preserve">Booklet 3  </w:t>
     </w:r>
     <w:r>
       <w:rPr>
         <w:rFonts w:ascii="Segoe UI" w:hAnsi="Segoe UI" w:cs="Segoe UI"/>
       </w:rPr>
-      <w:t>▲</w:t>
-    </w:r>
-    <w:proofErr w:type="gramEnd"/>
-    <w:r>
-      <w:rPr>
-        <w:rFonts w:ascii="Segoe UI" w:hAnsi="Segoe UI" w:cs="Segoe UI"/>
-      </w:rPr>
-      <w:t xml:space="preserve">  </w:t>
+      <w:t xml:space="preserve">▲  </w:t>
     </w:r>
     <w:r>
       <w:rPr>
@@ -9205,7 +7698,7 @@
         <w:b/>
         <w:noProof/>
       </w:rPr>
-      <w:t>471</w:t>
+      <w:t>463</w:t>
     </w:r>
     <w:r>
       <w:rPr>
@@ -9217,8 +7710,18 @@
 </w:ftr>
 </file>
 
+<file path=word/footer3.xml><?xml version="1.0" encoding="utf-8"?>
+<w:ftr xmlns:wpc="http://schemas.microsoft.com/office/word/2010/wordprocessingCanvas" xmlns:cx="http://schemas.microsoft.com/office/drawing/2014/chartex" xmlns:cx1="http://schemas.microsoft.com/office/drawing/2015/9/8/chartex" xmlns:mc="http://schemas.openxmlformats.org/markup-compatibility/2006" xmlns:o="urn:schemas-microsoft-com:office:office" xmlns:r="http://schemas.openxmlformats.org/officeDocument/2006/relationships" xmlns:m="http://schemas.openxmlformats.org/officeDocument/2006/math" xmlns:v="urn:schemas-microsoft-com:vml" xmlns:wp14="http://schemas.microsoft.com/office/word/2010/wordprocessingDrawing" xmlns:wp="http://schemas.openxmlformats.org/drawingml/2006/wordprocessingDrawing" xmlns:w10="urn:schemas-microsoft-com:office:word" xmlns:w="http://schemas.openxmlformats.org/wordprocessingml/2006/main" xmlns:w14="http://schemas.microsoft.com/office/word/2010/wordml" xmlns:w15="http://schemas.microsoft.com/office/word/2012/wordml" xmlns:w16se="http://schemas.microsoft.com/office/word/2015/wordml/symex" xmlns:wpg="http://schemas.microsoft.com/office/word/2010/wordprocessingGroup" xmlns:wpi="http://schemas.microsoft.com/office/word/2010/wordprocessingInk" xmlns:wne="http://schemas.microsoft.com/office/word/2006/wordml" xmlns:wps="http://schemas.microsoft.com/office/word/2010/wordprocessingShape" mc:Ignorable="w14 w15 w16se wp14">
+  <w:p>
+    <w:pPr>
+      <w:pStyle w:val="Footer"/>
+    </w:pPr>
+  </w:p>
+</w:ftr>
+</file>
+
 <file path=word/footnotes.xml><?xml version="1.0" encoding="utf-8"?>
-<w:footnotes xmlns:wpc="http://schemas.microsoft.com/office/word/2010/wordprocessingCanvas" xmlns:cx="http://schemas.microsoft.com/office/drawing/2014/chartex" xmlns:cx1="http://schemas.microsoft.com/office/drawing/2015/9/8/chartex" xmlns:cx2="http://schemas.microsoft.com/office/drawing/2015/10/21/chartex" xmlns:cx3="http://schemas.microsoft.com/office/drawing/2016/5/9/chartex" xmlns:cx4="http://schemas.microsoft.com/office/drawing/2016/5/10/chartex" xmlns:cx5="http://schemas.microsoft.com/office/drawing/2016/5/11/chartex" xmlns:cx6="http://schemas.microsoft.com/office/drawing/2016/5/12/chartex" xmlns:cx7="http://schemas.microsoft.com/office/drawing/2016/5/13/chartex" xmlns:cx8="http://schemas.microsoft.com/office/drawing/2016/5/14/chartex" xmlns:mc="http://schemas.openxmlformats.org/markup-compatibility/2006" xmlns:aink="http://schemas.microsoft.com/office/drawing/2016/ink" xmlns:am3d="http://schemas.microsoft.com/office/drawing/2017/model3d" xmlns:o="urn:schemas-microsoft-com:office:office" xmlns:r="http://schemas.openxmlformats.org/officeDocument/2006/relationships" xmlns:m="http://schemas.openxmlformats.org/officeDocument/2006/math" xmlns:v="urn:schemas-microsoft-com:vml" xmlns:wp14="http://schemas.microsoft.com/office/word/2010/wordprocessingDrawing" xmlns:wp="http://schemas.openxmlformats.org/drawingml/2006/wordprocessingDrawing" xmlns:w10="urn:schemas-microsoft-com:office:word" xmlns:w="http://schemas.openxmlformats.org/wordprocessingml/2006/main" xmlns:w14="http://schemas.microsoft.com/office/word/2010/wordml" xmlns:w15="http://schemas.microsoft.com/office/word/2012/wordml" xmlns:w16cid="http://schemas.microsoft.com/office/word/2016/wordml/cid" xmlns:w16se="http://schemas.microsoft.com/office/word/2015/wordml/symex" xmlns:wpg="http://schemas.microsoft.com/office/word/2010/wordprocessingGroup" xmlns:wpi="http://schemas.microsoft.com/office/word/2010/wordprocessingInk" xmlns:wne="http://schemas.microsoft.com/office/word/2006/wordml" xmlns:wps="http://schemas.microsoft.com/office/word/2010/wordprocessingShape" mc:Ignorable="w14 w15 w16se w16cid wp14">
+<w:footnotes xmlns:wpc="http://schemas.microsoft.com/office/word/2010/wordprocessingCanvas" xmlns:cx="http://schemas.microsoft.com/office/drawing/2014/chartex" xmlns:cx1="http://schemas.microsoft.com/office/drawing/2015/9/8/chartex" xmlns:mc="http://schemas.openxmlformats.org/markup-compatibility/2006" xmlns:o="urn:schemas-microsoft-com:office:office" xmlns:r="http://schemas.openxmlformats.org/officeDocument/2006/relationships" xmlns:m="http://schemas.openxmlformats.org/officeDocument/2006/math" xmlns:v="urn:schemas-microsoft-com:vml" xmlns:wp14="http://schemas.microsoft.com/office/word/2010/wordprocessingDrawing" xmlns:wp="http://schemas.openxmlformats.org/drawingml/2006/wordprocessingDrawing" xmlns:w10="urn:schemas-microsoft-com:office:word" xmlns:w="http://schemas.openxmlformats.org/wordprocessingml/2006/main" xmlns:w14="http://schemas.microsoft.com/office/word/2010/wordml" xmlns:w15="http://schemas.microsoft.com/office/word/2012/wordml" xmlns:w16se="http://schemas.microsoft.com/office/word/2015/wordml/symex" xmlns:wpg="http://schemas.microsoft.com/office/word/2010/wordprocessingGroup" xmlns:wpi="http://schemas.microsoft.com/office/word/2010/wordprocessingInk" xmlns:wne="http://schemas.microsoft.com/office/word/2006/wordml" xmlns:wps="http://schemas.microsoft.com/office/word/2010/wordprocessingShape" mc:Ignorable="w14 w15 w16se wp14">
   <w:footnote w:type="separator" w:id="-1">
     <w:p>
       <w:r>
@@ -9236,8 +7739,38 @@
 </w:footnotes>
 </file>
 
+<file path=word/header1.xml><?xml version="1.0" encoding="utf-8"?>
+<w:hdr xmlns:wpc="http://schemas.microsoft.com/office/word/2010/wordprocessingCanvas" xmlns:cx="http://schemas.microsoft.com/office/drawing/2014/chartex" xmlns:cx1="http://schemas.microsoft.com/office/drawing/2015/9/8/chartex" xmlns:mc="http://schemas.openxmlformats.org/markup-compatibility/2006" xmlns:o="urn:schemas-microsoft-com:office:office" xmlns:r="http://schemas.openxmlformats.org/officeDocument/2006/relationships" xmlns:m="http://schemas.openxmlformats.org/officeDocument/2006/math" xmlns:v="urn:schemas-microsoft-com:vml" xmlns:wp14="http://schemas.microsoft.com/office/word/2010/wordprocessingDrawing" xmlns:wp="http://schemas.openxmlformats.org/drawingml/2006/wordprocessingDrawing" xmlns:w10="urn:schemas-microsoft-com:office:word" xmlns:w="http://schemas.openxmlformats.org/wordprocessingml/2006/main" xmlns:w14="http://schemas.microsoft.com/office/word/2010/wordml" xmlns:w15="http://schemas.microsoft.com/office/word/2012/wordml" xmlns:w16se="http://schemas.microsoft.com/office/word/2015/wordml/symex" xmlns:wpg="http://schemas.microsoft.com/office/word/2010/wordprocessingGroup" xmlns:wpi="http://schemas.microsoft.com/office/word/2010/wordprocessingInk" xmlns:wne="http://schemas.microsoft.com/office/word/2006/wordml" xmlns:wps="http://schemas.microsoft.com/office/word/2010/wordprocessingShape" mc:Ignorable="w14 w15 w16se wp14">
+  <w:p>
+    <w:pPr>
+      <w:pStyle w:val="Header"/>
+    </w:pPr>
+  </w:p>
+</w:hdr>
+</file>
+
+<file path=word/header2.xml><?xml version="1.0" encoding="utf-8"?>
+<w:hdr xmlns:wpc="http://schemas.microsoft.com/office/word/2010/wordprocessingCanvas" xmlns:cx="http://schemas.microsoft.com/office/drawing/2014/chartex" xmlns:cx1="http://schemas.microsoft.com/office/drawing/2015/9/8/chartex" xmlns:mc="http://schemas.openxmlformats.org/markup-compatibility/2006" xmlns:o="urn:schemas-microsoft-com:office:office" xmlns:r="http://schemas.openxmlformats.org/officeDocument/2006/relationships" xmlns:m="http://schemas.openxmlformats.org/officeDocument/2006/math" xmlns:v="urn:schemas-microsoft-com:vml" xmlns:wp14="http://schemas.microsoft.com/office/word/2010/wordprocessingDrawing" xmlns:wp="http://schemas.openxmlformats.org/drawingml/2006/wordprocessingDrawing" xmlns:w10="urn:schemas-microsoft-com:office:word" xmlns:w="http://schemas.openxmlformats.org/wordprocessingml/2006/main" xmlns:w14="http://schemas.microsoft.com/office/word/2010/wordml" xmlns:w15="http://schemas.microsoft.com/office/word/2012/wordml" xmlns:w16se="http://schemas.microsoft.com/office/word/2015/wordml/symex" xmlns:wpg="http://schemas.microsoft.com/office/word/2010/wordprocessingGroup" xmlns:wpi="http://schemas.microsoft.com/office/word/2010/wordprocessingInk" xmlns:wne="http://schemas.microsoft.com/office/word/2006/wordml" xmlns:wps="http://schemas.microsoft.com/office/word/2010/wordprocessingShape" mc:Ignorable="w14 w15 w16se wp14">
+  <w:p>
+    <w:pPr>
+      <w:pStyle w:val="Header"/>
+    </w:pPr>
+  </w:p>
+</w:hdr>
+</file>
+
+<file path=word/header3.xml><?xml version="1.0" encoding="utf-8"?>
+<w:hdr xmlns:wpc="http://schemas.microsoft.com/office/word/2010/wordprocessingCanvas" xmlns:cx="http://schemas.microsoft.com/office/drawing/2014/chartex" xmlns:cx1="http://schemas.microsoft.com/office/drawing/2015/9/8/chartex" xmlns:mc="http://schemas.openxmlformats.org/markup-compatibility/2006" xmlns:o="urn:schemas-microsoft-com:office:office" xmlns:r="http://schemas.openxmlformats.org/officeDocument/2006/relationships" xmlns:m="http://schemas.openxmlformats.org/officeDocument/2006/math" xmlns:v="urn:schemas-microsoft-com:vml" xmlns:wp14="http://schemas.microsoft.com/office/word/2010/wordprocessingDrawing" xmlns:wp="http://schemas.openxmlformats.org/drawingml/2006/wordprocessingDrawing" xmlns:w10="urn:schemas-microsoft-com:office:word" xmlns:w="http://schemas.openxmlformats.org/wordprocessingml/2006/main" xmlns:w14="http://schemas.microsoft.com/office/word/2010/wordml" xmlns:w15="http://schemas.microsoft.com/office/word/2012/wordml" xmlns:w16se="http://schemas.microsoft.com/office/word/2015/wordml/symex" xmlns:wpg="http://schemas.microsoft.com/office/word/2010/wordprocessingGroup" xmlns:wpi="http://schemas.microsoft.com/office/word/2010/wordprocessingInk" xmlns:wne="http://schemas.microsoft.com/office/word/2006/wordml" xmlns:wps="http://schemas.microsoft.com/office/word/2010/wordprocessingShape" mc:Ignorable="w14 w15 w16se wp14">
+  <w:p>
+    <w:pPr>
+      <w:pStyle w:val="Header"/>
+    </w:pPr>
+  </w:p>
+</w:hdr>
+</file>
+
 <file path=word/numbering.xml><?xml version="1.0" encoding="utf-8"?>
-<w:numbering xmlns:wpc="http://schemas.microsoft.com/office/word/2010/wordprocessingCanvas" xmlns:cx="http://schemas.microsoft.com/office/drawing/2014/chartex" xmlns:cx1="http://schemas.microsoft.com/office/drawing/2015/9/8/chartex" xmlns:cx2="http://schemas.microsoft.com/office/drawing/2015/10/21/chartex" xmlns:cx3="http://schemas.microsoft.com/office/drawing/2016/5/9/chartex" xmlns:cx4="http://schemas.microsoft.com/office/drawing/2016/5/10/chartex" xmlns:cx5="http://schemas.microsoft.com/office/drawing/2016/5/11/chartex" xmlns:cx6="http://schemas.microsoft.com/office/drawing/2016/5/12/chartex" xmlns:cx7="http://schemas.microsoft.com/office/drawing/2016/5/13/chartex" xmlns:cx8="http://schemas.microsoft.com/office/drawing/2016/5/14/chartex" xmlns:mc="http://schemas.openxmlformats.org/markup-compatibility/2006" xmlns:aink="http://schemas.microsoft.com/office/drawing/2016/ink" xmlns:am3d="http://schemas.microsoft.com/office/drawing/2017/model3d" xmlns:o="urn:schemas-microsoft-com:office:office" xmlns:r="http://schemas.openxmlformats.org/officeDocument/2006/relationships" xmlns:m="http://schemas.openxmlformats.org/officeDocument/2006/math" xmlns:v="urn:schemas-microsoft-com:vml" xmlns:wp14="http://schemas.microsoft.com/office/word/2010/wordprocessingDrawing" xmlns:wp="http://schemas.openxmlformats.org/drawingml/2006/wordprocessingDrawing" xmlns:w10="urn:schemas-microsoft-com:office:word" xmlns:w="http://schemas.openxmlformats.org/wordprocessingml/2006/main" xmlns:w14="http://schemas.microsoft.com/office/word/2010/wordml" xmlns:w15="http://schemas.microsoft.com/office/word/2012/wordml" xmlns:w16cid="http://schemas.microsoft.com/office/word/2016/wordml/cid" xmlns:w16se="http://schemas.microsoft.com/office/word/2015/wordml/symex" xmlns:wpg="http://schemas.microsoft.com/office/word/2010/wordprocessingGroup" xmlns:wpi="http://schemas.microsoft.com/office/word/2010/wordprocessingInk" xmlns:wne="http://schemas.microsoft.com/office/word/2006/wordml" xmlns:wps="http://schemas.microsoft.com/office/word/2010/wordprocessingShape" mc:Ignorable="w14 w15 w16se w16cid wp14">
+<w:numbering xmlns:wpc="http://schemas.microsoft.com/office/word/2010/wordprocessingCanvas" xmlns:cx="http://schemas.microsoft.com/office/drawing/2014/chartex" xmlns:cx1="http://schemas.microsoft.com/office/drawing/2015/9/8/chartex" xmlns:mc="http://schemas.openxmlformats.org/markup-compatibility/2006" xmlns:o="urn:schemas-microsoft-com:office:office" xmlns:r="http://schemas.openxmlformats.org/officeDocument/2006/relationships" xmlns:m="http://schemas.openxmlformats.org/officeDocument/2006/math" xmlns:v="urn:schemas-microsoft-com:vml" xmlns:wp14="http://schemas.microsoft.com/office/word/2010/wordprocessingDrawing" xmlns:wp="http://schemas.openxmlformats.org/drawingml/2006/wordprocessingDrawing" xmlns:w10="urn:schemas-microsoft-com:office:word" xmlns:w="http://schemas.openxmlformats.org/wordprocessingml/2006/main" xmlns:w14="http://schemas.microsoft.com/office/word/2010/wordml" xmlns:w15="http://schemas.microsoft.com/office/word/2012/wordml" xmlns:w16se="http://schemas.microsoft.com/office/word/2015/wordml/symex" xmlns:wpg="http://schemas.microsoft.com/office/word/2010/wordprocessingGroup" xmlns:wpi="http://schemas.microsoft.com/office/word/2010/wordprocessingInk" xmlns:wne="http://schemas.microsoft.com/office/word/2006/wordml" xmlns:wps="http://schemas.microsoft.com/office/word/2010/wordprocessingShape" mc:Ignorable="w14 w15 w16se wp14">
   <w:abstractNum w:abstractNumId="0" w15:restartNumberingAfterBreak="0">
     <w:nsid w:val="FFFFFF89"/>
     <w:multiLevelType w:val="singleLevel"/>
@@ -9271,9 +7804,9 @@
       <w:lvlJc w:val="left"/>
       <w:pPr>
         <w:tabs>
-          <w:tab w:val="num" w:pos="792"/>
+          <w:tab w:val="num" w:pos="432"/>
         </w:tabs>
-        <w:ind w:left="360" w:firstLine="0"/>
+        <w:ind w:left="0" w:firstLine="0"/>
       </w:pPr>
       <w:rPr>
         <w:rFonts w:hint="default"/>
@@ -10529,12 +9062,30 @@
       <w:startOverride w:val="1"/>
     </w:lvlOverride>
   </w:num>
+  <w:num w:numId="21">
+    <w:abstractNumId w:val="1"/>
+  </w:num>
+  <w:num w:numId="22">
+    <w:abstractNumId w:val="1"/>
+  </w:num>
+  <w:num w:numId="23">
+    <w:abstractNumId w:val="1"/>
+  </w:num>
+  <w:num w:numId="24">
+    <w:abstractNumId w:val="1"/>
+  </w:num>
+  <w:num w:numId="25">
+    <w:abstractNumId w:val="1"/>
+  </w:num>
+  <w:num w:numId="26">
+    <w:abstractNumId w:val="1"/>
+  </w:num>
   <w:numIdMacAtCleanup w:val="15"/>
 </w:numbering>
 </file>
 
 <file path=word/styles.xml><?xml version="1.0" encoding="utf-8"?>
-<w:styles xmlns:mc="http://schemas.openxmlformats.org/markup-compatibility/2006" xmlns:r="http://schemas.openxmlformats.org/officeDocument/2006/relationships" xmlns:w="http://schemas.openxmlformats.org/wordprocessingml/2006/main" xmlns:w14="http://schemas.microsoft.com/office/word/2010/wordml" xmlns:w15="http://schemas.microsoft.com/office/word/2012/wordml" xmlns:w16cid="http://schemas.microsoft.com/office/word/2016/wordml/cid" xmlns:w16se="http://schemas.microsoft.com/office/word/2015/wordml/symex" mc:Ignorable="w14 w15 w16se w16cid">
+<w:styles xmlns:mc="http://schemas.openxmlformats.org/markup-compatibility/2006" xmlns:r="http://schemas.openxmlformats.org/officeDocument/2006/relationships" xmlns:w="http://schemas.openxmlformats.org/wordprocessingml/2006/main" xmlns:w14="http://schemas.microsoft.com/office/word/2010/wordml" xmlns:w15="http://schemas.microsoft.com/office/word/2012/wordml" xmlns:w16se="http://schemas.microsoft.com/office/word/2015/wordml/symex" mc:Ignorable="w14 w15 w16se">
   <w:docDefaults>
     <w:rPrDefault>
       <w:rPr>
@@ -10544,7 +9095,7 @@
     </w:rPrDefault>
     <w:pPrDefault/>
   </w:docDefaults>
-  <w:latentStyles w:defLockedState="0" w:defUIPriority="0" w:defSemiHidden="0" w:defUnhideWhenUsed="0" w:defQFormat="0" w:count="375">
+  <w:latentStyles w:defLockedState="0" w:defUIPriority="0" w:defSemiHidden="0" w:defUnhideWhenUsed="0" w:defQFormat="0" w:count="371">
     <w:lsdException w:name="Normal" w:qFormat="1"/>
     <w:lsdException w:name="heading 1" w:qFormat="1"/>
     <w:lsdException w:name="heading 2" w:qFormat="1"/>
@@ -10909,10 +9460,6 @@
     <w:lsdException w:name="List Table 5 Dark Accent 6" w:uiPriority="50"/>
     <w:lsdException w:name="List Table 6 Colorful Accent 6" w:uiPriority="51"/>
     <w:lsdException w:name="List Table 7 Colorful Accent 6" w:uiPriority="52"/>
-    <w:lsdException w:name="Mention" w:semiHidden="1" w:uiPriority="99" w:unhideWhenUsed="1"/>
-    <w:lsdException w:name="Smart Hyperlink" w:semiHidden="1" w:uiPriority="99" w:unhideWhenUsed="1"/>
-    <w:lsdException w:name="Hashtag" w:semiHidden="1" w:uiPriority="99" w:unhideWhenUsed="1"/>
-    <w:lsdException w:name="Unresolved Mention" w:semiHidden="1" w:uiPriority="99" w:unhideWhenUsed="1"/>
   </w:latentStyles>
   <w:style w:type="paragraph" w:default="1" w:styleId="Normal">
     <w:name w:val="Normal"/>
@@ -11271,7 +9818,6 @@
         <w:numId w:val="5"/>
       </w:numPr>
       <w:tabs>
-        <w:tab w:val="left" w:pos="432"/>
         <w:tab w:val="left" w:pos="864"/>
       </w:tabs>
     </w:pPr>
@@ -12948,7 +11494,7 @@
 </file>
 
 <file path=customXml/itemProps1.xml><?xml version="1.0" encoding="utf-8"?>
-<ds:datastoreItem xmlns:ds="http://schemas.openxmlformats.org/officeDocument/2006/customXml" ds:itemID="{14FF0800-EEE1-4653-9B00-0F22E38AE8A9}">
+<ds:datastoreItem xmlns:ds="http://schemas.openxmlformats.org/officeDocument/2006/customXml" ds:itemID="{4876394A-ED8C-41F7-A508-FEFFE829B5CC}">
   <ds:schemaRefs>
     <ds:schemaRef ds:uri="http://schemas.openxmlformats.org/officeDocument/2006/bibliography"/>
   </ds:schemaRefs>

</xml_diff>

<commit_message>
Integrated basic discovery (long list with short summary). Added Google Analytics with autotrack, initial version.
</commit_message>
<xml_diff>
--- a/docassemble/MAEvictionDefense/data/templates/SummaryProcessAnswer_Final.docx
+++ b/docassemble/MAEvictionDefense/data/templates/SummaryProcessAnswer_Final.docx
@@ -1,10 +1,18 @@
 
 <file path=word/document.xml><?xml version="1.0" encoding="utf-8"?>
-<w:document xmlns:wpc="http://schemas.microsoft.com/office/word/2010/wordprocessingCanvas" xmlns:cx="http://schemas.microsoft.com/office/drawing/2014/chartex" xmlns:cx1="http://schemas.microsoft.com/office/drawing/2015/9/8/chartex" xmlns:mc="http://schemas.openxmlformats.org/markup-compatibility/2006" xmlns:o="urn:schemas-microsoft-com:office:office" xmlns:r="http://schemas.openxmlformats.org/officeDocument/2006/relationships" xmlns:m="http://schemas.openxmlformats.org/officeDocument/2006/math" xmlns:v="urn:schemas-microsoft-com:vml" xmlns:wp14="http://schemas.microsoft.com/office/word/2010/wordprocessingDrawing" xmlns:wp="http://schemas.openxmlformats.org/drawingml/2006/wordprocessingDrawing" xmlns:w10="urn:schemas-microsoft-com:office:word" xmlns:w="http://schemas.openxmlformats.org/wordprocessingml/2006/main" xmlns:w14="http://schemas.microsoft.com/office/word/2010/wordml" xmlns:w15="http://schemas.microsoft.com/office/word/2012/wordml" xmlns:w16se="http://schemas.microsoft.com/office/word/2015/wordml/symex" xmlns:wpg="http://schemas.microsoft.com/office/word/2010/wordprocessingGroup" xmlns:wpi="http://schemas.microsoft.com/office/word/2010/wordprocessingInk" xmlns:wne="http://schemas.microsoft.com/office/word/2006/wordml" xmlns:wps="http://schemas.microsoft.com/office/word/2010/wordprocessingShape" mc:Ignorable="w14 w15 w16se wp14">
+<w:document xmlns:wpc="http://schemas.microsoft.com/office/word/2010/wordprocessingCanvas" xmlns:cx="http://schemas.microsoft.com/office/drawing/2014/chartex" xmlns:cx1="http://schemas.microsoft.com/office/drawing/2015/9/8/chartex" xmlns:cx2="http://schemas.microsoft.com/office/drawing/2015/10/21/chartex" xmlns:cx3="http://schemas.microsoft.com/office/drawing/2016/5/9/chartex" xmlns:cx4="http://schemas.microsoft.com/office/drawing/2016/5/10/chartex" xmlns:cx5="http://schemas.microsoft.com/office/drawing/2016/5/11/chartex" xmlns:cx6="http://schemas.microsoft.com/office/drawing/2016/5/12/chartex" xmlns:cx7="http://schemas.microsoft.com/office/drawing/2016/5/13/chartex" xmlns:cx8="http://schemas.microsoft.com/office/drawing/2016/5/14/chartex" xmlns:mc="http://schemas.openxmlformats.org/markup-compatibility/2006" xmlns:aink="http://schemas.microsoft.com/office/drawing/2016/ink" xmlns:am3d="http://schemas.microsoft.com/office/drawing/2017/model3d" xmlns:o="urn:schemas-microsoft-com:office:office" xmlns:r="http://schemas.openxmlformats.org/officeDocument/2006/relationships" xmlns:m="http://schemas.openxmlformats.org/officeDocument/2006/math" xmlns:v="urn:schemas-microsoft-com:vml" xmlns:wp14="http://schemas.microsoft.com/office/word/2010/wordprocessingDrawing" xmlns:wp="http://schemas.openxmlformats.org/drawingml/2006/wordprocessingDrawing" xmlns:w10="urn:schemas-microsoft-com:office:word" xmlns:w="http://schemas.openxmlformats.org/wordprocessingml/2006/main" xmlns:w14="http://schemas.microsoft.com/office/word/2010/wordml" xmlns:w15="http://schemas.microsoft.com/office/word/2012/wordml" xmlns:w16cid="http://schemas.microsoft.com/office/word/2016/wordml/cid" xmlns:w16se="http://schemas.microsoft.com/office/word/2015/wordml/symex" xmlns:wpg="http://schemas.microsoft.com/office/word/2010/wordprocessingGroup" xmlns:wpi="http://schemas.microsoft.com/office/word/2010/wordprocessingInk" xmlns:wne="http://schemas.microsoft.com/office/word/2006/wordml" xmlns:wps="http://schemas.microsoft.com/office/word/2010/wordprocessingShape" mc:Ignorable="w14 w15 w16se w16cid wp14">
   <w:body>
     <w:p>
       <w:r>
-        <w:t>{% if show_instructions %}</w:t>
+        <w:t xml:space="preserve">{% if </w:t>
+      </w:r>
+      <w:proofErr w:type="spellStart"/>
+      <w:r>
+        <w:t>show_instructions</w:t>
+      </w:r>
+      <w:proofErr w:type="spellEnd"/>
+      <w:r>
+        <w:t xml:space="preserve"> %}</w:t>
       </w:r>
     </w:p>
     <w:p>
@@ -687,7 +695,17 @@
               <w:pStyle w:val="TableTxt"/>
             </w:pPr>
             <w:r>
-              <w:t>{{court.county}}</w:t>
+              <w:t>{{</w:t>
+            </w:r>
+            <w:proofErr w:type="spellStart"/>
+            <w:proofErr w:type="gramStart"/>
+            <w:r>
+              <w:t>court.county</w:t>
+            </w:r>
+            <w:proofErr w:type="spellEnd"/>
+            <w:proofErr w:type="gramEnd"/>
+            <w:r>
+              <w:t>}}</w:t>
             </w:r>
           </w:p>
         </w:tc>
@@ -703,7 +721,15 @@
               <w:ind w:left="29"/>
             </w:pPr>
             <w:r>
-              <w:t xml:space="preserve">, ss:  </w:t>
+              <w:t xml:space="preserve">, </w:t>
+            </w:r>
+            <w:proofErr w:type="spellStart"/>
+            <w:r>
+              <w:t>ss</w:t>
+            </w:r>
+            <w:proofErr w:type="spellEnd"/>
+            <w:r>
+              <w:t xml:space="preserve">:  </w:t>
             </w:r>
           </w:p>
         </w:tc>
@@ -959,9 +985,6 @@
             <w:pPr>
               <w:pStyle w:val="TableTxt"/>
             </w:pPr>
-            <w:r>
-              <w:t>{{case.docket_number}}</w:t>
-            </w:r>
           </w:p>
         </w:tc>
       </w:tr>
@@ -1053,7 +1076,13 @@
               <w:pStyle w:val="TableTxtBelowUnderline"/>
             </w:pPr>
             <w:r>
-              <w:t>Docket No. Summary Process</w:t>
+              <w:t>Summary Process</w:t>
+            </w:r>
+            <w:r>
+              <w:t xml:space="preserve"> </w:t>
+            </w:r>
+            <w:r>
+              <w:t xml:space="preserve">Docket No. </w:t>
             </w:r>
           </w:p>
         </w:tc>
@@ -1149,7 +1178,25 @@
                     <w:t xml:space="preserve">{% </w:t>
                   </w:r>
                   <w:r>
-                    <w:t xml:space="preserve">if case.status == "late" %}Original Trial Date: {{case.original_date}} </w:t>
+                    <w:t xml:space="preserve">if </w:t>
+                  </w:r>
+                  <w:proofErr w:type="spellStart"/>
+                  <w:proofErr w:type="gramStart"/>
+                  <w:r>
+                    <w:t>case.status</w:t>
+                  </w:r>
+                  <w:proofErr w:type="spellEnd"/>
+                  <w:proofErr w:type="gramEnd"/>
+                  <w:r>
+                    <w:t xml:space="preserve"> == "late" %}Original Trial Date: {{</w:t>
+                  </w:r>
+                  <w:proofErr w:type="spellStart"/>
+                  <w:r>
+                    <w:t>case.original_date</w:t>
+                  </w:r>
+                  <w:proofErr w:type="spellEnd"/>
+                  <w:r>
+                    <w:t xml:space="preserve">}} </w:t>
                   </w:r>
                 </w:p>
                 <w:p>
@@ -1158,10 +1205,18 @@
                     <w:spacing w:before="0" w:line="240" w:lineRule="auto"/>
                   </w:pPr>
                   <w:r>
-                    <w:t xml:space="preserve"> (No Discovery requested)</w:t>
+                    <w:t xml:space="preserve"> (No Discovery </w:t>
+                  </w:r>
+                  <w:proofErr w:type="gramStart"/>
+                  <w:r>
+                    <w:t>requested)</w:t>
                   </w:r>
                   <w:r>
-                    <w:t>{%</w:t>
+                    <w:t>{</w:t>
+                  </w:r>
+                  <w:proofErr w:type="gramEnd"/>
+                  <w:r>
+                    <w:t>%</w:t>
                   </w:r>
                   <w:r>
                     <w:t xml:space="preserve"> </w:t>
@@ -1182,7 +1237,25 @@
                     <w:t xml:space="preserve"> </w:t>
                   </w:r>
                   <w:r>
-                    <w:t>if case.status == "summons" %}Rescheduled Trial Date: {{case.rescheduled_date}}</w:t>
+                    <w:t xml:space="preserve">if </w:t>
+                  </w:r>
+                  <w:proofErr w:type="spellStart"/>
+                  <w:proofErr w:type="gramStart"/>
+                  <w:r>
+                    <w:t>case.status</w:t>
+                  </w:r>
+                  <w:proofErr w:type="spellEnd"/>
+                  <w:proofErr w:type="gramEnd"/>
+                  <w:r>
+                    <w:t xml:space="preserve"> == "summons" %}Rescheduled Trial Date: {{</w:t>
+                  </w:r>
+                  <w:proofErr w:type="spellStart"/>
+                  <w:r>
+                    <w:t>case.rescheduled_date</w:t>
+                  </w:r>
+                  <w:proofErr w:type="spellEnd"/>
+                  <w:r>
+                    <w:t>}}</w:t>
                   </w:r>
                 </w:p>
                 <w:p>
@@ -1456,7 +1529,15 @@
               <w:t xml:space="preserve"> </w:t>
             </w:r>
             <w:r>
-              <w:t>if plead_counterclaims %}</w:t>
+              <w:t xml:space="preserve">if </w:t>
+            </w:r>
+            <w:proofErr w:type="spellStart"/>
+            <w:r>
+              <w:t>plead_counterclaims</w:t>
+            </w:r>
+            <w:proofErr w:type="spellEnd"/>
+            <w:r>
+              <w:t xml:space="preserve"> %}</w:t>
             </w:r>
             <w:r>
               <w:sym w:font="Wingdings" w:char="F0FD"/>
@@ -1468,6 +1549,7 @@
               </w:rPr>
               <w:tab/>
             </w:r>
+            <w:proofErr w:type="gramStart"/>
             <w:r>
               <w:rPr>
                 <w:b/>
@@ -1482,7 +1564,16 @@
                 <w:sz w:val="22"/>
                 <w:szCs w:val="22"/>
               </w:rPr>
-              <w:t>{%</w:t>
+              <w:t>{</w:t>
+            </w:r>
+            <w:proofErr w:type="gramEnd"/>
+            <w:r>
+              <w:rPr>
+                <w:b/>
+                <w:sz w:val="22"/>
+                <w:szCs w:val="22"/>
+              </w:rPr>
+              <w:t>%</w:t>
             </w:r>
             <w:r>
               <w:rPr>
@@ -1509,7 +1600,15 @@
               <w:br/>
             </w:r>
             <w:r>
-              <w:t>{% if claim_jurytrial %}</w:t>
+              <w:t xml:space="preserve">{% if </w:t>
+            </w:r>
+            <w:proofErr w:type="spellStart"/>
+            <w:r>
+              <w:t>claim_jurytrial</w:t>
+            </w:r>
+            <w:proofErr w:type="spellEnd"/>
+            <w:r>
+              <w:t xml:space="preserve"> %}</w:t>
             </w:r>
             <w:r>
               <w:sym w:font="Wingdings" w:char="F0FD"/>
@@ -1806,7 +1905,15 @@
         </w:tabs>
       </w:pPr>
       <w:r>
-        <w:t>My name is {{ tenant.name }}.</w:t>
+        <w:t xml:space="preserve">My name is </w:t>
+      </w:r>
+      <w:proofErr w:type="gramStart"/>
+      <w:r>
+        <w:t>{{ tenant.name</w:t>
+      </w:r>
+      <w:proofErr w:type="gramEnd"/>
+      <w:r>
+        <w:t xml:space="preserve"> }}.</w:t>
       </w:r>
     </w:p>
     <w:p>
@@ -1819,21 +1926,50 @@
       <w:r>
         <w:t xml:space="preserve">I live at </w:t>
       </w:r>
+      <w:proofErr w:type="gramStart"/>
       <w:r>
         <w:rPr>
           <w:b/>
         </w:rPr>
-        <w:t>{{ tenant.address }}</w:t>
+        <w:t xml:space="preserve">{{ </w:t>
+      </w:r>
+      <w:proofErr w:type="spellStart"/>
+      <w:r>
+        <w:rPr>
+          <w:b/>
+        </w:rPr>
+        <w:t>tenant</w:t>
+      </w:r>
+      <w:proofErr w:type="gramEnd"/>
+      <w:r>
+        <w:rPr>
+          <w:b/>
+        </w:rPr>
+        <w:t>.address</w:t>
+      </w:r>
+      <w:proofErr w:type="spellEnd"/>
+      <w:r>
+        <w:rPr>
+          <w:b/>
+        </w:rPr>
+        <w:t xml:space="preserve"> }}</w:t>
       </w:r>
       <w:r>
         <w:t xml:space="preserve">. I moved in on or about </w:t>
       </w:r>
+      <w:proofErr w:type="gramStart"/>
       <w:r>
         <w:t xml:space="preserve">{{ </w:t>
       </w:r>
-      <w:r>
-        <w:t>facts.tenant_movein</w:t>
-      </w:r>
+      <w:proofErr w:type="spellStart"/>
+      <w:r>
+        <w:t>facts</w:t>
+      </w:r>
+      <w:proofErr w:type="gramEnd"/>
+      <w:r>
+        <w:t>.tenant_movein</w:t>
+      </w:r>
+      <w:proofErr w:type="spellEnd"/>
       <w:r>
         <w:t xml:space="preserve"> }}</w:t>
       </w:r>
@@ -1851,19 +1987,30 @@
       <w:r>
         <w:t xml:space="preserve">I pay $ </w:t>
       </w:r>
+      <w:proofErr w:type="gramStart"/>
       <w:r>
         <w:rPr>
           <w:b/>
         </w:rPr>
         <w:t xml:space="preserve">{{ </w:t>
       </w:r>
+      <w:proofErr w:type="spellStart"/>
       <w:r>
         <w:rPr>
           <w:rFonts w:ascii="Arial" w:hAnsi="Arial" w:cs="Arial"/>
           <w:sz w:val="20"/>
         </w:rPr>
-        <w:t>facts.tenant_rent_share</w:t>
-      </w:r>
+        <w:t>facts</w:t>
+      </w:r>
+      <w:proofErr w:type="gramEnd"/>
+      <w:r>
+        <w:rPr>
+          <w:rFonts w:ascii="Arial" w:hAnsi="Arial" w:cs="Arial"/>
+          <w:sz w:val="20"/>
+        </w:rPr>
+        <w:t>.tenant_rent_share</w:t>
+      </w:r>
+      <w:proofErr w:type="spellEnd"/>
       <w:r>
         <w:rPr>
           <w:b/>
@@ -1885,8 +2032,23 @@
         <w:t xml:space="preserve">{%p </w:t>
       </w:r>
       <w:r>
-        <w:t>if facts.tenant_has_subsidy %}</w:t>
-      </w:r>
+        <w:t xml:space="preserve">if </w:t>
+      </w:r>
+      <w:proofErr w:type="spellStart"/>
+      <w:proofErr w:type="gramStart"/>
+      <w:r>
+        <w:t>facts.tenant</w:t>
+      </w:r>
+      <w:proofErr w:type="gramEnd"/>
+      <w:r>
+        <w:t>_has_subsidy</w:t>
+      </w:r>
+      <w:proofErr w:type="spellEnd"/>
+      <w:r>
+        <w:t xml:space="preserve"> %}</w:t>
+      </w:r>
+      <w:bookmarkStart w:id="0" w:name="_GoBack"/>
+      <w:bookmarkEnd w:id="0"/>
     </w:p>
     <w:p>
       <w:pPr>
@@ -1898,18 +2060,28 @@
       <w:r>
         <w:t xml:space="preserve">I receive a rent subsidy. The full contract rent is $ </w:t>
       </w:r>
+      <w:proofErr w:type="gramStart"/>
       <w:r>
         <w:rPr>
           <w:b/>
         </w:rPr>
         <w:t xml:space="preserve">{{ </w:t>
       </w:r>
+      <w:proofErr w:type="spellStart"/>
       <w:r>
         <w:rPr>
           <w:b/>
         </w:rPr>
-        <w:t>facts.tenant_contract_rent</w:t>
-      </w:r>
+        <w:t>facts</w:t>
+      </w:r>
+      <w:proofErr w:type="gramEnd"/>
+      <w:r>
+        <w:rPr>
+          <w:b/>
+        </w:rPr>
+        <w:t>.tenant_contract_rent</w:t>
+      </w:r>
+      <w:proofErr w:type="spellEnd"/>
       <w:r>
         <w:rPr>
           <w:b/>
@@ -1947,12 +2119,30 @@
       <w:r>
         <w:t xml:space="preserve">if </w:t>
       </w:r>
+      <w:proofErr w:type="spellStart"/>
+      <w:proofErr w:type="gramStart"/>
       <w:r>
         <w:rPr>
           <w:rFonts w:ascii="Arial" w:hAnsi="Arial" w:cs="Arial"/>
           <w:sz w:val="20"/>
         </w:rPr>
-        <w:t xml:space="preserve">facts.tenant_has_lease %} </w:t>
+        <w:t>facts.tenant</w:t>
+      </w:r>
+      <w:proofErr w:type="gramEnd"/>
+      <w:r>
+        <w:rPr>
+          <w:rFonts w:ascii="Arial" w:hAnsi="Arial" w:cs="Arial"/>
+          <w:sz w:val="20"/>
+        </w:rPr>
+        <w:t>_has_lease</w:t>
+      </w:r>
+      <w:proofErr w:type="spellEnd"/>
+      <w:r>
+        <w:rPr>
+          <w:rFonts w:ascii="Arial" w:hAnsi="Arial" w:cs="Arial"/>
+          <w:sz w:val="20"/>
+        </w:rPr>
+        <w:t xml:space="preserve"> %} </w:t>
       </w:r>
     </w:p>
     <w:p>
@@ -2002,7 +2192,15 @@
         <w:t xml:space="preserve">{%p </w:t>
       </w:r>
       <w:r>
-        <w:t>if eviction_reason== "nonpayment" %}</w:t>
+        <w:t xml:space="preserve">if </w:t>
+      </w:r>
+      <w:proofErr w:type="spellStart"/>
+      <w:r>
+        <w:t>eviction_reason</w:t>
+      </w:r>
+      <w:proofErr w:type="spellEnd"/>
+      <w:r>
+        <w:t>== "nonpayment" %}</w:t>
       </w:r>
     </w:p>
     <w:p>
@@ -2073,14 +2271,24 @@
         <w:t xml:space="preserve">{%p </w:t>
       </w:r>
       <w:r>
-        <w:t xml:space="preserve">if eviction_reason == </w:t>
+        <w:t xml:space="preserve">if </w:t>
+      </w:r>
+      <w:proofErr w:type="spellStart"/>
+      <w:r>
+        <w:t>eviction_reason</w:t>
+      </w:r>
+      <w:proofErr w:type="spellEnd"/>
+      <w:r>
+        <w:t xml:space="preserve"> == </w:t>
       </w:r>
       <w:r>
         <w:t>"</w:t>
       </w:r>
+      <w:proofErr w:type="spellStart"/>
       <w:r>
         <w:t>nontq</w:t>
       </w:r>
+      <w:proofErr w:type="spellEnd"/>
       <w:r>
         <w:t>"</w:t>
       </w:r>
@@ -2132,8 +2340,21 @@
         <w:t>i</w:t>
       </w:r>
       <w:r>
-        <w:t>f initial_defense.premature_commencement</w:t>
-      </w:r>
+        <w:t xml:space="preserve">f </w:t>
+      </w:r>
+      <w:proofErr w:type="spellStart"/>
+      <w:r>
+        <w:t>initial_</w:t>
+      </w:r>
+      <w:proofErr w:type="gramStart"/>
+      <w:r>
+        <w:t>defense.premature</w:t>
+      </w:r>
+      <w:proofErr w:type="gramEnd"/>
+      <w:r>
+        <w:t>_commencement</w:t>
+      </w:r>
+      <w:proofErr w:type="spellEnd"/>
       <w:r>
         <w:t xml:space="preserve"> %}</w:t>
       </w:r>
@@ -2143,7 +2364,15 @@
         <w:pStyle w:val="ListNumber"/>
       </w:pPr>
       <w:r>
-        <w:t>The landlord started this case before the Notice to Quit expired.</w:t>
+        <w:t xml:space="preserve">The landlord started this case before the Notice to </w:t>
+      </w:r>
+      <w:proofErr w:type="gramStart"/>
+      <w:r>
+        <w:t>Quit</w:t>
+      </w:r>
+      <w:proofErr w:type="gramEnd"/>
+      <w:r>
+        <w:t xml:space="preserve"> expired.</w:t>
       </w:r>
       <w:r>
         <w:t xml:space="preserve"> </w:t>
@@ -2169,7 +2398,20 @@
         <w:t xml:space="preserve">{%p </w:t>
       </w:r>
       <w:r>
-        <w:t>if initial_defense.varney %}</w:t>
+        <w:t xml:space="preserve">if </w:t>
+      </w:r>
+      <w:proofErr w:type="spellStart"/>
+      <w:r>
+        <w:t>initial_</w:t>
+      </w:r>
+      <w:proofErr w:type="gramStart"/>
+      <w:r>
+        <w:t>defense.varney</w:t>
+      </w:r>
+      <w:proofErr w:type="spellEnd"/>
+      <w:proofErr w:type="gramEnd"/>
+      <w:r>
+        <w:t xml:space="preserve"> %}</w:t>
       </w:r>
     </w:p>
     <w:p>
@@ -2207,7 +2449,23 @@
         <w:t xml:space="preserve">{%p </w:t>
       </w:r>
       <w:r>
-        <w:t>if initial_defense.defective_summons %}</w:t>
+        <w:t xml:space="preserve">if </w:t>
+      </w:r>
+      <w:proofErr w:type="spellStart"/>
+      <w:r>
+        <w:t>initial_</w:t>
+      </w:r>
+      <w:proofErr w:type="gramStart"/>
+      <w:r>
+        <w:t>defense.defective</w:t>
+      </w:r>
+      <w:proofErr w:type="gramEnd"/>
+      <w:r>
+        <w:t>_summons</w:t>
+      </w:r>
+      <w:proofErr w:type="spellEnd"/>
+      <w:r>
+        <w:t xml:space="preserve"> %}</w:t>
       </w:r>
     </w:p>
     <w:p>
@@ -2252,7 +2510,20 @@
         <w:t xml:space="preserve">{%p </w:t>
       </w:r>
       <w:r>
-        <w:t>if initial_defense.cure %}</w:t>
+        <w:t xml:space="preserve">if </w:t>
+      </w:r>
+      <w:proofErr w:type="spellStart"/>
+      <w:r>
+        <w:t>initial_</w:t>
+      </w:r>
+      <w:proofErr w:type="gramStart"/>
+      <w:r>
+        <w:t>defense.cure</w:t>
+      </w:r>
+      <w:proofErr w:type="spellEnd"/>
+      <w:proofErr w:type="gramEnd"/>
+      <w:r>
+        <w:t xml:space="preserve"> %}</w:t>
       </w:r>
     </w:p>
     <w:p>
@@ -2297,7 +2568,15 @@
         <w:t xml:space="preserve">{%p </w:t>
       </w:r>
       <w:r>
-        <w:t>if initial_defense.new_tenancy %}</w:t>
+        <w:t xml:space="preserve">if </w:t>
+      </w:r>
+      <w:proofErr w:type="spellStart"/>
+      <w:r>
+        <w:t>initial_defense.new_tenancy</w:t>
+      </w:r>
+      <w:proofErr w:type="spellEnd"/>
+      <w:r>
+        <w:t xml:space="preserve"> %}</w:t>
       </w:r>
     </w:p>
     <w:p>
@@ -2338,7 +2617,23 @@
         <w:t xml:space="preserve">{%p </w:t>
       </w:r>
       <w:r>
-        <w:t>if initial_defense.inconsistent_reasons %}</w:t>
+        <w:t xml:space="preserve">if </w:t>
+      </w:r>
+      <w:proofErr w:type="spellStart"/>
+      <w:r>
+        <w:t>initial_</w:t>
+      </w:r>
+      <w:proofErr w:type="gramStart"/>
+      <w:r>
+        <w:t>defense.inconsistent</w:t>
+      </w:r>
+      <w:proofErr w:type="gramEnd"/>
+      <w:r>
+        <w:t>_reasons</w:t>
+      </w:r>
+      <w:proofErr w:type="spellEnd"/>
+      <w:r>
+        <w:t xml:space="preserve"> %}</w:t>
       </w:r>
     </w:p>
     <w:p>
@@ -2376,7 +2671,15 @@
         <w:t xml:space="preserve">{%p </w:t>
       </w:r>
       <w:r>
-        <w:t>if initial_defense.no_standing %}</w:t>
+        <w:t xml:space="preserve">if </w:t>
+      </w:r>
+      <w:proofErr w:type="spellStart"/>
+      <w:r>
+        <w:t>initial_defense.no_standing</w:t>
+      </w:r>
+      <w:proofErr w:type="spellEnd"/>
+      <w:r>
+        <w:t xml:space="preserve"> %}</w:t>
       </w:r>
     </w:p>
     <w:p>
@@ -2417,7 +2720,20 @@
         <w:t xml:space="preserve">{%p </w:t>
       </w:r>
       <w:r>
-        <w:t>if initial_defense.other %}</w:t>
+        <w:t xml:space="preserve">if </w:t>
+      </w:r>
+      <w:proofErr w:type="spellStart"/>
+      <w:r>
+        <w:t>initial_</w:t>
+      </w:r>
+      <w:proofErr w:type="gramStart"/>
+      <w:r>
+        <w:t>defense.other</w:t>
+      </w:r>
+      <w:proofErr w:type="spellEnd"/>
+      <w:proofErr w:type="gramEnd"/>
+      <w:r>
+        <w:t xml:space="preserve"> %}</w:t>
       </w:r>
     </w:p>
     <w:p>
@@ -2428,7 +2744,23 @@
         <w:t>The landlord’s case should be dismissed because</w:t>
       </w:r>
       <w:r>
-        <w:t xml:space="preserve"> {{initial_defense.other_reason}}.</w:t>
+        <w:t xml:space="preserve"> {{</w:t>
+      </w:r>
+      <w:proofErr w:type="spellStart"/>
+      <w:r>
+        <w:t>initial_</w:t>
+      </w:r>
+      <w:proofErr w:type="gramStart"/>
+      <w:r>
+        <w:t>defense.other</w:t>
+      </w:r>
+      <w:proofErr w:type="gramEnd"/>
+      <w:r>
+        <w:t>_reason</w:t>
+      </w:r>
+      <w:proofErr w:type="spellEnd"/>
+      <w:r>
+        <w:t>}}.</w:t>
       </w:r>
     </w:p>
     <w:p>
@@ -2463,11 +2795,27 @@
         </w:rPr>
         <w:t xml:space="preserve">if </w:t>
       </w:r>
+      <w:proofErr w:type="spellStart"/>
+      <w:proofErr w:type="gramStart"/>
       <w:r>
         <w:rPr>
           <w:i w:val="0"/>
         </w:rPr>
-        <w:t xml:space="preserve">facts.tenant_has_subsidy </w:t>
+        <w:t>facts.tenant</w:t>
+      </w:r>
+      <w:proofErr w:type="gramEnd"/>
+      <w:r>
+        <w:rPr>
+          <w:i w:val="0"/>
+        </w:rPr>
+        <w:t>_has_subsidy</w:t>
+      </w:r>
+      <w:proofErr w:type="spellEnd"/>
+      <w:r>
+        <w:rPr>
+          <w:i w:val="0"/>
+        </w:rPr>
+        <w:t xml:space="preserve"> </w:t>
       </w:r>
       <w:r>
         <w:rPr>
@@ -2525,7 +2873,15 @@
         <w:t xml:space="preserve">{%p </w:t>
       </w:r>
       <w:r>
-        <w:t>if subsidized_housing.no_proper_termination %}</w:t>
+        <w:t xml:space="preserve">if </w:t>
+      </w:r>
+      <w:proofErr w:type="spellStart"/>
+      <w:r>
+        <w:t>subsidized_housing.no_proper_termination</w:t>
+      </w:r>
+      <w:proofErr w:type="spellEnd"/>
+      <w:r>
+        <w:t xml:space="preserve"> %}</w:t>
       </w:r>
     </w:p>
     <w:p>
@@ -2548,8 +2904,6 @@
           <w:numId w:val="13"/>
         </w:numPr>
       </w:pPr>
-      <w:bookmarkStart w:id="0" w:name="_GoBack"/>
-      <w:bookmarkEnd w:id="0"/>
       <w:r>
         <w:t xml:space="preserve">{%p </w:t>
       </w:r>
@@ -2569,7 +2923,15 @@
         <w:t xml:space="preserve">{%p </w:t>
       </w:r>
       <w:r>
-        <w:t>if subsidized_housing.no_ntq_to_agency %}</w:t>
+        <w:t xml:space="preserve">if </w:t>
+      </w:r>
+      <w:proofErr w:type="spellStart"/>
+      <w:r>
+        <w:t>subsidized_housing.no_ntq_to_agency</w:t>
+      </w:r>
+      <w:proofErr w:type="spellEnd"/>
+      <w:r>
+        <w:t xml:space="preserve"> %}</w:t>
       </w:r>
     </w:p>
     <w:p>
@@ -2610,7 +2972,15 @@
         <w:t xml:space="preserve">{%p </w:t>
       </w:r>
       <w:r>
-        <w:t>if subsidized_housing.no_just_cause %}</w:t>
+        <w:t xml:space="preserve">if </w:t>
+      </w:r>
+      <w:proofErr w:type="spellStart"/>
+      <w:r>
+        <w:t>subsidized_housing.no_just_cause</w:t>
+      </w:r>
+      <w:proofErr w:type="spellEnd"/>
+      <w:r>
+        <w:t xml:space="preserve"> %}</w:t>
       </w:r>
     </w:p>
     <w:p>
@@ -2649,7 +3019,15 @@
         <w:t xml:space="preserve">{%p </w:t>
       </w:r>
       <w:r>
-        <w:t>if subsidized_housing.no_hearing_or_conference %}</w:t>
+        <w:t xml:space="preserve">if </w:t>
+      </w:r>
+      <w:proofErr w:type="spellStart"/>
+      <w:r>
+        <w:t>subsidized_housing.no_hearing_or_conference</w:t>
+      </w:r>
+      <w:proofErr w:type="spellEnd"/>
+      <w:r>
+        <w:t xml:space="preserve"> %}</w:t>
       </w:r>
     </w:p>
     <w:p>
@@ -2688,7 +3066,20 @@
         <w:t xml:space="preserve">{%p </w:t>
       </w:r>
       <w:r>
-        <w:t>if subsidized_housing.vawa %}</w:t>
+        <w:t xml:space="preserve">if </w:t>
+      </w:r>
+      <w:proofErr w:type="spellStart"/>
+      <w:r>
+        <w:t>subsidized_</w:t>
+      </w:r>
+      <w:proofErr w:type="gramStart"/>
+      <w:r>
+        <w:t>housing.vawa</w:t>
+      </w:r>
+      <w:proofErr w:type="spellEnd"/>
+      <w:proofErr w:type="gramEnd"/>
+      <w:r>
+        <w:t xml:space="preserve"> %}</w:t>
       </w:r>
     </w:p>
     <w:p>
@@ -2738,18 +3129,39 @@
         <w:t xml:space="preserve">{%p </w:t>
       </w:r>
       <w:r>
-        <w:t>if retaliation.is_retaliated %}</w:t>
+        <w:t xml:space="preserve">if </w:t>
+      </w:r>
+      <w:proofErr w:type="spellStart"/>
+      <w:r>
+        <w:t>retaliation.is_retaliated</w:t>
+      </w:r>
+      <w:proofErr w:type="spellEnd"/>
+      <w:r>
+        <w:t xml:space="preserve"> %}</w:t>
       </w:r>
     </w:p>
     <w:p>
       <w:pPr>
         <w:pStyle w:val="CenterItal"/>
       </w:pPr>
+      <w:proofErr w:type="gramStart"/>
       <w:r>
         <w:t>Defense</w:t>
       </w:r>
       <w:r>
-        <w:t>{% if plead_counterclaims %} and Counterclaim{% endif %}</w:t>
+        <w:t>{</w:t>
+      </w:r>
+      <w:proofErr w:type="gramEnd"/>
+      <w:r>
+        <w:t xml:space="preserve">% if </w:t>
+      </w:r>
+      <w:proofErr w:type="spellStart"/>
+      <w:r>
+        <w:t>plead_counterclaims</w:t>
+      </w:r>
+      <w:proofErr w:type="spellEnd"/>
+      <w:r>
+        <w:t xml:space="preserve"> %} and Counterclaim{% endif %}</w:t>
       </w:r>
     </w:p>
     <w:p>
@@ -2790,7 +3202,20 @@
         <w:t xml:space="preserve">{%p </w:t>
       </w:r>
       <w:r>
-        <w:t>if retaliation.withheld_rent %}</w:t>
+        <w:t xml:space="preserve">if </w:t>
+      </w:r>
+      <w:proofErr w:type="spellStart"/>
+      <w:proofErr w:type="gramStart"/>
+      <w:r>
+        <w:t>retaliation.withheld</w:t>
+      </w:r>
+      <w:proofErr w:type="gramEnd"/>
+      <w:r>
+        <w:t>_rent</w:t>
+      </w:r>
+      <w:proofErr w:type="spellEnd"/>
+      <w:r>
+        <w:t xml:space="preserve"> %}</w:t>
       </w:r>
     </w:p>
     <w:p>
@@ -2828,7 +3253,20 @@
         <w:t xml:space="preserve">{%p </w:t>
       </w:r>
       <w:r>
-        <w:t>if retaliation.badconditions_to_landlord %}</w:t>
+        <w:t xml:space="preserve">if </w:t>
+      </w:r>
+      <w:proofErr w:type="spellStart"/>
+      <w:proofErr w:type="gramStart"/>
+      <w:r>
+        <w:t>retaliation.badconditions</w:t>
+      </w:r>
+      <w:proofErr w:type="gramEnd"/>
+      <w:r>
+        <w:t>_to_landlord</w:t>
+      </w:r>
+      <w:proofErr w:type="spellEnd"/>
+      <w:r>
+        <w:t xml:space="preserve"> %}</w:t>
       </w:r>
     </w:p>
     <w:p>
@@ -2858,7 +3296,20 @@
         <w:t xml:space="preserve">{%p </w:t>
       </w:r>
       <w:r>
-        <w:t>if retaliation.badconditions_to_agency %}</w:t>
+        <w:t xml:space="preserve">if </w:t>
+      </w:r>
+      <w:proofErr w:type="spellStart"/>
+      <w:proofErr w:type="gramStart"/>
+      <w:r>
+        <w:t>retaliation.badconditions</w:t>
+      </w:r>
+      <w:proofErr w:type="gramEnd"/>
+      <w:r>
+        <w:t>_to_agency</w:t>
+      </w:r>
+      <w:proofErr w:type="spellEnd"/>
+      <w:r>
+        <w:t xml:space="preserve"> %}</w:t>
       </w:r>
     </w:p>
     <w:p>
@@ -2888,7 +3339,20 @@
         <w:t xml:space="preserve">{%p </w:t>
       </w:r>
       <w:r>
-        <w:t>if retaliation.tenant_union %}</w:t>
+        <w:t xml:space="preserve">if </w:t>
+      </w:r>
+      <w:proofErr w:type="spellStart"/>
+      <w:proofErr w:type="gramStart"/>
+      <w:r>
+        <w:t>retaliation.tenant</w:t>
+      </w:r>
+      <w:proofErr w:type="gramEnd"/>
+      <w:r>
+        <w:t>_union</w:t>
+      </w:r>
+      <w:proofErr w:type="spellEnd"/>
+      <w:r>
+        <w:t xml:space="preserve"> %}</w:t>
       </w:r>
     </w:p>
     <w:p>
@@ -2918,7 +3382,20 @@
         <w:t xml:space="preserve">{%p </w:t>
       </w:r>
       <w:r>
-        <w:t>if retaliation.brought_claim %}</w:t>
+        <w:t xml:space="preserve">if </w:t>
+      </w:r>
+      <w:proofErr w:type="spellStart"/>
+      <w:proofErr w:type="gramStart"/>
+      <w:r>
+        <w:t>retaliation.brought</w:t>
+      </w:r>
+      <w:proofErr w:type="gramEnd"/>
+      <w:r>
+        <w:t>_claim</w:t>
+      </w:r>
+      <w:proofErr w:type="spellEnd"/>
+      <w:r>
+        <w:t xml:space="preserve"> %}</w:t>
       </w:r>
     </w:p>
     <w:p>
@@ -2948,7 +3425,20 @@
         <w:t xml:space="preserve">{%p </w:t>
       </w:r>
       <w:r>
-        <w:t>if retaliation.protection_or_prevention_order %}</w:t>
+        <w:t xml:space="preserve">if </w:t>
+      </w:r>
+      <w:proofErr w:type="spellStart"/>
+      <w:proofErr w:type="gramStart"/>
+      <w:r>
+        <w:t>retaliation.protection</w:t>
+      </w:r>
+      <w:proofErr w:type="gramEnd"/>
+      <w:r>
+        <w:t>_or_prevention_order</w:t>
+      </w:r>
+      <w:proofErr w:type="spellEnd"/>
+      <w:r>
+        <w:t xml:space="preserve"> %}</w:t>
       </w:r>
     </w:p>
     <w:p>
@@ -2981,7 +3471,20 @@
         <w:t xml:space="preserve">{%p </w:t>
       </w:r>
       <w:r>
-        <w:t>if retaliation.domestic_violence %}</w:t>
+        <w:t xml:space="preserve">if </w:t>
+      </w:r>
+      <w:proofErr w:type="spellStart"/>
+      <w:proofErr w:type="gramStart"/>
+      <w:r>
+        <w:t>retaliation.domestic</w:t>
+      </w:r>
+      <w:proofErr w:type="gramEnd"/>
+      <w:r>
+        <w:t>_violence</w:t>
+      </w:r>
+      <w:proofErr w:type="spellEnd"/>
+      <w:r>
+        <w:t xml:space="preserve"> %}</w:t>
       </w:r>
     </w:p>
     <w:p>
@@ -3011,7 +3514,20 @@
         <w:t xml:space="preserve">{%p </w:t>
       </w:r>
       <w:r>
-        <w:t>if retaliation.survivor_rights %}</w:t>
+        <w:t xml:space="preserve">if </w:t>
+      </w:r>
+      <w:proofErr w:type="spellStart"/>
+      <w:proofErr w:type="gramStart"/>
+      <w:r>
+        <w:t>retaliation.survivor</w:t>
+      </w:r>
+      <w:proofErr w:type="gramEnd"/>
+      <w:r>
+        <w:t>_rights</w:t>
+      </w:r>
+      <w:proofErr w:type="spellEnd"/>
+      <w:r>
+        <w:t xml:space="preserve"> %}</w:t>
       </w:r>
     </w:p>
     <w:p>
@@ -3041,8 +3557,15 @@
         <w:t xml:space="preserve">{%p </w:t>
       </w:r>
       <w:r>
-        <w:t>if retaliation.other</w:t>
-      </w:r>
+        <w:t xml:space="preserve">if </w:t>
+      </w:r>
+      <w:proofErr w:type="spellStart"/>
+      <w:proofErr w:type="gramStart"/>
+      <w:r>
+        <w:t>retaliation.other</w:t>
+      </w:r>
+      <w:proofErr w:type="spellEnd"/>
+      <w:proofErr w:type="gramEnd"/>
       <w:r>
         <w:t xml:space="preserve"> %}</w:t>
       </w:r>
@@ -3051,11 +3574,24 @@
       <w:pPr>
         <w:pStyle w:val="LetterList2"/>
       </w:pPr>
-      <w:r>
-        <w:t>{{ retaliat</w:t>
-      </w:r>
-      <w:r>
-        <w:t>ion.other }}</w:t>
+      <w:proofErr w:type="gramStart"/>
+      <w:r>
+        <w:t xml:space="preserve">{{ </w:t>
+      </w:r>
+      <w:proofErr w:type="spellStart"/>
+      <w:r>
+        <w:t>retaliat</w:t>
+      </w:r>
+      <w:r>
+        <w:t>ion</w:t>
+      </w:r>
+      <w:proofErr w:type="gramEnd"/>
+      <w:r>
+        <w:t>.other</w:t>
+      </w:r>
+      <w:proofErr w:type="spellEnd"/>
+      <w:r>
+        <w:t xml:space="preserve"> }}</w:t>
       </w:r>
     </w:p>
     <w:p>
@@ -3105,7 +3641,21 @@
         <w:rPr>
           <w:szCs w:val="24"/>
         </w:rPr>
-        <w:t>if retaliation.within_6_months %}</w:t>
+        <w:t xml:space="preserve">if </w:t>
+      </w:r>
+      <w:proofErr w:type="gramStart"/>
+      <w:r>
+        <w:rPr>
+          <w:szCs w:val="24"/>
+        </w:rPr>
+        <w:t>retaliation.within</w:t>
+      </w:r>
+      <w:proofErr w:type="gramEnd"/>
+      <w:r>
+        <w:rPr>
+          <w:szCs w:val="24"/>
+        </w:rPr>
+        <w:t>_6_months %}</w:t>
       </w:r>
     </w:p>
     <w:p>
@@ -3182,12 +3732,14 @@
         </w:rPr>
         <w:t xml:space="preserve">if </w:t>
       </w:r>
+      <w:proofErr w:type="spellStart"/>
       <w:r>
         <w:rPr>
           <w:i w:val="0"/>
         </w:rPr>
         <w:t>tenant.is_discriminated</w:t>
       </w:r>
+      <w:proofErr w:type="spellEnd"/>
       <w:r>
         <w:rPr>
           <w:i w:val="0"/>
@@ -3199,11 +3751,24 @@
       <w:pPr>
         <w:pStyle w:val="CenterItal"/>
       </w:pPr>
+      <w:proofErr w:type="gramStart"/>
       <w:r>
         <w:t>Defense</w:t>
       </w:r>
       <w:r>
-        <w:t>{% if plead_counterclaims %} and Counterclaim{% endif %}</w:t>
+        <w:t>{</w:t>
+      </w:r>
+      <w:proofErr w:type="gramEnd"/>
+      <w:r>
+        <w:t xml:space="preserve">% if </w:t>
+      </w:r>
+      <w:proofErr w:type="spellStart"/>
+      <w:r>
+        <w:t>plead_counterclaims</w:t>
+      </w:r>
+      <w:proofErr w:type="spellEnd"/>
+      <w:r>
+        <w:t xml:space="preserve"> %} and Counterclaim{% endif %}</w:t>
       </w:r>
     </w:p>
     <w:p>
@@ -3262,11 +3827,27 @@
         </w:rPr>
         <w:t xml:space="preserve">{%p for class in </w:t>
       </w:r>
+      <w:proofErr w:type="spellStart"/>
+      <w:proofErr w:type="gramStart"/>
       <w:r>
         <w:rPr>
           <w:sz w:val="22"/>
         </w:rPr>
-        <w:t>discrimination.protected_classes.true_values() %}</w:t>
+        <w:t>discrimination.protected</w:t>
+      </w:r>
+      <w:proofErr w:type="gramEnd"/>
+      <w:r>
+        <w:rPr>
+          <w:sz w:val="22"/>
+        </w:rPr>
+        <w:t>_classes.true_values</w:t>
+      </w:r>
+      <w:proofErr w:type="spellEnd"/>
+      <w:r>
+        <w:rPr>
+          <w:sz w:val="22"/>
+        </w:rPr>
+        <w:t>() %}</w:t>
       </w:r>
     </w:p>
     <w:p>
@@ -3294,6 +3875,7 @@
           <w:sz w:val="22"/>
         </w:rPr>
       </w:pPr>
+      <w:proofErr w:type="gramStart"/>
       <w:r>
         <w:rPr>
           <w:sz w:val="22"/>
@@ -3316,7 +3898,14 @@
         <w:rPr>
           <w:sz w:val="22"/>
         </w:rPr>
-        <w:t xml:space="preserve">class </w:t>
+        <w:t>class</w:t>
+      </w:r>
+      <w:proofErr w:type="gramEnd"/>
+      <w:r>
+        <w:rPr>
+          <w:sz w:val="22"/>
+        </w:rPr>
+        <w:t xml:space="preserve"> </w:t>
       </w:r>
       <w:r>
         <w:rPr>
@@ -3356,7 +3945,21 @@
           <w:sz w:val="22"/>
         </w:rPr>
         <w:tab/>
-        <w:t>{%p endfor %}</w:t>
+        <w:t xml:space="preserve">{%p </w:t>
+      </w:r>
+      <w:proofErr w:type="spellStart"/>
+      <w:r>
+        <w:rPr>
+          <w:sz w:val="22"/>
+        </w:rPr>
+        <w:t>endfor</w:t>
+      </w:r>
+      <w:proofErr w:type="spellEnd"/>
+      <w:r>
+        <w:rPr>
+          <w:sz w:val="22"/>
+        </w:rPr>
+        <w:t xml:space="preserve"> %}</w:t>
       </w:r>
     </w:p>
     <w:p>
@@ -3389,7 +3992,21 @@
         <w:rPr>
           <w:sz w:val="22"/>
         </w:rPr>
-        <w:t>{%p if tenant.is_disabled %}</w:t>
+        <w:t xml:space="preserve">{%p if </w:t>
+      </w:r>
+      <w:proofErr w:type="spellStart"/>
+      <w:r>
+        <w:rPr>
+          <w:sz w:val="22"/>
+        </w:rPr>
+        <w:t>tenant.is_disabled</w:t>
+      </w:r>
+      <w:proofErr w:type="spellEnd"/>
+      <w:r>
+        <w:rPr>
+          <w:sz w:val="22"/>
+        </w:rPr>
+        <w:t xml:space="preserve"> %}</w:t>
       </w:r>
     </w:p>
     <w:p>
@@ -3419,7 +4036,20 @@
         <w:t xml:space="preserve">{%p </w:t>
       </w:r>
       <w:r>
-        <w:t>if disability.request_reasonable_accommodation %}</w:t>
+        <w:t xml:space="preserve">if </w:t>
+      </w:r>
+      <w:proofErr w:type="spellStart"/>
+      <w:proofErr w:type="gramStart"/>
+      <w:r>
+        <w:t>disability.request</w:t>
+      </w:r>
+      <w:proofErr w:type="gramEnd"/>
+      <w:r>
+        <w:t>_reasonable_accommodation</w:t>
+      </w:r>
+      <w:proofErr w:type="spellEnd"/>
+      <w:r>
+        <w:t xml:space="preserve"> %}</w:t>
       </w:r>
     </w:p>
     <w:p>
@@ -3481,8 +4111,17 @@
           <w:i/>
           <w:szCs w:val="24"/>
         </w:rPr>
-        <w:t>See BHA vs. Bridgewaters</w:t>
-      </w:r>
+        <w:t xml:space="preserve">See BHA vs. </w:t>
+      </w:r>
+      <w:proofErr w:type="spellStart"/>
+      <w:r>
+        <w:rPr>
+          <w:i/>
+          <w:szCs w:val="24"/>
+        </w:rPr>
+        <w:t>Bridgewaters</w:t>
+      </w:r>
+      <w:proofErr w:type="spellEnd"/>
       <w:r>
         <w:rPr>
           <w:szCs w:val="24"/>
@@ -3572,14 +4211,22 @@
         <w:rPr>
           <w:b/>
         </w:rPr>
-        <w:t>if discrimination.sexual_harassment</w:t>
-      </w:r>
+        <w:t xml:space="preserve">if </w:t>
+      </w:r>
+      <w:proofErr w:type="spellStart"/>
       <w:r>
         <w:rPr>
           <w:b/>
         </w:rPr>
+        <w:t>discrimination.sexual_harassment</w:t>
+      </w:r>
+      <w:r>
+        <w:rPr>
+          <w:b/>
+        </w:rPr>
         <w:t>.is_harassed</w:t>
       </w:r>
+      <w:proofErr w:type="spellEnd"/>
       <w:r>
         <w:rPr>
           <w:b/>
@@ -3621,12 +4268,21 @@
         </w:rPr>
         <w:t xml:space="preserve"> </w:t>
       </w:r>
+      <w:proofErr w:type="spellStart"/>
       <w:r>
         <w:rPr>
           <w:i/>
           <w:szCs w:val="24"/>
         </w:rPr>
-        <w:t xml:space="preserve">Gnerre v. MCAD, </w:t>
+        <w:t>Gnerre</w:t>
+      </w:r>
+      <w:proofErr w:type="spellEnd"/>
+      <w:r>
+        <w:rPr>
+          <w:i/>
+          <w:szCs w:val="24"/>
+        </w:rPr>
+        <w:t xml:space="preserve"> v. MCAD, </w:t>
       </w:r>
       <w:r>
         <w:rPr>
@@ -3676,7 +4332,20 @@
         <w:t xml:space="preserve">{%p </w:t>
       </w:r>
       <w:r>
-        <w:t>if discrimination.sexual_harassment.pressured_sexual_favors %}</w:t>
+        <w:t xml:space="preserve">if </w:t>
+      </w:r>
+      <w:proofErr w:type="spellStart"/>
+      <w:proofErr w:type="gramStart"/>
+      <w:r>
+        <w:t>discrimination.sexual</w:t>
+      </w:r>
+      <w:proofErr w:type="gramEnd"/>
+      <w:r>
+        <w:t>_harassment.pressured_sexual_favors</w:t>
+      </w:r>
+      <w:proofErr w:type="spellEnd"/>
+      <w:r>
+        <w:t xml:space="preserve"> %}</w:t>
       </w:r>
     </w:p>
     <w:p>
@@ -3718,7 +4387,20 @@
         <w:t xml:space="preserve">{%p </w:t>
       </w:r>
       <w:r>
-        <w:t>if discrimination.sexual_harassment.tenancy_terms_changed %}</w:t>
+        <w:t xml:space="preserve">if </w:t>
+      </w:r>
+      <w:proofErr w:type="spellStart"/>
+      <w:proofErr w:type="gramStart"/>
+      <w:r>
+        <w:t>discrimination.sexual</w:t>
+      </w:r>
+      <w:proofErr w:type="gramEnd"/>
+      <w:r>
+        <w:t>_harassment.tenancy_terms_changed</w:t>
+      </w:r>
+      <w:proofErr w:type="spellEnd"/>
+      <w:r>
+        <w:t xml:space="preserve"> %}</w:t>
       </w:r>
     </w:p>
     <w:p>
@@ -3763,7 +4445,20 @@
         <w:t xml:space="preserve">{%p </w:t>
       </w:r>
       <w:r>
-        <w:t>if discrimination.sexual_harassment.unsafe_or_uncomfortable %}</w:t>
+        <w:t xml:space="preserve">if </w:t>
+      </w:r>
+      <w:proofErr w:type="spellStart"/>
+      <w:proofErr w:type="gramStart"/>
+      <w:r>
+        <w:t>discrimination.sexual</w:t>
+      </w:r>
+      <w:proofErr w:type="gramEnd"/>
+      <w:r>
+        <w:t>_harassment.unsafe_or_uncomfortable</w:t>
+      </w:r>
+      <w:proofErr w:type="spellEnd"/>
+      <w:r>
+        <w:t xml:space="preserve"> %}</w:t>
       </w:r>
     </w:p>
     <w:p>
@@ -3821,8 +4516,13 @@
       <w:r>
         <w:t xml:space="preserve">{% if </w:t>
       </w:r>
-      <w:r>
-        <w:t>eviction_reason == "fault"</w:t>
+      <w:proofErr w:type="spellStart"/>
+      <w:r>
+        <w:t>eviction_reason</w:t>
+      </w:r>
+      <w:proofErr w:type="spellEnd"/>
+      <w:r>
+        <w:t xml:space="preserve"> == "fault"</w:t>
       </w:r>
       <w:r>
         <w:t xml:space="preserve"> %}</w:t>
@@ -3858,7 +4558,15 @@
         <w:t xml:space="preserve">{%p </w:t>
       </w:r>
       <w:r>
-        <w:t>if fault.did_not_occur %}</w:t>
+        <w:t xml:space="preserve">if </w:t>
+      </w:r>
+      <w:proofErr w:type="spellStart"/>
+      <w:r>
+        <w:t>fault.did_not_occur</w:t>
+      </w:r>
+      <w:proofErr w:type="spellEnd"/>
+      <w:r>
+        <w:t xml:space="preserve"> %}</w:t>
       </w:r>
     </w:p>
     <w:p>
@@ -3889,7 +4597,15 @@
         <w:t xml:space="preserve">{%p </w:t>
       </w:r>
       <w:r>
-        <w:t>if fault.not_violation_of_agreement %}</w:t>
+        <w:t xml:space="preserve">if </w:t>
+      </w:r>
+      <w:proofErr w:type="spellStart"/>
+      <w:r>
+        <w:t>fault.not_violation_of_agreement</w:t>
+      </w:r>
+      <w:proofErr w:type="spellEnd"/>
+      <w:r>
+        <w:t xml:space="preserve"> %}</w:t>
       </w:r>
     </w:p>
     <w:p>
@@ -3920,7 +4636,15 @@
         <w:t xml:space="preserve">{%p </w:t>
       </w:r>
       <w:r>
-        <w:t>if fault.no_control_of_guest %}</w:t>
+        <w:t xml:space="preserve">if </w:t>
+      </w:r>
+      <w:proofErr w:type="spellStart"/>
+      <w:r>
+        <w:t>fault.no_control_of_guest</w:t>
+      </w:r>
+      <w:proofErr w:type="spellEnd"/>
+      <w:r>
+        <w:t xml:space="preserve"> %}</w:t>
       </w:r>
     </w:p>
     <w:p>
@@ -3961,7 +4685,15 @@
         <w:pStyle w:val="CenterTitle3"/>
       </w:pPr>
       <w:r>
-        <w:t>Tenant Should Not Lose His/Her Apartment</w:t>
+        <w:t xml:space="preserve">Tenant Should Not Lose </w:t>
+      </w:r>
+      <w:proofErr w:type="spellStart"/>
+      <w:r>
+        <w:t>His/Her</w:t>
+      </w:r>
+      <w:proofErr w:type="spellEnd"/>
+      <w:r>
+        <w:t xml:space="preserve"> Apartment</w:t>
       </w:r>
       <w:r>
         <w:br/>
@@ -3995,7 +4727,15 @@
     </w:p>
     <w:p>
       <w:r>
-        <w:t>{%p if plead_counterclaims %}</w:t>
+        <w:t xml:space="preserve">{%p if </w:t>
+      </w:r>
+      <w:proofErr w:type="spellStart"/>
+      <w:r>
+        <w:t>plead_counterclaims</w:t>
+      </w:r>
+      <w:proofErr w:type="spellEnd"/>
+      <w:r>
+        <w:t xml:space="preserve"> %}</w:t>
       </w:r>
     </w:p>
     <w:p>
@@ -4006,7 +4746,23 @@
         <w:t xml:space="preserve">{%p </w:t>
       </w:r>
       <w:r>
-        <w:t>if bad_conditions.have_conditions %}</w:t>
+        <w:t xml:space="preserve">if </w:t>
+      </w:r>
+      <w:proofErr w:type="spellStart"/>
+      <w:r>
+        <w:t>bad_</w:t>
+      </w:r>
+      <w:proofErr w:type="gramStart"/>
+      <w:r>
+        <w:t>conditions.have</w:t>
+      </w:r>
+      <w:proofErr w:type="gramEnd"/>
+      <w:r>
+        <w:t>_conditions</w:t>
+      </w:r>
+      <w:proofErr w:type="spellEnd"/>
+      <w:r>
+        <w:t xml:space="preserve"> %}</w:t>
       </w:r>
     </w:p>
     <w:p>
@@ -4053,8 +4809,21 @@
       <w:r>
         <w:t xml:space="preserve">{% for condition in </w:t>
       </w:r>
-      <w:r>
-        <w:t>bad_conditions.conditions.true_values() %}</w:t>
+      <w:proofErr w:type="spellStart"/>
+      <w:r>
+        <w:t>bad_</w:t>
+      </w:r>
+      <w:proofErr w:type="gramStart"/>
+      <w:r>
+        <w:t>conditions.conditions</w:t>
+      </w:r>
+      <w:proofErr w:type="gramEnd"/>
+      <w:r>
+        <w:t>.true_values</w:t>
+      </w:r>
+      <w:proofErr w:type="spellEnd"/>
+      <w:r>
+        <w:t>() %}</w:t>
       </w:r>
     </w:p>
     <w:p>
@@ -4065,19 +4834,29 @@
           <w:numId w:val="5"/>
         </w:numPr>
       </w:pPr>
+      <w:proofErr w:type="gramStart"/>
       <w:r>
         <w:t xml:space="preserve">{{ </w:t>
       </w:r>
       <w:r>
         <w:t>condition</w:t>
       </w:r>
+      <w:proofErr w:type="gramEnd"/>
       <w:r>
         <w:t xml:space="preserve"> }}</w:t>
       </w:r>
     </w:p>
     <w:p>
       <w:r>
-        <w:t xml:space="preserve">       {% endfor %}</w:t>
+        <w:t xml:space="preserve">       {% </w:t>
+      </w:r>
+      <w:proofErr w:type="spellStart"/>
+      <w:r>
+        <w:t>endfor</w:t>
+      </w:r>
+      <w:proofErr w:type="spellEnd"/>
+      <w:r>
+        <w:t xml:space="preserve"> %}</w:t>
       </w:r>
     </w:p>
     <w:p/>
@@ -4112,6 +4891,7 @@
         </w:rPr>
         <w:t xml:space="preserve"> </w:t>
       </w:r>
+      <w:proofErr w:type="spellStart"/>
       <w:r>
         <w:rPr>
           <w:szCs w:val="24"/>
@@ -4136,22 +4916,31 @@
         </w:rPr>
         <w:t>_</w:t>
       </w:r>
+      <w:proofErr w:type="gramStart"/>
       <w:r>
         <w:rPr>
           <w:szCs w:val="24"/>
         </w:rPr>
         <w:t>true</w:t>
       </w:r>
+      <w:proofErr w:type="spellEnd"/>
       <w:r>
         <w:rPr>
           <w:szCs w:val="24"/>
         </w:rPr>
-        <w:t xml:space="preserve">() </w:t>
-      </w:r>
+        <w:t>(</w:t>
+      </w:r>
+      <w:proofErr w:type="gramEnd"/>
       <w:r>
         <w:rPr>
           <w:szCs w:val="24"/>
         </w:rPr>
+        <w:t xml:space="preserve">) </w:t>
+      </w:r>
+      <w:r>
+        <w:rPr>
+          <w:szCs w:val="24"/>
+        </w:rPr>
         <w:t>%}</w:t>
       </w:r>
     </w:p>
@@ -4174,7 +4963,23 @@
         <w:t xml:space="preserve">{%p for </w:t>
       </w:r>
       <w:r>
-        <w:t>condition in bad_conditions.landlord_notified.true_values() %}</w:t>
+        <w:t xml:space="preserve">condition in </w:t>
+      </w:r>
+      <w:proofErr w:type="spellStart"/>
+      <w:r>
+        <w:t>bad_</w:t>
+      </w:r>
+      <w:proofErr w:type="gramStart"/>
+      <w:r>
+        <w:t>conditions.landlord</w:t>
+      </w:r>
+      <w:proofErr w:type="gramEnd"/>
+      <w:r>
+        <w:t>_notified.true_values</w:t>
+      </w:r>
+      <w:proofErr w:type="spellEnd"/>
+      <w:r>
+        <w:t>() %}</w:t>
       </w:r>
     </w:p>
     <w:p>
@@ -4185,11 +4990,16 @@
           <w:numId w:val="8"/>
         </w:numPr>
       </w:pPr>
+      <w:proofErr w:type="gramStart"/>
       <w:r>
         <w:t xml:space="preserve">{{ </w:t>
       </w:r>
       <w:r>
-        <w:t xml:space="preserve">condition </w:t>
+        <w:t>condition</w:t>
+      </w:r>
+      <w:proofErr w:type="gramEnd"/>
+      <w:r>
+        <w:t xml:space="preserve"> </w:t>
       </w:r>
       <w:r>
         <w:t>}}</w:t>
@@ -4205,7 +5015,15 @@
         <w:ind w:left="432"/>
       </w:pPr>
       <w:r>
-        <w:t>{%p endfor %}</w:t>
+        <w:t xml:space="preserve">{%p </w:t>
+      </w:r>
+      <w:proofErr w:type="spellStart"/>
+      <w:r>
+        <w:t>endfor</w:t>
+      </w:r>
+      <w:proofErr w:type="spellEnd"/>
+      <w:r>
+        <w:t xml:space="preserve"> %}</w:t>
       </w:r>
     </w:p>
     <w:p>
@@ -4291,6 +5109,7 @@
         </w:rPr>
         <w:t xml:space="preserve">if </w:t>
       </w:r>
+      <w:proofErr w:type="spellStart"/>
       <w:r>
         <w:rPr>
           <w:i/>
@@ -4298,6 +5117,7 @@
         </w:rPr>
         <w:t>paid_deposit_or_lmr</w:t>
       </w:r>
+      <w:proofErr w:type="spellEnd"/>
       <w:r>
         <w:rPr>
           <w:i/>
@@ -4339,14 +5159,24 @@
       <w:r>
         <w:t xml:space="preserve">I paid a security deposit of $ </w:t>
       </w:r>
+      <w:proofErr w:type="gramStart"/>
       <w:r>
         <w:t>{{</w:t>
       </w:r>
       <w:r>
         <w:t xml:space="preserve"> </w:t>
       </w:r>
-      <w:r>
-        <w:t>security_deposit.amount }</w:t>
+      <w:proofErr w:type="spellStart"/>
+      <w:r>
+        <w:t>security</w:t>
+      </w:r>
+      <w:proofErr w:type="gramEnd"/>
+      <w:r>
+        <w:t>_deposit.amount</w:t>
+      </w:r>
+      <w:proofErr w:type="spellEnd"/>
+      <w:r>
+        <w:t xml:space="preserve"> }</w:t>
       </w:r>
       <w:r>
         <w:t xml:space="preserve">} </w:t>
@@ -4369,7 +5199,20 @@
     </w:p>
     <w:p>
       <w:r>
-        <w:t>{% if security_deposit.violated %}</w:t>
+        <w:t xml:space="preserve">{% if </w:t>
+      </w:r>
+      <w:proofErr w:type="spellStart"/>
+      <w:r>
+        <w:t>security_</w:t>
+      </w:r>
+      <w:proofErr w:type="gramStart"/>
+      <w:r>
+        <w:t>deposit.violated</w:t>
+      </w:r>
+      <w:proofErr w:type="spellEnd"/>
+      <w:proofErr w:type="gramEnd"/>
+      <w:r>
+        <w:t xml:space="preserve"> %}</w:t>
       </w:r>
     </w:p>
     <w:p>
@@ -4395,14 +5238,24 @@
           <w:numId w:val="20"/>
         </w:numPr>
       </w:pPr>
+      <w:proofErr w:type="gramStart"/>
       <w:r>
         <w:t xml:space="preserve">{{ </w:t>
       </w:r>
-      <w:r>
-        <w:t>security_deposit.violations</w:t>
-      </w:r>
-      <w:r>
-        <w:t>.true_values() }}</w:t>
+      <w:proofErr w:type="spellStart"/>
+      <w:r>
+        <w:t>security</w:t>
+      </w:r>
+      <w:proofErr w:type="gramEnd"/>
+      <w:r>
+        <w:t>_deposit.violations</w:t>
+      </w:r>
+      <w:r>
+        <w:t>.true_values</w:t>
+      </w:r>
+      <w:proofErr w:type="spellEnd"/>
+      <w:r>
+        <w:t>() }}</w:t>
       </w:r>
     </w:p>
     <w:p>
@@ -4454,9 +5307,11 @@
       <w:r>
         <w:t xml:space="preserve">if </w:t>
       </w:r>
+      <w:proofErr w:type="spellStart"/>
       <w:r>
         <w:t>paid_deposit_or_lmr</w:t>
       </w:r>
+      <w:proofErr w:type="spellEnd"/>
       <w:r>
         <w:t xml:space="preserve"> %}</w:t>
       </w:r>
@@ -4494,8 +5349,21 @@
       <w:r>
         <w:t xml:space="preserve">I paid last month’s rent of $ </w:t>
       </w:r>
-      <w:r>
-        <w:t>{{ last_months_rent.amount }</w:t>
+      <w:proofErr w:type="gramStart"/>
+      <w:r>
+        <w:t xml:space="preserve">{{ </w:t>
+      </w:r>
+      <w:proofErr w:type="spellStart"/>
+      <w:r>
+        <w:t>last</w:t>
+      </w:r>
+      <w:proofErr w:type="gramEnd"/>
+      <w:r>
+        <w:t>_months_rent.amount</w:t>
+      </w:r>
+      <w:proofErr w:type="spellEnd"/>
+      <w:r>
+        <w:t xml:space="preserve"> }</w:t>
       </w:r>
       <w:r>
         <w:t xml:space="preserve">} </w:t>
@@ -4527,11 +5395,18 @@
         <w:t xml:space="preserve">{%p </w:t>
       </w:r>
       <w:r>
-        <w:t>if bqe.</w:t>
+        <w:t xml:space="preserve">if </w:t>
+      </w:r>
+      <w:proofErr w:type="spellStart"/>
+      <w:proofErr w:type="gramStart"/>
+      <w:r>
+        <w:t>bqe.</w:t>
       </w:r>
       <w:r>
         <w:t>violated</w:t>
       </w:r>
+      <w:proofErr w:type="spellEnd"/>
+      <w:proofErr w:type="gramEnd"/>
       <w:r>
         <w:t xml:space="preserve"> %}</w:t>
       </w:r>
@@ -4591,8 +5466,15 @@
         <w:t xml:space="preserve">{%p </w:t>
       </w:r>
       <w:r>
-        <w:t>if bqe.heat</w:t>
-      </w:r>
+        <w:t xml:space="preserve">if </w:t>
+      </w:r>
+      <w:proofErr w:type="spellStart"/>
+      <w:proofErr w:type="gramStart"/>
+      <w:r>
+        <w:t>bqe.heat</w:t>
+      </w:r>
+      <w:proofErr w:type="spellEnd"/>
+      <w:proofErr w:type="gramEnd"/>
       <w:r>
         <w:t xml:space="preserve"> %}</w:t>
       </w:r>
@@ -4632,7 +5514,15 @@
         <w:t xml:space="preserve">{%p </w:t>
       </w:r>
       <w:r>
-        <w:t>if bqe.hot_water %}</w:t>
+        <w:t xml:space="preserve">if </w:t>
+      </w:r>
+      <w:proofErr w:type="spellStart"/>
+      <w:r>
+        <w:t>bqe.hot_water</w:t>
+      </w:r>
+      <w:proofErr w:type="spellEnd"/>
+      <w:r>
+        <w:t xml:space="preserve"> %}</w:t>
       </w:r>
     </w:p>
     <w:p>
@@ -4665,7 +5555,20 @@
         <w:t xml:space="preserve">{%p </w:t>
       </w:r>
       <w:r>
-        <w:t>if bqe.unpaid_utilities %}</w:t>
+        <w:t xml:space="preserve">if </w:t>
+      </w:r>
+      <w:proofErr w:type="spellStart"/>
+      <w:proofErr w:type="gramStart"/>
+      <w:r>
+        <w:t>bqe.unpaid</w:t>
+      </w:r>
+      <w:proofErr w:type="gramEnd"/>
+      <w:r>
+        <w:t>_utilities</w:t>
+      </w:r>
+      <w:proofErr w:type="spellEnd"/>
+      <w:r>
+        <w:t xml:space="preserve"> %}</w:t>
       </w:r>
     </w:p>
     <w:p>
@@ -4698,7 +5601,20 @@
         <w:t xml:space="preserve">{%p </w:t>
       </w:r>
       <w:r>
-        <w:t>if bqe.shutoff_utilities %}</w:t>
+        <w:t xml:space="preserve">if </w:t>
+      </w:r>
+      <w:proofErr w:type="spellStart"/>
+      <w:proofErr w:type="gramStart"/>
+      <w:r>
+        <w:t>bqe.shutoff</w:t>
+      </w:r>
+      <w:proofErr w:type="gramEnd"/>
+      <w:r>
+        <w:t>_utilities</w:t>
+      </w:r>
+      <w:proofErr w:type="spellEnd"/>
+      <w:r>
+        <w:t xml:space="preserve"> %}</w:t>
       </w:r>
     </w:p>
     <w:p>
@@ -4731,7 +5647,20 @@
         <w:t xml:space="preserve">{%p </w:t>
       </w:r>
       <w:r>
-        <w:t>if bqe.locked_out %}</w:t>
+        <w:t xml:space="preserve">if </w:t>
+      </w:r>
+      <w:proofErr w:type="spellStart"/>
+      <w:proofErr w:type="gramStart"/>
+      <w:r>
+        <w:t>bqe.locked</w:t>
+      </w:r>
+      <w:proofErr w:type="gramEnd"/>
+      <w:r>
+        <w:t>_out</w:t>
+      </w:r>
+      <w:proofErr w:type="spellEnd"/>
+      <w:r>
+        <w:t xml:space="preserve"> %}</w:t>
       </w:r>
     </w:p>
     <w:p>
@@ -4764,7 +5693,20 @@
         <w:t xml:space="preserve">{%p </w:t>
       </w:r>
       <w:r>
-        <w:t>if bqe.removed_possessions %}</w:t>
+        <w:t xml:space="preserve">if </w:t>
+      </w:r>
+      <w:proofErr w:type="spellStart"/>
+      <w:proofErr w:type="gramStart"/>
+      <w:r>
+        <w:t>bqe.removed</w:t>
+      </w:r>
+      <w:proofErr w:type="gramEnd"/>
+      <w:r>
+        <w:t>_possessions</w:t>
+      </w:r>
+      <w:proofErr w:type="spellEnd"/>
+      <w:r>
+        <w:t xml:space="preserve"> %}</w:t>
       </w:r>
     </w:p>
     <w:p>
@@ -4798,7 +5740,15 @@
         <w:t xml:space="preserve">{%p </w:t>
       </w:r>
       <w:r>
-        <w:t>if bqe.bad_conditions %}</w:t>
+        <w:t xml:space="preserve">if </w:t>
+      </w:r>
+      <w:proofErr w:type="spellStart"/>
+      <w:r>
+        <w:t>bqe.bad_conditions</w:t>
+      </w:r>
+      <w:proofErr w:type="spellEnd"/>
+      <w:r>
+        <w:t xml:space="preserve"> %}</w:t>
       </w:r>
     </w:p>
     <w:p>
@@ -4831,7 +5781,20 @@
         <w:t xml:space="preserve">{%p </w:t>
       </w:r>
       <w:r>
-        <w:t>if bqe.entered_without_permission %}</w:t>
+        <w:t xml:space="preserve">if </w:t>
+      </w:r>
+      <w:proofErr w:type="spellStart"/>
+      <w:proofErr w:type="gramStart"/>
+      <w:r>
+        <w:t>bqe.entered</w:t>
+      </w:r>
+      <w:proofErr w:type="gramEnd"/>
+      <w:r>
+        <w:t>_without_permission</w:t>
+      </w:r>
+      <w:proofErr w:type="spellEnd"/>
+      <w:r>
+        <w:t xml:space="preserve"> %}</w:t>
       </w:r>
     </w:p>
     <w:p>
@@ -4864,7 +5827,17 @@
         <w:t xml:space="preserve">{%p </w:t>
       </w:r>
       <w:r>
-        <w:t>if bqe.other %}</w:t>
+        <w:t xml:space="preserve">if </w:t>
+      </w:r>
+      <w:proofErr w:type="spellStart"/>
+      <w:proofErr w:type="gramStart"/>
+      <w:r>
+        <w:t>bqe.other</w:t>
+      </w:r>
+      <w:proofErr w:type="spellEnd"/>
+      <w:proofErr w:type="gramEnd"/>
+      <w:r>
+        <w:t xml:space="preserve"> %}</w:t>
       </w:r>
     </w:p>
     <w:p>
@@ -4875,7 +5848,23 @@
         <w:t>Interfered with my right to enjoy my home in</w:t>
       </w:r>
       <w:r>
-        <w:t xml:space="preserve"> other ways by {{ bqe.other }</w:t>
+        <w:t xml:space="preserve"> other ways by </w:t>
+      </w:r>
+      <w:proofErr w:type="gramStart"/>
+      <w:r>
+        <w:t xml:space="preserve">{{ </w:t>
+      </w:r>
+      <w:proofErr w:type="spellStart"/>
+      <w:r>
+        <w:t>bqe</w:t>
+      </w:r>
+      <w:proofErr w:type="gramEnd"/>
+      <w:r>
+        <w:t>.other</w:t>
+      </w:r>
+      <w:proofErr w:type="spellEnd"/>
+      <w:r>
+        <w:t xml:space="preserve"> }</w:t>
       </w:r>
       <w:r>
         <w:t>}</w:t>
@@ -4917,7 +5906,20 @@
         <w:t xml:space="preserve">{%p </w:t>
       </w:r>
       <w:r>
-        <w:t>if bqe.billed_no_agreement %}</w:t>
+        <w:t xml:space="preserve">if </w:t>
+      </w:r>
+      <w:proofErr w:type="spellStart"/>
+      <w:proofErr w:type="gramStart"/>
+      <w:r>
+        <w:t>bqe.billed</w:t>
+      </w:r>
+      <w:proofErr w:type="gramEnd"/>
+      <w:r>
+        <w:t>_no_agreement</w:t>
+      </w:r>
+      <w:proofErr w:type="spellEnd"/>
+      <w:r>
+        <w:t xml:space="preserve"> %}</w:t>
       </w:r>
     </w:p>
     <w:p>
@@ -4962,7 +5964,20 @@
         <w:t xml:space="preserve">{%p </w:t>
       </w:r>
       <w:r>
-        <w:t>if bqe.billed_for_others %}</w:t>
+        <w:t xml:space="preserve">if </w:t>
+      </w:r>
+      <w:proofErr w:type="spellStart"/>
+      <w:proofErr w:type="gramStart"/>
+      <w:r>
+        <w:t>bqe.billed</w:t>
+      </w:r>
+      <w:proofErr w:type="gramEnd"/>
+      <w:r>
+        <w:t>_for_others</w:t>
+      </w:r>
+      <w:proofErr w:type="spellEnd"/>
+      <w:r>
+        <w:t xml:space="preserve"> %}</w:t>
       </w:r>
     </w:p>
     <w:p>
@@ -5024,9 +6039,16 @@
       <w:r>
         <w:t xml:space="preserve">{% if </w:t>
       </w:r>
-      <w:r>
-        <w:t>facts.tenant_has_subsidy</w:t>
-      </w:r>
+      <w:proofErr w:type="spellStart"/>
+      <w:proofErr w:type="gramStart"/>
+      <w:r>
+        <w:t>facts.tenant</w:t>
+      </w:r>
+      <w:proofErr w:type="gramEnd"/>
+      <w:r>
+        <w:t>_has_subsidy</w:t>
+      </w:r>
+      <w:proofErr w:type="spellEnd"/>
       <w:r>
         <w:t xml:space="preserve"> %}</w:t>
       </w:r>
@@ -5060,7 +6082,15 @@
         <w:t xml:space="preserve">{%p </w:t>
       </w:r>
       <w:r>
-        <w:t>if subsidized_housing.pha_pays_rent %}</w:t>
+        <w:t xml:space="preserve">if </w:t>
+      </w:r>
+      <w:proofErr w:type="spellStart"/>
+      <w:r>
+        <w:t>subsidized_housing.pha_pays_rent</w:t>
+      </w:r>
+      <w:proofErr w:type="spellEnd"/>
+      <w:r>
+        <w:t xml:space="preserve"> %}</w:t>
       </w:r>
     </w:p>
     <w:p>
@@ -5093,7 +6123,23 @@
         <w:t xml:space="preserve">{%p </w:t>
       </w:r>
       <w:r>
-        <w:t>if subsidized_housing.stopped_payment %}</w:t>
+        <w:t xml:space="preserve">if </w:t>
+      </w:r>
+      <w:proofErr w:type="spellStart"/>
+      <w:r>
+        <w:t>subsidized_</w:t>
+      </w:r>
+      <w:proofErr w:type="gramStart"/>
+      <w:r>
+        <w:t>housing.stopped</w:t>
+      </w:r>
+      <w:proofErr w:type="gramEnd"/>
+      <w:r>
+        <w:t>_payment</w:t>
+      </w:r>
+      <w:proofErr w:type="spellEnd"/>
+      <w:r>
+        <w:t xml:space="preserve"> %}</w:t>
       </w:r>
     </w:p>
     <w:p>
@@ -5126,13 +6172,29 @@
         <w:t xml:space="preserve">{%p </w:t>
       </w:r>
       <w:r>
-        <w:t>if sub</w:t>
-      </w:r>
-      <w:r>
-        <w:t>sidized_housing.improper_rent_</w:t>
-      </w:r>
-      <w:r>
-        <w:t>calculation %}</w:t>
+        <w:t xml:space="preserve">if </w:t>
+      </w:r>
+      <w:proofErr w:type="spellStart"/>
+      <w:r>
+        <w:t>sub</w:t>
+      </w:r>
+      <w:r>
+        <w:t>sidized_</w:t>
+      </w:r>
+      <w:proofErr w:type="gramStart"/>
+      <w:r>
+        <w:t>housing.improper</w:t>
+      </w:r>
+      <w:proofErr w:type="gramEnd"/>
+      <w:r>
+        <w:t>_rent_</w:t>
+      </w:r>
+      <w:r>
+        <w:t>calculation</w:t>
+      </w:r>
+      <w:proofErr w:type="spellEnd"/>
+      <w:r>
+        <w:t xml:space="preserve"> %}</w:t>
       </w:r>
     </w:p>
     <w:p>
@@ -5165,7 +6227,23 @@
         <w:t xml:space="preserve">{%p </w:t>
       </w:r>
       <w:r>
-        <w:t>if subsidized_housing.landlord_overcharged %}</w:t>
+        <w:t xml:space="preserve">if </w:t>
+      </w:r>
+      <w:proofErr w:type="spellStart"/>
+      <w:r>
+        <w:t>subsidized_</w:t>
+      </w:r>
+      <w:proofErr w:type="gramStart"/>
+      <w:r>
+        <w:t>housing.landlord</w:t>
+      </w:r>
+      <w:proofErr w:type="gramEnd"/>
+      <w:r>
+        <w:t>_overcharged</w:t>
+      </w:r>
+      <w:proofErr w:type="spellEnd"/>
+      <w:r>
+        <w:t xml:space="preserve"> %}</w:t>
       </w:r>
     </w:p>
     <w:p>
@@ -5279,9 +6357,19 @@
       <w:r>
         <w:t xml:space="preserve"> if </w:t>
       </w:r>
-      <w:r>
-        <w:t>consumer_protection.late_fees</w:t>
-      </w:r>
+      <w:proofErr w:type="spellStart"/>
+      <w:r>
+        <w:t>consumer_</w:t>
+      </w:r>
+      <w:proofErr w:type="gramStart"/>
+      <w:r>
+        <w:t>protection.late</w:t>
+      </w:r>
+      <w:proofErr w:type="gramEnd"/>
+      <w:r>
+        <w:t>_fees</w:t>
+      </w:r>
+      <w:proofErr w:type="spellEnd"/>
       <w:r>
         <w:t xml:space="preserve"> %}</w:t>
       </w:r>
@@ -5324,9 +6412,19 @@
       <w:r>
         <w:t xml:space="preserve">if </w:t>
       </w:r>
-      <w:r>
-        <w:t>consumer_protection.nonagreed_rent</w:t>
-      </w:r>
+      <w:proofErr w:type="spellStart"/>
+      <w:r>
+        <w:t>consumer_</w:t>
+      </w:r>
+      <w:proofErr w:type="gramStart"/>
+      <w:r>
+        <w:t>protection.nonagreed</w:t>
+      </w:r>
+      <w:proofErr w:type="gramEnd"/>
+      <w:r>
+        <w:t>_rent</w:t>
+      </w:r>
+      <w:proofErr w:type="spellEnd"/>
       <w:r>
         <w:t xml:space="preserve"> %}</w:t>
       </w:r>
@@ -5354,9 +6452,19 @@
       <w:r>
         <w:t xml:space="preserve">{%p if </w:t>
       </w:r>
-      <w:r>
-        <w:t>consumer_protection.unlawful_court_fees</w:t>
-      </w:r>
+      <w:proofErr w:type="spellStart"/>
+      <w:r>
+        <w:t>consumer_</w:t>
+      </w:r>
+      <w:proofErr w:type="gramStart"/>
+      <w:r>
+        <w:t>protection.unlawful</w:t>
+      </w:r>
+      <w:proofErr w:type="gramEnd"/>
+      <w:r>
+        <w:t>_court_fees</w:t>
+      </w:r>
+      <w:proofErr w:type="spellEnd"/>
       <w:r>
         <w:t xml:space="preserve"> %}</w:t>
       </w:r>
@@ -5384,9 +6492,19 @@
       <w:r>
         <w:t xml:space="preserve">{%p if </w:t>
       </w:r>
-      <w:r>
-        <w:t>consumer_protection.unlawful_lease_terms</w:t>
-      </w:r>
+      <w:proofErr w:type="spellStart"/>
+      <w:r>
+        <w:t>consumer_</w:t>
+      </w:r>
+      <w:proofErr w:type="gramStart"/>
+      <w:r>
+        <w:t>protection.unlawful</w:t>
+      </w:r>
+      <w:proofErr w:type="gramEnd"/>
+      <w:r>
+        <w:t>_lease_terms</w:t>
+      </w:r>
+      <w:proofErr w:type="spellEnd"/>
       <w:r>
         <w:t xml:space="preserve"> %}</w:t>
       </w:r>
@@ -5420,8 +6538,21 @@
       <w:r>
         <w:t xml:space="preserve">Other: </w:t>
       </w:r>
-      <w:r>
-        <w:t>{{ consumer_protection.other }}</w:t>
+      <w:proofErr w:type="gramStart"/>
+      <w:r>
+        <w:t xml:space="preserve">{{ </w:t>
+      </w:r>
+      <w:proofErr w:type="spellStart"/>
+      <w:r>
+        <w:t>consumer</w:t>
+      </w:r>
+      <w:proofErr w:type="gramEnd"/>
+      <w:r>
+        <w:t>_protection.other</w:t>
+      </w:r>
+      <w:proofErr w:type="spellEnd"/>
+      <w:r>
+        <w:t xml:space="preserve"> }}</w:t>
       </w:r>
     </w:p>
     <w:p>
@@ -5467,7 +6598,20 @@
         <w:t xml:space="preserve">{%p </w:t>
       </w:r>
       <w:r>
-        <w:t>if other.vendor_payments %}</w:t>
+        <w:t xml:space="preserve">if </w:t>
+      </w:r>
+      <w:proofErr w:type="spellStart"/>
+      <w:proofErr w:type="gramStart"/>
+      <w:r>
+        <w:t>other.vendor</w:t>
+      </w:r>
+      <w:proofErr w:type="gramEnd"/>
+      <w:r>
+        <w:t>_payments</w:t>
+      </w:r>
+      <w:proofErr w:type="spellEnd"/>
+      <w:r>
+        <w:t xml:space="preserve"> %}</w:t>
       </w:r>
     </w:p>
     <w:p>
@@ -5500,7 +6644,20 @@
         <w:t xml:space="preserve">{%p </w:t>
       </w:r>
       <w:r>
-        <w:t>if other.repair_and_deduct_statute %}</w:t>
+        <w:t xml:space="preserve">if </w:t>
+      </w:r>
+      <w:proofErr w:type="spellStart"/>
+      <w:proofErr w:type="gramStart"/>
+      <w:r>
+        <w:t>other.repair</w:t>
+      </w:r>
+      <w:proofErr w:type="gramEnd"/>
+      <w:r>
+        <w:t>_and_deduct_statute</w:t>
+      </w:r>
+      <w:proofErr w:type="spellEnd"/>
+      <w:r>
+        <w:t xml:space="preserve"> %}</w:t>
       </w:r>
     </w:p>
     <w:p>
@@ -5533,7 +6690,20 @@
         <w:t xml:space="preserve">{%p </w:t>
       </w:r>
       <w:r>
-        <w:t>if other.water_violation %}</w:t>
+        <w:t xml:space="preserve">if </w:t>
+      </w:r>
+      <w:proofErr w:type="spellStart"/>
+      <w:proofErr w:type="gramStart"/>
+      <w:r>
+        <w:t>other.water</w:t>
+      </w:r>
+      <w:proofErr w:type="gramEnd"/>
+      <w:r>
+        <w:t>_violation</w:t>
+      </w:r>
+      <w:proofErr w:type="spellEnd"/>
+      <w:r>
+        <w:t xml:space="preserve"> %}</w:t>
       </w:r>
     </w:p>
     <w:p>
@@ -5566,7 +6736,11 @@
         <w:t xml:space="preserve">{%p </w:t>
       </w:r>
       <w:r>
-        <w:t>if post</w:t>
+        <w:t xml:space="preserve">if </w:t>
+      </w:r>
+      <w:proofErr w:type="spellStart"/>
+      <w:r>
+        <w:t>post</w:t>
       </w:r>
       <w:r>
         <w:t>foreclosure</w:t>
@@ -5574,6 +6748,7 @@
       <w:r>
         <w:t>.is_foreclosed</w:t>
       </w:r>
+      <w:proofErr w:type="spellEnd"/>
       <w:r>
         <w:t xml:space="preserve"> %}</w:t>
       </w:r>
@@ -5605,11 +6780,21 @@
       <w:r>
         <w:t xml:space="preserve">if </w:t>
       </w:r>
+      <w:proofErr w:type="spellStart"/>
+      <w:proofErr w:type="gramStart"/>
       <w:r>
         <w:t>post</w:t>
       </w:r>
       <w:r>
-        <w:t>foreclosure.failure_to_comply %}</w:t>
+        <w:t>foreclosure.failure</w:t>
+      </w:r>
+      <w:proofErr w:type="gramEnd"/>
+      <w:r>
+        <w:t>_to_comply</w:t>
+      </w:r>
+      <w:proofErr w:type="spellEnd"/>
+      <w:r>
+        <w:t xml:space="preserve"> %}</w:t>
       </w:r>
     </w:p>
     <w:p>
@@ -5632,7 +6817,15 @@
         <w:t xml:space="preserve">to failure to comply with the: </w:t>
       </w:r>
       <w:r>
-        <w:t>(i) power of sale in the mortgage contract, (ii) statutory or regulatory foreclosure requirements, and/or (iii) Note holding/transfer requirements pursuant to applicable law.</w:t>
+        <w:t>(</w:t>
+      </w:r>
+      <w:proofErr w:type="spellStart"/>
+      <w:r>
+        <w:t>i</w:t>
+      </w:r>
+      <w:proofErr w:type="spellEnd"/>
+      <w:r>
+        <w:t>) power of sale in the mortgage contract, (ii) statutory or regulatory foreclosure requirements, and/or (iii) Note holding/transfer requirements pursuant to applicable law.</w:t>
       </w:r>
       <w:r>
         <w:t xml:space="preserve"> </w:t>
@@ -5678,11 +6871,21 @@
       <w:r>
         <w:t xml:space="preserve">if </w:t>
       </w:r>
+      <w:proofErr w:type="spellStart"/>
+      <w:proofErr w:type="gramStart"/>
       <w:r>
         <w:t>post</w:t>
       </w:r>
       <w:r>
-        <w:t>foreclosure.unfair_loan_mod %}</w:t>
+        <w:t>foreclosure.unfair</w:t>
+      </w:r>
+      <w:proofErr w:type="gramEnd"/>
+      <w:r>
+        <w:t>_loan_mod</w:t>
+      </w:r>
+      <w:proofErr w:type="spellEnd"/>
+      <w:r>
+        <w:t xml:space="preserve"> %}</w:t>
       </w:r>
     </w:p>
     <w:p>
@@ -5748,11 +6951,21 @@
       <w:r>
         <w:t xml:space="preserve">if </w:t>
       </w:r>
+      <w:proofErr w:type="spellStart"/>
+      <w:proofErr w:type="gramStart"/>
       <w:r>
         <w:t>post</w:t>
       </w:r>
       <w:r>
-        <w:t>foreclosure.unfair_notices %}</w:t>
+        <w:t>foreclosure.unfair</w:t>
+      </w:r>
+      <w:proofErr w:type="gramEnd"/>
+      <w:r>
+        <w:t>_notices</w:t>
+      </w:r>
+      <w:proofErr w:type="spellEnd"/>
+      <w:r>
+        <w:t xml:space="preserve"> %}</w:t>
       </w:r>
     </w:p>
     <w:p>
@@ -5817,11 +7030,21 @@
       <w:r>
         <w:t xml:space="preserve">if </w:t>
       </w:r>
+      <w:proofErr w:type="spellStart"/>
+      <w:proofErr w:type="gramStart"/>
       <w:r>
         <w:t>post</w:t>
       </w:r>
       <w:r>
-        <w:t>foreclosure.unfair_loan_based_on_income %}</w:t>
+        <w:t>foreclosure.unfair</w:t>
+      </w:r>
+      <w:proofErr w:type="gramEnd"/>
+      <w:r>
+        <w:t>_loan_based_on_income</w:t>
+      </w:r>
+      <w:proofErr w:type="spellEnd"/>
+      <w:r>
+        <w:t xml:space="preserve"> %}</w:t>
       </w:r>
     </w:p>
     <w:p>
@@ -5884,7 +7107,17 @@
         <w:t xml:space="preserve">{%p </w:t>
       </w:r>
       <w:r>
-        <w:t>if other.other %}</w:t>
+        <w:t xml:space="preserve">if </w:t>
+      </w:r>
+      <w:proofErr w:type="spellStart"/>
+      <w:proofErr w:type="gramStart"/>
+      <w:r>
+        <w:t>other.other</w:t>
+      </w:r>
+      <w:proofErr w:type="spellEnd"/>
+      <w:proofErr w:type="gramEnd"/>
+      <w:r>
+        <w:t xml:space="preserve"> %}</w:t>
       </w:r>
     </w:p>
     <w:p>
@@ -5905,7 +7138,17 @@
         <w:ind w:left="1224"/>
       </w:pPr>
       <w:r>
-        <w:t>{{other.other}}</w:t>
+        <w:t>{{</w:t>
+      </w:r>
+      <w:proofErr w:type="spellStart"/>
+      <w:proofErr w:type="gramStart"/>
+      <w:r>
+        <w:t>other.other</w:t>
+      </w:r>
+      <w:proofErr w:type="spellEnd"/>
+      <w:proofErr w:type="gramEnd"/>
+      <w:r>
+        <w:t>}}</w:t>
       </w:r>
       <w:r>
         <w:br/>
@@ -5938,7 +7181,11 @@
         </w:numPr>
       </w:pPr>
       <w:r>
-        <w:t>{%p if post</w:t>
+        <w:t xml:space="preserve">{%p if </w:t>
+      </w:r>
+      <w:proofErr w:type="spellStart"/>
+      <w:r>
+        <w:t>post</w:t>
       </w:r>
       <w:r>
         <w:t>foreclosure</w:t>
@@ -5946,6 +7193,7 @@
       <w:r>
         <w:t>.is_foreclosed</w:t>
       </w:r>
+      <w:proofErr w:type="spellEnd"/>
       <w:r>
         <w:t xml:space="preserve"> %}</w:t>
       </w:r>
@@ -6027,7 +7275,23 @@
         <w:t xml:space="preserve">{%p </w:t>
       </w:r>
       <w:r>
-        <w:t>if postforeclosure.no_just_cause.bona_fide_protections %}</w:t>
+        <w:t xml:space="preserve">if </w:t>
+      </w:r>
+      <w:proofErr w:type="spellStart"/>
+      <w:r>
+        <w:t>postforeclosure.no_just_</w:t>
+      </w:r>
+      <w:proofErr w:type="gramStart"/>
+      <w:r>
+        <w:t>cause.bona</w:t>
+      </w:r>
+      <w:proofErr w:type="gramEnd"/>
+      <w:r>
+        <w:t>_fide_protections</w:t>
+      </w:r>
+      <w:proofErr w:type="spellEnd"/>
+      <w:r>
+        <w:t xml:space="preserve"> %}</w:t>
       </w:r>
     </w:p>
     <w:p>
@@ -6069,7 +7333,15 @@
         <w:t xml:space="preserve">{%p </w:t>
       </w:r>
       <w:r>
-        <w:t>if postforeclosure.no_just_cause.no_binding_purchase %}</w:t>
+        <w:t xml:space="preserve">if </w:t>
+      </w:r>
+      <w:proofErr w:type="spellStart"/>
+      <w:r>
+        <w:t>postforeclosure.no_just_cause.no_binding_purchase</w:t>
+      </w:r>
+      <w:proofErr w:type="spellEnd"/>
+      <w:r>
+        <w:t xml:space="preserve"> %}</w:t>
       </w:r>
     </w:p>
     <w:p>
@@ -6099,7 +7371,15 @@
         <w:t xml:space="preserve">{%p </w:t>
       </w:r>
       <w:r>
-        <w:t>if postforeclosure.no_just_cause.ntq_or_other_actions %}</w:t>
+        <w:t xml:space="preserve">if </w:t>
+      </w:r>
+      <w:proofErr w:type="spellStart"/>
+      <w:r>
+        <w:t>postforeclosure.no_just_cause.ntq_or_other_actions</w:t>
+      </w:r>
+      <w:proofErr w:type="spellEnd"/>
+      <w:r>
+        <w:t xml:space="preserve"> %}</w:t>
       </w:r>
     </w:p>
     <w:p>
@@ -6136,7 +7416,23 @@
         <w:t xml:space="preserve">{%p </w:t>
       </w:r>
       <w:r>
-        <w:t>if postforeclosure.no_just_cause.possession_and_damages %}</w:t>
+        <w:t xml:space="preserve">if </w:t>
+      </w:r>
+      <w:proofErr w:type="spellStart"/>
+      <w:r>
+        <w:t>postforeclosure.no_just_</w:t>
+      </w:r>
+      <w:proofErr w:type="gramStart"/>
+      <w:r>
+        <w:t>cause.possession</w:t>
+      </w:r>
+      <w:proofErr w:type="gramEnd"/>
+      <w:r>
+        <w:t>_and_damages</w:t>
+      </w:r>
+      <w:proofErr w:type="spellEnd"/>
+      <w:r>
+        <w:t xml:space="preserve"> %}</w:t>
       </w:r>
     </w:p>
     <w:p>
@@ -6266,7 +7562,15 @@
         <w:t xml:space="preserve">{%p </w:t>
       </w:r>
       <w:r>
-        <w:t>if postforeclosure.notice_provisions.no_plaintiff_info %}</w:t>
+        <w:t xml:space="preserve">if </w:t>
+      </w:r>
+      <w:proofErr w:type="spellStart"/>
+      <w:r>
+        <w:t>postforeclosure.notice_provisions.no_plaintiff_info</w:t>
+      </w:r>
+      <w:proofErr w:type="spellEnd"/>
+      <w:r>
+        <w:t xml:space="preserve"> %}</w:t>
       </w:r>
     </w:p>
     <w:p>
@@ -6300,7 +7604,15 @@
         <w:t xml:space="preserve">{%p </w:t>
       </w:r>
       <w:r>
-        <w:t>if postforeclosure.notice_provisions.less_than_30_days %}</w:t>
+        <w:t xml:space="preserve">if </w:t>
+      </w:r>
+      <w:proofErr w:type="gramStart"/>
+      <w:r>
+        <w:t>postforeclosure.notice</w:t>
+      </w:r>
+      <w:proofErr w:type="gramEnd"/>
+      <w:r>
+        <w:t>_provisions.less_than_30_days %}</w:t>
       </w:r>
     </w:p>
     <w:p>
@@ -6333,7 +7645,15 @@
         <w:t xml:space="preserve">{%p </w:t>
       </w:r>
       <w:r>
-        <w:t>if postforeclosure.notice_provisions.no_right_to_court_notice %}</w:t>
+        <w:t xml:space="preserve">if </w:t>
+      </w:r>
+      <w:proofErr w:type="spellStart"/>
+      <w:r>
+        <w:t>postforeclosure.notice_provisions.no_right_to_court_notice</w:t>
+      </w:r>
+      <w:proofErr w:type="spellEnd"/>
+      <w:r>
+        <w:t xml:space="preserve"> %}</w:t>
       </w:r>
     </w:p>
     <w:p>
@@ -6432,7 +7752,15 @@
         <w:t xml:space="preserve">{%p </w:t>
       </w:r>
       <w:r>
-        <w:t>if postforeclosure.notice_provisions.plaintiff_did_not_inform_amount %}</w:t>
+        <w:t xml:space="preserve">if </w:t>
+      </w:r>
+      <w:proofErr w:type="gramStart"/>
+      <w:r>
+        <w:t>postforeclosure.notice</w:t>
+      </w:r>
+      <w:proofErr w:type="gramEnd"/>
+      <w:r>
+        <w:t>_provisions.plaintiff_did_not_inform_amount %}</w:t>
       </w:r>
     </w:p>
     <w:p>
@@ -6465,7 +7793,15 @@
         <w:t xml:space="preserve">{%p </w:t>
       </w:r>
       <w:r>
-        <w:t>if postforeclosure.notice_provisions.plaintiff_did_not_comply_with_requirements %}</w:t>
+        <w:t xml:space="preserve">if </w:t>
+      </w:r>
+      <w:proofErr w:type="gramStart"/>
+      <w:r>
+        <w:t>postforeclosure.notice</w:t>
+      </w:r>
+      <w:proofErr w:type="gramEnd"/>
+      <w:r>
+        <w:t>_provisions.plaintiff_did_not_comply_with_requirements %}</w:t>
       </w:r>
     </w:p>
     <w:p>
@@ -6501,7 +7837,20 @@
         <w:t xml:space="preserve">{%p </w:t>
       </w:r>
       <w:r>
-        <w:t>if postforeclosure.notice_provisions.possession_and_damages %}</w:t>
+        <w:t xml:space="preserve">if </w:t>
+      </w:r>
+      <w:proofErr w:type="spellStart"/>
+      <w:proofErr w:type="gramStart"/>
+      <w:r>
+        <w:t>postforeclosure.notice</w:t>
+      </w:r>
+      <w:proofErr w:type="gramEnd"/>
+      <w:r>
+        <w:t>_provisions.possession_and_damages</w:t>
+      </w:r>
+      <w:proofErr w:type="spellEnd"/>
+      <w:r>
+        <w:t xml:space="preserve"> %}</w:t>
       </w:r>
     </w:p>
     <w:p>
@@ -6583,7 +7932,15 @@
         <w:t xml:space="preserve">{%p </w:t>
       </w:r>
       <w:r>
-        <w:t>if postforeclosure.no_standing %}</w:t>
+        <w:t xml:space="preserve">if </w:t>
+      </w:r>
+      <w:proofErr w:type="spellStart"/>
+      <w:r>
+        <w:t>postforeclosure.no_standing</w:t>
+      </w:r>
+      <w:proofErr w:type="spellEnd"/>
+      <w:r>
+        <w:t xml:space="preserve"> %}</w:t>
       </w:r>
     </w:p>
     <w:p>
@@ -6679,7 +8036,11 @@
         <w:pStyle w:val="ListNumber"/>
       </w:pPr>
       <w:r>
-        <w:t>{%p if post</w:t>
+        <w:t xml:space="preserve">{%p if </w:t>
+      </w:r>
+      <w:proofErr w:type="spellStart"/>
+      <w:r>
+        <w:t>post</w:t>
       </w:r>
       <w:r>
         <w:t>foreclosure</w:t>
@@ -6687,6 +8048,7 @@
       <w:r>
         <w:t>.is_foreclosed</w:t>
       </w:r>
+      <w:proofErr w:type="spellEnd"/>
       <w:r>
         <w:t xml:space="preserve"> %}</w:t>
       </w:r>
@@ -6767,7 +8129,15 @@
         <w:t>p</w:t>
       </w:r>
       <w:r>
-        <w:t xml:space="preserve"> if plead_counterclaims %}</w:t>
+        <w:t xml:space="preserve"> if </w:t>
+      </w:r>
+      <w:proofErr w:type="spellStart"/>
+      <w:r>
+        <w:t>plead_counterclaims</w:t>
+      </w:r>
+      <w:proofErr w:type="spellEnd"/>
+      <w:r>
+        <w:t xml:space="preserve"> %}</w:t>
       </w:r>
     </w:p>
     <w:p>
@@ -6879,7 +8249,23 @@
         <w:t xml:space="preserve">{%p </w:t>
       </w:r>
       <w:r>
-        <w:t>if bad_conditions.have_conditions %}</w:t>
+        <w:t xml:space="preserve">if </w:t>
+      </w:r>
+      <w:proofErr w:type="spellStart"/>
+      <w:r>
+        <w:t>bad_</w:t>
+      </w:r>
+      <w:proofErr w:type="gramStart"/>
+      <w:r>
+        <w:t>conditions.have</w:t>
+      </w:r>
+      <w:proofErr w:type="gramEnd"/>
+      <w:r>
+        <w:t>_conditions</w:t>
+      </w:r>
+      <w:proofErr w:type="spellEnd"/>
+      <w:r>
+        <w:t xml:space="preserve"> %}</w:t>
       </w:r>
     </w:p>
     <w:p>
@@ -6914,9 +8300,11 @@
       <w:r>
         <w:t xml:space="preserve">{%p if </w:t>
       </w:r>
+      <w:proofErr w:type="spellStart"/>
       <w:r>
         <w:t>tenant.is_disabled</w:t>
       </w:r>
+      <w:proofErr w:type="spellEnd"/>
       <w:r>
         <w:t xml:space="preserve"> %}</w:t>
       </w:r>
@@ -6960,8 +8348,13 @@
       <w:r>
         <w:t xml:space="preserve">{% if </w:t>
       </w:r>
-      <w:r>
-        <w:t>eviction_reason == "fault"</w:t>
+      <w:proofErr w:type="spellStart"/>
+      <w:r>
+        <w:t>eviction_reason</w:t>
+      </w:r>
+      <w:proofErr w:type="spellEnd"/>
+      <w:r>
+        <w:t xml:space="preserve"> == "fault"</w:t>
       </w:r>
       <w:r>
         <w:t xml:space="preserve"> %}</w:t>
@@ -6972,7 +8365,15 @@
         <w:pStyle w:val="CenterTitle3"/>
       </w:pPr>
       <w:r>
-        <w:t xml:space="preserve">The Court Should Find That I Was Not At </w:t>
+        <w:t xml:space="preserve">The Court Should Find That I Was Not </w:t>
+      </w:r>
+      <w:proofErr w:type="gramStart"/>
+      <w:r>
+        <w:t>At</w:t>
+      </w:r>
+      <w:proofErr w:type="gramEnd"/>
+      <w:r>
+        <w:t xml:space="preserve"> </w:t>
       </w:r>
       <w:r>
         <w:rPr>
@@ -7074,9 +8475,11 @@
       <w:r>
         <w:t xml:space="preserve">{%p if </w:t>
       </w:r>
+      <w:proofErr w:type="spellStart"/>
       <w:r>
         <w:t>tenant.is_disabled</w:t>
       </w:r>
+      <w:proofErr w:type="spellEnd"/>
       <w:r>
         <w:t xml:space="preserve"> or tenant.is_over60 %}</w:t>
       </w:r>
@@ -7161,7 +8564,15 @@
         </w:numPr>
       </w:pPr>
       <w:r>
-        <w:t>{% if claim_jurytrial %}</w:t>
+        <w:t xml:space="preserve">{% if </w:t>
+      </w:r>
+      <w:proofErr w:type="spellStart"/>
+      <w:r>
+        <w:t>claim_jurytrial</w:t>
+      </w:r>
+      <w:proofErr w:type="spellEnd"/>
+      <w:r>
+        <w:t xml:space="preserve"> %}</w:t>
       </w:r>
     </w:p>
     <w:p>
@@ -7304,11 +8715,19 @@
           <w:szCs w:val="24"/>
         </w:rPr>
       </w:pPr>
+      <w:proofErr w:type="gramStart"/>
       <w:r>
         <w:rPr>
           <w:szCs w:val="24"/>
         </w:rPr>
-        <w:t>{{ tenant.name }}, DEFENDANT</w:t>
+        <w:t>{{ tenant.name</w:t>
+      </w:r>
+      <w:proofErr w:type="gramEnd"/>
+      <w:r>
+        <w:rPr>
+          <w:szCs w:val="24"/>
+        </w:rPr>
+        <w:t xml:space="preserve"> }}, DEFENDANT</w:t>
       </w:r>
     </w:p>
     <w:p>
@@ -7362,11 +8781,33 @@
           <w:szCs w:val="24"/>
         </w:rPr>
       </w:pPr>
+      <w:proofErr w:type="gramStart"/>
       <w:r>
         <w:rPr>
           <w:szCs w:val="24"/>
         </w:rPr>
-        <w:t>{{ tenant.signature }}</w:t>
+        <w:t xml:space="preserve">{{ </w:t>
+      </w:r>
+      <w:proofErr w:type="spellStart"/>
+      <w:r>
+        <w:rPr>
+          <w:szCs w:val="24"/>
+        </w:rPr>
+        <w:t>tenant</w:t>
+      </w:r>
+      <w:proofErr w:type="gramEnd"/>
+      <w:r>
+        <w:rPr>
+          <w:szCs w:val="24"/>
+        </w:rPr>
+        <w:t>.signature</w:t>
+      </w:r>
+      <w:proofErr w:type="spellEnd"/>
+      <w:r>
+        <w:rPr>
+          <w:szCs w:val="24"/>
+        </w:rPr>
+        <w:t xml:space="preserve"> }}</w:t>
       </w:r>
     </w:p>
     <w:p>
@@ -7426,11 +8867,33 @@
           <w:szCs w:val="24"/>
         </w:rPr>
       </w:pPr>
+      <w:proofErr w:type="gramStart"/>
       <w:r>
         <w:rPr>
           <w:szCs w:val="24"/>
         </w:rPr>
-        <w:t>{{ tenant.address_block() }}</w:t>
+        <w:t xml:space="preserve">{{ </w:t>
+      </w:r>
+      <w:proofErr w:type="spellStart"/>
+      <w:r>
+        <w:rPr>
+          <w:szCs w:val="24"/>
+        </w:rPr>
+        <w:t>tenant</w:t>
+      </w:r>
+      <w:proofErr w:type="gramEnd"/>
+      <w:r>
+        <w:rPr>
+          <w:szCs w:val="24"/>
+        </w:rPr>
+        <w:t>.address_block</w:t>
+      </w:r>
+      <w:proofErr w:type="spellEnd"/>
+      <w:r>
+        <w:rPr>
+          <w:szCs w:val="24"/>
+        </w:rPr>
+        <w:t>() }}</w:t>
       </w:r>
     </w:p>
     <w:p>
@@ -7632,7 +9095,7 @@
 </file>
 
 <file path=word/endnotes.xml><?xml version="1.0" encoding="utf-8"?>
-<w:endnotes xmlns:wpc="http://schemas.microsoft.com/office/word/2010/wordprocessingCanvas" xmlns:cx="http://schemas.microsoft.com/office/drawing/2014/chartex" xmlns:cx1="http://schemas.microsoft.com/office/drawing/2015/9/8/chartex" xmlns:mc="http://schemas.openxmlformats.org/markup-compatibility/2006" xmlns:o="urn:schemas-microsoft-com:office:office" xmlns:r="http://schemas.openxmlformats.org/officeDocument/2006/relationships" xmlns:m="http://schemas.openxmlformats.org/officeDocument/2006/math" xmlns:v="urn:schemas-microsoft-com:vml" xmlns:wp14="http://schemas.microsoft.com/office/word/2010/wordprocessingDrawing" xmlns:wp="http://schemas.openxmlformats.org/drawingml/2006/wordprocessingDrawing" xmlns:w10="urn:schemas-microsoft-com:office:word" xmlns:w="http://schemas.openxmlformats.org/wordprocessingml/2006/main" xmlns:w14="http://schemas.microsoft.com/office/word/2010/wordml" xmlns:w15="http://schemas.microsoft.com/office/word/2012/wordml" xmlns:w16se="http://schemas.microsoft.com/office/word/2015/wordml/symex" xmlns:wpg="http://schemas.microsoft.com/office/word/2010/wordprocessingGroup" xmlns:wpi="http://schemas.microsoft.com/office/word/2010/wordprocessingInk" xmlns:wne="http://schemas.microsoft.com/office/word/2006/wordml" xmlns:wps="http://schemas.microsoft.com/office/word/2010/wordprocessingShape" mc:Ignorable="w14 w15 w16se wp14">
+<w:endnotes xmlns:wpc="http://schemas.microsoft.com/office/word/2010/wordprocessingCanvas" xmlns:cx="http://schemas.microsoft.com/office/drawing/2014/chartex" xmlns:cx1="http://schemas.microsoft.com/office/drawing/2015/9/8/chartex" xmlns:cx2="http://schemas.microsoft.com/office/drawing/2015/10/21/chartex" xmlns:cx3="http://schemas.microsoft.com/office/drawing/2016/5/9/chartex" xmlns:cx4="http://schemas.microsoft.com/office/drawing/2016/5/10/chartex" xmlns:cx5="http://schemas.microsoft.com/office/drawing/2016/5/11/chartex" xmlns:cx6="http://schemas.microsoft.com/office/drawing/2016/5/12/chartex" xmlns:cx7="http://schemas.microsoft.com/office/drawing/2016/5/13/chartex" xmlns:cx8="http://schemas.microsoft.com/office/drawing/2016/5/14/chartex" xmlns:mc="http://schemas.openxmlformats.org/markup-compatibility/2006" xmlns:aink="http://schemas.microsoft.com/office/drawing/2016/ink" xmlns:am3d="http://schemas.microsoft.com/office/drawing/2017/model3d" xmlns:o="urn:schemas-microsoft-com:office:office" xmlns:r="http://schemas.openxmlformats.org/officeDocument/2006/relationships" xmlns:m="http://schemas.openxmlformats.org/officeDocument/2006/math" xmlns:v="urn:schemas-microsoft-com:vml" xmlns:wp14="http://schemas.microsoft.com/office/word/2010/wordprocessingDrawing" xmlns:wp="http://schemas.openxmlformats.org/drawingml/2006/wordprocessingDrawing" xmlns:w10="urn:schemas-microsoft-com:office:word" xmlns:w="http://schemas.openxmlformats.org/wordprocessingml/2006/main" xmlns:w14="http://schemas.microsoft.com/office/word/2010/wordml" xmlns:w15="http://schemas.microsoft.com/office/word/2012/wordml" xmlns:w16cid="http://schemas.microsoft.com/office/word/2016/wordml/cid" xmlns:w16se="http://schemas.microsoft.com/office/word/2015/wordml/symex" xmlns:wpg="http://schemas.microsoft.com/office/word/2010/wordprocessingGroup" xmlns:wpi="http://schemas.microsoft.com/office/word/2010/wordprocessingInk" xmlns:wne="http://schemas.microsoft.com/office/word/2006/wordml" xmlns:wps="http://schemas.microsoft.com/office/word/2010/wordprocessingShape" mc:Ignorable="w14 w15 w16se w16cid wp14">
   <w:endnote w:type="separator" w:id="-1">
     <w:p>
       <w:r>
@@ -7651,7 +9114,7 @@
 </file>
 
 <file path=word/footer1.xml><?xml version="1.0" encoding="utf-8"?>
-<w:ftr xmlns:wpc="http://schemas.microsoft.com/office/word/2010/wordprocessingCanvas" xmlns:cx="http://schemas.microsoft.com/office/drawing/2014/chartex" xmlns:cx1="http://schemas.microsoft.com/office/drawing/2015/9/8/chartex" xmlns:mc="http://schemas.openxmlformats.org/markup-compatibility/2006" xmlns:o="urn:schemas-microsoft-com:office:office" xmlns:r="http://schemas.openxmlformats.org/officeDocument/2006/relationships" xmlns:m="http://schemas.openxmlformats.org/officeDocument/2006/math" xmlns:v="urn:schemas-microsoft-com:vml" xmlns:wp14="http://schemas.microsoft.com/office/word/2010/wordprocessingDrawing" xmlns:wp="http://schemas.openxmlformats.org/drawingml/2006/wordprocessingDrawing" xmlns:w10="urn:schemas-microsoft-com:office:word" xmlns:w="http://schemas.openxmlformats.org/wordprocessingml/2006/main" xmlns:w14="http://schemas.microsoft.com/office/word/2010/wordml" xmlns:w15="http://schemas.microsoft.com/office/word/2012/wordml" xmlns:w16se="http://schemas.microsoft.com/office/word/2015/wordml/symex" xmlns:wpg="http://schemas.microsoft.com/office/word/2010/wordprocessingGroup" xmlns:wpi="http://schemas.microsoft.com/office/word/2010/wordprocessingInk" xmlns:wne="http://schemas.microsoft.com/office/word/2006/wordml" xmlns:wps="http://schemas.microsoft.com/office/word/2010/wordprocessingShape" mc:Ignorable="w14 w15 w16se wp14">
+<w:ftr xmlns:wpc="http://schemas.microsoft.com/office/word/2010/wordprocessingCanvas" xmlns:cx="http://schemas.microsoft.com/office/drawing/2014/chartex" xmlns:cx1="http://schemas.microsoft.com/office/drawing/2015/9/8/chartex" xmlns:cx2="http://schemas.microsoft.com/office/drawing/2015/10/21/chartex" xmlns:cx3="http://schemas.microsoft.com/office/drawing/2016/5/9/chartex" xmlns:cx4="http://schemas.microsoft.com/office/drawing/2016/5/10/chartex" xmlns:cx5="http://schemas.microsoft.com/office/drawing/2016/5/11/chartex" xmlns:cx6="http://schemas.microsoft.com/office/drawing/2016/5/12/chartex" xmlns:cx7="http://schemas.microsoft.com/office/drawing/2016/5/13/chartex" xmlns:cx8="http://schemas.microsoft.com/office/drawing/2016/5/14/chartex" xmlns:mc="http://schemas.openxmlformats.org/markup-compatibility/2006" xmlns:aink="http://schemas.microsoft.com/office/drawing/2016/ink" xmlns:am3d="http://schemas.microsoft.com/office/drawing/2017/model3d" xmlns:o="urn:schemas-microsoft-com:office:office" xmlns:r="http://schemas.openxmlformats.org/officeDocument/2006/relationships" xmlns:m="http://schemas.openxmlformats.org/officeDocument/2006/math" xmlns:v="urn:schemas-microsoft-com:vml" xmlns:wp14="http://schemas.microsoft.com/office/word/2010/wordprocessingDrawing" xmlns:wp="http://schemas.openxmlformats.org/drawingml/2006/wordprocessingDrawing" xmlns:w10="urn:schemas-microsoft-com:office:word" xmlns:w="http://schemas.openxmlformats.org/wordprocessingml/2006/main" xmlns:w14="http://schemas.microsoft.com/office/word/2010/wordml" xmlns:w15="http://schemas.microsoft.com/office/word/2012/wordml" xmlns:w16cid="http://schemas.microsoft.com/office/word/2016/wordml/cid" xmlns:w16se="http://schemas.microsoft.com/office/word/2015/wordml/symex" xmlns:wpg="http://schemas.microsoft.com/office/word/2010/wordprocessingGroup" xmlns:wpi="http://schemas.microsoft.com/office/word/2010/wordprocessingInk" xmlns:wne="http://schemas.microsoft.com/office/word/2006/wordml" xmlns:wps="http://schemas.microsoft.com/office/word/2010/wordprocessingShape" mc:Ignorable="w14 w15 w16se w16cid wp14">
   <w:p>
     <w:pPr>
       <w:pStyle w:val="Footer"/>
@@ -7661,19 +9124,30 @@
 </file>
 
 <file path=word/footer2.xml><?xml version="1.0" encoding="utf-8"?>
-<w:ftr xmlns:wpc="http://schemas.microsoft.com/office/word/2010/wordprocessingCanvas" xmlns:cx="http://schemas.microsoft.com/office/drawing/2014/chartex" xmlns:cx1="http://schemas.microsoft.com/office/drawing/2015/9/8/chartex" xmlns:mc="http://schemas.openxmlformats.org/markup-compatibility/2006" xmlns:o="urn:schemas-microsoft-com:office:office" xmlns:r="http://schemas.openxmlformats.org/officeDocument/2006/relationships" xmlns:m="http://schemas.openxmlformats.org/officeDocument/2006/math" xmlns:v="urn:schemas-microsoft-com:vml" xmlns:wp14="http://schemas.microsoft.com/office/word/2010/wordprocessingDrawing" xmlns:wp="http://schemas.openxmlformats.org/drawingml/2006/wordprocessingDrawing" xmlns:w10="urn:schemas-microsoft-com:office:word" xmlns:w="http://schemas.openxmlformats.org/wordprocessingml/2006/main" xmlns:w14="http://schemas.microsoft.com/office/word/2010/wordml" xmlns:w15="http://schemas.microsoft.com/office/word/2012/wordml" xmlns:w16se="http://schemas.microsoft.com/office/word/2015/wordml/symex" xmlns:wpg="http://schemas.microsoft.com/office/word/2010/wordprocessingGroup" xmlns:wpi="http://schemas.microsoft.com/office/word/2010/wordprocessingInk" xmlns:wne="http://schemas.microsoft.com/office/word/2006/wordml" xmlns:wps="http://schemas.microsoft.com/office/word/2010/wordprocessingShape" mc:Ignorable="w14 w15 w16se wp14">
+<w:ftr xmlns:wpc="http://schemas.microsoft.com/office/word/2010/wordprocessingCanvas" xmlns:cx="http://schemas.microsoft.com/office/drawing/2014/chartex" xmlns:cx1="http://schemas.microsoft.com/office/drawing/2015/9/8/chartex" xmlns:cx2="http://schemas.microsoft.com/office/drawing/2015/10/21/chartex" xmlns:cx3="http://schemas.microsoft.com/office/drawing/2016/5/9/chartex" xmlns:cx4="http://schemas.microsoft.com/office/drawing/2016/5/10/chartex" xmlns:cx5="http://schemas.microsoft.com/office/drawing/2016/5/11/chartex" xmlns:cx6="http://schemas.microsoft.com/office/drawing/2016/5/12/chartex" xmlns:cx7="http://schemas.microsoft.com/office/drawing/2016/5/13/chartex" xmlns:cx8="http://schemas.microsoft.com/office/drawing/2016/5/14/chartex" xmlns:mc="http://schemas.openxmlformats.org/markup-compatibility/2006" xmlns:aink="http://schemas.microsoft.com/office/drawing/2016/ink" xmlns:am3d="http://schemas.microsoft.com/office/drawing/2017/model3d" xmlns:o="urn:schemas-microsoft-com:office:office" xmlns:r="http://schemas.openxmlformats.org/officeDocument/2006/relationships" xmlns:m="http://schemas.openxmlformats.org/officeDocument/2006/math" xmlns:v="urn:schemas-microsoft-com:vml" xmlns:wp14="http://schemas.microsoft.com/office/word/2010/wordprocessingDrawing" xmlns:wp="http://schemas.openxmlformats.org/drawingml/2006/wordprocessingDrawing" xmlns:w10="urn:schemas-microsoft-com:office:word" xmlns:w="http://schemas.openxmlformats.org/wordprocessingml/2006/main" xmlns:w14="http://schemas.microsoft.com/office/word/2010/wordml" xmlns:w15="http://schemas.microsoft.com/office/word/2012/wordml" xmlns:w16cid="http://schemas.microsoft.com/office/word/2016/wordml/cid" xmlns:w16se="http://schemas.microsoft.com/office/word/2015/wordml/symex" xmlns:wpg="http://schemas.microsoft.com/office/word/2010/wordprocessingGroup" xmlns:wpi="http://schemas.microsoft.com/office/word/2010/wordprocessingInk" xmlns:wne="http://schemas.microsoft.com/office/word/2006/wordml" xmlns:wps="http://schemas.microsoft.com/office/word/2010/wordprocessingShape" mc:Ignorable="w14 w15 w16se w16cid wp14">
   <w:p>
     <w:pPr>
       <w:pStyle w:val="FooterRight"/>
     </w:pPr>
     <w:r>
-      <w:t xml:space="preserve">Booklet 3  </w:t>
+      <w:t xml:space="preserve">Booklet </w:t>
+    </w:r>
+    <w:proofErr w:type="gramStart"/>
+    <w:r>
+      <w:t xml:space="preserve">3  </w:t>
     </w:r>
     <w:r>
       <w:rPr>
         <w:rFonts w:ascii="Segoe UI" w:hAnsi="Segoe UI" w:cs="Segoe UI"/>
       </w:rPr>
-      <w:t xml:space="preserve">▲  </w:t>
+      <w:t>▲</w:t>
+    </w:r>
+    <w:proofErr w:type="gramEnd"/>
+    <w:r>
+      <w:rPr>
+        <w:rFonts w:ascii="Segoe UI" w:hAnsi="Segoe UI" w:cs="Segoe UI"/>
+      </w:rPr>
+      <w:t xml:space="preserve">  </w:t>
     </w:r>
     <w:r>
       <w:rPr>
@@ -7698,7 +9172,7 @@
         <w:b/>
         <w:noProof/>
       </w:rPr>
-      <w:t>463</w:t>
+      <w:t>471</w:t>
     </w:r>
     <w:r>
       <w:rPr>
@@ -7711,7 +9185,7 @@
 </file>
 
 <file path=word/footer3.xml><?xml version="1.0" encoding="utf-8"?>
-<w:ftr xmlns:wpc="http://schemas.microsoft.com/office/word/2010/wordprocessingCanvas" xmlns:cx="http://schemas.microsoft.com/office/drawing/2014/chartex" xmlns:cx1="http://schemas.microsoft.com/office/drawing/2015/9/8/chartex" xmlns:mc="http://schemas.openxmlformats.org/markup-compatibility/2006" xmlns:o="urn:schemas-microsoft-com:office:office" xmlns:r="http://schemas.openxmlformats.org/officeDocument/2006/relationships" xmlns:m="http://schemas.openxmlformats.org/officeDocument/2006/math" xmlns:v="urn:schemas-microsoft-com:vml" xmlns:wp14="http://schemas.microsoft.com/office/word/2010/wordprocessingDrawing" xmlns:wp="http://schemas.openxmlformats.org/drawingml/2006/wordprocessingDrawing" xmlns:w10="urn:schemas-microsoft-com:office:word" xmlns:w="http://schemas.openxmlformats.org/wordprocessingml/2006/main" xmlns:w14="http://schemas.microsoft.com/office/word/2010/wordml" xmlns:w15="http://schemas.microsoft.com/office/word/2012/wordml" xmlns:w16se="http://schemas.microsoft.com/office/word/2015/wordml/symex" xmlns:wpg="http://schemas.microsoft.com/office/word/2010/wordprocessingGroup" xmlns:wpi="http://schemas.microsoft.com/office/word/2010/wordprocessingInk" xmlns:wne="http://schemas.microsoft.com/office/word/2006/wordml" xmlns:wps="http://schemas.microsoft.com/office/word/2010/wordprocessingShape" mc:Ignorable="w14 w15 w16se wp14">
+<w:ftr xmlns:wpc="http://schemas.microsoft.com/office/word/2010/wordprocessingCanvas" xmlns:cx="http://schemas.microsoft.com/office/drawing/2014/chartex" xmlns:cx1="http://schemas.microsoft.com/office/drawing/2015/9/8/chartex" xmlns:cx2="http://schemas.microsoft.com/office/drawing/2015/10/21/chartex" xmlns:cx3="http://schemas.microsoft.com/office/drawing/2016/5/9/chartex" xmlns:cx4="http://schemas.microsoft.com/office/drawing/2016/5/10/chartex" xmlns:cx5="http://schemas.microsoft.com/office/drawing/2016/5/11/chartex" xmlns:cx6="http://schemas.microsoft.com/office/drawing/2016/5/12/chartex" xmlns:cx7="http://schemas.microsoft.com/office/drawing/2016/5/13/chartex" xmlns:cx8="http://schemas.microsoft.com/office/drawing/2016/5/14/chartex" xmlns:mc="http://schemas.openxmlformats.org/markup-compatibility/2006" xmlns:aink="http://schemas.microsoft.com/office/drawing/2016/ink" xmlns:am3d="http://schemas.microsoft.com/office/drawing/2017/model3d" xmlns:o="urn:schemas-microsoft-com:office:office" xmlns:r="http://schemas.openxmlformats.org/officeDocument/2006/relationships" xmlns:m="http://schemas.openxmlformats.org/officeDocument/2006/math" xmlns:v="urn:schemas-microsoft-com:vml" xmlns:wp14="http://schemas.microsoft.com/office/word/2010/wordprocessingDrawing" xmlns:wp="http://schemas.openxmlformats.org/drawingml/2006/wordprocessingDrawing" xmlns:w10="urn:schemas-microsoft-com:office:word" xmlns:w="http://schemas.openxmlformats.org/wordprocessingml/2006/main" xmlns:w14="http://schemas.microsoft.com/office/word/2010/wordml" xmlns:w15="http://schemas.microsoft.com/office/word/2012/wordml" xmlns:w16cid="http://schemas.microsoft.com/office/word/2016/wordml/cid" xmlns:w16se="http://schemas.microsoft.com/office/word/2015/wordml/symex" xmlns:wpg="http://schemas.microsoft.com/office/word/2010/wordprocessingGroup" xmlns:wpi="http://schemas.microsoft.com/office/word/2010/wordprocessingInk" xmlns:wne="http://schemas.microsoft.com/office/word/2006/wordml" xmlns:wps="http://schemas.microsoft.com/office/word/2010/wordprocessingShape" mc:Ignorable="w14 w15 w16se w16cid wp14">
   <w:p>
     <w:pPr>
       <w:pStyle w:val="Footer"/>
@@ -7721,7 +9195,7 @@
 </file>
 
 <file path=word/footnotes.xml><?xml version="1.0" encoding="utf-8"?>
-<w:footnotes xmlns:wpc="http://schemas.microsoft.com/office/word/2010/wordprocessingCanvas" xmlns:cx="http://schemas.microsoft.com/office/drawing/2014/chartex" xmlns:cx1="http://schemas.microsoft.com/office/drawing/2015/9/8/chartex" xmlns:mc="http://schemas.openxmlformats.org/markup-compatibility/2006" xmlns:o="urn:schemas-microsoft-com:office:office" xmlns:r="http://schemas.openxmlformats.org/officeDocument/2006/relationships" xmlns:m="http://schemas.openxmlformats.org/officeDocument/2006/math" xmlns:v="urn:schemas-microsoft-com:vml" xmlns:wp14="http://schemas.microsoft.com/office/word/2010/wordprocessingDrawing" xmlns:wp="http://schemas.openxmlformats.org/drawingml/2006/wordprocessingDrawing" xmlns:w10="urn:schemas-microsoft-com:office:word" xmlns:w="http://schemas.openxmlformats.org/wordprocessingml/2006/main" xmlns:w14="http://schemas.microsoft.com/office/word/2010/wordml" xmlns:w15="http://schemas.microsoft.com/office/word/2012/wordml" xmlns:w16se="http://schemas.microsoft.com/office/word/2015/wordml/symex" xmlns:wpg="http://schemas.microsoft.com/office/word/2010/wordprocessingGroup" xmlns:wpi="http://schemas.microsoft.com/office/word/2010/wordprocessingInk" xmlns:wne="http://schemas.microsoft.com/office/word/2006/wordml" xmlns:wps="http://schemas.microsoft.com/office/word/2010/wordprocessingShape" mc:Ignorable="w14 w15 w16se wp14">
+<w:footnotes xmlns:wpc="http://schemas.microsoft.com/office/word/2010/wordprocessingCanvas" xmlns:cx="http://schemas.microsoft.com/office/drawing/2014/chartex" xmlns:cx1="http://schemas.microsoft.com/office/drawing/2015/9/8/chartex" xmlns:cx2="http://schemas.microsoft.com/office/drawing/2015/10/21/chartex" xmlns:cx3="http://schemas.microsoft.com/office/drawing/2016/5/9/chartex" xmlns:cx4="http://schemas.microsoft.com/office/drawing/2016/5/10/chartex" xmlns:cx5="http://schemas.microsoft.com/office/drawing/2016/5/11/chartex" xmlns:cx6="http://schemas.microsoft.com/office/drawing/2016/5/12/chartex" xmlns:cx7="http://schemas.microsoft.com/office/drawing/2016/5/13/chartex" xmlns:cx8="http://schemas.microsoft.com/office/drawing/2016/5/14/chartex" xmlns:mc="http://schemas.openxmlformats.org/markup-compatibility/2006" xmlns:aink="http://schemas.microsoft.com/office/drawing/2016/ink" xmlns:am3d="http://schemas.microsoft.com/office/drawing/2017/model3d" xmlns:o="urn:schemas-microsoft-com:office:office" xmlns:r="http://schemas.openxmlformats.org/officeDocument/2006/relationships" xmlns:m="http://schemas.openxmlformats.org/officeDocument/2006/math" xmlns:v="urn:schemas-microsoft-com:vml" xmlns:wp14="http://schemas.microsoft.com/office/word/2010/wordprocessingDrawing" xmlns:wp="http://schemas.openxmlformats.org/drawingml/2006/wordprocessingDrawing" xmlns:w10="urn:schemas-microsoft-com:office:word" xmlns:w="http://schemas.openxmlformats.org/wordprocessingml/2006/main" xmlns:w14="http://schemas.microsoft.com/office/word/2010/wordml" xmlns:w15="http://schemas.microsoft.com/office/word/2012/wordml" xmlns:w16cid="http://schemas.microsoft.com/office/word/2016/wordml/cid" xmlns:w16se="http://schemas.microsoft.com/office/word/2015/wordml/symex" xmlns:wpg="http://schemas.microsoft.com/office/word/2010/wordprocessingGroup" xmlns:wpi="http://schemas.microsoft.com/office/word/2010/wordprocessingInk" xmlns:wne="http://schemas.microsoft.com/office/word/2006/wordml" xmlns:wps="http://schemas.microsoft.com/office/word/2010/wordprocessingShape" mc:Ignorable="w14 w15 w16se w16cid wp14">
   <w:footnote w:type="separator" w:id="-1">
     <w:p>
       <w:r>
@@ -7740,7 +9214,7 @@
 </file>
 
 <file path=word/header1.xml><?xml version="1.0" encoding="utf-8"?>
-<w:hdr xmlns:wpc="http://schemas.microsoft.com/office/word/2010/wordprocessingCanvas" xmlns:cx="http://schemas.microsoft.com/office/drawing/2014/chartex" xmlns:cx1="http://schemas.microsoft.com/office/drawing/2015/9/8/chartex" xmlns:mc="http://schemas.openxmlformats.org/markup-compatibility/2006" xmlns:o="urn:schemas-microsoft-com:office:office" xmlns:r="http://schemas.openxmlformats.org/officeDocument/2006/relationships" xmlns:m="http://schemas.openxmlformats.org/officeDocument/2006/math" xmlns:v="urn:schemas-microsoft-com:vml" xmlns:wp14="http://schemas.microsoft.com/office/word/2010/wordprocessingDrawing" xmlns:wp="http://schemas.openxmlformats.org/drawingml/2006/wordprocessingDrawing" xmlns:w10="urn:schemas-microsoft-com:office:word" xmlns:w="http://schemas.openxmlformats.org/wordprocessingml/2006/main" xmlns:w14="http://schemas.microsoft.com/office/word/2010/wordml" xmlns:w15="http://schemas.microsoft.com/office/word/2012/wordml" xmlns:w16se="http://schemas.microsoft.com/office/word/2015/wordml/symex" xmlns:wpg="http://schemas.microsoft.com/office/word/2010/wordprocessingGroup" xmlns:wpi="http://schemas.microsoft.com/office/word/2010/wordprocessingInk" xmlns:wne="http://schemas.microsoft.com/office/word/2006/wordml" xmlns:wps="http://schemas.microsoft.com/office/word/2010/wordprocessingShape" mc:Ignorable="w14 w15 w16se wp14">
+<w:hdr xmlns:wpc="http://schemas.microsoft.com/office/word/2010/wordprocessingCanvas" xmlns:cx="http://schemas.microsoft.com/office/drawing/2014/chartex" xmlns:cx1="http://schemas.microsoft.com/office/drawing/2015/9/8/chartex" xmlns:cx2="http://schemas.microsoft.com/office/drawing/2015/10/21/chartex" xmlns:cx3="http://schemas.microsoft.com/office/drawing/2016/5/9/chartex" xmlns:cx4="http://schemas.microsoft.com/office/drawing/2016/5/10/chartex" xmlns:cx5="http://schemas.microsoft.com/office/drawing/2016/5/11/chartex" xmlns:cx6="http://schemas.microsoft.com/office/drawing/2016/5/12/chartex" xmlns:cx7="http://schemas.microsoft.com/office/drawing/2016/5/13/chartex" xmlns:cx8="http://schemas.microsoft.com/office/drawing/2016/5/14/chartex" xmlns:mc="http://schemas.openxmlformats.org/markup-compatibility/2006" xmlns:aink="http://schemas.microsoft.com/office/drawing/2016/ink" xmlns:am3d="http://schemas.microsoft.com/office/drawing/2017/model3d" xmlns:o="urn:schemas-microsoft-com:office:office" xmlns:r="http://schemas.openxmlformats.org/officeDocument/2006/relationships" xmlns:m="http://schemas.openxmlformats.org/officeDocument/2006/math" xmlns:v="urn:schemas-microsoft-com:vml" xmlns:wp14="http://schemas.microsoft.com/office/word/2010/wordprocessingDrawing" xmlns:wp="http://schemas.openxmlformats.org/drawingml/2006/wordprocessingDrawing" xmlns:w10="urn:schemas-microsoft-com:office:word" xmlns:w="http://schemas.openxmlformats.org/wordprocessingml/2006/main" xmlns:w14="http://schemas.microsoft.com/office/word/2010/wordml" xmlns:w15="http://schemas.microsoft.com/office/word/2012/wordml" xmlns:w16cid="http://schemas.microsoft.com/office/word/2016/wordml/cid" xmlns:w16se="http://schemas.microsoft.com/office/word/2015/wordml/symex" xmlns:wpg="http://schemas.microsoft.com/office/word/2010/wordprocessingGroup" xmlns:wpi="http://schemas.microsoft.com/office/word/2010/wordprocessingInk" xmlns:wne="http://schemas.microsoft.com/office/word/2006/wordml" xmlns:wps="http://schemas.microsoft.com/office/word/2010/wordprocessingShape" mc:Ignorable="w14 w15 w16se w16cid wp14">
   <w:p>
     <w:pPr>
       <w:pStyle w:val="Header"/>
@@ -7750,7 +9224,7 @@
 </file>
 
 <file path=word/header2.xml><?xml version="1.0" encoding="utf-8"?>
-<w:hdr xmlns:wpc="http://schemas.microsoft.com/office/word/2010/wordprocessingCanvas" xmlns:cx="http://schemas.microsoft.com/office/drawing/2014/chartex" xmlns:cx1="http://schemas.microsoft.com/office/drawing/2015/9/8/chartex" xmlns:mc="http://schemas.openxmlformats.org/markup-compatibility/2006" xmlns:o="urn:schemas-microsoft-com:office:office" xmlns:r="http://schemas.openxmlformats.org/officeDocument/2006/relationships" xmlns:m="http://schemas.openxmlformats.org/officeDocument/2006/math" xmlns:v="urn:schemas-microsoft-com:vml" xmlns:wp14="http://schemas.microsoft.com/office/word/2010/wordprocessingDrawing" xmlns:wp="http://schemas.openxmlformats.org/drawingml/2006/wordprocessingDrawing" xmlns:w10="urn:schemas-microsoft-com:office:word" xmlns:w="http://schemas.openxmlformats.org/wordprocessingml/2006/main" xmlns:w14="http://schemas.microsoft.com/office/word/2010/wordml" xmlns:w15="http://schemas.microsoft.com/office/word/2012/wordml" xmlns:w16se="http://schemas.microsoft.com/office/word/2015/wordml/symex" xmlns:wpg="http://schemas.microsoft.com/office/word/2010/wordprocessingGroup" xmlns:wpi="http://schemas.microsoft.com/office/word/2010/wordprocessingInk" xmlns:wne="http://schemas.microsoft.com/office/word/2006/wordml" xmlns:wps="http://schemas.microsoft.com/office/word/2010/wordprocessingShape" mc:Ignorable="w14 w15 w16se wp14">
+<w:hdr xmlns:wpc="http://schemas.microsoft.com/office/word/2010/wordprocessingCanvas" xmlns:cx="http://schemas.microsoft.com/office/drawing/2014/chartex" xmlns:cx1="http://schemas.microsoft.com/office/drawing/2015/9/8/chartex" xmlns:cx2="http://schemas.microsoft.com/office/drawing/2015/10/21/chartex" xmlns:cx3="http://schemas.microsoft.com/office/drawing/2016/5/9/chartex" xmlns:cx4="http://schemas.microsoft.com/office/drawing/2016/5/10/chartex" xmlns:cx5="http://schemas.microsoft.com/office/drawing/2016/5/11/chartex" xmlns:cx6="http://schemas.microsoft.com/office/drawing/2016/5/12/chartex" xmlns:cx7="http://schemas.microsoft.com/office/drawing/2016/5/13/chartex" xmlns:cx8="http://schemas.microsoft.com/office/drawing/2016/5/14/chartex" xmlns:mc="http://schemas.openxmlformats.org/markup-compatibility/2006" xmlns:aink="http://schemas.microsoft.com/office/drawing/2016/ink" xmlns:am3d="http://schemas.microsoft.com/office/drawing/2017/model3d" xmlns:o="urn:schemas-microsoft-com:office:office" xmlns:r="http://schemas.openxmlformats.org/officeDocument/2006/relationships" xmlns:m="http://schemas.openxmlformats.org/officeDocument/2006/math" xmlns:v="urn:schemas-microsoft-com:vml" xmlns:wp14="http://schemas.microsoft.com/office/word/2010/wordprocessingDrawing" xmlns:wp="http://schemas.openxmlformats.org/drawingml/2006/wordprocessingDrawing" xmlns:w10="urn:schemas-microsoft-com:office:word" xmlns:w="http://schemas.openxmlformats.org/wordprocessingml/2006/main" xmlns:w14="http://schemas.microsoft.com/office/word/2010/wordml" xmlns:w15="http://schemas.microsoft.com/office/word/2012/wordml" xmlns:w16cid="http://schemas.microsoft.com/office/word/2016/wordml/cid" xmlns:w16se="http://schemas.microsoft.com/office/word/2015/wordml/symex" xmlns:wpg="http://schemas.microsoft.com/office/word/2010/wordprocessingGroup" xmlns:wpi="http://schemas.microsoft.com/office/word/2010/wordprocessingInk" xmlns:wne="http://schemas.microsoft.com/office/word/2006/wordml" xmlns:wps="http://schemas.microsoft.com/office/word/2010/wordprocessingShape" mc:Ignorable="w14 w15 w16se w16cid wp14">
   <w:p>
     <w:pPr>
       <w:pStyle w:val="Header"/>
@@ -7760,7 +9234,7 @@
 </file>
 
 <file path=word/header3.xml><?xml version="1.0" encoding="utf-8"?>
-<w:hdr xmlns:wpc="http://schemas.microsoft.com/office/word/2010/wordprocessingCanvas" xmlns:cx="http://schemas.microsoft.com/office/drawing/2014/chartex" xmlns:cx1="http://schemas.microsoft.com/office/drawing/2015/9/8/chartex" xmlns:mc="http://schemas.openxmlformats.org/markup-compatibility/2006" xmlns:o="urn:schemas-microsoft-com:office:office" xmlns:r="http://schemas.openxmlformats.org/officeDocument/2006/relationships" xmlns:m="http://schemas.openxmlformats.org/officeDocument/2006/math" xmlns:v="urn:schemas-microsoft-com:vml" xmlns:wp14="http://schemas.microsoft.com/office/word/2010/wordprocessingDrawing" xmlns:wp="http://schemas.openxmlformats.org/drawingml/2006/wordprocessingDrawing" xmlns:w10="urn:schemas-microsoft-com:office:word" xmlns:w="http://schemas.openxmlformats.org/wordprocessingml/2006/main" xmlns:w14="http://schemas.microsoft.com/office/word/2010/wordml" xmlns:w15="http://schemas.microsoft.com/office/word/2012/wordml" xmlns:w16se="http://schemas.microsoft.com/office/word/2015/wordml/symex" xmlns:wpg="http://schemas.microsoft.com/office/word/2010/wordprocessingGroup" xmlns:wpi="http://schemas.microsoft.com/office/word/2010/wordprocessingInk" xmlns:wne="http://schemas.microsoft.com/office/word/2006/wordml" xmlns:wps="http://schemas.microsoft.com/office/word/2010/wordprocessingShape" mc:Ignorable="w14 w15 w16se wp14">
+<w:hdr xmlns:wpc="http://schemas.microsoft.com/office/word/2010/wordprocessingCanvas" xmlns:cx="http://schemas.microsoft.com/office/drawing/2014/chartex" xmlns:cx1="http://schemas.microsoft.com/office/drawing/2015/9/8/chartex" xmlns:cx2="http://schemas.microsoft.com/office/drawing/2015/10/21/chartex" xmlns:cx3="http://schemas.microsoft.com/office/drawing/2016/5/9/chartex" xmlns:cx4="http://schemas.microsoft.com/office/drawing/2016/5/10/chartex" xmlns:cx5="http://schemas.microsoft.com/office/drawing/2016/5/11/chartex" xmlns:cx6="http://schemas.microsoft.com/office/drawing/2016/5/12/chartex" xmlns:cx7="http://schemas.microsoft.com/office/drawing/2016/5/13/chartex" xmlns:cx8="http://schemas.microsoft.com/office/drawing/2016/5/14/chartex" xmlns:mc="http://schemas.openxmlformats.org/markup-compatibility/2006" xmlns:aink="http://schemas.microsoft.com/office/drawing/2016/ink" xmlns:am3d="http://schemas.microsoft.com/office/drawing/2017/model3d" xmlns:o="urn:schemas-microsoft-com:office:office" xmlns:r="http://schemas.openxmlformats.org/officeDocument/2006/relationships" xmlns:m="http://schemas.openxmlformats.org/officeDocument/2006/math" xmlns:v="urn:schemas-microsoft-com:vml" xmlns:wp14="http://schemas.microsoft.com/office/word/2010/wordprocessingDrawing" xmlns:wp="http://schemas.openxmlformats.org/drawingml/2006/wordprocessingDrawing" xmlns:w10="urn:schemas-microsoft-com:office:word" xmlns:w="http://schemas.openxmlformats.org/wordprocessingml/2006/main" xmlns:w14="http://schemas.microsoft.com/office/word/2010/wordml" xmlns:w15="http://schemas.microsoft.com/office/word/2012/wordml" xmlns:w16cid="http://schemas.microsoft.com/office/word/2016/wordml/cid" xmlns:w16se="http://schemas.microsoft.com/office/word/2015/wordml/symex" xmlns:wpg="http://schemas.microsoft.com/office/word/2010/wordprocessingGroup" xmlns:wpi="http://schemas.microsoft.com/office/word/2010/wordprocessingInk" xmlns:wne="http://schemas.microsoft.com/office/word/2006/wordml" xmlns:wps="http://schemas.microsoft.com/office/word/2010/wordprocessingShape" mc:Ignorable="w14 w15 w16se w16cid wp14">
   <w:p>
     <w:pPr>
       <w:pStyle w:val="Header"/>
@@ -7770,7 +9244,7 @@
 </file>
 
 <file path=word/numbering.xml><?xml version="1.0" encoding="utf-8"?>
-<w:numbering xmlns:wpc="http://schemas.microsoft.com/office/word/2010/wordprocessingCanvas" xmlns:cx="http://schemas.microsoft.com/office/drawing/2014/chartex" xmlns:cx1="http://schemas.microsoft.com/office/drawing/2015/9/8/chartex" xmlns:mc="http://schemas.openxmlformats.org/markup-compatibility/2006" xmlns:o="urn:schemas-microsoft-com:office:office" xmlns:r="http://schemas.openxmlformats.org/officeDocument/2006/relationships" xmlns:m="http://schemas.openxmlformats.org/officeDocument/2006/math" xmlns:v="urn:schemas-microsoft-com:vml" xmlns:wp14="http://schemas.microsoft.com/office/word/2010/wordprocessingDrawing" xmlns:wp="http://schemas.openxmlformats.org/drawingml/2006/wordprocessingDrawing" xmlns:w10="urn:schemas-microsoft-com:office:word" xmlns:w="http://schemas.openxmlformats.org/wordprocessingml/2006/main" xmlns:w14="http://schemas.microsoft.com/office/word/2010/wordml" xmlns:w15="http://schemas.microsoft.com/office/word/2012/wordml" xmlns:w16se="http://schemas.microsoft.com/office/word/2015/wordml/symex" xmlns:wpg="http://schemas.microsoft.com/office/word/2010/wordprocessingGroup" xmlns:wpi="http://schemas.microsoft.com/office/word/2010/wordprocessingInk" xmlns:wne="http://schemas.microsoft.com/office/word/2006/wordml" xmlns:wps="http://schemas.microsoft.com/office/word/2010/wordprocessingShape" mc:Ignorable="w14 w15 w16se wp14">
+<w:numbering xmlns:wpc="http://schemas.microsoft.com/office/word/2010/wordprocessingCanvas" xmlns:cx="http://schemas.microsoft.com/office/drawing/2014/chartex" xmlns:cx1="http://schemas.microsoft.com/office/drawing/2015/9/8/chartex" xmlns:cx2="http://schemas.microsoft.com/office/drawing/2015/10/21/chartex" xmlns:cx3="http://schemas.microsoft.com/office/drawing/2016/5/9/chartex" xmlns:cx4="http://schemas.microsoft.com/office/drawing/2016/5/10/chartex" xmlns:cx5="http://schemas.microsoft.com/office/drawing/2016/5/11/chartex" xmlns:cx6="http://schemas.microsoft.com/office/drawing/2016/5/12/chartex" xmlns:cx7="http://schemas.microsoft.com/office/drawing/2016/5/13/chartex" xmlns:cx8="http://schemas.microsoft.com/office/drawing/2016/5/14/chartex" xmlns:mc="http://schemas.openxmlformats.org/markup-compatibility/2006" xmlns:aink="http://schemas.microsoft.com/office/drawing/2016/ink" xmlns:am3d="http://schemas.microsoft.com/office/drawing/2017/model3d" xmlns:o="urn:schemas-microsoft-com:office:office" xmlns:r="http://schemas.openxmlformats.org/officeDocument/2006/relationships" xmlns:m="http://schemas.openxmlformats.org/officeDocument/2006/math" xmlns:v="urn:schemas-microsoft-com:vml" xmlns:wp14="http://schemas.microsoft.com/office/word/2010/wordprocessingDrawing" xmlns:wp="http://schemas.openxmlformats.org/drawingml/2006/wordprocessingDrawing" xmlns:w10="urn:schemas-microsoft-com:office:word" xmlns:w="http://schemas.openxmlformats.org/wordprocessingml/2006/main" xmlns:w14="http://schemas.microsoft.com/office/word/2010/wordml" xmlns:w15="http://schemas.microsoft.com/office/word/2012/wordml" xmlns:w16cid="http://schemas.microsoft.com/office/word/2016/wordml/cid" xmlns:w16se="http://schemas.microsoft.com/office/word/2015/wordml/symex" xmlns:wpg="http://schemas.microsoft.com/office/word/2010/wordprocessingGroup" xmlns:wpi="http://schemas.microsoft.com/office/word/2010/wordprocessingInk" xmlns:wne="http://schemas.microsoft.com/office/word/2006/wordml" xmlns:wps="http://schemas.microsoft.com/office/word/2010/wordprocessingShape" mc:Ignorable="w14 w15 w16se w16cid wp14">
   <w:abstractNum w:abstractNumId="0" w15:restartNumberingAfterBreak="0">
     <w:nsid w:val="FFFFFF89"/>
     <w:multiLevelType w:val="singleLevel"/>
@@ -9085,7 +10559,7 @@
 </file>
 
 <file path=word/styles.xml><?xml version="1.0" encoding="utf-8"?>
-<w:styles xmlns:mc="http://schemas.openxmlformats.org/markup-compatibility/2006" xmlns:r="http://schemas.openxmlformats.org/officeDocument/2006/relationships" xmlns:w="http://schemas.openxmlformats.org/wordprocessingml/2006/main" xmlns:w14="http://schemas.microsoft.com/office/word/2010/wordml" xmlns:w15="http://schemas.microsoft.com/office/word/2012/wordml" xmlns:w16se="http://schemas.microsoft.com/office/word/2015/wordml/symex" mc:Ignorable="w14 w15 w16se">
+<w:styles xmlns:mc="http://schemas.openxmlformats.org/markup-compatibility/2006" xmlns:r="http://schemas.openxmlformats.org/officeDocument/2006/relationships" xmlns:w="http://schemas.openxmlformats.org/wordprocessingml/2006/main" xmlns:w14="http://schemas.microsoft.com/office/word/2010/wordml" xmlns:w15="http://schemas.microsoft.com/office/word/2012/wordml" xmlns:w16cid="http://schemas.microsoft.com/office/word/2016/wordml/cid" xmlns:w16se="http://schemas.microsoft.com/office/word/2015/wordml/symex" mc:Ignorable="w14 w15 w16se w16cid">
   <w:docDefaults>
     <w:rPrDefault>
       <w:rPr>
@@ -9095,7 +10569,7 @@
     </w:rPrDefault>
     <w:pPrDefault/>
   </w:docDefaults>
-  <w:latentStyles w:defLockedState="0" w:defUIPriority="0" w:defSemiHidden="0" w:defUnhideWhenUsed="0" w:defQFormat="0" w:count="371">
+  <w:latentStyles w:defLockedState="0" w:defUIPriority="0" w:defSemiHidden="0" w:defUnhideWhenUsed="0" w:defQFormat="0" w:count="375">
     <w:lsdException w:name="Normal" w:qFormat="1"/>
     <w:lsdException w:name="heading 1" w:qFormat="1"/>
     <w:lsdException w:name="heading 2" w:qFormat="1"/>
@@ -9195,7 +10669,6 @@
     <w:lsdException w:name="HTML Sample" w:semiHidden="1" w:unhideWhenUsed="1"/>
     <w:lsdException w:name="HTML Typewriter" w:semiHidden="1" w:unhideWhenUsed="1"/>
     <w:lsdException w:name="HTML Variable" w:semiHidden="1" w:unhideWhenUsed="1"/>
-    <w:lsdException w:name="Normal Table" w:semiHidden="1" w:unhideWhenUsed="1"/>
     <w:lsdException w:name="annotation subject" w:semiHidden="1" w:unhideWhenUsed="1"/>
     <w:lsdException w:name="No List" w:semiHidden="1" w:uiPriority="99" w:unhideWhenUsed="1"/>
     <w:lsdException w:name="Outline List 1" w:semiHidden="1" w:unhideWhenUsed="1"/>
@@ -9239,10 +10712,8 @@
     <w:lsdException w:name="Table Elegant" w:semiHidden="1" w:unhideWhenUsed="1"/>
     <w:lsdException w:name="Table Professional" w:semiHidden="1" w:unhideWhenUsed="1"/>
     <w:lsdException w:name="Table Subtle 1" w:semiHidden="1" w:unhideWhenUsed="1"/>
-    <w:lsdException w:name="Table Subtle 2" w:semiHidden="1" w:unhideWhenUsed="1"/>
     <w:lsdException w:name="Table Web 1" w:semiHidden="1" w:unhideWhenUsed="1"/>
     <w:lsdException w:name="Table Web 2" w:semiHidden="1" w:unhideWhenUsed="1"/>
-    <w:lsdException w:name="Table Web 3" w:semiHidden="1" w:unhideWhenUsed="1"/>
     <w:lsdException w:name="Balloon Text" w:semiHidden="1" w:unhideWhenUsed="1"/>
     <w:lsdException w:name="Table Theme" w:semiHidden="1" w:unhideWhenUsed="1"/>
     <w:lsdException w:name="Placeholder Text" w:semiHidden="1" w:uiPriority="99"/>
@@ -9460,6 +10931,10 @@
     <w:lsdException w:name="List Table 5 Dark Accent 6" w:uiPriority="50"/>
     <w:lsdException w:name="List Table 6 Colorful Accent 6" w:uiPriority="51"/>
     <w:lsdException w:name="List Table 7 Colorful Accent 6" w:uiPriority="52"/>
+    <w:lsdException w:name="Mention" w:semiHidden="1" w:uiPriority="99" w:unhideWhenUsed="1"/>
+    <w:lsdException w:name="Smart Hyperlink" w:semiHidden="1" w:uiPriority="99" w:unhideWhenUsed="1"/>
+    <w:lsdException w:name="Hashtag" w:semiHidden="1" w:uiPriority="99" w:unhideWhenUsed="1"/>
+    <w:lsdException w:name="Unresolved Mention" w:semiHidden="1" w:uiPriority="99" w:unhideWhenUsed="1"/>
   </w:latentStyles>
   <w:style w:type="paragraph" w:default="1" w:styleId="Normal">
     <w:name w:val="Normal"/>
@@ -11494,7 +12969,7 @@
 </file>
 
 <file path=customXml/itemProps1.xml><?xml version="1.0" encoding="utf-8"?>
-<ds:datastoreItem xmlns:ds="http://schemas.openxmlformats.org/officeDocument/2006/customXml" ds:itemID="{4876394A-ED8C-41F7-A508-FEFFE829B5CC}">
+<ds:datastoreItem xmlns:ds="http://schemas.openxmlformats.org/officeDocument/2006/customXml" ds:itemID="{E1FDE5A8-0DC4-4055-81EF-2B9FC0C86E4E}">
   <ds:schemaRefs>
     <ds:schemaRef ds:uri="http://schemas.openxmlformats.org/officeDocument/2006/bibliography"/>
   </ds:schemaRefs>

</xml_diff>